<commit_message>
Desarrollo Web - Module 8 - Unit 4 - Lesson 1 - finished
</commit_message>
<xml_diff>
--- a/DesarrolloWeb/Modulo_8-ToolsBuildSystems/Unidad_4-ReactJS/UNIDAD4.docx
+++ b/DesarrolloWeb/Modulo_8-ToolsBuildSystems/Unidad_4-ReactJS/UNIDAD4.docx
@@ -551,29 +551,7 @@
           <w:szCs w:val="24"/>
           <w:lang w:val="es-CR"/>
         </w:rPr>
-        <w:t xml:space="preserve">Standard de desarrollo – Web </w:t>
-      </w:r>
-      <w:proofErr w:type="spellStart"/>
-      <w:r>
-        <w:rPr>
-          <w:rFonts w:ascii="Arial" w:eastAsia="Times New Roman" w:hAnsi="Arial" w:cs="Arial"/>
-          <w:color w:val="000000" w:themeColor="text1"/>
-          <w:sz w:val="24"/>
-          <w:szCs w:val="24"/>
-          <w:lang w:val="es-CR"/>
-        </w:rPr>
-        <w:t>components</w:t>
-      </w:r>
-      <w:proofErr w:type="spellEnd"/>
-      <w:r>
-        <w:rPr>
-          <w:rFonts w:ascii="Arial" w:eastAsia="Times New Roman" w:hAnsi="Arial" w:cs="Arial"/>
-          <w:color w:val="000000" w:themeColor="text1"/>
-          <w:sz w:val="24"/>
-          <w:szCs w:val="24"/>
-          <w:lang w:val="es-CR"/>
-        </w:rPr>
-        <w:t xml:space="preserve"> / Componentes Web</w:t>
+        <w:t>Standard de desarrollo – Web components / Componentes Web</w:t>
       </w:r>
       <w:r>
         <w:rPr>
@@ -1844,18 +1822,16 @@
         </w:rPr>
         <w:t xml:space="preserve"> es una librería escrita en código JavaScript y desarrollada por la reconocida empresa Facebook, con el fin de facilitar el proceso de creación de componentes Web que puedan ser reutilizados. Esta herramienta tiene unas características que la hacen especial, a </w:t>
       </w:r>
-      <w:proofErr w:type="gramStart"/>
-      <w:r>
-        <w:rPr>
-          <w:rFonts w:ascii="Arial" w:eastAsia="Times New Roman" w:hAnsi="Arial" w:cs="Arial"/>
-          <w:color w:val="000000" w:themeColor="text1"/>
-          <w:sz w:val="24"/>
-          <w:szCs w:val="24"/>
-          <w:lang w:val="es-CR"/>
-        </w:rPr>
-        <w:t>continuación</w:t>
-      </w:r>
-      <w:proofErr w:type="gramEnd"/>
+      <w:r>
+        <w:rPr>
+          <w:rFonts w:ascii="Arial" w:eastAsia="Times New Roman" w:hAnsi="Arial" w:cs="Arial"/>
+          <w:color w:val="000000" w:themeColor="text1"/>
+          <w:sz w:val="24"/>
+          <w:szCs w:val="24"/>
+          <w:lang w:val="es-CR"/>
+        </w:rPr>
+        <w:t>continuación,</w:t>
+      </w:r>
       <w:r>
         <w:rPr>
           <w:rFonts w:ascii="Arial" w:eastAsia="Times New Roman" w:hAnsi="Arial" w:cs="Arial"/>
@@ -1890,8 +1866,46 @@
           <w:lang w:val="es-CR"/>
         </w:rPr>
       </w:pPr>
-      <w:bookmarkStart w:id="0" w:name="_GoBack"/>
-      <w:bookmarkEnd w:id="0"/>
+      <w:r>
+        <w:rPr>
+          <w:noProof/>
+        </w:rPr>
+        <w:drawing>
+          <wp:inline distT="0" distB="0" distL="0" distR="0" wp14:anchorId="64383ADF" wp14:editId="1C96736E">
+            <wp:extent cx="5943600" cy="3353435"/>
+            <wp:effectExtent l="0" t="0" r="0" b="0"/>
+            <wp:docPr id="3" name="Picture 3"/>
+            <wp:cNvGraphicFramePr>
+              <a:graphicFrameLocks xmlns:a="http://schemas.openxmlformats.org/drawingml/2006/main" noChangeAspect="1"/>
+            </wp:cNvGraphicFramePr>
+            <a:graphic xmlns:a="http://schemas.openxmlformats.org/drawingml/2006/main">
+              <a:graphicData uri="http://schemas.openxmlformats.org/drawingml/2006/picture">
+                <pic:pic xmlns:pic="http://schemas.openxmlformats.org/drawingml/2006/picture">
+                  <pic:nvPicPr>
+                    <pic:cNvPr id="1" name=""/>
+                    <pic:cNvPicPr/>
+                  </pic:nvPicPr>
+                  <pic:blipFill>
+                    <a:blip r:embed="rId9"/>
+                    <a:stretch>
+                      <a:fillRect/>
+                    </a:stretch>
+                  </pic:blipFill>
+                  <pic:spPr>
+                    <a:xfrm>
+                      <a:off x="0" y="0"/>
+                      <a:ext cx="5943600" cy="3353435"/>
+                    </a:xfrm>
+                    <a:prstGeom prst="rect">
+                      <a:avLst/>
+                    </a:prstGeom>
+                  </pic:spPr>
+                </pic:pic>
+              </a:graphicData>
+            </a:graphic>
+          </wp:inline>
+        </w:drawing>
+      </w:r>
     </w:p>
     <w:p>
       <w:pPr>
@@ -1946,6 +1960,1536 @@
     </w:p>
     <w:p>
       <w:pPr>
+        <w:spacing w:after="0" w:line="240" w:lineRule="auto"/>
+        <w:rPr>
+          <w:rFonts w:ascii="Arial" w:eastAsia="Times New Roman" w:hAnsi="Arial" w:cs="Arial"/>
+          <w:color w:val="000000" w:themeColor="text1"/>
+          <w:sz w:val="24"/>
+          <w:szCs w:val="24"/>
+          <w:lang w:val="es-CR"/>
+        </w:rPr>
+      </w:pPr>
+    </w:p>
+    <w:p>
+      <w:pPr>
+        <w:spacing w:after="0" w:line="240" w:lineRule="auto"/>
+        <w:rPr>
+          <w:rFonts w:ascii="Arial" w:eastAsia="Times New Roman" w:hAnsi="Arial" w:cs="Arial"/>
+          <w:color w:val="000000" w:themeColor="text1"/>
+          <w:sz w:val="24"/>
+          <w:szCs w:val="24"/>
+          <w:lang w:val="es-CR"/>
+        </w:rPr>
+      </w:pPr>
+      <w:r>
+        <w:rPr>
+          <w:rFonts w:ascii="Arial" w:eastAsia="Times New Roman" w:hAnsi="Arial" w:cs="Arial"/>
+          <w:sz w:val="24"/>
+          <w:szCs w:val="24"/>
+          <w:lang w:val="es-CR"/>
+        </w:rPr>
+        <w:t>Ventajas &amp; desventajas de ReactJS</w:t>
+      </w:r>
+    </w:p>
+    <w:p>
+      <w:pPr>
+        <w:rPr>
+          <w:rFonts w:ascii="Arial" w:hAnsi="Arial" w:cs="Arial"/>
+          <w:color w:val="000000" w:themeColor="text1"/>
+          <w:sz w:val="24"/>
+          <w:szCs w:val="24"/>
+        </w:rPr>
+      </w:pPr>
+    </w:p>
+    <w:p>
+      <w:pPr>
+        <w:jc w:val="center"/>
+        <w:rPr>
+          <w:rFonts w:ascii="Arial" w:hAnsi="Arial" w:cs="Arial"/>
+          <w:color w:val="000000" w:themeColor="text1"/>
+          <w:sz w:val="24"/>
+          <w:szCs w:val="24"/>
+        </w:rPr>
+      </w:pPr>
+      <w:r>
+        <w:rPr>
+          <w:rFonts w:ascii="Arial" w:hAnsi="Arial" w:cs="Arial"/>
+          <w:noProof/>
+          <w:color w:val="000000" w:themeColor="text1"/>
+          <w:sz w:val="24"/>
+          <w:szCs w:val="24"/>
+        </w:rPr>
+        <w:drawing>
+          <wp:inline distT="0" distB="0" distL="0" distR="0" wp14:anchorId="55DD7402" wp14:editId="420026A9">
+            <wp:extent cx="2145030" cy="715010"/>
+            <wp:effectExtent l="0" t="0" r="7620" b="8890"/>
+            <wp:docPr id="12" name="Picture 12"/>
+            <wp:cNvGraphicFramePr>
+              <a:graphicFrameLocks xmlns:a="http://schemas.openxmlformats.org/drawingml/2006/main" noChangeAspect="1"/>
+            </wp:cNvGraphicFramePr>
+            <a:graphic xmlns:a="http://schemas.openxmlformats.org/drawingml/2006/main">
+              <a:graphicData uri="http://schemas.openxmlformats.org/drawingml/2006/picture">
+                <pic:pic xmlns:pic="http://schemas.openxmlformats.org/drawingml/2006/picture">
+                  <pic:nvPicPr>
+                    <pic:cNvPr id="0" name="Picture 2"/>
+                    <pic:cNvPicPr>
+                      <a:picLocks noChangeAspect="1" noChangeArrowheads="1"/>
+                    </pic:cNvPicPr>
+                  </pic:nvPicPr>
+                  <pic:blipFill>
+                    <a:blip r:embed="rId10" cstate="print">
+                      <a:extLst>
+                        <a:ext uri="{28A0092B-C50C-407E-A947-70E740481C1C}">
+                          <a14:useLocalDpi xmlns:a14="http://schemas.microsoft.com/office/drawing/2010/main" val="0"/>
+                        </a:ext>
+                      </a:extLst>
+                    </a:blip>
+                    <a:srcRect/>
+                    <a:stretch>
+                      <a:fillRect/>
+                    </a:stretch>
+                  </pic:blipFill>
+                  <pic:spPr bwMode="auto">
+                    <a:xfrm>
+                      <a:off x="0" y="0"/>
+                      <a:ext cx="2160553" cy="720184"/>
+                    </a:xfrm>
+                    <a:prstGeom prst="rect">
+                      <a:avLst/>
+                    </a:prstGeom>
+                    <a:noFill/>
+                    <a:ln>
+                      <a:noFill/>
+                    </a:ln>
+                  </pic:spPr>
+                </pic:pic>
+              </a:graphicData>
+            </a:graphic>
+          </wp:inline>
+        </w:drawing>
+      </w:r>
+    </w:p>
+    <w:p>
+      <w:pPr>
+        <w:spacing w:after="240"/>
+        <w:rPr>
+          <w:rFonts w:ascii="Arial" w:hAnsi="Arial" w:cs="Arial"/>
+          <w:color w:val="000000" w:themeColor="text1"/>
+          <w:sz w:val="24"/>
+          <w:szCs w:val="24"/>
+          <w:lang w:val="es-CR"/>
+        </w:rPr>
+      </w:pPr>
+      <w:r>
+        <w:rPr>
+          <w:rFonts w:ascii="Arial" w:hAnsi="Arial" w:cs="Arial"/>
+          <w:color w:val="000000" w:themeColor="text1"/>
+          <w:sz w:val="24"/>
+          <w:szCs w:val="24"/>
+          <w:lang w:val="es-CR"/>
+        </w:rPr>
+        <w:lastRenderedPageBreak/>
+        <w:br/>
+      </w:r>
+      <w:r>
+        <w:rPr>
+          <w:rFonts w:ascii="Arial" w:hAnsi="Arial" w:cs="Arial"/>
+          <w:color w:val="000000" w:themeColor="text1"/>
+          <w:sz w:val="24"/>
+          <w:szCs w:val="24"/>
+          <w:lang w:val="es-CR"/>
+        </w:rPr>
+        <w:br/>
+        <w:t xml:space="preserve">Como ya lo sabes, </w:t>
+      </w:r>
+      <w:proofErr w:type="spellStart"/>
+      <w:r>
+        <w:rPr>
+          <w:rFonts w:ascii="Arial" w:hAnsi="Arial" w:cs="Arial"/>
+          <w:color w:val="000000" w:themeColor="text1"/>
+          <w:sz w:val="24"/>
+          <w:szCs w:val="24"/>
+          <w:lang w:val="es-CR"/>
+        </w:rPr>
+        <w:t>ReactJS</w:t>
+      </w:r>
+      <w:proofErr w:type="spellEnd"/>
+      <w:r>
+        <w:rPr>
+          <w:rFonts w:ascii="Arial" w:hAnsi="Arial" w:cs="Arial"/>
+          <w:color w:val="000000" w:themeColor="text1"/>
+          <w:sz w:val="24"/>
+          <w:szCs w:val="24"/>
+          <w:lang w:val="es-CR"/>
+        </w:rPr>
+        <w:t xml:space="preserve"> es una de las librerías Front-</w:t>
+      </w:r>
+      <w:proofErr w:type="spellStart"/>
+      <w:r>
+        <w:rPr>
+          <w:rFonts w:ascii="Arial" w:hAnsi="Arial" w:cs="Arial"/>
+          <w:color w:val="000000" w:themeColor="text1"/>
+          <w:sz w:val="24"/>
+          <w:szCs w:val="24"/>
+          <w:lang w:val="es-CR"/>
+        </w:rPr>
+        <w:t>end</w:t>
+      </w:r>
+      <w:proofErr w:type="spellEnd"/>
+      <w:r>
+        <w:rPr>
+          <w:rFonts w:ascii="Arial" w:hAnsi="Arial" w:cs="Arial"/>
+          <w:color w:val="000000" w:themeColor="text1"/>
+          <w:sz w:val="24"/>
+          <w:szCs w:val="24"/>
+          <w:lang w:val="es-CR"/>
+        </w:rPr>
+        <w:t xml:space="preserve"> de JavaScript más potentes que existe actualmente y que cuenta con una comunidad de desarrolladores que hacen que cada vez mejore más y tenga nuevas características para ofrecerle a quienes lo usan en la creación de sus aplicaciones Web. </w:t>
+      </w:r>
+      <w:proofErr w:type="spellStart"/>
+      <w:r>
+        <w:rPr>
+          <w:rFonts w:ascii="Arial" w:hAnsi="Arial" w:cs="Arial"/>
+          <w:color w:val="000000" w:themeColor="text1"/>
+          <w:sz w:val="24"/>
+          <w:szCs w:val="24"/>
+          <w:lang w:val="es-CR"/>
+        </w:rPr>
+        <w:t>ReactJS</w:t>
+      </w:r>
+      <w:proofErr w:type="spellEnd"/>
+      <w:r>
+        <w:rPr>
+          <w:rFonts w:ascii="Arial" w:hAnsi="Arial" w:cs="Arial"/>
+          <w:color w:val="000000" w:themeColor="text1"/>
+          <w:sz w:val="24"/>
+          <w:szCs w:val="24"/>
+          <w:lang w:val="es-CR"/>
+        </w:rPr>
+        <w:t>, como cualquier otra librería JavaScript, tiene sus ventajas y desventajas, así que veamos cuáles son:</w:t>
+      </w:r>
+    </w:p>
+    <w:p>
+      <w:pPr>
+        <w:pStyle w:val="Heading5"/>
+        <w:spacing w:before="0"/>
+        <w:rPr>
+          <w:rFonts w:ascii="Arial" w:hAnsi="Arial" w:cs="Arial"/>
+          <w:b/>
+          <w:bCs/>
+          <w:color w:val="000000" w:themeColor="text1"/>
+          <w:sz w:val="24"/>
+          <w:szCs w:val="24"/>
+          <w:lang w:val="es-CR"/>
+        </w:rPr>
+      </w:pPr>
+      <w:r>
+        <w:rPr>
+          <w:rFonts w:ascii="Arial" w:hAnsi="Arial" w:cs="Arial"/>
+          <w:b/>
+          <w:bCs/>
+          <w:color w:val="000000" w:themeColor="text1"/>
+          <w:sz w:val="24"/>
+          <w:szCs w:val="24"/>
+          <w:lang w:val="es-CR"/>
+        </w:rPr>
+        <w:t xml:space="preserve">Ventajas de </w:t>
+      </w:r>
+      <w:proofErr w:type="spellStart"/>
+      <w:r>
+        <w:rPr>
+          <w:rFonts w:ascii="Arial" w:hAnsi="Arial" w:cs="Arial"/>
+          <w:b/>
+          <w:bCs/>
+          <w:color w:val="000000" w:themeColor="text1"/>
+          <w:sz w:val="24"/>
+          <w:szCs w:val="24"/>
+          <w:lang w:val="es-CR"/>
+        </w:rPr>
+        <w:t>ReactJS</w:t>
+      </w:r>
+      <w:proofErr w:type="spellEnd"/>
+      <w:r>
+        <w:rPr>
+          <w:rFonts w:ascii="Arial" w:hAnsi="Arial" w:cs="Arial"/>
+          <w:b/>
+          <w:bCs/>
+          <w:color w:val="000000" w:themeColor="text1"/>
+          <w:sz w:val="24"/>
+          <w:szCs w:val="24"/>
+          <w:lang w:val="es-CR"/>
+        </w:rPr>
+        <w:t>:</w:t>
+      </w:r>
+    </w:p>
+    <w:p>
+      <w:pPr>
+        <w:spacing w:after="240"/>
+        <w:rPr>
+          <w:rFonts w:ascii="Arial" w:hAnsi="Arial" w:cs="Arial"/>
+          <w:color w:val="000000" w:themeColor="text1"/>
+          <w:sz w:val="24"/>
+          <w:szCs w:val="24"/>
+          <w:lang w:val="es-CR"/>
+        </w:rPr>
+      </w:pPr>
+      <w:r>
+        <w:rPr>
+          <w:rFonts w:ascii="Arial" w:hAnsi="Arial" w:cs="Arial"/>
+          <w:color w:val="000000" w:themeColor="text1"/>
+          <w:sz w:val="24"/>
+          <w:szCs w:val="24"/>
+          <w:lang w:val="es-CR"/>
+        </w:rPr>
+        <w:t xml:space="preserve">Es una herramienta fácil de aprender, ya que cuenta con una documentación y una comunidad de desarrolladores muy amplia que siempre está abierta a resolver dudas o inquietudes. Adicionalmente, a nivel de sintaxis es simple, </w:t>
+      </w:r>
+      <w:proofErr w:type="gramStart"/>
+      <w:r>
+        <w:rPr>
+          <w:rFonts w:ascii="Arial" w:hAnsi="Arial" w:cs="Arial"/>
+          <w:color w:val="000000" w:themeColor="text1"/>
+          <w:sz w:val="24"/>
+          <w:szCs w:val="24"/>
+          <w:lang w:val="es-CR"/>
+        </w:rPr>
+        <w:t>ya que</w:t>
+      </w:r>
+      <w:proofErr w:type="gramEnd"/>
+      <w:r>
+        <w:rPr>
+          <w:rFonts w:ascii="Arial" w:hAnsi="Arial" w:cs="Arial"/>
+          <w:color w:val="000000" w:themeColor="text1"/>
+          <w:sz w:val="24"/>
+          <w:szCs w:val="24"/>
+          <w:lang w:val="es-CR"/>
+        </w:rPr>
+        <w:t xml:space="preserve"> si comprendemos apropiadamente el concepto de Web components y cómo es esta tendencia de trabajo para la creación de aplicaciones Web, será bastante fácil aprender </w:t>
+      </w:r>
+      <w:proofErr w:type="spellStart"/>
+      <w:r>
+        <w:rPr>
+          <w:rFonts w:ascii="Arial" w:hAnsi="Arial" w:cs="Arial"/>
+          <w:color w:val="000000" w:themeColor="text1"/>
+          <w:sz w:val="24"/>
+          <w:szCs w:val="24"/>
+          <w:lang w:val="es-CR"/>
+        </w:rPr>
+        <w:t>ReactJS</w:t>
+      </w:r>
+      <w:proofErr w:type="spellEnd"/>
+      <w:r>
+        <w:rPr>
+          <w:rFonts w:ascii="Arial" w:hAnsi="Arial" w:cs="Arial"/>
+          <w:color w:val="000000" w:themeColor="text1"/>
+          <w:sz w:val="24"/>
+          <w:szCs w:val="24"/>
+          <w:lang w:val="es-CR"/>
+        </w:rPr>
+        <w:t>.</w:t>
+      </w:r>
+    </w:p>
+    <w:p>
+      <w:pPr>
+        <w:spacing w:after="0"/>
+        <w:jc w:val="center"/>
+        <w:rPr>
+          <w:rFonts w:ascii="Arial" w:hAnsi="Arial" w:cs="Arial"/>
+          <w:color w:val="000000" w:themeColor="text1"/>
+          <w:sz w:val="24"/>
+          <w:szCs w:val="24"/>
+        </w:rPr>
+      </w:pPr>
+      <w:r>
+        <w:rPr>
+          <w:rFonts w:ascii="Arial" w:hAnsi="Arial" w:cs="Arial"/>
+          <w:noProof/>
+          <w:color w:val="000000" w:themeColor="text1"/>
+          <w:sz w:val="24"/>
+          <w:szCs w:val="24"/>
+        </w:rPr>
+        <w:drawing>
+          <wp:inline distT="0" distB="0" distL="0" distR="0" wp14:anchorId="2BB85A87" wp14:editId="6DFC691F">
+            <wp:extent cx="1815712" cy="1270775"/>
+            <wp:effectExtent l="0" t="0" r="0" b="5715"/>
+            <wp:docPr id="11" name="Picture 11"/>
+            <wp:cNvGraphicFramePr>
+              <a:graphicFrameLocks xmlns:a="http://schemas.openxmlformats.org/drawingml/2006/main" noChangeAspect="1"/>
+            </wp:cNvGraphicFramePr>
+            <a:graphic xmlns:a="http://schemas.openxmlformats.org/drawingml/2006/main">
+              <a:graphicData uri="http://schemas.openxmlformats.org/drawingml/2006/picture">
+                <pic:pic xmlns:pic="http://schemas.openxmlformats.org/drawingml/2006/picture">
+                  <pic:nvPicPr>
+                    <pic:cNvPr id="0" name="Picture 3"/>
+                    <pic:cNvPicPr>
+                      <a:picLocks noChangeAspect="1" noChangeArrowheads="1"/>
+                    </pic:cNvPicPr>
+                  </pic:nvPicPr>
+                  <pic:blipFill>
+                    <a:blip r:embed="rId11" cstate="print">
+                      <a:extLst>
+                        <a:ext uri="{28A0092B-C50C-407E-A947-70E740481C1C}">
+                          <a14:useLocalDpi xmlns:a14="http://schemas.microsoft.com/office/drawing/2010/main" val="0"/>
+                        </a:ext>
+                      </a:extLst>
+                    </a:blip>
+                    <a:srcRect/>
+                    <a:stretch>
+                      <a:fillRect/>
+                    </a:stretch>
+                  </pic:blipFill>
+                  <pic:spPr bwMode="auto">
+                    <a:xfrm>
+                      <a:off x="0" y="0"/>
+                      <a:ext cx="1824668" cy="1277043"/>
+                    </a:xfrm>
+                    <a:prstGeom prst="rect">
+                      <a:avLst/>
+                    </a:prstGeom>
+                    <a:noFill/>
+                    <a:ln>
+                      <a:noFill/>
+                    </a:ln>
+                  </pic:spPr>
+                </pic:pic>
+              </a:graphicData>
+            </a:graphic>
+          </wp:inline>
+        </w:drawing>
+      </w:r>
+    </w:p>
+    <w:p>
+      <w:pPr>
+        <w:spacing w:after="240"/>
+        <w:rPr>
+          <w:rFonts w:ascii="Arial" w:hAnsi="Arial" w:cs="Arial"/>
+          <w:color w:val="000000" w:themeColor="text1"/>
+          <w:sz w:val="24"/>
+          <w:szCs w:val="24"/>
+          <w:lang w:val="es-CR"/>
+        </w:rPr>
+      </w:pPr>
+      <w:r>
+        <w:rPr>
+          <w:rFonts w:ascii="Arial" w:hAnsi="Arial" w:cs="Arial"/>
+          <w:color w:val="000000" w:themeColor="text1"/>
+          <w:sz w:val="24"/>
+          <w:szCs w:val="24"/>
+          <w:lang w:val="es-CR"/>
+        </w:rPr>
+        <w:br/>
+      </w:r>
+      <w:r>
+        <w:rPr>
+          <w:rFonts w:ascii="Arial" w:hAnsi="Arial" w:cs="Arial"/>
+          <w:color w:val="000000" w:themeColor="text1"/>
+          <w:sz w:val="24"/>
+          <w:szCs w:val="24"/>
+          <w:lang w:val="es-CR"/>
+        </w:rPr>
+        <w:br/>
+        <w:t>Al trabajar con componentes independientes, la creación y el mantenimiento de nuestras aplicaciones se convierte en una tarea muy sencilla y rápida. Detectar los errores no toma mucho tiempo y agregar nuevas funcionalidades a la aplicación se convierte en algo bastante simple.</w:t>
+      </w:r>
+    </w:p>
+    <w:p>
+      <w:pPr>
+        <w:spacing w:after="0"/>
+        <w:jc w:val="center"/>
+        <w:rPr>
+          <w:rFonts w:ascii="Arial" w:hAnsi="Arial" w:cs="Arial"/>
+          <w:color w:val="000000" w:themeColor="text1"/>
+          <w:sz w:val="24"/>
+          <w:szCs w:val="24"/>
+        </w:rPr>
+      </w:pPr>
+      <w:r>
+        <w:rPr>
+          <w:rFonts w:ascii="Arial" w:hAnsi="Arial" w:cs="Arial"/>
+          <w:noProof/>
+          <w:color w:val="000000" w:themeColor="text1"/>
+          <w:sz w:val="24"/>
+          <w:szCs w:val="24"/>
+        </w:rPr>
+        <w:drawing>
+          <wp:inline distT="0" distB="0" distL="0" distR="0" wp14:anchorId="5A75B2CD" wp14:editId="77CB8EF2">
+            <wp:extent cx="1835150" cy="1369080"/>
+            <wp:effectExtent l="0" t="0" r="0" b="2540"/>
+            <wp:docPr id="10" name="Picture 10"/>
+            <wp:cNvGraphicFramePr>
+              <a:graphicFrameLocks xmlns:a="http://schemas.openxmlformats.org/drawingml/2006/main" noChangeAspect="1"/>
+            </wp:cNvGraphicFramePr>
+            <a:graphic xmlns:a="http://schemas.openxmlformats.org/drawingml/2006/main">
+              <a:graphicData uri="http://schemas.openxmlformats.org/drawingml/2006/picture">
+                <pic:pic xmlns:pic="http://schemas.openxmlformats.org/drawingml/2006/picture">
+                  <pic:nvPicPr>
+                    <pic:cNvPr id="0" name="Picture 4"/>
+                    <pic:cNvPicPr>
+                      <a:picLocks noChangeAspect="1" noChangeArrowheads="1"/>
+                    </pic:cNvPicPr>
+                  </pic:nvPicPr>
+                  <pic:blipFill>
+                    <a:blip r:embed="rId12">
+                      <a:extLst>
+                        <a:ext uri="{28A0092B-C50C-407E-A947-70E740481C1C}">
+                          <a14:useLocalDpi xmlns:a14="http://schemas.microsoft.com/office/drawing/2010/main" val="0"/>
+                        </a:ext>
+                      </a:extLst>
+                    </a:blip>
+                    <a:srcRect/>
+                    <a:stretch>
+                      <a:fillRect/>
+                    </a:stretch>
+                  </pic:blipFill>
+                  <pic:spPr bwMode="auto">
+                    <a:xfrm>
+                      <a:off x="0" y="0"/>
+                      <a:ext cx="1842031" cy="1374213"/>
+                    </a:xfrm>
+                    <a:prstGeom prst="rect">
+                      <a:avLst/>
+                    </a:prstGeom>
+                    <a:noFill/>
+                    <a:ln>
+                      <a:noFill/>
+                    </a:ln>
+                  </pic:spPr>
+                </pic:pic>
+              </a:graphicData>
+            </a:graphic>
+          </wp:inline>
+        </w:drawing>
+      </w:r>
+    </w:p>
+    <w:p>
+      <w:pPr>
+        <w:spacing w:after="240"/>
+        <w:rPr>
+          <w:rFonts w:ascii="Arial" w:hAnsi="Arial" w:cs="Arial"/>
+          <w:color w:val="000000" w:themeColor="text1"/>
+          <w:sz w:val="24"/>
+          <w:szCs w:val="24"/>
+          <w:lang w:val="es-CR"/>
+        </w:rPr>
+      </w:pPr>
+      <w:r>
+        <w:rPr>
+          <w:rFonts w:ascii="Arial" w:hAnsi="Arial" w:cs="Arial"/>
+          <w:color w:val="000000" w:themeColor="text1"/>
+          <w:sz w:val="24"/>
+          <w:szCs w:val="24"/>
+          <w:lang w:val="es-CR"/>
+        </w:rPr>
+        <w:br/>
+      </w:r>
+      <w:r>
+        <w:rPr>
+          <w:rFonts w:ascii="Arial" w:hAnsi="Arial" w:cs="Arial"/>
+          <w:color w:val="000000" w:themeColor="text1"/>
+          <w:sz w:val="24"/>
+          <w:szCs w:val="24"/>
+          <w:lang w:val="es-CR"/>
+        </w:rPr>
+        <w:br/>
+        <w:t xml:space="preserve">Su capacidad para renderizar rápidamente cada uno de los componentes de la aplicación permite brindar una mejor experiencia de usuario. </w:t>
+      </w:r>
+    </w:p>
+    <w:p>
+      <w:pPr>
+        <w:spacing w:after="0"/>
+        <w:jc w:val="center"/>
+        <w:rPr>
+          <w:rFonts w:ascii="Arial" w:hAnsi="Arial" w:cs="Arial"/>
+          <w:color w:val="000000" w:themeColor="text1"/>
+          <w:sz w:val="24"/>
+          <w:szCs w:val="24"/>
+        </w:rPr>
+      </w:pPr>
+      <w:r>
+        <w:rPr>
+          <w:rFonts w:ascii="Arial" w:hAnsi="Arial" w:cs="Arial"/>
+          <w:noProof/>
+          <w:color w:val="000000" w:themeColor="text1"/>
+          <w:sz w:val="24"/>
+          <w:szCs w:val="24"/>
+        </w:rPr>
+        <w:lastRenderedPageBreak/>
+        <w:drawing>
+          <wp:inline distT="0" distB="0" distL="0" distR="0" wp14:anchorId="7059406E" wp14:editId="63CB6018">
+            <wp:extent cx="609600" cy="609600"/>
+            <wp:effectExtent l="0" t="0" r="0" b="0"/>
+            <wp:docPr id="9" name="Picture 9"/>
+            <wp:cNvGraphicFramePr>
+              <a:graphicFrameLocks xmlns:a="http://schemas.openxmlformats.org/drawingml/2006/main" noChangeAspect="1"/>
+            </wp:cNvGraphicFramePr>
+            <a:graphic xmlns:a="http://schemas.openxmlformats.org/drawingml/2006/main">
+              <a:graphicData uri="http://schemas.openxmlformats.org/drawingml/2006/picture">
+                <pic:pic xmlns:pic="http://schemas.openxmlformats.org/drawingml/2006/picture">
+                  <pic:nvPicPr>
+                    <pic:cNvPr id="0" name="Picture 5"/>
+                    <pic:cNvPicPr>
+                      <a:picLocks noChangeAspect="1" noChangeArrowheads="1"/>
+                    </pic:cNvPicPr>
+                  </pic:nvPicPr>
+                  <pic:blipFill>
+                    <a:blip r:embed="rId13" cstate="print">
+                      <a:extLst>
+                        <a:ext uri="{28A0092B-C50C-407E-A947-70E740481C1C}">
+                          <a14:useLocalDpi xmlns:a14="http://schemas.microsoft.com/office/drawing/2010/main" val="0"/>
+                        </a:ext>
+                      </a:extLst>
+                    </a:blip>
+                    <a:srcRect/>
+                    <a:stretch>
+                      <a:fillRect/>
+                    </a:stretch>
+                  </pic:blipFill>
+                  <pic:spPr bwMode="auto">
+                    <a:xfrm>
+                      <a:off x="0" y="0"/>
+                      <a:ext cx="609600" cy="609600"/>
+                    </a:xfrm>
+                    <a:prstGeom prst="rect">
+                      <a:avLst/>
+                    </a:prstGeom>
+                    <a:noFill/>
+                    <a:ln>
+                      <a:noFill/>
+                    </a:ln>
+                  </pic:spPr>
+                </pic:pic>
+              </a:graphicData>
+            </a:graphic>
+          </wp:inline>
+        </w:drawing>
+      </w:r>
+    </w:p>
+    <w:p>
+      <w:pPr>
+        <w:spacing w:after="240"/>
+        <w:rPr>
+          <w:rFonts w:ascii="Arial" w:hAnsi="Arial" w:cs="Arial"/>
+          <w:color w:val="000000" w:themeColor="text1"/>
+          <w:sz w:val="24"/>
+          <w:szCs w:val="24"/>
+          <w:lang w:val="es-CR"/>
+        </w:rPr>
+      </w:pPr>
+      <w:r>
+        <w:rPr>
+          <w:rFonts w:ascii="Arial" w:hAnsi="Arial" w:cs="Arial"/>
+          <w:color w:val="000000" w:themeColor="text1"/>
+          <w:sz w:val="24"/>
+          <w:szCs w:val="24"/>
+          <w:lang w:val="es-CR"/>
+        </w:rPr>
+        <w:br/>
+      </w:r>
+      <w:r>
+        <w:rPr>
+          <w:rFonts w:ascii="Arial" w:hAnsi="Arial" w:cs="Arial"/>
+          <w:color w:val="000000" w:themeColor="text1"/>
+          <w:sz w:val="24"/>
+          <w:szCs w:val="24"/>
+          <w:lang w:val="es-CR"/>
+        </w:rPr>
+        <w:br/>
+        <w:t xml:space="preserve">Es posible combinar </w:t>
+      </w:r>
+      <w:proofErr w:type="spellStart"/>
+      <w:r>
+        <w:rPr>
+          <w:rFonts w:ascii="Arial" w:hAnsi="Arial" w:cs="Arial"/>
+          <w:color w:val="000000" w:themeColor="text1"/>
+          <w:sz w:val="24"/>
+          <w:szCs w:val="24"/>
+          <w:lang w:val="es-CR"/>
+        </w:rPr>
+        <w:t>React</w:t>
+      </w:r>
+      <w:proofErr w:type="spellEnd"/>
+      <w:r>
+        <w:rPr>
+          <w:rFonts w:ascii="Arial" w:hAnsi="Arial" w:cs="Arial"/>
+          <w:color w:val="000000" w:themeColor="text1"/>
+          <w:sz w:val="24"/>
+          <w:szCs w:val="24"/>
+          <w:lang w:val="es-CR"/>
+        </w:rPr>
+        <w:t xml:space="preserve"> con otros </w:t>
+      </w:r>
+      <w:proofErr w:type="spellStart"/>
+      <w:r>
+        <w:rPr>
+          <w:rFonts w:ascii="Arial" w:hAnsi="Arial" w:cs="Arial"/>
+          <w:color w:val="000000" w:themeColor="text1"/>
+          <w:sz w:val="24"/>
+          <w:szCs w:val="24"/>
+          <w:lang w:val="es-CR"/>
+        </w:rPr>
+        <w:t>frameworks</w:t>
+      </w:r>
+      <w:proofErr w:type="spellEnd"/>
+      <w:r>
+        <w:rPr>
+          <w:rFonts w:ascii="Arial" w:hAnsi="Arial" w:cs="Arial"/>
+          <w:color w:val="000000" w:themeColor="text1"/>
+          <w:sz w:val="24"/>
+          <w:szCs w:val="24"/>
+          <w:lang w:val="es-CR"/>
+        </w:rPr>
+        <w:t xml:space="preserve"> o bibliotecas para lograr funcionalidades necesarias con las que este no </w:t>
+      </w:r>
+      <w:proofErr w:type="gramStart"/>
+      <w:r>
+        <w:rPr>
+          <w:rFonts w:ascii="Arial" w:hAnsi="Arial" w:cs="Arial"/>
+          <w:color w:val="000000" w:themeColor="text1"/>
+          <w:sz w:val="24"/>
+          <w:szCs w:val="24"/>
+          <w:lang w:val="es-CR"/>
+        </w:rPr>
+        <w:t>cuenta</w:t>
+      </w:r>
+      <w:proofErr w:type="gramEnd"/>
+      <w:r>
+        <w:rPr>
+          <w:rFonts w:ascii="Arial" w:hAnsi="Arial" w:cs="Arial"/>
+          <w:color w:val="000000" w:themeColor="text1"/>
+          <w:sz w:val="24"/>
+          <w:szCs w:val="24"/>
+          <w:lang w:val="es-CR"/>
+        </w:rPr>
+        <w:t xml:space="preserve"> pero con los que se está combinando y/o integrando.</w:t>
+      </w:r>
+    </w:p>
+    <w:p>
+      <w:pPr>
+        <w:pStyle w:val="Heading5"/>
+        <w:spacing w:before="0"/>
+        <w:jc w:val="center"/>
+        <w:rPr>
+          <w:rFonts w:ascii="Arial" w:hAnsi="Arial" w:cs="Arial"/>
+          <w:color w:val="000000" w:themeColor="text1"/>
+          <w:sz w:val="24"/>
+          <w:szCs w:val="24"/>
+          <w:lang w:val="es-CR"/>
+        </w:rPr>
+      </w:pPr>
+      <w:r>
+        <w:rPr>
+          <w:rFonts w:ascii="Arial" w:hAnsi="Arial" w:cs="Arial"/>
+          <w:color w:val="000000" w:themeColor="text1"/>
+          <w:sz w:val="24"/>
+          <w:szCs w:val="24"/>
+          <w:lang w:val="es-CR"/>
+        </w:rPr>
+        <w:t>REACT + JS LIBRARIES</w:t>
+      </w:r>
+    </w:p>
+    <w:p>
+      <w:pPr>
+        <w:spacing w:after="240"/>
+        <w:rPr>
+          <w:rFonts w:ascii="Arial" w:hAnsi="Arial" w:cs="Arial"/>
+          <w:color w:val="000000" w:themeColor="text1"/>
+          <w:sz w:val="24"/>
+          <w:szCs w:val="24"/>
+          <w:lang w:val="es-CR"/>
+        </w:rPr>
+      </w:pPr>
+      <w:r>
+        <w:rPr>
+          <w:rFonts w:ascii="Arial" w:hAnsi="Arial" w:cs="Arial"/>
+          <w:color w:val="000000" w:themeColor="text1"/>
+          <w:sz w:val="24"/>
+          <w:szCs w:val="24"/>
+          <w:lang w:val="es-CR"/>
+        </w:rPr>
+        <w:br/>
+      </w:r>
+      <w:r>
+        <w:rPr>
+          <w:rFonts w:ascii="Arial" w:hAnsi="Arial" w:cs="Arial"/>
+          <w:color w:val="000000" w:themeColor="text1"/>
+          <w:sz w:val="24"/>
+          <w:szCs w:val="24"/>
+          <w:lang w:val="es-CR"/>
+        </w:rPr>
+        <w:br/>
+        <w:t>Contar con una comunidad de desarrollo tan amplia y con un grupo de desarrolladores tan expertos y reconocidos detrás de su creación hace pensar que es una librería que estará un buen periodo de tiempo en el mundo del desarrollo Front-</w:t>
+      </w:r>
+      <w:proofErr w:type="spellStart"/>
+      <w:r>
+        <w:rPr>
+          <w:rFonts w:ascii="Arial" w:hAnsi="Arial" w:cs="Arial"/>
+          <w:color w:val="000000" w:themeColor="text1"/>
+          <w:sz w:val="24"/>
+          <w:szCs w:val="24"/>
+          <w:lang w:val="es-CR"/>
+        </w:rPr>
+        <w:t>end</w:t>
+      </w:r>
+      <w:proofErr w:type="spellEnd"/>
+      <w:r>
+        <w:rPr>
+          <w:rFonts w:ascii="Arial" w:hAnsi="Arial" w:cs="Arial"/>
+          <w:color w:val="000000" w:themeColor="text1"/>
+          <w:sz w:val="24"/>
+          <w:szCs w:val="24"/>
+          <w:lang w:val="es-CR"/>
+        </w:rPr>
+        <w:t>.</w:t>
+      </w:r>
+    </w:p>
+    <w:p>
+      <w:pPr>
+        <w:spacing w:after="0"/>
+        <w:jc w:val="center"/>
+        <w:rPr>
+          <w:rFonts w:ascii="Arial" w:hAnsi="Arial" w:cs="Arial"/>
+          <w:color w:val="000000" w:themeColor="text1"/>
+          <w:sz w:val="24"/>
+          <w:szCs w:val="24"/>
+        </w:rPr>
+      </w:pPr>
+      <w:r>
+        <w:rPr>
+          <w:rFonts w:ascii="Arial" w:hAnsi="Arial" w:cs="Arial"/>
+          <w:noProof/>
+          <w:color w:val="000000" w:themeColor="text1"/>
+          <w:sz w:val="24"/>
+          <w:szCs w:val="24"/>
+        </w:rPr>
+        <w:drawing>
+          <wp:inline distT="0" distB="0" distL="0" distR="0" wp14:anchorId="2B09B39F" wp14:editId="36E54E20">
+            <wp:extent cx="1423744" cy="1187450"/>
+            <wp:effectExtent l="0" t="0" r="0" b="0"/>
+            <wp:docPr id="8" name="Picture 8"/>
+            <wp:cNvGraphicFramePr>
+              <a:graphicFrameLocks xmlns:a="http://schemas.openxmlformats.org/drawingml/2006/main" noChangeAspect="1"/>
+            </wp:cNvGraphicFramePr>
+            <a:graphic xmlns:a="http://schemas.openxmlformats.org/drawingml/2006/main">
+              <a:graphicData uri="http://schemas.openxmlformats.org/drawingml/2006/picture">
+                <pic:pic xmlns:pic="http://schemas.openxmlformats.org/drawingml/2006/picture">
+                  <pic:nvPicPr>
+                    <pic:cNvPr id="0" name="Picture 6"/>
+                    <pic:cNvPicPr>
+                      <a:picLocks noChangeAspect="1" noChangeArrowheads="1"/>
+                    </pic:cNvPicPr>
+                  </pic:nvPicPr>
+                  <pic:blipFill>
+                    <a:blip r:embed="rId14">
+                      <a:extLst>
+                        <a:ext uri="{28A0092B-C50C-407E-A947-70E740481C1C}">
+                          <a14:useLocalDpi xmlns:a14="http://schemas.microsoft.com/office/drawing/2010/main" val="0"/>
+                        </a:ext>
+                      </a:extLst>
+                    </a:blip>
+                    <a:srcRect/>
+                    <a:stretch>
+                      <a:fillRect/>
+                    </a:stretch>
+                  </pic:blipFill>
+                  <pic:spPr bwMode="auto">
+                    <a:xfrm>
+                      <a:off x="0" y="0"/>
+                      <a:ext cx="1425007" cy="1188503"/>
+                    </a:xfrm>
+                    <a:prstGeom prst="rect">
+                      <a:avLst/>
+                    </a:prstGeom>
+                    <a:noFill/>
+                    <a:ln>
+                      <a:noFill/>
+                    </a:ln>
+                  </pic:spPr>
+                </pic:pic>
+              </a:graphicData>
+            </a:graphic>
+          </wp:inline>
+        </w:drawing>
+      </w:r>
+    </w:p>
+    <w:p>
+      <w:pPr>
+        <w:spacing w:after="240"/>
+        <w:rPr>
+          <w:rFonts w:ascii="Arial" w:hAnsi="Arial" w:cs="Arial"/>
+          <w:color w:val="000000" w:themeColor="text1"/>
+          <w:sz w:val="24"/>
+          <w:szCs w:val="24"/>
+          <w:lang w:val="es-CR"/>
+        </w:rPr>
+      </w:pPr>
+      <w:r>
+        <w:rPr>
+          <w:rFonts w:ascii="Arial" w:hAnsi="Arial" w:cs="Arial"/>
+          <w:color w:val="000000" w:themeColor="text1"/>
+          <w:sz w:val="24"/>
+          <w:szCs w:val="24"/>
+          <w:lang w:val="es-CR"/>
+        </w:rPr>
+        <w:br/>
+      </w:r>
+      <w:r>
+        <w:rPr>
+          <w:rFonts w:ascii="Arial" w:hAnsi="Arial" w:cs="Arial"/>
+          <w:color w:val="000000" w:themeColor="text1"/>
+          <w:sz w:val="24"/>
+          <w:szCs w:val="24"/>
+          <w:lang w:val="es-CR"/>
+        </w:rPr>
+        <w:br/>
+      </w:r>
+      <w:proofErr w:type="spellStart"/>
+      <w:r>
+        <w:rPr>
+          <w:rFonts w:ascii="Arial" w:hAnsi="Arial" w:cs="Arial"/>
+          <w:color w:val="000000" w:themeColor="text1"/>
+          <w:sz w:val="24"/>
+          <w:szCs w:val="24"/>
+          <w:lang w:val="es-CR"/>
+        </w:rPr>
+        <w:t>ReactJS</w:t>
+      </w:r>
+      <w:proofErr w:type="spellEnd"/>
+      <w:r>
+        <w:rPr>
+          <w:rFonts w:ascii="Arial" w:hAnsi="Arial" w:cs="Arial"/>
+          <w:color w:val="000000" w:themeColor="text1"/>
+          <w:sz w:val="24"/>
+          <w:szCs w:val="24"/>
+          <w:lang w:val="es-CR"/>
+        </w:rPr>
+        <w:t xml:space="preserve"> es de las pocas librerías JavaScript que se integra y soporta versiones antiguas de Internet Explorer, de forma que, si dentro de los requisitos de desarrollo de tu aplicación Web se encuentra el soporte de versiones antiguas de Internet Explorer, </w:t>
+      </w:r>
+      <w:proofErr w:type="spellStart"/>
+      <w:r>
+        <w:rPr>
+          <w:rFonts w:ascii="Arial" w:hAnsi="Arial" w:cs="Arial"/>
+          <w:color w:val="000000" w:themeColor="text1"/>
+          <w:sz w:val="24"/>
+          <w:szCs w:val="24"/>
+          <w:lang w:val="es-CR"/>
+        </w:rPr>
+        <w:t>ReactJS</w:t>
+      </w:r>
+      <w:proofErr w:type="spellEnd"/>
+      <w:r>
+        <w:rPr>
+          <w:rFonts w:ascii="Arial" w:hAnsi="Arial" w:cs="Arial"/>
+          <w:color w:val="000000" w:themeColor="text1"/>
+          <w:sz w:val="24"/>
+          <w:szCs w:val="24"/>
+          <w:lang w:val="es-CR"/>
+        </w:rPr>
+        <w:t xml:space="preserve"> es la librería que necesitas.</w:t>
+      </w:r>
+    </w:p>
+    <w:p>
+      <w:pPr>
+        <w:spacing w:after="0"/>
+        <w:jc w:val="center"/>
+        <w:rPr>
+          <w:rFonts w:ascii="Arial" w:hAnsi="Arial" w:cs="Arial"/>
+          <w:color w:val="000000" w:themeColor="text1"/>
+          <w:sz w:val="24"/>
+          <w:szCs w:val="24"/>
+        </w:rPr>
+      </w:pPr>
+      <w:r>
+        <w:rPr>
+          <w:rFonts w:ascii="Arial" w:hAnsi="Arial" w:cs="Arial"/>
+          <w:noProof/>
+          <w:color w:val="000000" w:themeColor="text1"/>
+          <w:sz w:val="24"/>
+          <w:szCs w:val="24"/>
+        </w:rPr>
+        <w:drawing>
+          <wp:inline distT="0" distB="0" distL="0" distR="0" wp14:anchorId="2E3CB7C0" wp14:editId="702EA038">
+            <wp:extent cx="2228850" cy="1341793"/>
+            <wp:effectExtent l="0" t="0" r="0" b="0"/>
+            <wp:docPr id="7" name="Picture 7"/>
+            <wp:cNvGraphicFramePr>
+              <a:graphicFrameLocks xmlns:a="http://schemas.openxmlformats.org/drawingml/2006/main" noChangeAspect="1"/>
+            </wp:cNvGraphicFramePr>
+            <a:graphic xmlns:a="http://schemas.openxmlformats.org/drawingml/2006/main">
+              <a:graphicData uri="http://schemas.openxmlformats.org/drawingml/2006/picture">
+                <pic:pic xmlns:pic="http://schemas.openxmlformats.org/drawingml/2006/picture">
+                  <pic:nvPicPr>
+                    <pic:cNvPr id="0" name="Picture 7"/>
+                    <pic:cNvPicPr>
+                      <a:picLocks noChangeAspect="1" noChangeArrowheads="1"/>
+                    </pic:cNvPicPr>
+                  </pic:nvPicPr>
+                  <pic:blipFill>
+                    <a:blip r:embed="rId15">
+                      <a:extLst>
+                        <a:ext uri="{28A0092B-C50C-407E-A947-70E740481C1C}">
+                          <a14:useLocalDpi xmlns:a14="http://schemas.microsoft.com/office/drawing/2010/main" val="0"/>
+                        </a:ext>
+                      </a:extLst>
+                    </a:blip>
+                    <a:srcRect/>
+                    <a:stretch>
+                      <a:fillRect/>
+                    </a:stretch>
+                  </pic:blipFill>
+                  <pic:spPr bwMode="auto">
+                    <a:xfrm>
+                      <a:off x="0" y="0"/>
+                      <a:ext cx="2232897" cy="1344229"/>
+                    </a:xfrm>
+                    <a:prstGeom prst="rect">
+                      <a:avLst/>
+                    </a:prstGeom>
+                    <a:noFill/>
+                    <a:ln>
+                      <a:noFill/>
+                    </a:ln>
+                  </pic:spPr>
+                </pic:pic>
+              </a:graphicData>
+            </a:graphic>
+          </wp:inline>
+        </w:drawing>
+      </w:r>
+    </w:p>
+    <w:p>
+      <w:pPr>
+        <w:spacing w:after="240"/>
+        <w:rPr>
+          <w:rFonts w:ascii="Arial" w:hAnsi="Arial" w:cs="Arial"/>
+          <w:color w:val="000000" w:themeColor="text1"/>
+          <w:sz w:val="24"/>
+          <w:szCs w:val="24"/>
+        </w:rPr>
+      </w:pPr>
+    </w:p>
+    <w:p>
+      <w:pPr>
+        <w:pStyle w:val="Heading5"/>
+        <w:spacing w:before="0"/>
+        <w:rPr>
+          <w:rFonts w:ascii="Arial" w:hAnsi="Arial" w:cs="Arial"/>
+          <w:b/>
+          <w:bCs/>
+          <w:color w:val="000000" w:themeColor="text1"/>
+          <w:sz w:val="24"/>
+          <w:szCs w:val="24"/>
+          <w:lang w:val="es-CR"/>
+        </w:rPr>
+      </w:pPr>
+      <w:r>
+        <w:rPr>
+          <w:rFonts w:ascii="Arial" w:hAnsi="Arial" w:cs="Arial"/>
+          <w:b/>
+          <w:bCs/>
+          <w:color w:val="000000" w:themeColor="text1"/>
+          <w:sz w:val="24"/>
+          <w:szCs w:val="24"/>
+          <w:lang w:val="es-CR"/>
+        </w:rPr>
+        <w:t xml:space="preserve">Desventajas de </w:t>
+      </w:r>
+      <w:proofErr w:type="spellStart"/>
+      <w:r>
+        <w:rPr>
+          <w:rFonts w:ascii="Arial" w:hAnsi="Arial" w:cs="Arial"/>
+          <w:b/>
+          <w:bCs/>
+          <w:color w:val="000000" w:themeColor="text1"/>
+          <w:sz w:val="24"/>
+          <w:szCs w:val="24"/>
+          <w:lang w:val="es-CR"/>
+        </w:rPr>
+        <w:t>ReactJS</w:t>
+      </w:r>
+      <w:proofErr w:type="spellEnd"/>
+      <w:r>
+        <w:rPr>
+          <w:rFonts w:ascii="Arial" w:hAnsi="Arial" w:cs="Arial"/>
+          <w:b/>
+          <w:bCs/>
+          <w:color w:val="000000" w:themeColor="text1"/>
+          <w:sz w:val="24"/>
+          <w:szCs w:val="24"/>
+          <w:lang w:val="es-CR"/>
+        </w:rPr>
+        <w:t>:</w:t>
+      </w:r>
+    </w:p>
+    <w:p>
+      <w:pPr>
+        <w:spacing w:after="240"/>
+        <w:rPr>
+          <w:rFonts w:ascii="Arial" w:hAnsi="Arial" w:cs="Arial"/>
+          <w:color w:val="000000" w:themeColor="text1"/>
+          <w:sz w:val="24"/>
+          <w:szCs w:val="24"/>
+          <w:lang w:val="es-CR"/>
+        </w:rPr>
+      </w:pPr>
+      <w:proofErr w:type="spellStart"/>
+      <w:r>
+        <w:rPr>
+          <w:rFonts w:ascii="Arial" w:hAnsi="Arial" w:cs="Arial"/>
+          <w:color w:val="000000" w:themeColor="text1"/>
+          <w:sz w:val="24"/>
+          <w:szCs w:val="24"/>
+          <w:lang w:val="es-CR"/>
+        </w:rPr>
+        <w:t>React</w:t>
+      </w:r>
+      <w:proofErr w:type="spellEnd"/>
+      <w:r>
+        <w:rPr>
+          <w:rFonts w:ascii="Arial" w:hAnsi="Arial" w:cs="Arial"/>
+          <w:color w:val="000000" w:themeColor="text1"/>
+          <w:sz w:val="24"/>
+          <w:szCs w:val="24"/>
+          <w:lang w:val="es-CR"/>
+        </w:rPr>
+        <w:t xml:space="preserve">, al tener un DOM virtual que se encarga de actualizar el estado y el contenido de cada componente de manera individual, no se lleva bien con librerías como jQuery que buscan tener una manipulación total del DOM, lo </w:t>
+      </w:r>
+      <w:proofErr w:type="gramStart"/>
+      <w:r>
+        <w:rPr>
+          <w:rFonts w:ascii="Arial" w:hAnsi="Arial" w:cs="Arial"/>
+          <w:color w:val="000000" w:themeColor="text1"/>
+          <w:sz w:val="24"/>
+          <w:szCs w:val="24"/>
+          <w:lang w:val="es-CR"/>
+        </w:rPr>
+        <w:t>que</w:t>
+      </w:r>
+      <w:proofErr w:type="gramEnd"/>
+      <w:r>
+        <w:rPr>
+          <w:rFonts w:ascii="Arial" w:hAnsi="Arial" w:cs="Arial"/>
+          <w:color w:val="000000" w:themeColor="text1"/>
+          <w:sz w:val="24"/>
+          <w:szCs w:val="24"/>
+          <w:lang w:val="es-CR"/>
+        </w:rPr>
+        <w:t xml:space="preserve"> en ocasiones, al juntarlas, causa que no se muestre o no se renderice la aplicación por la compatibilidad de éstos.</w:t>
+      </w:r>
+    </w:p>
+    <w:p>
+      <w:pPr>
+        <w:spacing w:after="0"/>
+        <w:jc w:val="center"/>
+        <w:rPr>
+          <w:rFonts w:ascii="Arial" w:hAnsi="Arial" w:cs="Arial"/>
+          <w:color w:val="000000" w:themeColor="text1"/>
+          <w:sz w:val="24"/>
+          <w:szCs w:val="24"/>
+        </w:rPr>
+      </w:pPr>
+      <w:r>
+        <w:rPr>
+          <w:rFonts w:ascii="Arial" w:hAnsi="Arial" w:cs="Arial"/>
+          <w:noProof/>
+          <w:color w:val="000000" w:themeColor="text1"/>
+          <w:sz w:val="24"/>
+          <w:szCs w:val="24"/>
+        </w:rPr>
+        <w:lastRenderedPageBreak/>
+        <w:drawing>
+          <wp:inline distT="0" distB="0" distL="0" distR="0" wp14:anchorId="6A62042F" wp14:editId="1E9AFCEC">
+            <wp:extent cx="2616200" cy="782662"/>
+            <wp:effectExtent l="0" t="0" r="0" b="0"/>
+            <wp:docPr id="6" name="Picture 6"/>
+            <wp:cNvGraphicFramePr>
+              <a:graphicFrameLocks xmlns:a="http://schemas.openxmlformats.org/drawingml/2006/main" noChangeAspect="1"/>
+            </wp:cNvGraphicFramePr>
+            <a:graphic xmlns:a="http://schemas.openxmlformats.org/drawingml/2006/main">
+              <a:graphicData uri="http://schemas.openxmlformats.org/drawingml/2006/picture">
+                <pic:pic xmlns:pic="http://schemas.openxmlformats.org/drawingml/2006/picture">
+                  <pic:nvPicPr>
+                    <pic:cNvPr id="0" name="Picture 8"/>
+                    <pic:cNvPicPr>
+                      <a:picLocks noChangeAspect="1" noChangeArrowheads="1"/>
+                    </pic:cNvPicPr>
+                  </pic:nvPicPr>
+                  <pic:blipFill>
+                    <a:blip r:embed="rId16">
+                      <a:extLst>
+                        <a:ext uri="{28A0092B-C50C-407E-A947-70E740481C1C}">
+                          <a14:useLocalDpi xmlns:a14="http://schemas.microsoft.com/office/drawing/2010/main" val="0"/>
+                        </a:ext>
+                      </a:extLst>
+                    </a:blip>
+                    <a:srcRect/>
+                    <a:stretch>
+                      <a:fillRect/>
+                    </a:stretch>
+                  </pic:blipFill>
+                  <pic:spPr bwMode="auto">
+                    <a:xfrm>
+                      <a:off x="0" y="0"/>
+                      <a:ext cx="2635412" cy="788410"/>
+                    </a:xfrm>
+                    <a:prstGeom prst="rect">
+                      <a:avLst/>
+                    </a:prstGeom>
+                    <a:noFill/>
+                    <a:ln>
+                      <a:noFill/>
+                    </a:ln>
+                  </pic:spPr>
+                </pic:pic>
+              </a:graphicData>
+            </a:graphic>
+          </wp:inline>
+        </w:drawing>
+      </w:r>
+    </w:p>
+    <w:p>
+      <w:pPr>
+        <w:spacing w:after="240"/>
+        <w:rPr>
+          <w:rFonts w:ascii="Arial" w:hAnsi="Arial" w:cs="Arial"/>
+          <w:color w:val="000000" w:themeColor="text1"/>
+          <w:sz w:val="24"/>
+          <w:szCs w:val="24"/>
+          <w:lang w:val="es-CR"/>
+        </w:rPr>
+      </w:pPr>
+      <w:r>
+        <w:rPr>
+          <w:rFonts w:ascii="Arial" w:hAnsi="Arial" w:cs="Arial"/>
+          <w:color w:val="000000" w:themeColor="text1"/>
+          <w:sz w:val="24"/>
+          <w:szCs w:val="24"/>
+          <w:lang w:val="es-CR"/>
+        </w:rPr>
+        <w:br/>
+      </w:r>
+      <w:r>
+        <w:rPr>
+          <w:rFonts w:ascii="Arial" w:hAnsi="Arial" w:cs="Arial"/>
+          <w:color w:val="000000" w:themeColor="text1"/>
+          <w:sz w:val="24"/>
+          <w:szCs w:val="24"/>
+          <w:lang w:val="es-CR"/>
+        </w:rPr>
+        <w:br/>
+        <w:t>Si se tiene un volumen de datos complejo y bastante amplio, en algunas ocasiones el tiempo de renderizado puede tomar más tiempo de lo esperado.</w:t>
+      </w:r>
+    </w:p>
+    <w:p>
+      <w:pPr>
+        <w:spacing w:after="0"/>
+        <w:jc w:val="center"/>
+        <w:rPr>
+          <w:rFonts w:ascii="Arial" w:hAnsi="Arial" w:cs="Arial"/>
+          <w:color w:val="000000" w:themeColor="text1"/>
+          <w:sz w:val="24"/>
+          <w:szCs w:val="24"/>
+        </w:rPr>
+      </w:pPr>
+      <w:r>
+        <w:rPr>
+          <w:rFonts w:ascii="Arial" w:hAnsi="Arial" w:cs="Arial"/>
+          <w:noProof/>
+          <w:color w:val="000000" w:themeColor="text1"/>
+          <w:sz w:val="24"/>
+          <w:szCs w:val="24"/>
+        </w:rPr>
+        <w:drawing>
+          <wp:inline distT="0" distB="0" distL="0" distR="0" wp14:anchorId="4D476B32" wp14:editId="52C513B4">
+            <wp:extent cx="1289050" cy="1289050"/>
+            <wp:effectExtent l="0" t="0" r="6350" b="6350"/>
+            <wp:docPr id="5" name="Picture 5"/>
+            <wp:cNvGraphicFramePr>
+              <a:graphicFrameLocks xmlns:a="http://schemas.openxmlformats.org/drawingml/2006/main" noChangeAspect="1"/>
+            </wp:cNvGraphicFramePr>
+            <a:graphic xmlns:a="http://schemas.openxmlformats.org/drawingml/2006/main">
+              <a:graphicData uri="http://schemas.openxmlformats.org/drawingml/2006/picture">
+                <pic:pic xmlns:pic="http://schemas.openxmlformats.org/drawingml/2006/picture">
+                  <pic:nvPicPr>
+                    <pic:cNvPr id="0" name="Picture 9"/>
+                    <pic:cNvPicPr>
+                      <a:picLocks noChangeAspect="1" noChangeArrowheads="1"/>
+                    </pic:cNvPicPr>
+                  </pic:nvPicPr>
+                  <pic:blipFill>
+                    <a:blip r:embed="rId17" cstate="print">
+                      <a:extLst>
+                        <a:ext uri="{28A0092B-C50C-407E-A947-70E740481C1C}">
+                          <a14:useLocalDpi xmlns:a14="http://schemas.microsoft.com/office/drawing/2010/main" val="0"/>
+                        </a:ext>
+                      </a:extLst>
+                    </a:blip>
+                    <a:srcRect/>
+                    <a:stretch>
+                      <a:fillRect/>
+                    </a:stretch>
+                  </pic:blipFill>
+                  <pic:spPr bwMode="auto">
+                    <a:xfrm>
+                      <a:off x="0" y="0"/>
+                      <a:ext cx="1289050" cy="1289050"/>
+                    </a:xfrm>
+                    <a:prstGeom prst="rect">
+                      <a:avLst/>
+                    </a:prstGeom>
+                    <a:noFill/>
+                    <a:ln>
+                      <a:noFill/>
+                    </a:ln>
+                  </pic:spPr>
+                </pic:pic>
+              </a:graphicData>
+            </a:graphic>
+          </wp:inline>
+        </w:drawing>
+      </w:r>
+    </w:p>
+    <w:p>
+      <w:pPr>
+        <w:spacing w:after="240"/>
+        <w:rPr>
+          <w:rFonts w:ascii="Arial" w:hAnsi="Arial" w:cs="Arial"/>
+          <w:color w:val="000000" w:themeColor="text1"/>
+          <w:sz w:val="24"/>
+          <w:szCs w:val="24"/>
+          <w:lang w:val="es-CR"/>
+        </w:rPr>
+      </w:pPr>
+      <w:r>
+        <w:rPr>
+          <w:rFonts w:ascii="Arial" w:hAnsi="Arial" w:cs="Arial"/>
+          <w:color w:val="000000" w:themeColor="text1"/>
+          <w:sz w:val="24"/>
+          <w:szCs w:val="24"/>
+          <w:lang w:val="es-CR"/>
+        </w:rPr>
+        <w:br/>
+      </w:r>
+      <w:r>
+        <w:rPr>
+          <w:rFonts w:ascii="Arial" w:hAnsi="Arial" w:cs="Arial"/>
+          <w:color w:val="000000" w:themeColor="text1"/>
+          <w:sz w:val="24"/>
+          <w:szCs w:val="24"/>
+          <w:lang w:val="es-CR"/>
+        </w:rPr>
+        <w:br/>
+        <w:t xml:space="preserve">Aunque mencionamos que </w:t>
+      </w:r>
+      <w:proofErr w:type="spellStart"/>
+      <w:r>
+        <w:rPr>
+          <w:rFonts w:ascii="Arial" w:hAnsi="Arial" w:cs="Arial"/>
+          <w:color w:val="000000" w:themeColor="text1"/>
+          <w:sz w:val="24"/>
+          <w:szCs w:val="24"/>
+          <w:lang w:val="es-CR"/>
+        </w:rPr>
+        <w:t>React</w:t>
+      </w:r>
+      <w:proofErr w:type="spellEnd"/>
+      <w:r>
+        <w:rPr>
+          <w:rFonts w:ascii="Arial" w:hAnsi="Arial" w:cs="Arial"/>
+          <w:color w:val="000000" w:themeColor="text1"/>
+          <w:sz w:val="24"/>
+          <w:szCs w:val="24"/>
+          <w:lang w:val="es-CR"/>
+        </w:rPr>
+        <w:t xml:space="preserve"> es compatible con otras librerías y </w:t>
+      </w:r>
+      <w:proofErr w:type="spellStart"/>
+      <w:r>
+        <w:rPr>
+          <w:rFonts w:ascii="Arial" w:hAnsi="Arial" w:cs="Arial"/>
+          <w:color w:val="000000" w:themeColor="text1"/>
+          <w:sz w:val="24"/>
+          <w:szCs w:val="24"/>
+          <w:lang w:val="es-CR"/>
+        </w:rPr>
+        <w:t>frameworks</w:t>
+      </w:r>
+      <w:proofErr w:type="spellEnd"/>
+      <w:r>
+        <w:rPr>
+          <w:rFonts w:ascii="Arial" w:hAnsi="Arial" w:cs="Arial"/>
+          <w:color w:val="000000" w:themeColor="text1"/>
+          <w:sz w:val="24"/>
+          <w:szCs w:val="24"/>
+          <w:lang w:val="es-CR"/>
+        </w:rPr>
+        <w:t xml:space="preserve"> que agregan ciertas funcionalidades a nuestras aplicaciones, al momento de compilarlas y desplegarlas puede tomar un poco más de tiempo, ya que debe instalar dependencia de dichas librerías que se usaron para agregar funciones requeridas y que, como mencionamos, </w:t>
+      </w:r>
+      <w:proofErr w:type="spellStart"/>
+      <w:r>
+        <w:rPr>
+          <w:rFonts w:ascii="Arial" w:hAnsi="Arial" w:cs="Arial"/>
+          <w:color w:val="000000" w:themeColor="text1"/>
+          <w:sz w:val="24"/>
+          <w:szCs w:val="24"/>
+          <w:lang w:val="es-CR"/>
+        </w:rPr>
+        <w:t>React</w:t>
+      </w:r>
+      <w:proofErr w:type="spellEnd"/>
+      <w:r>
+        <w:rPr>
+          <w:rFonts w:ascii="Arial" w:hAnsi="Arial" w:cs="Arial"/>
+          <w:color w:val="000000" w:themeColor="text1"/>
+          <w:sz w:val="24"/>
+          <w:szCs w:val="24"/>
+          <w:lang w:val="es-CR"/>
+        </w:rPr>
+        <w:t xml:space="preserve"> no posee, por eso lo conocen como el “Frankenstein” de las librerías JavaScript.</w:t>
+      </w:r>
+    </w:p>
+    <w:p>
+      <w:pPr>
+        <w:spacing w:after="0"/>
+        <w:jc w:val="center"/>
+        <w:rPr>
+          <w:rFonts w:ascii="Arial" w:hAnsi="Arial" w:cs="Arial"/>
+          <w:color w:val="000000" w:themeColor="text1"/>
+          <w:sz w:val="24"/>
+          <w:szCs w:val="24"/>
+        </w:rPr>
+      </w:pPr>
+      <w:r>
+        <w:rPr>
+          <w:rFonts w:ascii="Arial" w:hAnsi="Arial" w:cs="Arial"/>
+          <w:noProof/>
+          <w:color w:val="000000" w:themeColor="text1"/>
+          <w:sz w:val="24"/>
+          <w:szCs w:val="24"/>
+        </w:rPr>
+        <w:drawing>
+          <wp:inline distT="0" distB="0" distL="0" distR="0" wp14:anchorId="47E83B20" wp14:editId="55B83390">
+            <wp:extent cx="742950" cy="742950"/>
+            <wp:effectExtent l="0" t="0" r="0" b="0"/>
+            <wp:docPr id="4" name="Picture 4"/>
+            <wp:cNvGraphicFramePr>
+              <a:graphicFrameLocks xmlns:a="http://schemas.openxmlformats.org/drawingml/2006/main" noChangeAspect="1"/>
+            </wp:cNvGraphicFramePr>
+            <a:graphic xmlns:a="http://schemas.openxmlformats.org/drawingml/2006/main">
+              <a:graphicData uri="http://schemas.openxmlformats.org/drawingml/2006/picture">
+                <pic:pic xmlns:pic="http://schemas.openxmlformats.org/drawingml/2006/picture">
+                  <pic:nvPicPr>
+                    <pic:cNvPr id="0" name="Picture 10"/>
+                    <pic:cNvPicPr>
+                      <a:picLocks noChangeAspect="1" noChangeArrowheads="1"/>
+                    </pic:cNvPicPr>
+                  </pic:nvPicPr>
+                  <pic:blipFill>
+                    <a:blip r:embed="rId18" cstate="print">
+                      <a:extLst>
+                        <a:ext uri="{28A0092B-C50C-407E-A947-70E740481C1C}">
+                          <a14:useLocalDpi xmlns:a14="http://schemas.microsoft.com/office/drawing/2010/main" val="0"/>
+                        </a:ext>
+                      </a:extLst>
+                    </a:blip>
+                    <a:srcRect/>
+                    <a:stretch>
+                      <a:fillRect/>
+                    </a:stretch>
+                  </pic:blipFill>
+                  <pic:spPr bwMode="auto">
+                    <a:xfrm>
+                      <a:off x="0" y="0"/>
+                      <a:ext cx="742950" cy="742950"/>
+                    </a:xfrm>
+                    <a:prstGeom prst="rect">
+                      <a:avLst/>
+                    </a:prstGeom>
+                    <a:noFill/>
+                    <a:ln>
+                      <a:noFill/>
+                    </a:ln>
+                  </pic:spPr>
+                </pic:pic>
+              </a:graphicData>
+            </a:graphic>
+          </wp:inline>
+        </w:drawing>
+      </w:r>
+    </w:p>
+    <w:p>
+      <w:pPr>
+        <w:rPr>
+          <w:rFonts w:ascii="Arial" w:hAnsi="Arial" w:cs="Arial"/>
+          <w:color w:val="000000" w:themeColor="text1"/>
+          <w:sz w:val="24"/>
+          <w:szCs w:val="24"/>
+          <w:lang w:val="es-CR"/>
+        </w:rPr>
+      </w:pPr>
+      <w:r>
+        <w:rPr>
+          <w:rFonts w:ascii="Arial" w:hAnsi="Arial" w:cs="Arial"/>
+          <w:color w:val="000000" w:themeColor="text1"/>
+          <w:sz w:val="24"/>
+          <w:szCs w:val="24"/>
+          <w:lang w:val="es-CR"/>
+        </w:rPr>
+        <w:br/>
+      </w:r>
+      <w:r>
+        <w:rPr>
+          <w:rFonts w:ascii="Arial" w:hAnsi="Arial" w:cs="Arial"/>
+          <w:color w:val="000000" w:themeColor="text1"/>
+          <w:sz w:val="24"/>
+          <w:szCs w:val="24"/>
+          <w:lang w:val="es-CR"/>
+        </w:rPr>
+        <w:br/>
+        <w:t xml:space="preserve">Como podemos ver, </w:t>
+      </w:r>
+      <w:proofErr w:type="spellStart"/>
+      <w:r>
+        <w:rPr>
+          <w:rFonts w:ascii="Arial" w:hAnsi="Arial" w:cs="Arial"/>
+          <w:color w:val="000000" w:themeColor="text1"/>
+          <w:sz w:val="24"/>
+          <w:szCs w:val="24"/>
+          <w:lang w:val="es-CR"/>
+        </w:rPr>
+        <w:t>ReactJS</w:t>
+      </w:r>
+      <w:proofErr w:type="spellEnd"/>
+      <w:r>
+        <w:rPr>
+          <w:rFonts w:ascii="Arial" w:hAnsi="Arial" w:cs="Arial"/>
+          <w:color w:val="000000" w:themeColor="text1"/>
+          <w:sz w:val="24"/>
+          <w:szCs w:val="24"/>
+          <w:lang w:val="es-CR"/>
+        </w:rPr>
+        <w:t xml:space="preserve"> tiene más ventajas que desventajas. A decir verdad, es una librería </w:t>
+      </w:r>
+      <w:r>
+        <w:rPr>
+          <w:rFonts w:ascii="Arial" w:hAnsi="Arial" w:cs="Arial"/>
+          <w:color w:val="000000" w:themeColor="text1"/>
+          <w:sz w:val="24"/>
+          <w:szCs w:val="24"/>
+          <w:lang w:val="es-CR"/>
+        </w:rPr>
+        <w:t>muy potente y sencilla</w:t>
+      </w:r>
+      <w:r>
+        <w:rPr>
+          <w:rFonts w:ascii="Arial" w:hAnsi="Arial" w:cs="Arial"/>
+          <w:color w:val="000000" w:themeColor="text1"/>
+          <w:sz w:val="24"/>
+          <w:szCs w:val="24"/>
+          <w:lang w:val="es-CR"/>
+        </w:rPr>
+        <w:t xml:space="preserve"> de implementar para trabajar la parte visual de nuestra aplicación y con el pasar del tiempo continuará creciendo y mejorando para que todas estas desventajas empiecen a desaparecer. </w:t>
+      </w:r>
+    </w:p>
+    <w:p>
+      <w:pPr>
         <w:pStyle w:val="ListParagraph"/>
         <w:numPr>
           <w:ilvl w:val="1"/>
@@ -1982,6 +3526,259 @@
     </w:p>
     <w:p>
       <w:pPr>
+        <w:rPr>
+          <w:rFonts w:ascii="Arial" w:hAnsi="Arial" w:cs="Arial"/>
+          <w:color w:val="000000" w:themeColor="text1"/>
+          <w:sz w:val="24"/>
+          <w:szCs w:val="24"/>
+          <w:lang w:val="es-CR"/>
+        </w:rPr>
+      </w:pPr>
+      <w:r>
+        <w:rPr>
+          <w:rFonts w:ascii="Arial" w:hAnsi="Arial" w:cs="Arial"/>
+          <w:color w:val="000000" w:themeColor="text1"/>
+          <w:sz w:val="24"/>
+          <w:szCs w:val="24"/>
+          <w:lang w:val="es-CR"/>
+        </w:rPr>
+        <w:t xml:space="preserve">Tiempo de pensar </w:t>
+      </w:r>
+    </w:p>
+    <w:p>
+      <w:pPr>
+        <w:rPr>
+          <w:rFonts w:ascii="Arial" w:hAnsi="Arial" w:cs="Arial"/>
+          <w:color w:val="000000" w:themeColor="text1"/>
+          <w:sz w:val="24"/>
+          <w:szCs w:val="24"/>
+          <w:lang w:val="es-CR"/>
+        </w:rPr>
+      </w:pPr>
+      <w:r>
+        <w:rPr>
+          <w:rFonts w:ascii="Arial" w:hAnsi="Arial" w:cs="Arial"/>
+          <w:color w:val="000000" w:themeColor="text1"/>
+          <w:sz w:val="24"/>
+          <w:szCs w:val="24"/>
+          <w:lang w:val="es-CR"/>
+        </w:rPr>
+        <w:t xml:space="preserve">Hemos estudiado las diferentes ventajas y desventajas que nos ofrece </w:t>
+      </w:r>
+      <w:proofErr w:type="spellStart"/>
+      <w:r>
+        <w:rPr>
+          <w:rFonts w:ascii="Arial" w:hAnsi="Arial" w:cs="Arial"/>
+          <w:color w:val="000000" w:themeColor="text1"/>
+          <w:sz w:val="24"/>
+          <w:szCs w:val="24"/>
+          <w:lang w:val="es-CR"/>
+        </w:rPr>
+        <w:t>ReactJS</w:t>
+      </w:r>
+      <w:proofErr w:type="spellEnd"/>
+      <w:r>
+        <w:rPr>
+          <w:rFonts w:ascii="Arial" w:hAnsi="Arial" w:cs="Arial"/>
+          <w:color w:val="000000" w:themeColor="text1"/>
+          <w:sz w:val="24"/>
+          <w:szCs w:val="24"/>
+          <w:lang w:val="es-CR"/>
+        </w:rPr>
+        <w:t xml:space="preserve"> al momento de utilizarla para construir las vistas de nuestras aplicaciones Web, así que es hora de afianzar </w:t>
+      </w:r>
+      <w:r>
+        <w:rPr>
+          <w:rFonts w:ascii="Arial" w:hAnsi="Arial" w:cs="Arial"/>
+          <w:color w:val="000000" w:themeColor="text1"/>
+          <w:sz w:val="24"/>
+          <w:szCs w:val="24"/>
+          <w:lang w:val="es-CR"/>
+        </w:rPr>
+        <w:t>tus conocimientos</w:t>
+      </w:r>
+      <w:r>
+        <w:rPr>
+          <w:rFonts w:ascii="Arial" w:hAnsi="Arial" w:cs="Arial"/>
+          <w:color w:val="000000" w:themeColor="text1"/>
+          <w:sz w:val="24"/>
+          <w:szCs w:val="24"/>
+          <w:lang w:val="es-CR"/>
+        </w:rPr>
+        <w:t xml:space="preserve"> a través de la siguiente actividad.</w:t>
+      </w:r>
+      <w:r>
+        <w:rPr>
+          <w:rFonts w:ascii="Arial" w:hAnsi="Arial" w:cs="Arial"/>
+          <w:color w:val="000000" w:themeColor="text1"/>
+          <w:sz w:val="24"/>
+          <w:szCs w:val="24"/>
+          <w:lang w:val="es-CR"/>
+        </w:rPr>
+        <w:br/>
+      </w:r>
+      <w:r>
+        <w:rPr>
+          <w:rFonts w:ascii="Arial" w:hAnsi="Arial" w:cs="Arial"/>
+          <w:color w:val="000000" w:themeColor="text1"/>
+          <w:sz w:val="24"/>
+          <w:szCs w:val="24"/>
+          <w:lang w:val="es-CR"/>
+        </w:rPr>
+        <w:br/>
+      </w:r>
+      <w:r>
+        <w:rPr>
+          <w:rFonts w:ascii="Arial" w:hAnsi="Arial" w:cs="Arial"/>
+          <w:color w:val="000000" w:themeColor="text1"/>
+          <w:sz w:val="24"/>
+          <w:szCs w:val="24"/>
+          <w:lang w:val="es-CR"/>
+        </w:rPr>
+        <w:lastRenderedPageBreak/>
+        <w:t>Instrucciones:</w:t>
+      </w:r>
+      <w:r>
+        <w:rPr>
+          <w:rFonts w:ascii="Arial" w:hAnsi="Arial" w:cs="Arial"/>
+          <w:color w:val="000000" w:themeColor="text1"/>
+          <w:sz w:val="24"/>
+          <w:szCs w:val="24"/>
+          <w:lang w:val="es-CR"/>
+        </w:rPr>
+        <w:br/>
+      </w:r>
+      <w:r>
+        <w:rPr>
+          <w:rFonts w:ascii="Arial" w:hAnsi="Arial" w:cs="Arial"/>
+          <w:color w:val="000000" w:themeColor="text1"/>
+          <w:sz w:val="24"/>
+          <w:szCs w:val="24"/>
+          <w:lang w:val="es-CR"/>
+        </w:rPr>
+        <w:br/>
+        <w:t>Lee el siguiente enunciado y selecciona la respuesta correcta.</w:t>
+      </w:r>
+      <w:r>
+        <w:rPr>
+          <w:rFonts w:ascii="Arial" w:hAnsi="Arial" w:cs="Arial"/>
+          <w:color w:val="000000" w:themeColor="text1"/>
+          <w:sz w:val="24"/>
+          <w:szCs w:val="24"/>
+          <w:lang w:val="es-CR"/>
+        </w:rPr>
+        <w:br/>
+      </w:r>
+      <w:r>
+        <w:rPr>
+          <w:rFonts w:ascii="Arial" w:hAnsi="Arial" w:cs="Arial"/>
+          <w:color w:val="000000" w:themeColor="text1"/>
+          <w:sz w:val="24"/>
+          <w:szCs w:val="24"/>
+          <w:lang w:val="es-CR"/>
+        </w:rPr>
+        <w:br/>
+        <w:t>Enunciado:</w:t>
+      </w:r>
+      <w:r>
+        <w:rPr>
+          <w:rFonts w:ascii="Arial" w:hAnsi="Arial" w:cs="Arial"/>
+          <w:color w:val="000000" w:themeColor="text1"/>
+          <w:sz w:val="24"/>
+          <w:szCs w:val="24"/>
+          <w:lang w:val="es-CR"/>
+        </w:rPr>
+        <w:br/>
+      </w:r>
+      <w:r>
+        <w:rPr>
+          <w:rFonts w:ascii="Arial" w:hAnsi="Arial" w:cs="Arial"/>
+          <w:color w:val="000000" w:themeColor="text1"/>
+          <w:sz w:val="24"/>
+          <w:szCs w:val="24"/>
+          <w:lang w:val="es-CR"/>
+        </w:rPr>
+        <w:br/>
+        <w:t xml:space="preserve">Al referirnos a </w:t>
+      </w:r>
+      <w:proofErr w:type="spellStart"/>
+      <w:r>
+        <w:rPr>
+          <w:rFonts w:ascii="Arial" w:hAnsi="Arial" w:cs="Arial"/>
+          <w:color w:val="000000" w:themeColor="text1"/>
+          <w:sz w:val="24"/>
+          <w:szCs w:val="24"/>
+          <w:lang w:val="es-CR"/>
+        </w:rPr>
+        <w:t>React</w:t>
+      </w:r>
+      <w:proofErr w:type="spellEnd"/>
+      <w:r>
+        <w:rPr>
+          <w:rFonts w:ascii="Arial" w:hAnsi="Arial" w:cs="Arial"/>
+          <w:color w:val="000000" w:themeColor="text1"/>
+          <w:sz w:val="24"/>
+          <w:szCs w:val="24"/>
+          <w:lang w:val="es-CR"/>
+        </w:rPr>
+        <w:t xml:space="preserve"> como una librería cuyo flujo de datos es unidireccional, estamos afirmando que:</w:t>
+      </w:r>
+    </w:p>
+    <w:p>
+      <w:pPr>
+        <w:spacing w:before="100" w:beforeAutospacing="1" w:after="100" w:afterAutospacing="1" w:line="240" w:lineRule="auto"/>
+        <w:rPr>
+          <w:rFonts w:ascii="Arial" w:eastAsia="Times New Roman" w:hAnsi="Arial" w:cs="Arial"/>
+          <w:color w:val="000000" w:themeColor="text1"/>
+          <w:sz w:val="24"/>
+          <w:szCs w:val="24"/>
+          <w:lang w:val="es-CR"/>
+        </w:rPr>
+      </w:pPr>
+      <w:r>
+        <w:rPr>
+          <w:rFonts w:ascii="Arial" w:hAnsi="Arial" w:cs="Arial"/>
+          <w:noProof/>
+        </w:rPr>
+        <w:drawing>
+          <wp:inline distT="0" distB="0" distL="0" distR="0" wp14:anchorId="0FE4BD13" wp14:editId="2F276204">
+            <wp:extent cx="5943600" cy="1647825"/>
+            <wp:effectExtent l="0" t="0" r="0" b="9525"/>
+            <wp:docPr id="13" name="Picture 13"/>
+            <wp:cNvGraphicFramePr>
+              <a:graphicFrameLocks xmlns:a="http://schemas.openxmlformats.org/drawingml/2006/main" noChangeAspect="1"/>
+            </wp:cNvGraphicFramePr>
+            <a:graphic xmlns:a="http://schemas.openxmlformats.org/drawingml/2006/main">
+              <a:graphicData uri="http://schemas.openxmlformats.org/drawingml/2006/picture">
+                <pic:pic xmlns:pic="http://schemas.openxmlformats.org/drawingml/2006/picture">
+                  <pic:nvPicPr>
+                    <pic:cNvPr id="1" name=""/>
+                    <pic:cNvPicPr/>
+                  </pic:nvPicPr>
+                  <pic:blipFill>
+                    <a:blip r:embed="rId19"/>
+                    <a:stretch>
+                      <a:fillRect/>
+                    </a:stretch>
+                  </pic:blipFill>
+                  <pic:spPr>
+                    <a:xfrm>
+                      <a:off x="0" y="0"/>
+                      <a:ext cx="5943600" cy="1647825"/>
+                    </a:xfrm>
+                    <a:prstGeom prst="rect">
+                      <a:avLst/>
+                    </a:prstGeom>
+                  </pic:spPr>
+                </pic:pic>
+              </a:graphicData>
+            </a:graphic>
+          </wp:inline>
+        </w:drawing>
+      </w:r>
+    </w:p>
+    <w:p>
+      <w:pPr>
         <w:pStyle w:val="ListParagraph"/>
         <w:numPr>
           <w:ilvl w:val="1"/>
@@ -2058,6 +3855,752 @@
     </w:p>
     <w:p>
       <w:pPr>
+        <w:rPr>
+          <w:rFonts w:ascii="Arial" w:hAnsi="Arial" w:cs="Arial"/>
+          <w:b/>
+          <w:bCs/>
+          <w:color w:val="000000" w:themeColor="text1"/>
+          <w:sz w:val="24"/>
+          <w:szCs w:val="24"/>
+          <w:lang w:val="es-CR"/>
+        </w:rPr>
+      </w:pPr>
+      <w:r>
+        <w:rPr>
+          <w:rFonts w:ascii="Arial" w:hAnsi="Arial" w:cs="Arial"/>
+          <w:b/>
+          <w:bCs/>
+          <w:color w:val="000000" w:themeColor="text1"/>
+          <w:sz w:val="24"/>
+          <w:szCs w:val="24"/>
+          <w:lang w:val="es-CR"/>
+        </w:rPr>
+        <w:t>¿</w:t>
+      </w:r>
+      <w:proofErr w:type="spellStart"/>
+      <w:r>
+        <w:rPr>
+          <w:rFonts w:ascii="Arial" w:hAnsi="Arial" w:cs="Arial"/>
+          <w:b/>
+          <w:bCs/>
+          <w:color w:val="000000" w:themeColor="text1"/>
+          <w:sz w:val="24"/>
+          <w:szCs w:val="24"/>
+          <w:lang w:val="es-CR"/>
+        </w:rPr>
+        <w:t>Cómo</w:t>
+      </w:r>
+      <w:proofErr w:type="spellEnd"/>
+      <w:r>
+        <w:rPr>
+          <w:rFonts w:ascii="Arial" w:hAnsi="Arial" w:cs="Arial"/>
+          <w:b/>
+          <w:bCs/>
+          <w:color w:val="000000" w:themeColor="text1"/>
+          <w:sz w:val="24"/>
+          <w:szCs w:val="24"/>
+          <w:lang w:val="es-CR"/>
+        </w:rPr>
+        <w:t xml:space="preserve"> </w:t>
+      </w:r>
+      <w:proofErr w:type="spellStart"/>
+      <w:r>
+        <w:rPr>
+          <w:rFonts w:ascii="Arial" w:hAnsi="Arial" w:cs="Arial"/>
+          <w:b/>
+          <w:bCs/>
+          <w:color w:val="000000" w:themeColor="text1"/>
+          <w:sz w:val="24"/>
+          <w:szCs w:val="24"/>
+          <w:lang w:val="es-CR"/>
+        </w:rPr>
+        <w:t>funciona</w:t>
+      </w:r>
+      <w:proofErr w:type="spellEnd"/>
+      <w:r>
+        <w:rPr>
+          <w:rFonts w:ascii="Arial" w:hAnsi="Arial" w:cs="Arial"/>
+          <w:b/>
+          <w:bCs/>
+          <w:color w:val="000000" w:themeColor="text1"/>
+          <w:sz w:val="24"/>
+          <w:szCs w:val="24"/>
+          <w:lang w:val="es-CR"/>
+        </w:rPr>
+        <w:t xml:space="preserve"> ReactJS?</w:t>
+      </w:r>
+    </w:p>
+    <w:p/>
+    <w:p>
+      <w:pPr>
+        <w:jc w:val="center"/>
+      </w:pPr>
+      <w:r>
+        <w:rPr>
+          <w:noProof/>
+        </w:rPr>
+        <w:drawing>
+          <wp:inline distT="0" distB="0" distL="0" distR="0" wp14:anchorId="5BA58DC5" wp14:editId="5F8DD2C2">
+            <wp:extent cx="4114800" cy="1371600"/>
+            <wp:effectExtent l="0" t="0" r="0" b="0"/>
+            <wp:docPr id="18" name="Picture 18"/>
+            <wp:cNvGraphicFramePr>
+              <a:graphicFrameLocks xmlns:a="http://schemas.openxmlformats.org/drawingml/2006/main" noChangeAspect="1"/>
+            </wp:cNvGraphicFramePr>
+            <a:graphic xmlns:a="http://schemas.openxmlformats.org/drawingml/2006/main">
+              <a:graphicData uri="http://schemas.openxmlformats.org/drawingml/2006/picture">
+                <pic:pic xmlns:pic="http://schemas.openxmlformats.org/drawingml/2006/picture">
+                  <pic:nvPicPr>
+                    <pic:cNvPr id="0" name="Picture 54"/>
+                    <pic:cNvPicPr>
+                      <a:picLocks noChangeAspect="1" noChangeArrowheads="1"/>
+                    </pic:cNvPicPr>
+                  </pic:nvPicPr>
+                  <pic:blipFill>
+                    <a:blip r:embed="rId20" cstate="print">
+                      <a:extLst>
+                        <a:ext uri="{28A0092B-C50C-407E-A947-70E740481C1C}">
+                          <a14:useLocalDpi xmlns:a14="http://schemas.microsoft.com/office/drawing/2010/main" val="0"/>
+                        </a:ext>
+                      </a:extLst>
+                    </a:blip>
+                    <a:srcRect/>
+                    <a:stretch>
+                      <a:fillRect/>
+                    </a:stretch>
+                  </pic:blipFill>
+                  <pic:spPr bwMode="auto">
+                    <a:xfrm>
+                      <a:off x="0" y="0"/>
+                      <a:ext cx="4118824" cy="1372941"/>
+                    </a:xfrm>
+                    <a:prstGeom prst="rect">
+                      <a:avLst/>
+                    </a:prstGeom>
+                    <a:noFill/>
+                    <a:ln>
+                      <a:noFill/>
+                    </a:ln>
+                  </pic:spPr>
+                </pic:pic>
+              </a:graphicData>
+            </a:graphic>
+          </wp:inline>
+        </w:drawing>
+      </w:r>
+    </w:p>
+    <w:p>
+      <w:pPr>
+        <w:rPr>
+          <w:rFonts w:ascii="Arial" w:hAnsi="Arial" w:cs="Arial"/>
+          <w:color w:val="000000" w:themeColor="text1"/>
+          <w:sz w:val="24"/>
+          <w:szCs w:val="24"/>
+          <w:lang w:val="es-CR"/>
+        </w:rPr>
+      </w:pPr>
+      <w:r>
+        <w:rPr>
+          <w:lang w:val="es-CR"/>
+        </w:rPr>
+        <w:br/>
+      </w:r>
+      <w:r>
+        <w:rPr>
+          <w:lang w:val="es-CR"/>
+        </w:rPr>
+        <w:br/>
+      </w:r>
+      <w:proofErr w:type="spellStart"/>
+      <w:r>
+        <w:rPr>
+          <w:rFonts w:ascii="Arial" w:hAnsi="Arial" w:cs="Arial"/>
+          <w:color w:val="000000" w:themeColor="text1"/>
+          <w:sz w:val="24"/>
+          <w:szCs w:val="24"/>
+          <w:lang w:val="es-CR"/>
+        </w:rPr>
+        <w:t>ReactJS</w:t>
+      </w:r>
+      <w:proofErr w:type="spellEnd"/>
+      <w:r>
+        <w:rPr>
+          <w:rFonts w:ascii="Arial" w:hAnsi="Arial" w:cs="Arial"/>
+          <w:color w:val="000000" w:themeColor="text1"/>
+          <w:sz w:val="24"/>
+          <w:szCs w:val="24"/>
+          <w:lang w:val="es-CR"/>
+        </w:rPr>
+        <w:t xml:space="preserve"> es conocida por ser una de las librerías JavaScript con mayor rendimiento gracias a </w:t>
+      </w:r>
+      <w:proofErr w:type="gramStart"/>
+      <w:r>
+        <w:rPr>
+          <w:rFonts w:ascii="Arial" w:hAnsi="Arial" w:cs="Arial"/>
+          <w:color w:val="000000" w:themeColor="text1"/>
+          <w:sz w:val="24"/>
+          <w:szCs w:val="24"/>
+          <w:lang w:val="es-CR"/>
+        </w:rPr>
+        <w:t>todas la herramientas</w:t>
+      </w:r>
+      <w:proofErr w:type="gramEnd"/>
+      <w:r>
+        <w:rPr>
+          <w:rFonts w:ascii="Arial" w:hAnsi="Arial" w:cs="Arial"/>
+          <w:color w:val="000000" w:themeColor="text1"/>
+          <w:sz w:val="24"/>
+          <w:szCs w:val="24"/>
+          <w:lang w:val="es-CR"/>
+        </w:rPr>
+        <w:t xml:space="preserve"> y/o características que ésta posee, especialmente por su DOM virtual, pero veamos cómo es el funcionamiento de </w:t>
+      </w:r>
+      <w:proofErr w:type="spellStart"/>
+      <w:r>
+        <w:rPr>
+          <w:rFonts w:ascii="Arial" w:hAnsi="Arial" w:cs="Arial"/>
+          <w:color w:val="000000" w:themeColor="text1"/>
+          <w:sz w:val="24"/>
+          <w:szCs w:val="24"/>
+          <w:lang w:val="es-CR"/>
+        </w:rPr>
+        <w:t>ReactJS</w:t>
+      </w:r>
+      <w:proofErr w:type="spellEnd"/>
+      <w:r>
+        <w:rPr>
+          <w:rFonts w:ascii="Arial" w:hAnsi="Arial" w:cs="Arial"/>
+          <w:color w:val="000000" w:themeColor="text1"/>
+          <w:sz w:val="24"/>
+          <w:szCs w:val="24"/>
+          <w:lang w:val="es-CR"/>
+        </w:rPr>
+        <w:t xml:space="preserve"> que hace que su rendimiento sea tan alto.</w:t>
+      </w:r>
+    </w:p>
+    <w:p>
+      <w:pPr>
+        <w:rPr>
+          <w:rFonts w:ascii="Arial" w:hAnsi="Arial" w:cs="Arial"/>
+          <w:b/>
+          <w:bCs/>
+          <w:color w:val="000000" w:themeColor="text1"/>
+          <w:sz w:val="24"/>
+          <w:szCs w:val="24"/>
+          <w:lang w:val="es-CR"/>
+        </w:rPr>
+      </w:pPr>
+      <w:r>
+        <w:rPr>
+          <w:rFonts w:ascii="Arial" w:hAnsi="Arial" w:cs="Arial"/>
+          <w:b/>
+          <w:bCs/>
+          <w:color w:val="000000" w:themeColor="text1"/>
+          <w:sz w:val="24"/>
+          <w:szCs w:val="24"/>
+          <w:lang w:val="es-CR"/>
+        </w:rPr>
+        <w:t xml:space="preserve">Funcionamiento de </w:t>
+      </w:r>
+      <w:proofErr w:type="spellStart"/>
+      <w:r>
+        <w:rPr>
+          <w:rFonts w:ascii="Arial" w:hAnsi="Arial" w:cs="Arial"/>
+          <w:b/>
+          <w:bCs/>
+          <w:color w:val="000000" w:themeColor="text1"/>
+          <w:sz w:val="24"/>
+          <w:szCs w:val="24"/>
+          <w:lang w:val="es-CR"/>
+        </w:rPr>
+        <w:t>react</w:t>
+      </w:r>
+      <w:proofErr w:type="spellEnd"/>
+    </w:p>
+    <w:p>
+      <w:pPr>
+        <w:rPr>
+          <w:rFonts w:ascii="Arial" w:hAnsi="Arial" w:cs="Arial"/>
+          <w:color w:val="000000" w:themeColor="text1"/>
+          <w:sz w:val="24"/>
+          <w:szCs w:val="24"/>
+          <w:lang w:val="es-CR"/>
+        </w:rPr>
+      </w:pPr>
+      <w:proofErr w:type="spellStart"/>
+      <w:r>
+        <w:rPr>
+          <w:rFonts w:ascii="Arial" w:hAnsi="Arial" w:cs="Arial"/>
+          <w:color w:val="000000" w:themeColor="text1"/>
+          <w:sz w:val="24"/>
+          <w:szCs w:val="24"/>
+          <w:lang w:val="es-CR"/>
+        </w:rPr>
+        <w:t>ReactJS</w:t>
+      </w:r>
+      <w:proofErr w:type="spellEnd"/>
+      <w:r>
+        <w:rPr>
+          <w:rFonts w:ascii="Arial" w:hAnsi="Arial" w:cs="Arial"/>
+          <w:color w:val="000000" w:themeColor="text1"/>
+          <w:sz w:val="24"/>
+          <w:szCs w:val="24"/>
+          <w:lang w:val="es-CR"/>
+        </w:rPr>
+        <w:t xml:space="preserve"> está creado con el fin de </w:t>
+      </w:r>
+      <w:proofErr w:type="spellStart"/>
+      <w:r>
+        <w:rPr>
+          <w:rFonts w:ascii="Arial" w:hAnsi="Arial" w:cs="Arial"/>
+          <w:color w:val="000000" w:themeColor="text1"/>
+          <w:sz w:val="24"/>
+          <w:szCs w:val="24"/>
+          <w:lang w:val="es-CR"/>
+        </w:rPr>
+        <w:t>de</w:t>
+      </w:r>
+      <w:proofErr w:type="spellEnd"/>
+      <w:r>
+        <w:rPr>
+          <w:rFonts w:ascii="Arial" w:hAnsi="Arial" w:cs="Arial"/>
+          <w:color w:val="000000" w:themeColor="text1"/>
+          <w:sz w:val="24"/>
+          <w:szCs w:val="24"/>
+          <w:lang w:val="es-CR"/>
+        </w:rPr>
+        <w:t xml:space="preserve"> manejar funciones que permitan tener un control muy preciso sobre los diferentes componentes que construimos y que conforman nuestra página Web, dicho control se logra a través de un elemento fundamental conocido como el estado o </w:t>
+      </w:r>
+      <w:proofErr w:type="spellStart"/>
+      <w:r>
+        <w:rPr>
+          <w:rFonts w:ascii="Arial" w:hAnsi="Arial" w:cs="Arial"/>
+          <w:color w:val="000000" w:themeColor="text1"/>
+          <w:sz w:val="24"/>
+          <w:szCs w:val="24"/>
+          <w:lang w:val="es-CR"/>
+        </w:rPr>
+        <w:t>state</w:t>
+      </w:r>
+      <w:proofErr w:type="spellEnd"/>
+      <w:r>
+        <w:rPr>
+          <w:rFonts w:ascii="Arial" w:hAnsi="Arial" w:cs="Arial"/>
+          <w:color w:val="000000" w:themeColor="text1"/>
+          <w:sz w:val="24"/>
+          <w:szCs w:val="24"/>
+          <w:lang w:val="es-CR"/>
+        </w:rPr>
+        <w:t xml:space="preserve">. La primera vez que nuestra aplicación es renderizada, </w:t>
+      </w:r>
+      <w:r>
+        <w:rPr>
+          <w:rFonts w:ascii="Arial" w:hAnsi="Arial" w:cs="Arial"/>
+          <w:color w:val="000000" w:themeColor="text1"/>
+          <w:sz w:val="24"/>
+          <w:szCs w:val="24"/>
+          <w:lang w:val="es-CR"/>
+        </w:rPr>
+        <w:lastRenderedPageBreak/>
+        <w:t xml:space="preserve">el DOM virtual de </w:t>
+      </w:r>
+      <w:proofErr w:type="spellStart"/>
+      <w:r>
+        <w:rPr>
+          <w:rFonts w:ascii="Arial" w:hAnsi="Arial" w:cs="Arial"/>
+          <w:color w:val="000000" w:themeColor="text1"/>
+          <w:sz w:val="24"/>
+          <w:szCs w:val="24"/>
+          <w:lang w:val="es-CR"/>
+        </w:rPr>
+        <w:t>React</w:t>
+      </w:r>
+      <w:proofErr w:type="spellEnd"/>
+      <w:r>
+        <w:rPr>
+          <w:rFonts w:ascii="Arial" w:hAnsi="Arial" w:cs="Arial"/>
+          <w:color w:val="000000" w:themeColor="text1"/>
+          <w:sz w:val="24"/>
+          <w:szCs w:val="24"/>
+          <w:lang w:val="es-CR"/>
+        </w:rPr>
+        <w:t xml:space="preserve"> guarda en memoria el estado inicial de todos </w:t>
+      </w:r>
+      <w:proofErr w:type="spellStart"/>
+      <w:r>
+        <w:rPr>
+          <w:rFonts w:ascii="Arial" w:hAnsi="Arial" w:cs="Arial"/>
+          <w:color w:val="000000" w:themeColor="text1"/>
+          <w:sz w:val="24"/>
+          <w:szCs w:val="24"/>
+          <w:lang w:val="es-CR"/>
+        </w:rPr>
+        <w:t>lo</w:t>
+      </w:r>
+      <w:proofErr w:type="spellEnd"/>
+      <w:r>
+        <w:rPr>
+          <w:rFonts w:ascii="Arial" w:hAnsi="Arial" w:cs="Arial"/>
+          <w:color w:val="000000" w:themeColor="text1"/>
+          <w:sz w:val="24"/>
+          <w:szCs w:val="24"/>
+          <w:lang w:val="es-CR"/>
+        </w:rPr>
+        <w:t xml:space="preserve"> componentes de nuestra página y los mantiene en constante vigilancia. Una vez ocurre algún cambio en alguno de los estados de los componentes de nuestra aplicación, el ya mencionado DOM virtual se encarga de identificar dichos componentes que sufrieron modificaciones de estado comparándolos con el estado inicial que tiene almacenado en memoria y se da el proceso por el cual se considera que el rendimiento de </w:t>
+      </w:r>
+      <w:proofErr w:type="spellStart"/>
+      <w:r>
+        <w:rPr>
+          <w:rFonts w:ascii="Arial" w:hAnsi="Arial" w:cs="Arial"/>
+          <w:color w:val="000000" w:themeColor="text1"/>
+          <w:sz w:val="24"/>
+          <w:szCs w:val="24"/>
+          <w:lang w:val="es-CR"/>
+        </w:rPr>
+        <w:t>React</w:t>
+      </w:r>
+      <w:proofErr w:type="spellEnd"/>
+      <w:r>
+        <w:rPr>
+          <w:rFonts w:ascii="Arial" w:hAnsi="Arial" w:cs="Arial"/>
+          <w:color w:val="000000" w:themeColor="text1"/>
+          <w:sz w:val="24"/>
+          <w:szCs w:val="24"/>
+          <w:lang w:val="es-CR"/>
+        </w:rPr>
+        <w:t xml:space="preserve"> es tan alto. El DOM virtual se encarga de renderizar nuevamente los componentes que presentan cambios, guardando este nuevo estado en memoria y sin tener la necesidad de cargar y renderizar nuevamente nuestra aplicación para notar los cambios que presentan nuestros componentes.</w:t>
+      </w:r>
+    </w:p>
+    <w:p>
+      <w:pPr>
+        <w:spacing w:after="0"/>
+        <w:jc w:val="center"/>
+      </w:pPr>
+      <w:r>
+        <w:rPr>
+          <w:noProof/>
+        </w:rPr>
+        <w:drawing>
+          <wp:inline distT="0" distB="0" distL="0" distR="0" wp14:anchorId="793CA5F7" wp14:editId="71732931">
+            <wp:extent cx="3352800" cy="1112943"/>
+            <wp:effectExtent l="0" t="0" r="0" b="0"/>
+            <wp:docPr id="17" name="Picture 17"/>
+            <wp:cNvGraphicFramePr>
+              <a:graphicFrameLocks xmlns:a="http://schemas.openxmlformats.org/drawingml/2006/main" noChangeAspect="1"/>
+            </wp:cNvGraphicFramePr>
+            <a:graphic xmlns:a="http://schemas.openxmlformats.org/drawingml/2006/main">
+              <a:graphicData uri="http://schemas.openxmlformats.org/drawingml/2006/picture">
+                <pic:pic xmlns:pic="http://schemas.openxmlformats.org/drawingml/2006/picture">
+                  <pic:nvPicPr>
+                    <pic:cNvPr id="0" name="Picture 55"/>
+                    <pic:cNvPicPr>
+                      <a:picLocks noChangeAspect="1" noChangeArrowheads="1"/>
+                    </pic:cNvPicPr>
+                  </pic:nvPicPr>
+                  <pic:blipFill>
+                    <a:blip r:embed="rId21" cstate="print">
+                      <a:extLst>
+                        <a:ext uri="{28A0092B-C50C-407E-A947-70E740481C1C}">
+                          <a14:useLocalDpi xmlns:a14="http://schemas.microsoft.com/office/drawing/2010/main" val="0"/>
+                        </a:ext>
+                      </a:extLst>
+                    </a:blip>
+                    <a:srcRect/>
+                    <a:stretch>
+                      <a:fillRect/>
+                    </a:stretch>
+                  </pic:blipFill>
+                  <pic:spPr bwMode="auto">
+                    <a:xfrm>
+                      <a:off x="0" y="0"/>
+                      <a:ext cx="3376406" cy="1120779"/>
+                    </a:xfrm>
+                    <a:prstGeom prst="rect">
+                      <a:avLst/>
+                    </a:prstGeom>
+                    <a:noFill/>
+                    <a:ln>
+                      <a:noFill/>
+                    </a:ln>
+                  </pic:spPr>
+                </pic:pic>
+              </a:graphicData>
+            </a:graphic>
+          </wp:inline>
+        </w:drawing>
+      </w:r>
+      <w:r>
+        <w:rPr>
+          <w:noProof/>
+        </w:rPr>
+        <w:drawing>
+          <wp:inline distT="0" distB="0" distL="0" distR="0" wp14:anchorId="26B7E80C" wp14:editId="491ACAD7">
+            <wp:extent cx="3460750" cy="2314561"/>
+            <wp:effectExtent l="0" t="0" r="6350" b="0"/>
+            <wp:docPr id="16" name="Picture 16"/>
+            <wp:cNvGraphicFramePr>
+              <a:graphicFrameLocks xmlns:a="http://schemas.openxmlformats.org/drawingml/2006/main" noChangeAspect="1"/>
+            </wp:cNvGraphicFramePr>
+            <a:graphic xmlns:a="http://schemas.openxmlformats.org/drawingml/2006/main">
+              <a:graphicData uri="http://schemas.openxmlformats.org/drawingml/2006/picture">
+                <pic:pic xmlns:pic="http://schemas.openxmlformats.org/drawingml/2006/picture">
+                  <pic:nvPicPr>
+                    <pic:cNvPr id="0" name="Picture 56"/>
+                    <pic:cNvPicPr>
+                      <a:picLocks noChangeAspect="1" noChangeArrowheads="1"/>
+                    </pic:cNvPicPr>
+                  </pic:nvPicPr>
+                  <pic:blipFill>
+                    <a:blip r:embed="rId22" cstate="print">
+                      <a:extLst>
+                        <a:ext uri="{28A0092B-C50C-407E-A947-70E740481C1C}">
+                          <a14:useLocalDpi xmlns:a14="http://schemas.microsoft.com/office/drawing/2010/main" val="0"/>
+                        </a:ext>
+                      </a:extLst>
+                    </a:blip>
+                    <a:srcRect/>
+                    <a:stretch>
+                      <a:fillRect/>
+                    </a:stretch>
+                  </pic:blipFill>
+                  <pic:spPr bwMode="auto">
+                    <a:xfrm>
+                      <a:off x="0" y="0"/>
+                      <a:ext cx="3473346" cy="2322985"/>
+                    </a:xfrm>
+                    <a:prstGeom prst="rect">
+                      <a:avLst/>
+                    </a:prstGeom>
+                    <a:noFill/>
+                    <a:ln>
+                      <a:noFill/>
+                    </a:ln>
+                  </pic:spPr>
+                </pic:pic>
+              </a:graphicData>
+            </a:graphic>
+          </wp:inline>
+        </w:drawing>
+      </w:r>
+    </w:p>
+    <w:p>
+      <w:pPr>
+        <w:spacing w:after="240"/>
+      </w:pPr>
+    </w:p>
+    <w:p>
+      <w:pPr>
+        <w:rPr>
+          <w:rFonts w:ascii="Arial" w:hAnsi="Arial" w:cs="Arial"/>
+          <w:b/>
+          <w:bCs/>
+          <w:color w:val="000000" w:themeColor="text1"/>
+          <w:sz w:val="24"/>
+          <w:szCs w:val="24"/>
+          <w:lang w:val="es-CR"/>
+        </w:rPr>
+      </w:pPr>
+      <w:r>
+        <w:rPr>
+          <w:rFonts w:ascii="Arial" w:hAnsi="Arial" w:cs="Arial"/>
+          <w:b/>
+          <w:bCs/>
+          <w:color w:val="000000" w:themeColor="text1"/>
+          <w:sz w:val="24"/>
+          <w:szCs w:val="24"/>
+          <w:lang w:val="es-CR"/>
+        </w:rPr>
+        <w:t>Flujo de datos:</w:t>
+      </w:r>
+    </w:p>
+    <w:p>
+      <w:pPr>
+        <w:rPr>
+          <w:rFonts w:ascii="Arial" w:hAnsi="Arial" w:cs="Arial"/>
+          <w:color w:val="000000" w:themeColor="text1"/>
+          <w:sz w:val="24"/>
+          <w:szCs w:val="24"/>
+          <w:lang w:val="es-CR"/>
+        </w:rPr>
+      </w:pPr>
+      <w:r>
+        <w:rPr>
+          <w:rFonts w:ascii="Arial" w:hAnsi="Arial" w:cs="Arial"/>
+          <w:color w:val="000000" w:themeColor="text1"/>
+          <w:sz w:val="24"/>
+          <w:szCs w:val="24"/>
+          <w:lang w:val="es-CR"/>
+        </w:rPr>
+        <w:t xml:space="preserve">Dentro del funcionamiento de </w:t>
+      </w:r>
+      <w:proofErr w:type="spellStart"/>
+      <w:r>
+        <w:rPr>
+          <w:rFonts w:ascii="Arial" w:hAnsi="Arial" w:cs="Arial"/>
+          <w:color w:val="000000" w:themeColor="text1"/>
+          <w:sz w:val="24"/>
+          <w:szCs w:val="24"/>
+          <w:lang w:val="es-CR"/>
+        </w:rPr>
+        <w:t>React</w:t>
+      </w:r>
+      <w:proofErr w:type="spellEnd"/>
+      <w:r>
+        <w:rPr>
+          <w:rFonts w:ascii="Arial" w:hAnsi="Arial" w:cs="Arial"/>
+          <w:color w:val="000000" w:themeColor="text1"/>
+          <w:sz w:val="24"/>
+          <w:szCs w:val="24"/>
+          <w:lang w:val="es-CR"/>
+        </w:rPr>
+        <w:t xml:space="preserve">, hay una característica y/o punto muy importante que debemos mencionar: el flujo de datos unidireccional, también conocido como flujo de datos en un solo sentido. Éste permite planear la forma de construir las aplicaciones más complejas e identificar los diferentes errores que se pueden presentar en éstas. A diferencia de las demás librerías que manejan un flujo de datos bidireccional, el flujo en un solo sentido permite hacer un seguimiento muy detenido al funcionamiento de nuestra aplicación y transporte de información, y así obtener una respuesta mucho más rápida. Es aquí donde podemos respaldar lo que hablábamos inicialmente cuando dijimos que </w:t>
+      </w:r>
+      <w:proofErr w:type="spellStart"/>
+      <w:r>
+        <w:rPr>
+          <w:rFonts w:ascii="Arial" w:hAnsi="Arial" w:cs="Arial"/>
+          <w:color w:val="000000" w:themeColor="text1"/>
+          <w:sz w:val="24"/>
+          <w:szCs w:val="24"/>
+          <w:lang w:val="es-CR"/>
+        </w:rPr>
+        <w:t>React</w:t>
+      </w:r>
+      <w:proofErr w:type="spellEnd"/>
+      <w:r>
+        <w:rPr>
+          <w:rFonts w:ascii="Arial" w:hAnsi="Arial" w:cs="Arial"/>
+          <w:color w:val="000000" w:themeColor="text1"/>
+          <w:sz w:val="24"/>
+          <w:szCs w:val="24"/>
+          <w:lang w:val="es-CR"/>
+        </w:rPr>
+        <w:t xml:space="preserve"> es una de las librerías con un alto rendimiento a comparación de las demás.</w:t>
+      </w:r>
+    </w:p>
+    <w:p>
+      <w:pPr>
+        <w:spacing w:after="0"/>
+        <w:jc w:val="center"/>
+      </w:pPr>
+      <w:r>
+        <w:rPr>
+          <w:noProof/>
+        </w:rPr>
+        <w:lastRenderedPageBreak/>
+        <w:drawing>
+          <wp:inline distT="0" distB="0" distL="0" distR="0" wp14:anchorId="784DDCD0" wp14:editId="1144A3B1">
+            <wp:extent cx="3238500" cy="2190831"/>
+            <wp:effectExtent l="0" t="0" r="0" b="0"/>
+            <wp:docPr id="15" name="Picture 15"/>
+            <wp:cNvGraphicFramePr>
+              <a:graphicFrameLocks xmlns:a="http://schemas.openxmlformats.org/drawingml/2006/main" noChangeAspect="1"/>
+            </wp:cNvGraphicFramePr>
+            <a:graphic xmlns:a="http://schemas.openxmlformats.org/drawingml/2006/main">
+              <a:graphicData uri="http://schemas.openxmlformats.org/drawingml/2006/picture">
+                <pic:pic xmlns:pic="http://schemas.openxmlformats.org/drawingml/2006/picture">
+                  <pic:nvPicPr>
+                    <pic:cNvPr id="0" name="Picture 57"/>
+                    <pic:cNvPicPr>
+                      <a:picLocks noChangeAspect="1" noChangeArrowheads="1"/>
+                    </pic:cNvPicPr>
+                  </pic:nvPicPr>
+                  <pic:blipFill>
+                    <a:blip r:embed="rId23" cstate="print">
+                      <a:extLst>
+                        <a:ext uri="{28A0092B-C50C-407E-A947-70E740481C1C}">
+                          <a14:useLocalDpi xmlns:a14="http://schemas.microsoft.com/office/drawing/2010/main" val="0"/>
+                        </a:ext>
+                      </a:extLst>
+                    </a:blip>
+                    <a:srcRect/>
+                    <a:stretch>
+                      <a:fillRect/>
+                    </a:stretch>
+                  </pic:blipFill>
+                  <pic:spPr bwMode="auto">
+                    <a:xfrm>
+                      <a:off x="0" y="0"/>
+                      <a:ext cx="3247637" cy="2197012"/>
+                    </a:xfrm>
+                    <a:prstGeom prst="rect">
+                      <a:avLst/>
+                    </a:prstGeom>
+                    <a:noFill/>
+                    <a:ln>
+                      <a:noFill/>
+                    </a:ln>
+                  </pic:spPr>
+                </pic:pic>
+              </a:graphicData>
+            </a:graphic>
+          </wp:inline>
+        </w:drawing>
+      </w:r>
+    </w:p>
+    <w:p>
+      <w:pPr>
+        <w:rPr>
+          <w:rFonts w:ascii="Arial" w:hAnsi="Arial" w:cs="Arial"/>
+          <w:color w:val="000000" w:themeColor="text1"/>
+          <w:sz w:val="24"/>
+          <w:szCs w:val="24"/>
+          <w:lang w:val="es-CR"/>
+        </w:rPr>
+      </w:pPr>
+      <w:r>
+        <w:rPr>
+          <w:lang w:val="es-CR"/>
+        </w:rPr>
+        <w:br/>
+      </w:r>
+      <w:r>
+        <w:rPr>
+          <w:lang w:val="es-CR"/>
+        </w:rPr>
+        <w:br/>
+      </w:r>
+      <w:r>
+        <w:rPr>
+          <w:lang w:val="es-CR"/>
+        </w:rPr>
+        <w:br/>
+      </w:r>
+      <w:r>
+        <w:rPr>
+          <w:rFonts w:ascii="Arial" w:hAnsi="Arial" w:cs="Arial"/>
+          <w:color w:val="000000" w:themeColor="text1"/>
+          <w:sz w:val="24"/>
+          <w:szCs w:val="24"/>
+          <w:lang w:val="es-CR"/>
+        </w:rPr>
+        <w:t xml:space="preserve">Esta es la razón por la que el funcionamiento de </w:t>
+      </w:r>
+      <w:proofErr w:type="spellStart"/>
+      <w:r>
+        <w:rPr>
+          <w:rFonts w:ascii="Arial" w:hAnsi="Arial" w:cs="Arial"/>
+          <w:color w:val="000000" w:themeColor="text1"/>
+          <w:sz w:val="24"/>
+          <w:szCs w:val="24"/>
+          <w:lang w:val="es-CR"/>
+        </w:rPr>
+        <w:t>ReactJS</w:t>
+      </w:r>
+      <w:proofErr w:type="spellEnd"/>
+      <w:r>
+        <w:rPr>
+          <w:rFonts w:ascii="Arial" w:hAnsi="Arial" w:cs="Arial"/>
+          <w:color w:val="000000" w:themeColor="text1"/>
+          <w:sz w:val="24"/>
+          <w:szCs w:val="24"/>
+          <w:lang w:val="es-CR"/>
+        </w:rPr>
+        <w:t xml:space="preserve"> es tan alto, pues cada una de las características o herramientas que la componen tiene una tarea en específico que va cumpliendo a medida que los componentes van cambiando y se le van mostrando al usuario, reduciendo los tiempos de carga y permitiendo reutilizar dichos componentes para desarrollar futuras aplicaciones.</w:t>
+      </w:r>
+    </w:p>
+    <w:p>
+      <w:pPr>
         <w:pStyle w:val="ListParagraph"/>
         <w:numPr>
           <w:ilvl w:val="1"/>
@@ -2094,6 +4637,255 @@
     </w:p>
     <w:p>
       <w:pPr>
+        <w:spacing w:before="100" w:beforeAutospacing="1" w:after="100" w:afterAutospacing="1" w:line="240" w:lineRule="auto"/>
+        <w:rPr>
+          <w:rFonts w:ascii="Arial" w:hAnsi="Arial" w:cs="Arial"/>
+          <w:color w:val="000000" w:themeColor="text1"/>
+          <w:sz w:val="24"/>
+          <w:szCs w:val="24"/>
+          <w:lang w:val="es-CR"/>
+        </w:rPr>
+      </w:pPr>
+      <w:r>
+        <w:rPr>
+          <w:rFonts w:ascii="Arial" w:hAnsi="Arial" w:cs="Arial"/>
+          <w:color w:val="000000" w:themeColor="text1"/>
+          <w:sz w:val="24"/>
+          <w:szCs w:val="24"/>
+          <w:lang w:val="es-CR"/>
+        </w:rPr>
+        <w:t xml:space="preserve">Tiempo de pensar </w:t>
+      </w:r>
+    </w:p>
+    <w:p>
+      <w:pPr>
+        <w:spacing w:before="100" w:beforeAutospacing="1" w:after="100" w:afterAutospacing="1" w:line="240" w:lineRule="auto"/>
+        <w:rPr>
+          <w:rFonts w:ascii="Arial" w:eastAsia="Times New Roman" w:hAnsi="Arial" w:cs="Arial"/>
+          <w:color w:val="000000" w:themeColor="text1"/>
+          <w:sz w:val="24"/>
+          <w:szCs w:val="24"/>
+        </w:rPr>
+      </w:pPr>
+      <w:r>
+        <w:rPr>
+          <w:rFonts w:ascii="Arial" w:hAnsi="Arial" w:cs="Arial"/>
+          <w:i/>
+          <w:iCs/>
+          <w:color w:val="000000" w:themeColor="text1"/>
+          <w:sz w:val="24"/>
+          <w:szCs w:val="24"/>
+          <w:lang w:val="es-CR"/>
+        </w:rPr>
+        <w:t xml:space="preserve">Ahora que sabes cómo es el funcionamiento de </w:t>
+      </w:r>
+      <w:proofErr w:type="spellStart"/>
+      <w:r>
+        <w:rPr>
+          <w:rFonts w:ascii="Arial" w:hAnsi="Arial" w:cs="Arial"/>
+          <w:i/>
+          <w:iCs/>
+          <w:color w:val="000000" w:themeColor="text1"/>
+          <w:sz w:val="24"/>
+          <w:szCs w:val="24"/>
+          <w:lang w:val="es-CR"/>
+        </w:rPr>
+        <w:t>ReactJS</w:t>
+      </w:r>
+      <w:proofErr w:type="spellEnd"/>
+      <w:r>
+        <w:rPr>
+          <w:rFonts w:ascii="Arial" w:hAnsi="Arial" w:cs="Arial"/>
+          <w:i/>
+          <w:iCs/>
+          <w:color w:val="000000" w:themeColor="text1"/>
+          <w:sz w:val="24"/>
+          <w:szCs w:val="24"/>
+          <w:lang w:val="es-CR"/>
+        </w:rPr>
+        <w:t>, te invitamos a reforzar tus conocimientos con la siguiente actividad.</w:t>
+      </w:r>
+      <w:r>
+        <w:rPr>
+          <w:rFonts w:ascii="Arial" w:hAnsi="Arial" w:cs="Arial"/>
+          <w:i/>
+          <w:iCs/>
+          <w:color w:val="000000" w:themeColor="text1"/>
+          <w:sz w:val="24"/>
+          <w:szCs w:val="24"/>
+          <w:lang w:val="es-CR"/>
+        </w:rPr>
+        <w:br/>
+      </w:r>
+      <w:r>
+        <w:rPr>
+          <w:rFonts w:ascii="Arial" w:hAnsi="Arial" w:cs="Arial"/>
+          <w:i/>
+          <w:iCs/>
+          <w:color w:val="000000" w:themeColor="text1"/>
+          <w:sz w:val="24"/>
+          <w:szCs w:val="24"/>
+          <w:lang w:val="es-CR"/>
+        </w:rPr>
+        <w:br/>
+        <w:t>Instrucciones:</w:t>
+      </w:r>
+      <w:r>
+        <w:rPr>
+          <w:rFonts w:ascii="Arial" w:hAnsi="Arial" w:cs="Arial"/>
+          <w:i/>
+          <w:iCs/>
+          <w:color w:val="000000" w:themeColor="text1"/>
+          <w:sz w:val="24"/>
+          <w:szCs w:val="24"/>
+          <w:lang w:val="es-CR"/>
+        </w:rPr>
+        <w:br/>
+      </w:r>
+      <w:r>
+        <w:rPr>
+          <w:rFonts w:ascii="Arial" w:hAnsi="Arial" w:cs="Arial"/>
+          <w:i/>
+          <w:iCs/>
+          <w:color w:val="000000" w:themeColor="text1"/>
+          <w:sz w:val="24"/>
+          <w:szCs w:val="24"/>
+          <w:lang w:val="es-CR"/>
+        </w:rPr>
+        <w:br/>
+        <w:t>Lee el siguiente enunciado y selecciona la respuesta correcta.</w:t>
+      </w:r>
+      <w:r>
+        <w:rPr>
+          <w:rFonts w:ascii="Arial" w:hAnsi="Arial" w:cs="Arial"/>
+          <w:i/>
+          <w:iCs/>
+          <w:color w:val="000000" w:themeColor="text1"/>
+          <w:sz w:val="24"/>
+          <w:szCs w:val="24"/>
+          <w:lang w:val="es-CR"/>
+        </w:rPr>
+        <w:br/>
+      </w:r>
+      <w:r>
+        <w:rPr>
+          <w:rFonts w:ascii="Arial" w:hAnsi="Arial" w:cs="Arial"/>
+          <w:i/>
+          <w:iCs/>
+          <w:color w:val="000000" w:themeColor="text1"/>
+          <w:sz w:val="24"/>
+          <w:szCs w:val="24"/>
+          <w:lang w:val="es-CR"/>
+        </w:rPr>
+        <w:br/>
+        <w:t>Enunciado:</w:t>
+      </w:r>
+      <w:r>
+        <w:rPr>
+          <w:rFonts w:ascii="Arial" w:hAnsi="Arial" w:cs="Arial"/>
+          <w:i/>
+          <w:iCs/>
+          <w:color w:val="000000" w:themeColor="text1"/>
+          <w:sz w:val="24"/>
+          <w:szCs w:val="24"/>
+          <w:lang w:val="es-CR"/>
+        </w:rPr>
+        <w:br/>
+      </w:r>
+      <w:r>
+        <w:rPr>
+          <w:rFonts w:ascii="Arial" w:hAnsi="Arial" w:cs="Arial"/>
+          <w:i/>
+          <w:iCs/>
+          <w:color w:val="000000" w:themeColor="text1"/>
+          <w:sz w:val="24"/>
+          <w:szCs w:val="24"/>
+          <w:lang w:val="es-CR"/>
+        </w:rPr>
+        <w:br/>
+        <w:t xml:space="preserve">A continuación te presentamos algunas afirmaciones sobre el funcionamiento de </w:t>
+      </w:r>
+      <w:proofErr w:type="spellStart"/>
+      <w:r>
+        <w:rPr>
+          <w:rFonts w:ascii="Arial" w:hAnsi="Arial" w:cs="Arial"/>
+          <w:i/>
+          <w:iCs/>
+          <w:color w:val="000000" w:themeColor="text1"/>
+          <w:sz w:val="24"/>
+          <w:szCs w:val="24"/>
+          <w:lang w:val="es-CR"/>
+        </w:rPr>
+        <w:t>ReacJS</w:t>
+      </w:r>
+      <w:proofErr w:type="spellEnd"/>
+      <w:r>
+        <w:rPr>
+          <w:rFonts w:ascii="Arial" w:hAnsi="Arial" w:cs="Arial"/>
+          <w:i/>
+          <w:iCs/>
+          <w:color w:val="000000" w:themeColor="text1"/>
+          <w:sz w:val="24"/>
+          <w:szCs w:val="24"/>
+          <w:lang w:val="es-CR"/>
+        </w:rPr>
+        <w:t>, tu misión será encontrar la opción que contiene una afirmación que no corresponde con lo que has visto hasta ahora. ¡Adelante!</w:t>
+      </w:r>
+    </w:p>
+    <w:p>
+      <w:pPr>
+        <w:spacing w:before="100" w:beforeAutospacing="1" w:after="100" w:afterAutospacing="1" w:line="240" w:lineRule="auto"/>
+        <w:rPr>
+          <w:rFonts w:ascii="Arial" w:eastAsia="Times New Roman" w:hAnsi="Arial" w:cs="Arial"/>
+          <w:color w:val="000000" w:themeColor="text1"/>
+          <w:sz w:val="24"/>
+          <w:szCs w:val="24"/>
+        </w:rPr>
+      </w:pPr>
+      <w:r>
+        <w:rPr>
+          <w:noProof/>
+        </w:rPr>
+        <w:lastRenderedPageBreak/>
+        <w:drawing>
+          <wp:inline distT="0" distB="0" distL="0" distR="0" wp14:anchorId="5EA55CE9" wp14:editId="08A4624D">
+            <wp:extent cx="5943600" cy="1690370"/>
+            <wp:effectExtent l="0" t="0" r="0" b="5080"/>
+            <wp:docPr id="19" name="Picture 19"/>
+            <wp:cNvGraphicFramePr>
+              <a:graphicFrameLocks xmlns:a="http://schemas.openxmlformats.org/drawingml/2006/main" noChangeAspect="1"/>
+            </wp:cNvGraphicFramePr>
+            <a:graphic xmlns:a="http://schemas.openxmlformats.org/drawingml/2006/main">
+              <a:graphicData uri="http://schemas.openxmlformats.org/drawingml/2006/picture">
+                <pic:pic xmlns:pic="http://schemas.openxmlformats.org/drawingml/2006/picture">
+                  <pic:nvPicPr>
+                    <pic:cNvPr id="1" name=""/>
+                    <pic:cNvPicPr/>
+                  </pic:nvPicPr>
+                  <pic:blipFill>
+                    <a:blip r:embed="rId24"/>
+                    <a:stretch>
+                      <a:fillRect/>
+                    </a:stretch>
+                  </pic:blipFill>
+                  <pic:spPr>
+                    <a:xfrm>
+                      <a:off x="0" y="0"/>
+                      <a:ext cx="5943600" cy="1690370"/>
+                    </a:xfrm>
+                    <a:prstGeom prst="rect">
+                      <a:avLst/>
+                    </a:prstGeom>
+                  </pic:spPr>
+                </pic:pic>
+              </a:graphicData>
+            </a:graphic>
+          </wp:inline>
+        </w:drawing>
+      </w:r>
+    </w:p>
+    <w:p>
+      <w:pPr>
         <w:pStyle w:val="ListParagraph"/>
         <w:numPr>
           <w:ilvl w:val="1"/>
@@ -2133,6 +4925,1045 @@
     </w:p>
     <w:p>
       <w:pPr>
+        <w:spacing w:before="100" w:beforeAutospacing="1" w:after="100" w:afterAutospacing="1" w:line="240" w:lineRule="auto"/>
+        <w:rPr>
+          <w:rFonts w:ascii="Arial" w:hAnsi="Arial" w:cs="Arial"/>
+          <w:color w:val="000000" w:themeColor="text1"/>
+          <w:sz w:val="24"/>
+          <w:szCs w:val="24"/>
+          <w:lang w:val="es-CR"/>
+        </w:rPr>
+      </w:pPr>
+      <w:r>
+        <w:rPr>
+          <w:rFonts w:ascii="Arial" w:hAnsi="Arial" w:cs="Arial"/>
+          <w:color w:val="000000" w:themeColor="text1"/>
+          <w:sz w:val="24"/>
+          <w:szCs w:val="24"/>
+          <w:lang w:val="es-CR"/>
+        </w:rPr>
+        <w:t xml:space="preserve">¿Por qué trabajar con </w:t>
+      </w:r>
+      <w:proofErr w:type="spellStart"/>
+      <w:r>
+        <w:rPr>
+          <w:rFonts w:ascii="Arial" w:hAnsi="Arial" w:cs="Arial"/>
+          <w:color w:val="000000" w:themeColor="text1"/>
+          <w:sz w:val="24"/>
+          <w:szCs w:val="24"/>
+          <w:lang w:val="es-CR"/>
+        </w:rPr>
+        <w:t>ReactJS</w:t>
+      </w:r>
+      <w:proofErr w:type="spellEnd"/>
+      <w:r>
+        <w:rPr>
+          <w:rFonts w:ascii="Arial" w:hAnsi="Arial" w:cs="Arial"/>
+          <w:color w:val="000000" w:themeColor="text1"/>
+          <w:sz w:val="24"/>
+          <w:szCs w:val="24"/>
+          <w:lang w:val="es-CR"/>
+        </w:rPr>
+        <w:t>?</w:t>
+      </w:r>
+    </w:p>
+    <w:p/>
+    <w:p>
+      <w:pPr>
+        <w:jc w:val="center"/>
+      </w:pPr>
+      <w:r>
+        <w:rPr>
+          <w:noProof/>
+        </w:rPr>
+        <w:drawing>
+          <wp:inline distT="0" distB="0" distL="0" distR="0" wp14:anchorId="2A9E3011" wp14:editId="4EBCF00E">
+            <wp:extent cx="2921000" cy="973667"/>
+            <wp:effectExtent l="0" t="0" r="0" b="0"/>
+            <wp:docPr id="24" name="Picture 24"/>
+            <wp:cNvGraphicFramePr>
+              <a:graphicFrameLocks xmlns:a="http://schemas.openxmlformats.org/drawingml/2006/main" noChangeAspect="1"/>
+            </wp:cNvGraphicFramePr>
+            <a:graphic xmlns:a="http://schemas.openxmlformats.org/drawingml/2006/main">
+              <a:graphicData uri="http://schemas.openxmlformats.org/drawingml/2006/picture">
+                <pic:pic xmlns:pic="http://schemas.openxmlformats.org/drawingml/2006/picture">
+                  <pic:nvPicPr>
+                    <pic:cNvPr id="0" name="Picture 67"/>
+                    <pic:cNvPicPr>
+                      <a:picLocks noChangeAspect="1" noChangeArrowheads="1"/>
+                    </pic:cNvPicPr>
+                  </pic:nvPicPr>
+                  <pic:blipFill>
+                    <a:blip r:embed="rId25" cstate="print">
+                      <a:extLst>
+                        <a:ext uri="{28A0092B-C50C-407E-A947-70E740481C1C}">
+                          <a14:useLocalDpi xmlns:a14="http://schemas.microsoft.com/office/drawing/2010/main" val="0"/>
+                        </a:ext>
+                      </a:extLst>
+                    </a:blip>
+                    <a:srcRect/>
+                    <a:stretch>
+                      <a:fillRect/>
+                    </a:stretch>
+                  </pic:blipFill>
+                  <pic:spPr bwMode="auto">
+                    <a:xfrm>
+                      <a:off x="0" y="0"/>
+                      <a:ext cx="2933093" cy="977698"/>
+                    </a:xfrm>
+                    <a:prstGeom prst="rect">
+                      <a:avLst/>
+                    </a:prstGeom>
+                    <a:noFill/>
+                    <a:ln>
+                      <a:noFill/>
+                    </a:ln>
+                  </pic:spPr>
+                </pic:pic>
+              </a:graphicData>
+            </a:graphic>
+          </wp:inline>
+        </w:drawing>
+      </w:r>
+    </w:p>
+    <w:p>
+      <w:pPr>
+        <w:spacing w:before="100" w:beforeAutospacing="1" w:after="100" w:afterAutospacing="1" w:line="240" w:lineRule="auto"/>
+        <w:rPr>
+          <w:lang w:val="es-CR"/>
+        </w:rPr>
+      </w:pPr>
+      <w:r>
+        <w:rPr>
+          <w:lang w:val="es-CR"/>
+        </w:rPr>
+        <w:br/>
+      </w:r>
+      <w:r>
+        <w:rPr>
+          <w:lang w:val="es-CR"/>
+        </w:rPr>
+        <w:br/>
+      </w:r>
+      <w:r>
+        <w:rPr>
+          <w:rFonts w:ascii="Arial" w:hAnsi="Arial" w:cs="Arial"/>
+          <w:color w:val="000000" w:themeColor="text1"/>
+          <w:sz w:val="24"/>
+          <w:szCs w:val="24"/>
+          <w:lang w:val="es-CR"/>
+        </w:rPr>
+        <w:t xml:space="preserve">Existen diferentes librerías y </w:t>
+      </w:r>
+      <w:proofErr w:type="spellStart"/>
+      <w:r>
+        <w:rPr>
+          <w:rFonts w:ascii="Arial" w:hAnsi="Arial" w:cs="Arial"/>
+          <w:color w:val="000000" w:themeColor="text1"/>
+          <w:sz w:val="24"/>
+          <w:szCs w:val="24"/>
+          <w:lang w:val="es-CR"/>
+        </w:rPr>
+        <w:t>frameworks</w:t>
+      </w:r>
+      <w:proofErr w:type="spellEnd"/>
+      <w:r>
+        <w:rPr>
+          <w:rFonts w:ascii="Arial" w:hAnsi="Arial" w:cs="Arial"/>
+          <w:color w:val="000000" w:themeColor="text1"/>
+          <w:sz w:val="24"/>
+          <w:szCs w:val="24"/>
+          <w:lang w:val="es-CR"/>
+        </w:rPr>
+        <w:t xml:space="preserve"> Front-</w:t>
+      </w:r>
+      <w:proofErr w:type="spellStart"/>
+      <w:r>
+        <w:rPr>
+          <w:rFonts w:ascii="Arial" w:hAnsi="Arial" w:cs="Arial"/>
+          <w:color w:val="000000" w:themeColor="text1"/>
+          <w:sz w:val="24"/>
+          <w:szCs w:val="24"/>
+          <w:lang w:val="es-CR"/>
+        </w:rPr>
+        <w:t>end</w:t>
+      </w:r>
+      <w:proofErr w:type="spellEnd"/>
+      <w:r>
+        <w:rPr>
+          <w:rFonts w:ascii="Arial" w:hAnsi="Arial" w:cs="Arial"/>
+          <w:color w:val="000000" w:themeColor="text1"/>
+          <w:sz w:val="24"/>
+          <w:szCs w:val="24"/>
+          <w:lang w:val="es-CR"/>
+        </w:rPr>
+        <w:t xml:space="preserve"> de JavaScript que nos permiten crear las vistas de nuestras aplicaciones Web de forma rápida y eficiente, lo que dificulta la decisión cuando debemos seleccionar una de estas librerías para implementar en la creación de nuestros proyectos. </w:t>
+      </w:r>
+      <w:proofErr w:type="spellStart"/>
+      <w:r>
+        <w:rPr>
+          <w:rFonts w:ascii="Arial" w:hAnsi="Arial" w:cs="Arial"/>
+          <w:color w:val="000000" w:themeColor="text1"/>
+          <w:sz w:val="24"/>
+          <w:szCs w:val="24"/>
+          <w:lang w:val="es-CR"/>
+        </w:rPr>
+        <w:t>ReactJS</w:t>
+      </w:r>
+      <w:proofErr w:type="spellEnd"/>
+      <w:r>
+        <w:rPr>
+          <w:rFonts w:ascii="Arial" w:hAnsi="Arial" w:cs="Arial"/>
+          <w:color w:val="000000" w:themeColor="text1"/>
+          <w:sz w:val="24"/>
+          <w:szCs w:val="24"/>
+          <w:lang w:val="es-CR"/>
+        </w:rPr>
+        <w:t xml:space="preserve"> es una de ellas, de la cual hemos venido hablando, ésta nos ofrece muchas características para trabajar, así que te invitamos a explorar algunas de las razones por las cuales deberíamos seleccionarla para crear la interfaz gráfica de nuestras aplicaciones Web:</w:t>
+      </w:r>
+    </w:p>
+    <w:p>
+      <w:pPr>
+        <w:spacing w:before="100" w:beforeAutospacing="1" w:after="100" w:afterAutospacing="1" w:line="240" w:lineRule="auto"/>
+        <w:rPr>
+          <w:rFonts w:ascii="Arial" w:hAnsi="Arial" w:cs="Arial"/>
+          <w:b/>
+          <w:bCs/>
+          <w:color w:val="000000" w:themeColor="text1"/>
+          <w:sz w:val="24"/>
+          <w:szCs w:val="24"/>
+          <w:lang w:val="es-CR"/>
+        </w:rPr>
+      </w:pPr>
+      <w:proofErr w:type="spellStart"/>
+      <w:r>
+        <w:rPr>
+          <w:rFonts w:ascii="Arial" w:hAnsi="Arial" w:cs="Arial"/>
+          <w:b/>
+          <w:bCs/>
+          <w:color w:val="000000" w:themeColor="text1"/>
+          <w:sz w:val="24"/>
+          <w:szCs w:val="24"/>
+          <w:lang w:val="es-CR"/>
+        </w:rPr>
+        <w:t>WebComponents</w:t>
+      </w:r>
+      <w:proofErr w:type="spellEnd"/>
+      <w:r>
+        <w:rPr>
+          <w:rFonts w:ascii="Arial" w:hAnsi="Arial" w:cs="Arial"/>
+          <w:b/>
+          <w:bCs/>
+          <w:color w:val="000000" w:themeColor="text1"/>
+          <w:sz w:val="24"/>
+          <w:szCs w:val="24"/>
+          <w:lang w:val="es-CR"/>
+        </w:rPr>
+        <w:t xml:space="preserve"> o Componentes Web</w:t>
+      </w:r>
+    </w:p>
+    <w:p>
+      <w:pPr>
+        <w:spacing w:before="100" w:beforeAutospacing="1" w:after="100" w:afterAutospacing="1" w:line="240" w:lineRule="auto"/>
+        <w:rPr>
+          <w:rFonts w:ascii="Arial" w:hAnsi="Arial" w:cs="Arial"/>
+          <w:color w:val="000000" w:themeColor="text1"/>
+          <w:sz w:val="24"/>
+          <w:szCs w:val="24"/>
+          <w:lang w:val="es-CR"/>
+        </w:rPr>
+      </w:pPr>
+      <w:r>
+        <w:rPr>
+          <w:rFonts w:ascii="Arial" w:hAnsi="Arial" w:cs="Arial"/>
+          <w:color w:val="000000" w:themeColor="text1"/>
+          <w:sz w:val="24"/>
+          <w:szCs w:val="24"/>
+          <w:lang w:val="es-CR"/>
+        </w:rPr>
+        <w:t xml:space="preserve">En la actualidad, el desarrollo de componentes es una tendencia o filosofía de trabajo que se está implementado fuertemente en el proceso de creación de aplicaciones Web y móviles. </w:t>
+      </w:r>
+      <w:proofErr w:type="spellStart"/>
+      <w:r>
+        <w:rPr>
+          <w:rFonts w:ascii="Arial" w:hAnsi="Arial" w:cs="Arial"/>
+          <w:color w:val="000000" w:themeColor="text1"/>
+          <w:sz w:val="24"/>
+          <w:szCs w:val="24"/>
+          <w:lang w:val="es-CR"/>
+        </w:rPr>
+        <w:t>ReactJs</w:t>
+      </w:r>
+      <w:proofErr w:type="spellEnd"/>
+      <w:r>
+        <w:rPr>
+          <w:rFonts w:ascii="Arial" w:hAnsi="Arial" w:cs="Arial"/>
+          <w:color w:val="000000" w:themeColor="text1"/>
+          <w:sz w:val="24"/>
+          <w:szCs w:val="24"/>
+          <w:lang w:val="es-CR"/>
+        </w:rPr>
+        <w:t xml:space="preserve"> y </w:t>
+      </w:r>
+      <w:proofErr w:type="spellStart"/>
+      <w:r>
+        <w:rPr>
+          <w:rFonts w:ascii="Arial" w:hAnsi="Arial" w:cs="Arial"/>
+          <w:color w:val="000000" w:themeColor="text1"/>
+          <w:sz w:val="24"/>
+          <w:szCs w:val="24"/>
+          <w:lang w:val="es-CR"/>
+        </w:rPr>
+        <w:t>React</w:t>
+      </w:r>
+      <w:proofErr w:type="spellEnd"/>
+      <w:r>
+        <w:rPr>
+          <w:rFonts w:ascii="Arial" w:hAnsi="Arial" w:cs="Arial"/>
+          <w:color w:val="000000" w:themeColor="text1"/>
+          <w:sz w:val="24"/>
+          <w:szCs w:val="24"/>
+          <w:lang w:val="es-CR"/>
+        </w:rPr>
+        <w:t xml:space="preserve"> </w:t>
+      </w:r>
+      <w:proofErr w:type="spellStart"/>
+      <w:r>
+        <w:rPr>
+          <w:rFonts w:ascii="Arial" w:hAnsi="Arial" w:cs="Arial"/>
+          <w:color w:val="000000" w:themeColor="text1"/>
+          <w:sz w:val="24"/>
+          <w:szCs w:val="24"/>
+          <w:lang w:val="es-CR"/>
+        </w:rPr>
+        <w:t>Native</w:t>
+      </w:r>
+      <w:proofErr w:type="spellEnd"/>
+      <w:r>
+        <w:rPr>
+          <w:rFonts w:ascii="Arial" w:hAnsi="Arial" w:cs="Arial"/>
+          <w:color w:val="000000" w:themeColor="text1"/>
+          <w:sz w:val="24"/>
+          <w:szCs w:val="24"/>
+          <w:lang w:val="es-CR"/>
+        </w:rPr>
+        <w:t xml:space="preserve"> nos ofrecen la posibilidad de trabajar y crear nuestros propios componentes, los cuales podemos reusar y modificar para construir diferentes aplicaciones en el momento en que sea necesario, estos componentes tienen un ciclo de vida dentro de la aplicación.</w:t>
+      </w:r>
+    </w:p>
+    <w:p>
+      <w:pPr>
+        <w:spacing w:after="0"/>
+        <w:jc w:val="center"/>
+      </w:pPr>
+      <w:r>
+        <w:rPr>
+          <w:noProof/>
+        </w:rPr>
+        <w:lastRenderedPageBreak/>
+        <w:drawing>
+          <wp:inline distT="0" distB="0" distL="0" distR="0" wp14:anchorId="11A6C010" wp14:editId="7ED7A8B8">
+            <wp:extent cx="2367389" cy="2235200"/>
+            <wp:effectExtent l="0" t="0" r="0" b="0"/>
+            <wp:docPr id="23" name="Picture 23"/>
+            <wp:cNvGraphicFramePr>
+              <a:graphicFrameLocks xmlns:a="http://schemas.openxmlformats.org/drawingml/2006/main" noChangeAspect="1"/>
+            </wp:cNvGraphicFramePr>
+            <a:graphic xmlns:a="http://schemas.openxmlformats.org/drawingml/2006/main">
+              <a:graphicData uri="http://schemas.openxmlformats.org/drawingml/2006/picture">
+                <pic:pic xmlns:pic="http://schemas.openxmlformats.org/drawingml/2006/picture">
+                  <pic:nvPicPr>
+                    <pic:cNvPr id="0" name="Picture 68"/>
+                    <pic:cNvPicPr>
+                      <a:picLocks noChangeAspect="1" noChangeArrowheads="1"/>
+                    </pic:cNvPicPr>
+                  </pic:nvPicPr>
+                  <pic:blipFill>
+                    <a:blip r:embed="rId26">
+                      <a:extLst>
+                        <a:ext uri="{28A0092B-C50C-407E-A947-70E740481C1C}">
+                          <a14:useLocalDpi xmlns:a14="http://schemas.microsoft.com/office/drawing/2010/main" val="0"/>
+                        </a:ext>
+                      </a:extLst>
+                    </a:blip>
+                    <a:srcRect/>
+                    <a:stretch>
+                      <a:fillRect/>
+                    </a:stretch>
+                  </pic:blipFill>
+                  <pic:spPr bwMode="auto">
+                    <a:xfrm>
+                      <a:off x="0" y="0"/>
+                      <a:ext cx="2368909" cy="2236635"/>
+                    </a:xfrm>
+                    <a:prstGeom prst="rect">
+                      <a:avLst/>
+                    </a:prstGeom>
+                    <a:noFill/>
+                    <a:ln>
+                      <a:noFill/>
+                    </a:ln>
+                  </pic:spPr>
+                </pic:pic>
+              </a:graphicData>
+            </a:graphic>
+          </wp:inline>
+        </w:drawing>
+      </w:r>
+    </w:p>
+    <w:p>
+      <w:pPr>
+        <w:spacing w:after="240"/>
+      </w:pPr>
+    </w:p>
+    <w:p>
+      <w:pPr>
+        <w:spacing w:before="100" w:beforeAutospacing="1" w:after="100" w:afterAutospacing="1" w:line="240" w:lineRule="auto"/>
+        <w:rPr>
+          <w:rFonts w:ascii="Arial" w:hAnsi="Arial" w:cs="Arial"/>
+          <w:b/>
+          <w:bCs/>
+          <w:color w:val="000000" w:themeColor="text1"/>
+          <w:sz w:val="24"/>
+          <w:szCs w:val="24"/>
+          <w:lang w:val="es-CR"/>
+        </w:rPr>
+      </w:pPr>
+      <w:r>
+        <w:rPr>
+          <w:rFonts w:ascii="Arial" w:hAnsi="Arial" w:cs="Arial"/>
+          <w:b/>
+          <w:bCs/>
+          <w:color w:val="000000" w:themeColor="text1"/>
+          <w:sz w:val="24"/>
+          <w:szCs w:val="24"/>
+          <w:lang w:val="es-CR"/>
+        </w:rPr>
+        <w:t>Eficiencia</w:t>
+      </w:r>
+    </w:p>
+    <w:p>
+      <w:pPr>
+        <w:spacing w:before="100" w:beforeAutospacing="1" w:after="100" w:afterAutospacing="1" w:line="240" w:lineRule="auto"/>
+        <w:rPr>
+          <w:rFonts w:ascii="Arial" w:hAnsi="Arial" w:cs="Arial"/>
+          <w:color w:val="000000" w:themeColor="text1"/>
+          <w:sz w:val="24"/>
+          <w:szCs w:val="24"/>
+          <w:lang w:val="es-CR"/>
+        </w:rPr>
+      </w:pPr>
+      <w:r>
+        <w:rPr>
+          <w:rFonts w:ascii="Arial" w:hAnsi="Arial" w:cs="Arial"/>
+          <w:color w:val="000000" w:themeColor="text1"/>
+          <w:sz w:val="24"/>
+          <w:szCs w:val="24"/>
+          <w:lang w:val="es-CR"/>
+        </w:rPr>
+        <w:t xml:space="preserve">El hecho de que </w:t>
+      </w:r>
+      <w:proofErr w:type="spellStart"/>
+      <w:r>
+        <w:rPr>
+          <w:rFonts w:ascii="Arial" w:hAnsi="Arial" w:cs="Arial"/>
+          <w:color w:val="000000" w:themeColor="text1"/>
+          <w:sz w:val="24"/>
+          <w:szCs w:val="24"/>
+          <w:lang w:val="es-CR"/>
+        </w:rPr>
+        <w:t>React</w:t>
+      </w:r>
+      <w:proofErr w:type="spellEnd"/>
+      <w:r>
+        <w:rPr>
+          <w:rFonts w:ascii="Arial" w:hAnsi="Arial" w:cs="Arial"/>
+          <w:color w:val="000000" w:themeColor="text1"/>
+          <w:sz w:val="24"/>
+          <w:szCs w:val="24"/>
+          <w:lang w:val="es-CR"/>
+        </w:rPr>
+        <w:t xml:space="preserve"> tiene su propio DOM virtual, donde cada uno de los componentes de nuestra aplicación está activo, hace que el rendimiento de la aplicación sea más flexible y amplio, ya que </w:t>
+      </w:r>
+      <w:proofErr w:type="spellStart"/>
+      <w:r>
+        <w:rPr>
+          <w:rFonts w:ascii="Arial" w:hAnsi="Arial" w:cs="Arial"/>
+          <w:color w:val="000000" w:themeColor="text1"/>
+          <w:sz w:val="24"/>
+          <w:szCs w:val="24"/>
+          <w:lang w:val="es-CR"/>
+        </w:rPr>
+        <w:t>React</w:t>
+      </w:r>
+      <w:proofErr w:type="spellEnd"/>
+      <w:r>
+        <w:rPr>
+          <w:rFonts w:ascii="Arial" w:hAnsi="Arial" w:cs="Arial"/>
+          <w:color w:val="000000" w:themeColor="text1"/>
+          <w:sz w:val="24"/>
+          <w:szCs w:val="24"/>
+          <w:lang w:val="es-CR"/>
+        </w:rPr>
+        <w:t xml:space="preserve"> puede saber qué componente cambió y en qué momento lo hizo sin actualizar toda la aplicación sino solo esa parte que sufrió cambio, lo que hace que el usuario no tenga tiempo de espera mientras se recarga nuevamente la aplicación sino que con ésta mostrándose normalmente en pantalla podrá notar que los componentes se van actualizando uno a uno sin afectar la carga o visualización de los demás.</w:t>
+      </w:r>
+    </w:p>
+    <w:p>
+      <w:pPr>
+        <w:spacing w:after="0"/>
+        <w:jc w:val="center"/>
+      </w:pPr>
+      <w:r>
+        <w:rPr>
+          <w:noProof/>
+        </w:rPr>
+        <w:drawing>
+          <wp:inline distT="0" distB="0" distL="0" distR="0" wp14:anchorId="4522EF04" wp14:editId="703F0458">
+            <wp:extent cx="882650" cy="882650"/>
+            <wp:effectExtent l="0" t="0" r="0" b="0"/>
+            <wp:docPr id="22" name="Picture 22"/>
+            <wp:cNvGraphicFramePr>
+              <a:graphicFrameLocks xmlns:a="http://schemas.openxmlformats.org/drawingml/2006/main" noChangeAspect="1"/>
+            </wp:cNvGraphicFramePr>
+            <a:graphic xmlns:a="http://schemas.openxmlformats.org/drawingml/2006/main">
+              <a:graphicData uri="http://schemas.openxmlformats.org/drawingml/2006/picture">
+                <pic:pic xmlns:pic="http://schemas.openxmlformats.org/drawingml/2006/picture">
+                  <pic:nvPicPr>
+                    <pic:cNvPr id="0" name="Picture 69"/>
+                    <pic:cNvPicPr>
+                      <a:picLocks noChangeAspect="1" noChangeArrowheads="1"/>
+                    </pic:cNvPicPr>
+                  </pic:nvPicPr>
+                  <pic:blipFill>
+                    <a:blip r:embed="rId27" cstate="print">
+                      <a:extLst>
+                        <a:ext uri="{28A0092B-C50C-407E-A947-70E740481C1C}">
+                          <a14:useLocalDpi xmlns:a14="http://schemas.microsoft.com/office/drawing/2010/main" val="0"/>
+                        </a:ext>
+                      </a:extLst>
+                    </a:blip>
+                    <a:srcRect/>
+                    <a:stretch>
+                      <a:fillRect/>
+                    </a:stretch>
+                  </pic:blipFill>
+                  <pic:spPr bwMode="auto">
+                    <a:xfrm>
+                      <a:off x="0" y="0"/>
+                      <a:ext cx="882650" cy="882650"/>
+                    </a:xfrm>
+                    <a:prstGeom prst="rect">
+                      <a:avLst/>
+                    </a:prstGeom>
+                    <a:noFill/>
+                    <a:ln>
+                      <a:noFill/>
+                    </a:ln>
+                  </pic:spPr>
+                </pic:pic>
+              </a:graphicData>
+            </a:graphic>
+          </wp:inline>
+        </w:drawing>
+      </w:r>
+    </w:p>
+    <w:p>
+      <w:pPr>
+        <w:spacing w:after="240"/>
+      </w:pPr>
+    </w:p>
+    <w:p>
+      <w:pPr>
+        <w:spacing w:before="100" w:beforeAutospacing="1" w:after="100" w:afterAutospacing="1" w:line="240" w:lineRule="auto"/>
+        <w:rPr>
+          <w:rFonts w:ascii="Arial" w:hAnsi="Arial" w:cs="Arial"/>
+          <w:b/>
+          <w:bCs/>
+          <w:color w:val="000000" w:themeColor="text1"/>
+          <w:sz w:val="24"/>
+          <w:szCs w:val="24"/>
+          <w:lang w:val="es-CR"/>
+        </w:rPr>
+      </w:pPr>
+      <w:r>
+        <w:rPr>
+          <w:rFonts w:ascii="Arial" w:hAnsi="Arial" w:cs="Arial"/>
+          <w:b/>
+          <w:bCs/>
+          <w:color w:val="000000" w:themeColor="text1"/>
+          <w:sz w:val="24"/>
+          <w:szCs w:val="24"/>
+          <w:lang w:val="es-CR"/>
+        </w:rPr>
+        <w:t>Mejoramiento y crecimiento continuo</w:t>
+      </w:r>
+    </w:p>
+    <w:p>
+      <w:pPr>
+        <w:spacing w:before="100" w:beforeAutospacing="1" w:after="100" w:afterAutospacing="1" w:line="240" w:lineRule="auto"/>
+        <w:rPr>
+          <w:rFonts w:ascii="Arial" w:hAnsi="Arial" w:cs="Arial"/>
+          <w:color w:val="000000" w:themeColor="text1"/>
+          <w:sz w:val="24"/>
+          <w:szCs w:val="24"/>
+          <w:lang w:val="es-CR"/>
+        </w:rPr>
+      </w:pPr>
+      <w:r>
+        <w:rPr>
+          <w:rFonts w:ascii="Arial" w:hAnsi="Arial" w:cs="Arial"/>
+          <w:color w:val="000000" w:themeColor="text1"/>
+          <w:sz w:val="24"/>
+          <w:szCs w:val="24"/>
+          <w:lang w:val="es-CR"/>
+        </w:rPr>
+        <w:t>Los ingenieros de desarrollo de Facebook fueron los encargados de crear esta librería y una vez fue publicada, la comunidad de desarrolladores empezó a aportar. Esto lo vienen haciendo hasta la fecha para que la librería se mantenga y tenga un constante crecimiento y mejoramiento.</w:t>
+      </w:r>
+    </w:p>
+    <w:p>
+      <w:pPr>
+        <w:spacing w:after="0"/>
+        <w:jc w:val="center"/>
+      </w:pPr>
+      <w:r>
+        <w:rPr>
+          <w:noProof/>
+        </w:rPr>
+        <w:drawing>
+          <wp:inline distT="0" distB="0" distL="0" distR="0" wp14:anchorId="6838580C" wp14:editId="22DFB865">
+            <wp:extent cx="1060450" cy="1060450"/>
+            <wp:effectExtent l="0" t="0" r="6350" b="6350"/>
+            <wp:docPr id="21" name="Picture 21"/>
+            <wp:cNvGraphicFramePr>
+              <a:graphicFrameLocks xmlns:a="http://schemas.openxmlformats.org/drawingml/2006/main" noChangeAspect="1"/>
+            </wp:cNvGraphicFramePr>
+            <a:graphic xmlns:a="http://schemas.openxmlformats.org/drawingml/2006/main">
+              <a:graphicData uri="http://schemas.openxmlformats.org/drawingml/2006/picture">
+                <pic:pic xmlns:pic="http://schemas.openxmlformats.org/drawingml/2006/picture">
+                  <pic:nvPicPr>
+                    <pic:cNvPr id="0" name="Picture 70"/>
+                    <pic:cNvPicPr>
+                      <a:picLocks noChangeAspect="1" noChangeArrowheads="1"/>
+                    </pic:cNvPicPr>
+                  </pic:nvPicPr>
+                  <pic:blipFill>
+                    <a:blip r:embed="rId28">
+                      <a:extLst>
+                        <a:ext uri="{28A0092B-C50C-407E-A947-70E740481C1C}">
+                          <a14:useLocalDpi xmlns:a14="http://schemas.microsoft.com/office/drawing/2010/main" val="0"/>
+                        </a:ext>
+                      </a:extLst>
+                    </a:blip>
+                    <a:srcRect/>
+                    <a:stretch>
+                      <a:fillRect/>
+                    </a:stretch>
+                  </pic:blipFill>
+                  <pic:spPr bwMode="auto">
+                    <a:xfrm>
+                      <a:off x="0" y="0"/>
+                      <a:ext cx="1060450" cy="1060450"/>
+                    </a:xfrm>
+                    <a:prstGeom prst="rect">
+                      <a:avLst/>
+                    </a:prstGeom>
+                    <a:noFill/>
+                    <a:ln>
+                      <a:noFill/>
+                    </a:ln>
+                  </pic:spPr>
+                </pic:pic>
+              </a:graphicData>
+            </a:graphic>
+          </wp:inline>
+        </w:drawing>
+      </w:r>
+    </w:p>
+    <w:p>
+      <w:pPr>
+        <w:spacing w:before="100" w:beforeAutospacing="1" w:after="100" w:afterAutospacing="1" w:line="240" w:lineRule="auto"/>
+        <w:rPr>
+          <w:rFonts w:ascii="Arial" w:hAnsi="Arial" w:cs="Arial"/>
+          <w:b/>
+          <w:bCs/>
+          <w:color w:val="000000" w:themeColor="text1"/>
+          <w:sz w:val="24"/>
+          <w:szCs w:val="24"/>
+          <w:lang w:val="es-CR"/>
+        </w:rPr>
+      </w:pPr>
+      <w:r>
+        <w:rPr>
+          <w:rFonts w:ascii="Arial" w:hAnsi="Arial" w:cs="Arial"/>
+          <w:b/>
+          <w:bCs/>
+          <w:color w:val="000000" w:themeColor="text1"/>
+          <w:sz w:val="24"/>
+          <w:szCs w:val="24"/>
+          <w:lang w:val="es-CR"/>
+        </w:rPr>
+        <w:lastRenderedPageBreak/>
+        <w:t>Compatibilidad con los navegadores</w:t>
+      </w:r>
+    </w:p>
+    <w:p>
+      <w:pPr>
+        <w:spacing w:before="100" w:beforeAutospacing="1" w:after="100" w:afterAutospacing="1" w:line="240" w:lineRule="auto"/>
+        <w:rPr>
+          <w:rFonts w:ascii="Arial" w:hAnsi="Arial" w:cs="Arial"/>
+          <w:color w:val="000000" w:themeColor="text1"/>
+          <w:sz w:val="24"/>
+          <w:szCs w:val="24"/>
+          <w:lang w:val="es-CR"/>
+        </w:rPr>
+      </w:pPr>
+      <w:proofErr w:type="spellStart"/>
+      <w:r>
+        <w:rPr>
+          <w:rFonts w:ascii="Arial" w:hAnsi="Arial" w:cs="Arial"/>
+          <w:color w:val="000000" w:themeColor="text1"/>
+          <w:sz w:val="24"/>
+          <w:szCs w:val="24"/>
+          <w:lang w:val="es-CR"/>
+        </w:rPr>
+        <w:t>ReactJS</w:t>
+      </w:r>
+      <w:proofErr w:type="spellEnd"/>
+      <w:r>
+        <w:rPr>
+          <w:rFonts w:ascii="Arial" w:hAnsi="Arial" w:cs="Arial"/>
+          <w:color w:val="000000" w:themeColor="text1"/>
+          <w:sz w:val="24"/>
+          <w:szCs w:val="24"/>
+          <w:lang w:val="es-CR"/>
+        </w:rPr>
+        <w:t xml:space="preserve"> es de las pocas librerías JavaScript que se integra y soporta versiones antiguas de Internet Explorer de manera que, si dentro de los requisitos de desarrollo de tu aplicación Web se encuentra el soporte de versiones antiguas de Internet Explorer, </w:t>
+      </w:r>
+      <w:proofErr w:type="spellStart"/>
+      <w:r>
+        <w:rPr>
+          <w:rFonts w:ascii="Arial" w:hAnsi="Arial" w:cs="Arial"/>
+          <w:color w:val="000000" w:themeColor="text1"/>
+          <w:sz w:val="24"/>
+          <w:szCs w:val="24"/>
+          <w:lang w:val="es-CR"/>
+        </w:rPr>
+        <w:t>ReactJS</w:t>
+      </w:r>
+      <w:proofErr w:type="spellEnd"/>
+      <w:r>
+        <w:rPr>
+          <w:rFonts w:ascii="Arial" w:hAnsi="Arial" w:cs="Arial"/>
+          <w:color w:val="000000" w:themeColor="text1"/>
+          <w:sz w:val="24"/>
+          <w:szCs w:val="24"/>
+          <w:lang w:val="es-CR"/>
+        </w:rPr>
+        <w:t xml:space="preserve"> será la librería que necesitas. Adicionalmente, se integra a la perfección con los demás navegadores como Safari, Google Chrome, Opera, Firefox, etc.</w:t>
+      </w:r>
+    </w:p>
+    <w:p>
+      <w:pPr>
+        <w:spacing w:after="0"/>
+        <w:jc w:val="center"/>
+      </w:pPr>
+      <w:r>
+        <w:rPr>
+          <w:noProof/>
+        </w:rPr>
+        <w:drawing>
+          <wp:inline distT="0" distB="0" distL="0" distR="0" wp14:anchorId="5496BE44" wp14:editId="723AE37E">
+            <wp:extent cx="1873250" cy="1770405"/>
+            <wp:effectExtent l="0" t="0" r="0" b="0"/>
+            <wp:docPr id="20" name="Picture 20"/>
+            <wp:cNvGraphicFramePr>
+              <a:graphicFrameLocks xmlns:a="http://schemas.openxmlformats.org/drawingml/2006/main" noChangeAspect="1"/>
+            </wp:cNvGraphicFramePr>
+            <a:graphic xmlns:a="http://schemas.openxmlformats.org/drawingml/2006/main">
+              <a:graphicData uri="http://schemas.openxmlformats.org/drawingml/2006/picture">
+                <pic:pic xmlns:pic="http://schemas.openxmlformats.org/drawingml/2006/picture">
+                  <pic:nvPicPr>
+                    <pic:cNvPr id="0" name="Picture 71"/>
+                    <pic:cNvPicPr>
+                      <a:picLocks noChangeAspect="1" noChangeArrowheads="1"/>
+                    </pic:cNvPicPr>
+                  </pic:nvPicPr>
+                  <pic:blipFill>
+                    <a:blip r:embed="rId29">
+                      <a:extLst>
+                        <a:ext uri="{28A0092B-C50C-407E-A947-70E740481C1C}">
+                          <a14:useLocalDpi xmlns:a14="http://schemas.microsoft.com/office/drawing/2010/main" val="0"/>
+                        </a:ext>
+                      </a:extLst>
+                    </a:blip>
+                    <a:srcRect/>
+                    <a:stretch>
+                      <a:fillRect/>
+                    </a:stretch>
+                  </pic:blipFill>
+                  <pic:spPr bwMode="auto">
+                    <a:xfrm>
+                      <a:off x="0" y="0"/>
+                      <a:ext cx="1877041" cy="1773988"/>
+                    </a:xfrm>
+                    <a:prstGeom prst="rect">
+                      <a:avLst/>
+                    </a:prstGeom>
+                    <a:noFill/>
+                    <a:ln>
+                      <a:noFill/>
+                    </a:ln>
+                  </pic:spPr>
+                </pic:pic>
+              </a:graphicData>
+            </a:graphic>
+          </wp:inline>
+        </w:drawing>
+      </w:r>
+    </w:p>
+    <w:p>
+      <w:pPr>
+        <w:spacing w:before="100" w:beforeAutospacing="1" w:after="100" w:afterAutospacing="1" w:line="240" w:lineRule="auto"/>
+        <w:rPr>
+          <w:lang w:val="es-CR"/>
+        </w:rPr>
+      </w:pPr>
+      <w:r>
+        <w:rPr>
+          <w:lang w:val="es-CR"/>
+        </w:rPr>
+        <w:br/>
+      </w:r>
+      <w:r>
+        <w:rPr>
+          <w:lang w:val="es-CR"/>
+        </w:rPr>
+        <w:br/>
+      </w:r>
+      <w:r>
+        <w:rPr>
+          <w:rFonts w:ascii="Arial" w:hAnsi="Arial" w:cs="Arial"/>
+          <w:color w:val="000000" w:themeColor="text1"/>
+          <w:sz w:val="24"/>
+          <w:szCs w:val="24"/>
+          <w:lang w:val="es-CR"/>
+        </w:rPr>
+        <w:t xml:space="preserve">Otras de las razones para elegir </w:t>
+      </w:r>
+      <w:proofErr w:type="spellStart"/>
+      <w:r>
+        <w:rPr>
+          <w:rFonts w:ascii="Arial" w:hAnsi="Arial" w:cs="Arial"/>
+          <w:color w:val="000000" w:themeColor="text1"/>
+          <w:sz w:val="24"/>
+          <w:szCs w:val="24"/>
+          <w:lang w:val="es-CR"/>
+        </w:rPr>
+        <w:t>ReactJS</w:t>
+      </w:r>
+      <w:proofErr w:type="spellEnd"/>
+      <w:r>
+        <w:rPr>
+          <w:rFonts w:ascii="Arial" w:hAnsi="Arial" w:cs="Arial"/>
+          <w:color w:val="000000" w:themeColor="text1"/>
+          <w:sz w:val="24"/>
+          <w:szCs w:val="24"/>
+          <w:lang w:val="es-CR"/>
+        </w:rPr>
+        <w:t xml:space="preserve"> como la librería Front-</w:t>
+      </w:r>
+      <w:proofErr w:type="spellStart"/>
+      <w:r>
+        <w:rPr>
+          <w:rFonts w:ascii="Arial" w:hAnsi="Arial" w:cs="Arial"/>
+          <w:color w:val="000000" w:themeColor="text1"/>
+          <w:sz w:val="24"/>
+          <w:szCs w:val="24"/>
+          <w:lang w:val="es-CR"/>
+        </w:rPr>
+        <w:t>end</w:t>
+      </w:r>
+      <w:proofErr w:type="spellEnd"/>
+      <w:r>
+        <w:rPr>
+          <w:rFonts w:ascii="Arial" w:hAnsi="Arial" w:cs="Arial"/>
+          <w:color w:val="000000" w:themeColor="text1"/>
+          <w:sz w:val="24"/>
+          <w:szCs w:val="24"/>
+          <w:lang w:val="es-CR"/>
+        </w:rPr>
+        <w:t xml:space="preserve"> para crear nuestras aplicaciones Web son:</w:t>
+      </w:r>
+    </w:p>
+    <w:p>
+      <w:pPr>
+        <w:numPr>
+          <w:ilvl w:val="0"/>
+          <w:numId w:val="5"/>
+        </w:numPr>
+        <w:spacing w:before="100" w:beforeAutospacing="1" w:after="100" w:afterAutospacing="1" w:line="240" w:lineRule="auto"/>
+        <w:rPr>
+          <w:rFonts w:ascii="Arial" w:hAnsi="Arial" w:cs="Arial"/>
+          <w:sz w:val="24"/>
+          <w:szCs w:val="24"/>
+          <w:lang w:val="es-CR"/>
+        </w:rPr>
+      </w:pPr>
+      <w:r>
+        <w:rPr>
+          <w:rFonts w:ascii="Arial" w:hAnsi="Arial" w:cs="Arial"/>
+          <w:sz w:val="24"/>
+          <w:szCs w:val="24"/>
+          <w:lang w:val="es-CR"/>
+        </w:rPr>
+        <w:t xml:space="preserve">Navegadores como Google Chrome tienen herramientas y extensiones en la Chrome Store que nos permiten hacerle seguimiento a nuestro código a través del navegador y hacer seguimiento de cómo va funcionando el DOM virtual de </w:t>
+      </w:r>
+      <w:proofErr w:type="spellStart"/>
+      <w:r>
+        <w:rPr>
+          <w:rFonts w:ascii="Arial" w:hAnsi="Arial" w:cs="Arial"/>
+          <w:sz w:val="24"/>
+          <w:szCs w:val="24"/>
+          <w:lang w:val="es-CR"/>
+        </w:rPr>
+        <w:t>ReactJS</w:t>
+      </w:r>
+      <w:proofErr w:type="spellEnd"/>
+      <w:r>
+        <w:rPr>
+          <w:rFonts w:ascii="Arial" w:hAnsi="Arial" w:cs="Arial"/>
+          <w:sz w:val="24"/>
+          <w:szCs w:val="24"/>
+          <w:lang w:val="es-CR"/>
+        </w:rPr>
+        <w:t>.</w:t>
+      </w:r>
+    </w:p>
+    <w:p>
+      <w:pPr>
+        <w:numPr>
+          <w:ilvl w:val="0"/>
+          <w:numId w:val="5"/>
+        </w:numPr>
+        <w:spacing w:before="100" w:beforeAutospacing="1" w:after="100" w:afterAutospacing="1" w:line="240" w:lineRule="auto"/>
+        <w:rPr>
+          <w:rFonts w:ascii="Arial" w:hAnsi="Arial" w:cs="Arial"/>
+          <w:sz w:val="24"/>
+          <w:szCs w:val="24"/>
+          <w:lang w:val="es-CR"/>
+        </w:rPr>
+      </w:pPr>
+      <w:r>
+        <w:rPr>
+          <w:rFonts w:ascii="Arial" w:hAnsi="Arial" w:cs="Arial"/>
+          <w:sz w:val="24"/>
+          <w:szCs w:val="24"/>
+          <w:lang w:val="es-CR"/>
+        </w:rPr>
+        <w:t xml:space="preserve">Cuando se crea una aplicación Web con </w:t>
+      </w:r>
+      <w:proofErr w:type="spellStart"/>
+      <w:r>
+        <w:rPr>
+          <w:rFonts w:ascii="Arial" w:hAnsi="Arial" w:cs="Arial"/>
+          <w:sz w:val="24"/>
+          <w:szCs w:val="24"/>
+          <w:lang w:val="es-CR"/>
+        </w:rPr>
+        <w:t>ReactJS</w:t>
+      </w:r>
+      <w:proofErr w:type="spellEnd"/>
+      <w:r>
+        <w:rPr>
+          <w:rFonts w:ascii="Arial" w:hAnsi="Arial" w:cs="Arial"/>
+          <w:sz w:val="24"/>
+          <w:szCs w:val="24"/>
+          <w:lang w:val="es-CR"/>
+        </w:rPr>
+        <w:t>, si se desea crear una aplicación móvil en la parte del Front-</w:t>
+      </w:r>
+      <w:proofErr w:type="spellStart"/>
+      <w:r>
+        <w:rPr>
+          <w:rFonts w:ascii="Arial" w:hAnsi="Arial" w:cs="Arial"/>
+          <w:sz w:val="24"/>
+          <w:szCs w:val="24"/>
+          <w:lang w:val="es-CR"/>
+        </w:rPr>
+        <w:t>end</w:t>
+      </w:r>
+      <w:proofErr w:type="spellEnd"/>
+      <w:r>
+        <w:rPr>
+          <w:rFonts w:ascii="Arial" w:hAnsi="Arial" w:cs="Arial"/>
+          <w:sz w:val="24"/>
+          <w:szCs w:val="24"/>
+          <w:lang w:val="es-CR"/>
+        </w:rPr>
+        <w:t xml:space="preserve"> existe </w:t>
+      </w:r>
+      <w:proofErr w:type="spellStart"/>
+      <w:r>
+        <w:rPr>
+          <w:rFonts w:ascii="Arial" w:hAnsi="Arial" w:cs="Arial"/>
+          <w:sz w:val="24"/>
+          <w:szCs w:val="24"/>
+          <w:lang w:val="es-CR"/>
+        </w:rPr>
+        <w:t>React</w:t>
+      </w:r>
+      <w:proofErr w:type="spellEnd"/>
+      <w:r>
+        <w:rPr>
+          <w:rFonts w:ascii="Arial" w:hAnsi="Arial" w:cs="Arial"/>
+          <w:sz w:val="24"/>
+          <w:szCs w:val="24"/>
+          <w:lang w:val="es-CR"/>
+        </w:rPr>
+        <w:t xml:space="preserve"> </w:t>
+      </w:r>
+      <w:proofErr w:type="spellStart"/>
+      <w:r>
+        <w:rPr>
+          <w:rFonts w:ascii="Arial" w:hAnsi="Arial" w:cs="Arial"/>
+          <w:sz w:val="24"/>
+          <w:szCs w:val="24"/>
+          <w:lang w:val="es-CR"/>
+        </w:rPr>
+        <w:t>Native</w:t>
+      </w:r>
+      <w:proofErr w:type="spellEnd"/>
+      <w:r>
+        <w:rPr>
+          <w:rFonts w:ascii="Arial" w:hAnsi="Arial" w:cs="Arial"/>
+          <w:sz w:val="24"/>
+          <w:szCs w:val="24"/>
+          <w:lang w:val="es-CR"/>
+        </w:rPr>
+        <w:t xml:space="preserve">, la cual tiene una estructura similar y la transición no es </w:t>
+      </w:r>
+      <w:proofErr w:type="spellStart"/>
+      <w:r>
+        <w:rPr>
+          <w:rFonts w:ascii="Arial" w:hAnsi="Arial" w:cs="Arial"/>
+          <w:sz w:val="24"/>
+          <w:szCs w:val="24"/>
+          <w:lang w:val="es-CR"/>
+        </w:rPr>
+        <w:t>es</w:t>
+      </w:r>
+      <w:proofErr w:type="spellEnd"/>
+      <w:r>
+        <w:rPr>
+          <w:rFonts w:ascii="Arial" w:hAnsi="Arial" w:cs="Arial"/>
+          <w:sz w:val="24"/>
+          <w:szCs w:val="24"/>
+          <w:lang w:val="es-CR"/>
+        </w:rPr>
+        <w:t xml:space="preserve"> compleja.</w:t>
+      </w:r>
+    </w:p>
+    <w:p>
+      <w:pPr>
         <w:pStyle w:val="ListParagraph"/>
         <w:numPr>
           <w:ilvl w:val="1"/>
@@ -2169,6 +6000,270 @@
     </w:p>
     <w:p>
       <w:pPr>
+        <w:spacing w:before="100" w:beforeAutospacing="1" w:after="100" w:afterAutospacing="1" w:line="240" w:lineRule="auto"/>
+        <w:rPr>
+          <w:rFonts w:ascii="Arial" w:hAnsi="Arial" w:cs="Arial"/>
+          <w:color w:val="000000" w:themeColor="text1"/>
+          <w:sz w:val="24"/>
+          <w:szCs w:val="24"/>
+          <w:lang w:val="es-CR"/>
+        </w:rPr>
+      </w:pPr>
+      <w:r>
+        <w:rPr>
+          <w:rFonts w:ascii="Arial" w:hAnsi="Arial" w:cs="Arial"/>
+          <w:color w:val="000000" w:themeColor="text1"/>
+          <w:sz w:val="24"/>
+          <w:szCs w:val="24"/>
+          <w:lang w:val="es-CR"/>
+        </w:rPr>
+        <w:t xml:space="preserve">Tiempo de pensar </w:t>
+      </w:r>
+    </w:p>
+    <w:p>
+      <w:pPr>
+        <w:spacing w:before="100" w:beforeAutospacing="1" w:after="100" w:afterAutospacing="1" w:line="240" w:lineRule="auto"/>
+        <w:rPr>
+          <w:rFonts w:ascii="Arial" w:hAnsi="Arial" w:cs="Arial"/>
+          <w:color w:val="000000" w:themeColor="text1"/>
+          <w:sz w:val="24"/>
+          <w:szCs w:val="24"/>
+          <w:lang w:val="es-CR"/>
+        </w:rPr>
+      </w:pPr>
+      <w:r>
+        <w:rPr>
+          <w:rFonts w:ascii="Arial" w:hAnsi="Arial" w:cs="Arial"/>
+          <w:color w:val="000000" w:themeColor="text1"/>
+          <w:sz w:val="24"/>
+          <w:szCs w:val="24"/>
+          <w:lang w:val="es-CR"/>
+        </w:rPr>
+        <w:t xml:space="preserve">Ahora que sabes por qué trabajar con </w:t>
+      </w:r>
+      <w:proofErr w:type="spellStart"/>
+      <w:r>
+        <w:rPr>
+          <w:rFonts w:ascii="Arial" w:hAnsi="Arial" w:cs="Arial"/>
+          <w:color w:val="000000" w:themeColor="text1"/>
+          <w:sz w:val="24"/>
+          <w:szCs w:val="24"/>
+          <w:lang w:val="es-CR"/>
+        </w:rPr>
+        <w:t>ReactJS</w:t>
+      </w:r>
+      <w:proofErr w:type="spellEnd"/>
+      <w:r>
+        <w:rPr>
+          <w:rFonts w:ascii="Arial" w:hAnsi="Arial" w:cs="Arial"/>
+          <w:color w:val="000000" w:themeColor="text1"/>
+          <w:sz w:val="24"/>
+          <w:szCs w:val="24"/>
+          <w:lang w:val="es-CR"/>
+        </w:rPr>
+        <w:t>, te invitamos a que valides tus conocimientos con la siguiente actividad.</w:t>
+      </w:r>
+      <w:r>
+        <w:rPr>
+          <w:rFonts w:ascii="Arial" w:hAnsi="Arial" w:cs="Arial"/>
+          <w:color w:val="000000" w:themeColor="text1"/>
+          <w:sz w:val="24"/>
+          <w:szCs w:val="24"/>
+          <w:lang w:val="es-CR"/>
+        </w:rPr>
+        <w:br/>
+      </w:r>
+      <w:r>
+        <w:rPr>
+          <w:rFonts w:ascii="Arial" w:hAnsi="Arial" w:cs="Arial"/>
+          <w:color w:val="000000" w:themeColor="text1"/>
+          <w:sz w:val="24"/>
+          <w:szCs w:val="24"/>
+          <w:lang w:val="es-CR"/>
+        </w:rPr>
+        <w:br/>
+        <w:t>Instrucciones:</w:t>
+      </w:r>
+      <w:r>
+        <w:rPr>
+          <w:rFonts w:ascii="Arial" w:hAnsi="Arial" w:cs="Arial"/>
+          <w:color w:val="000000" w:themeColor="text1"/>
+          <w:sz w:val="24"/>
+          <w:szCs w:val="24"/>
+          <w:lang w:val="es-CR"/>
+        </w:rPr>
+        <w:br/>
+      </w:r>
+      <w:r>
+        <w:rPr>
+          <w:rFonts w:ascii="Arial" w:hAnsi="Arial" w:cs="Arial"/>
+          <w:color w:val="000000" w:themeColor="text1"/>
+          <w:sz w:val="24"/>
+          <w:szCs w:val="24"/>
+          <w:lang w:val="es-CR"/>
+        </w:rPr>
+        <w:br/>
+        <w:t>Lee atentamente el enunciado y realiza la asociación que consideres correcta.</w:t>
+      </w:r>
+      <w:r>
+        <w:rPr>
+          <w:rFonts w:ascii="Arial" w:hAnsi="Arial" w:cs="Arial"/>
+          <w:color w:val="000000" w:themeColor="text1"/>
+          <w:sz w:val="24"/>
+          <w:szCs w:val="24"/>
+          <w:lang w:val="es-CR"/>
+        </w:rPr>
+        <w:br/>
+      </w:r>
+      <w:r>
+        <w:rPr>
+          <w:rFonts w:ascii="Arial" w:hAnsi="Arial" w:cs="Arial"/>
+          <w:color w:val="000000" w:themeColor="text1"/>
+          <w:sz w:val="24"/>
+          <w:szCs w:val="24"/>
+          <w:lang w:val="es-CR"/>
+        </w:rPr>
+        <w:br/>
+      </w:r>
+    </w:p>
+    <w:p>
+      <w:pPr>
+        <w:spacing w:before="100" w:beforeAutospacing="1" w:after="100" w:afterAutospacing="1" w:line="240" w:lineRule="auto"/>
+        <w:rPr>
+          <w:rFonts w:ascii="Arial" w:hAnsi="Arial" w:cs="Arial"/>
+          <w:color w:val="000000" w:themeColor="text1"/>
+          <w:sz w:val="24"/>
+          <w:szCs w:val="24"/>
+          <w:lang w:val="es-CR"/>
+        </w:rPr>
+      </w:pPr>
+      <w:r>
+        <w:rPr>
+          <w:rFonts w:ascii="Arial" w:hAnsi="Arial" w:cs="Arial"/>
+          <w:color w:val="000000" w:themeColor="text1"/>
+          <w:sz w:val="24"/>
+          <w:szCs w:val="24"/>
+          <w:lang w:val="es-CR"/>
+        </w:rPr>
+        <w:lastRenderedPageBreak/>
+        <w:t>Enunciado:</w:t>
+      </w:r>
+      <w:r>
+        <w:rPr>
+          <w:rFonts w:ascii="Arial" w:hAnsi="Arial" w:cs="Arial"/>
+          <w:color w:val="000000" w:themeColor="text1"/>
+          <w:sz w:val="24"/>
+          <w:szCs w:val="24"/>
+          <w:lang w:val="es-CR"/>
+        </w:rPr>
+        <w:br/>
+      </w:r>
+      <w:r>
+        <w:rPr>
+          <w:rFonts w:ascii="Arial" w:hAnsi="Arial" w:cs="Arial"/>
+          <w:color w:val="000000" w:themeColor="text1"/>
+          <w:sz w:val="24"/>
+          <w:szCs w:val="24"/>
+          <w:lang w:val="es-CR"/>
+        </w:rPr>
+        <w:br/>
+      </w:r>
+      <w:proofErr w:type="spellStart"/>
+      <w:r>
+        <w:rPr>
+          <w:rFonts w:ascii="Arial" w:hAnsi="Arial" w:cs="Arial"/>
+          <w:color w:val="000000" w:themeColor="text1"/>
+          <w:sz w:val="24"/>
+          <w:szCs w:val="24"/>
+          <w:lang w:val="es-CR"/>
+        </w:rPr>
+        <w:t>ReactJS</w:t>
+      </w:r>
+      <w:proofErr w:type="spellEnd"/>
+      <w:r>
+        <w:rPr>
+          <w:rFonts w:ascii="Arial" w:hAnsi="Arial" w:cs="Arial"/>
+          <w:color w:val="000000" w:themeColor="text1"/>
+          <w:sz w:val="24"/>
+          <w:szCs w:val="24"/>
+          <w:lang w:val="es-CR"/>
+        </w:rPr>
+        <w:t xml:space="preserve"> nos ofrece varias razones por las cuales deberíamos seleccionarla para crear la interfaz gráfica de nuestras aplicaciones Web. A </w:t>
+      </w:r>
+      <w:r>
+        <w:rPr>
+          <w:rFonts w:ascii="Arial" w:hAnsi="Arial" w:cs="Arial"/>
+          <w:color w:val="000000" w:themeColor="text1"/>
+          <w:sz w:val="24"/>
+          <w:szCs w:val="24"/>
+          <w:lang w:val="es-CR"/>
+        </w:rPr>
+        <w:t>continuación,</w:t>
+      </w:r>
+      <w:r>
+        <w:rPr>
+          <w:rFonts w:ascii="Arial" w:hAnsi="Arial" w:cs="Arial"/>
+          <w:color w:val="000000" w:themeColor="text1"/>
+          <w:sz w:val="24"/>
+          <w:szCs w:val="24"/>
+          <w:lang w:val="es-CR"/>
+        </w:rPr>
+        <w:t xml:space="preserve"> verás esas razones, las cuales deberás asociar con sus respectivas definiciones. ¡Adelante!</w:t>
+      </w:r>
+    </w:p>
+    <w:p>
+      <w:pPr>
+        <w:spacing w:before="100" w:beforeAutospacing="1" w:after="100" w:afterAutospacing="1" w:line="240" w:lineRule="auto"/>
+        <w:rPr>
+          <w:rFonts w:ascii="Arial" w:eastAsia="Times New Roman" w:hAnsi="Arial" w:cs="Arial"/>
+          <w:color w:val="000000" w:themeColor="text1"/>
+          <w:sz w:val="24"/>
+          <w:szCs w:val="24"/>
+        </w:rPr>
+      </w:pPr>
+      <w:r>
+        <w:rPr>
+          <w:noProof/>
+        </w:rPr>
+        <w:drawing>
+          <wp:inline distT="0" distB="0" distL="0" distR="0" wp14:anchorId="41419B0D" wp14:editId="0C20D187">
+            <wp:extent cx="5943600" cy="4044315"/>
+            <wp:effectExtent l="0" t="0" r="0" b="0"/>
+            <wp:docPr id="25" name="Picture 25"/>
+            <wp:cNvGraphicFramePr>
+              <a:graphicFrameLocks xmlns:a="http://schemas.openxmlformats.org/drawingml/2006/main" noChangeAspect="1"/>
+            </wp:cNvGraphicFramePr>
+            <a:graphic xmlns:a="http://schemas.openxmlformats.org/drawingml/2006/main">
+              <a:graphicData uri="http://schemas.openxmlformats.org/drawingml/2006/picture">
+                <pic:pic xmlns:pic="http://schemas.openxmlformats.org/drawingml/2006/picture">
+                  <pic:nvPicPr>
+                    <pic:cNvPr id="1" name=""/>
+                    <pic:cNvPicPr/>
+                  </pic:nvPicPr>
+                  <pic:blipFill>
+                    <a:blip r:embed="rId30"/>
+                    <a:stretch>
+                      <a:fillRect/>
+                    </a:stretch>
+                  </pic:blipFill>
+                  <pic:spPr>
+                    <a:xfrm>
+                      <a:off x="0" y="0"/>
+                      <a:ext cx="5943600" cy="4044315"/>
+                    </a:xfrm>
+                    <a:prstGeom prst="rect">
+                      <a:avLst/>
+                    </a:prstGeom>
+                  </pic:spPr>
+                </pic:pic>
+              </a:graphicData>
+            </a:graphic>
+          </wp:inline>
+        </w:drawing>
+      </w:r>
+    </w:p>
+    <w:p>
+      <w:pPr>
         <w:pStyle w:val="ListParagraph"/>
         <w:spacing w:before="100" w:beforeAutospacing="1" w:after="100" w:afterAutospacing="1" w:line="240" w:lineRule="auto"/>
         <w:ind w:left="1440"/>
@@ -2219,38 +6314,320 @@
     <w:p>
       <w:pPr>
         <w:pStyle w:val="ListParagraph"/>
+        <w:rPr>
+          <w:rFonts w:ascii="Arial" w:hAnsi="Arial" w:cs="Arial"/>
+        </w:rPr>
+      </w:pPr>
+    </w:p>
+    <w:p>
+      <w:pPr>
+        <w:pStyle w:val="ListParagraph"/>
         <w:numPr>
-          <w:ilvl w:val="0"/>
+          <w:ilvl w:val="1"/>
           <w:numId w:val="2"/>
         </w:numPr>
+        <w:spacing w:before="100" w:beforeAutospacing="1" w:after="100" w:afterAutospacing="1" w:line="240" w:lineRule="auto"/>
+        <w:rPr>
+          <w:rFonts w:ascii="Arial" w:eastAsia="Times New Roman" w:hAnsi="Arial" w:cs="Arial"/>
+          <w:color w:val="000000" w:themeColor="text1"/>
+          <w:sz w:val="24"/>
+          <w:szCs w:val="24"/>
+        </w:rPr>
+      </w:pPr>
+      <w:hyperlink r:id="rId31" w:history="1">
+        <w:proofErr w:type="spellStart"/>
+        <w:r>
+          <w:rPr>
+            <w:rFonts w:ascii="Arial" w:eastAsia="Times New Roman" w:hAnsi="Arial" w:cs="Arial"/>
+            <w:color w:val="000000" w:themeColor="text1"/>
+            <w:sz w:val="24"/>
+            <w:szCs w:val="24"/>
+          </w:rPr>
+          <w:t>Lectura</w:t>
+        </w:r>
+        <w:proofErr w:type="spellEnd"/>
+        <w:r>
+          <w:rPr>
+            <w:rFonts w:ascii="Arial" w:eastAsia="Times New Roman" w:hAnsi="Arial" w:cs="Arial"/>
+            <w:color w:val="000000" w:themeColor="text1"/>
+            <w:sz w:val="24"/>
+            <w:szCs w:val="24"/>
+          </w:rPr>
+          <w:t>: Babel.JS</w:t>
+        </w:r>
+      </w:hyperlink>
+    </w:p>
+    <w:p>
+      <w:pPr>
+        <w:spacing w:before="100" w:beforeAutospacing="1" w:after="100" w:afterAutospacing="1" w:line="240" w:lineRule="auto"/>
+        <w:rPr>
+          <w:rFonts w:ascii="Arial" w:eastAsia="Times New Roman" w:hAnsi="Arial" w:cs="Arial"/>
+          <w:color w:val="000000" w:themeColor="text1"/>
+          <w:sz w:val="24"/>
+          <w:szCs w:val="24"/>
+        </w:rPr>
+      </w:pPr>
+      <w:bookmarkStart w:id="0" w:name="_GoBack"/>
+      <w:bookmarkEnd w:id="0"/>
+    </w:p>
+    <w:p>
+      <w:pPr>
+        <w:pStyle w:val="ListParagraph"/>
+        <w:numPr>
+          <w:ilvl w:val="1"/>
+          <w:numId w:val="2"/>
+        </w:numPr>
+        <w:spacing w:before="100" w:beforeAutospacing="1" w:after="100" w:afterAutospacing="1" w:line="240" w:lineRule="auto"/>
+        <w:rPr>
+          <w:rFonts w:ascii="Arial" w:eastAsia="Times New Roman" w:hAnsi="Arial" w:cs="Arial"/>
+          <w:color w:val="000000" w:themeColor="text1"/>
+          <w:sz w:val="24"/>
+          <w:szCs w:val="24"/>
+        </w:rPr>
+      </w:pPr>
+      <w:r>
+        <w:rPr>
+          <w:rFonts w:ascii="Arial" w:eastAsia="Times New Roman" w:hAnsi="Arial" w:cs="Arial"/>
+          <w:color w:val="000000" w:themeColor="text1"/>
+          <w:sz w:val="24"/>
+          <w:szCs w:val="24"/>
+        </w:rPr>
+        <w:t xml:space="preserve">3.2. </w:t>
+      </w:r>
+      <w:proofErr w:type="spellStart"/>
+      <w:r>
+        <w:rPr>
+          <w:rFonts w:ascii="Arial" w:eastAsia="Times New Roman" w:hAnsi="Arial" w:cs="Arial"/>
+          <w:color w:val="000000" w:themeColor="text1"/>
+          <w:sz w:val="24"/>
+          <w:szCs w:val="24"/>
+        </w:rPr>
+        <w:t>Actividad</w:t>
+      </w:r>
+      <w:proofErr w:type="spellEnd"/>
+      <w:r>
+        <w:rPr>
+          <w:rFonts w:ascii="Arial" w:eastAsia="Times New Roman" w:hAnsi="Arial" w:cs="Arial"/>
+          <w:color w:val="000000" w:themeColor="text1"/>
+          <w:sz w:val="24"/>
+          <w:szCs w:val="24"/>
+        </w:rPr>
+        <w:t xml:space="preserve"> 1</w:t>
+      </w:r>
+    </w:p>
+    <w:p>
+      <w:pPr>
+        <w:pStyle w:val="ListParagraph"/>
+        <w:numPr>
+          <w:ilvl w:val="1"/>
+          <w:numId w:val="2"/>
+        </w:numPr>
+        <w:spacing w:before="100" w:beforeAutospacing="1" w:after="100" w:afterAutospacing="1" w:line="240" w:lineRule="auto"/>
+        <w:rPr>
+          <w:rFonts w:ascii="Arial" w:eastAsia="Times New Roman" w:hAnsi="Arial" w:cs="Arial"/>
+          <w:color w:val="000000" w:themeColor="text1"/>
+          <w:sz w:val="24"/>
+          <w:szCs w:val="24"/>
+        </w:rPr>
+      </w:pPr>
+      <w:r>
+        <w:rPr>
+          <w:rFonts w:ascii="Arial" w:eastAsia="Times New Roman" w:hAnsi="Arial" w:cs="Arial"/>
+          <w:color w:val="000000" w:themeColor="text1"/>
+          <w:sz w:val="24"/>
+          <w:szCs w:val="24"/>
+        </w:rPr>
+        <w:t xml:space="preserve">3.3. </w:t>
+      </w:r>
+      <w:proofErr w:type="spellStart"/>
+      <w:r>
+        <w:rPr>
+          <w:rFonts w:ascii="Arial" w:eastAsia="Times New Roman" w:hAnsi="Arial" w:cs="Arial"/>
+          <w:color w:val="000000" w:themeColor="text1"/>
+          <w:sz w:val="24"/>
+          <w:szCs w:val="24"/>
+        </w:rPr>
+        <w:t>Configuración</w:t>
+      </w:r>
+      <w:proofErr w:type="spellEnd"/>
+      <w:r>
+        <w:rPr>
+          <w:rFonts w:ascii="Arial" w:eastAsia="Times New Roman" w:hAnsi="Arial" w:cs="Arial"/>
+          <w:color w:val="000000" w:themeColor="text1"/>
+          <w:sz w:val="24"/>
+          <w:szCs w:val="24"/>
+        </w:rPr>
+        <w:t xml:space="preserve"> del </w:t>
+      </w:r>
+      <w:proofErr w:type="spellStart"/>
+      <w:r>
+        <w:rPr>
+          <w:rFonts w:ascii="Arial" w:eastAsia="Times New Roman" w:hAnsi="Arial" w:cs="Arial"/>
+          <w:color w:val="000000" w:themeColor="text1"/>
+          <w:sz w:val="24"/>
+          <w:szCs w:val="24"/>
+        </w:rPr>
+        <w:t>ambiente</w:t>
+      </w:r>
+      <w:proofErr w:type="spellEnd"/>
+    </w:p>
+    <w:p>
+      <w:pPr>
+        <w:pStyle w:val="ListParagraph"/>
+        <w:numPr>
+          <w:ilvl w:val="1"/>
+          <w:numId w:val="2"/>
+        </w:numPr>
+        <w:spacing w:before="100" w:beforeAutospacing="1" w:after="100" w:afterAutospacing="1" w:line="240" w:lineRule="auto"/>
+        <w:rPr>
+          <w:rFonts w:ascii="Arial" w:eastAsia="Times New Roman" w:hAnsi="Arial" w:cs="Arial"/>
+          <w:color w:val="000000" w:themeColor="text1"/>
+          <w:sz w:val="24"/>
+          <w:szCs w:val="24"/>
+        </w:rPr>
+      </w:pPr>
+      <w:r>
+        <w:rPr>
+          <w:rFonts w:ascii="Arial" w:eastAsia="Times New Roman" w:hAnsi="Arial" w:cs="Arial"/>
+          <w:color w:val="000000" w:themeColor="text1"/>
+          <w:sz w:val="24"/>
+          <w:szCs w:val="24"/>
+        </w:rPr>
+        <w:t xml:space="preserve">3.4. </w:t>
+      </w:r>
+      <w:proofErr w:type="spellStart"/>
+      <w:r>
+        <w:rPr>
+          <w:rFonts w:ascii="Arial" w:eastAsia="Times New Roman" w:hAnsi="Arial" w:cs="Arial"/>
+          <w:color w:val="000000" w:themeColor="text1"/>
+          <w:sz w:val="24"/>
+          <w:szCs w:val="24"/>
+        </w:rPr>
+        <w:t>Actividad</w:t>
+      </w:r>
+      <w:proofErr w:type="spellEnd"/>
+      <w:r>
+        <w:rPr>
+          <w:rFonts w:ascii="Arial" w:eastAsia="Times New Roman" w:hAnsi="Arial" w:cs="Arial"/>
+          <w:color w:val="000000" w:themeColor="text1"/>
+          <w:sz w:val="24"/>
+          <w:szCs w:val="24"/>
+        </w:rPr>
+        <w:t xml:space="preserve"> 2</w:t>
+      </w:r>
+    </w:p>
+    <w:p>
+      <w:pPr>
+        <w:pStyle w:val="ListParagraph"/>
+        <w:numPr>
+          <w:ilvl w:val="1"/>
+          <w:numId w:val="2"/>
+        </w:numPr>
+        <w:spacing w:before="100" w:beforeAutospacing="1" w:after="100" w:afterAutospacing="1" w:line="240" w:lineRule="auto"/>
+        <w:rPr>
+          <w:rFonts w:ascii="Arial" w:eastAsia="Times New Roman" w:hAnsi="Arial" w:cs="Arial"/>
+          <w:color w:val="000000" w:themeColor="text1"/>
+          <w:sz w:val="24"/>
+          <w:szCs w:val="24"/>
+        </w:rPr>
+      </w:pPr>
+      <w:r>
+        <w:rPr>
+          <w:rFonts w:ascii="Arial" w:eastAsia="Times New Roman" w:hAnsi="Arial" w:cs="Arial"/>
+          <w:color w:val="000000" w:themeColor="text1"/>
+          <w:sz w:val="24"/>
+          <w:szCs w:val="24"/>
+        </w:rPr>
+        <w:t xml:space="preserve">3.5. </w:t>
+      </w:r>
+      <w:proofErr w:type="spellStart"/>
+      <w:r>
+        <w:rPr>
+          <w:rFonts w:ascii="Arial" w:eastAsia="Times New Roman" w:hAnsi="Arial" w:cs="Arial"/>
+          <w:color w:val="000000" w:themeColor="text1"/>
+          <w:sz w:val="24"/>
+          <w:szCs w:val="24"/>
+        </w:rPr>
+        <w:t>Lectura</w:t>
+      </w:r>
+      <w:proofErr w:type="spellEnd"/>
+      <w:r>
+        <w:rPr>
+          <w:rFonts w:ascii="Arial" w:eastAsia="Times New Roman" w:hAnsi="Arial" w:cs="Arial"/>
+          <w:color w:val="000000" w:themeColor="text1"/>
+          <w:sz w:val="24"/>
+          <w:szCs w:val="24"/>
+        </w:rPr>
+        <w:t xml:space="preserve">: </w:t>
+      </w:r>
+      <w:proofErr w:type="spellStart"/>
+      <w:r>
+        <w:rPr>
+          <w:rFonts w:ascii="Arial" w:eastAsia="Times New Roman" w:hAnsi="Arial" w:cs="Arial"/>
+          <w:color w:val="000000" w:themeColor="text1"/>
+          <w:sz w:val="24"/>
+          <w:szCs w:val="24"/>
+        </w:rPr>
+        <w:t>WebPack</w:t>
+      </w:r>
+      <w:proofErr w:type="spellEnd"/>
+    </w:p>
+    <w:p>
+      <w:pPr>
+        <w:pStyle w:val="ListParagraph"/>
+        <w:numPr>
+          <w:ilvl w:val="1"/>
+          <w:numId w:val="2"/>
+        </w:numPr>
+        <w:spacing w:before="100" w:beforeAutospacing="1" w:after="100" w:afterAutospacing="1" w:line="240" w:lineRule="auto"/>
+        <w:rPr>
+          <w:rFonts w:ascii="Arial" w:eastAsia="Times New Roman" w:hAnsi="Arial" w:cs="Arial"/>
+          <w:color w:val="000000" w:themeColor="text1"/>
+          <w:sz w:val="24"/>
+          <w:szCs w:val="24"/>
+        </w:rPr>
+      </w:pPr>
+      <w:r>
+        <w:rPr>
+          <w:rFonts w:ascii="Arial" w:eastAsia="Times New Roman" w:hAnsi="Arial" w:cs="Arial"/>
+          <w:color w:val="000000" w:themeColor="text1"/>
+          <w:sz w:val="24"/>
+          <w:szCs w:val="24"/>
+        </w:rPr>
+        <w:t xml:space="preserve">3.6. </w:t>
+      </w:r>
+      <w:proofErr w:type="spellStart"/>
+      <w:r>
+        <w:rPr>
+          <w:rFonts w:ascii="Arial" w:eastAsia="Times New Roman" w:hAnsi="Arial" w:cs="Arial"/>
+          <w:color w:val="000000" w:themeColor="text1"/>
+          <w:sz w:val="24"/>
+          <w:szCs w:val="24"/>
+        </w:rPr>
+        <w:t>Actividad</w:t>
+      </w:r>
+      <w:proofErr w:type="spellEnd"/>
+      <w:r>
+        <w:rPr>
+          <w:rFonts w:ascii="Arial" w:eastAsia="Times New Roman" w:hAnsi="Arial" w:cs="Arial"/>
+          <w:color w:val="000000" w:themeColor="text1"/>
+          <w:sz w:val="24"/>
+          <w:szCs w:val="24"/>
+        </w:rPr>
+        <w:t xml:space="preserve"> 3</w:t>
+      </w:r>
+    </w:p>
+    <w:p>
+      <w:pPr>
         <w:spacing w:after="0" w:line="240" w:lineRule="auto"/>
-        <w:rPr>
-          <w:rFonts w:ascii="Arial" w:eastAsia="Times New Roman" w:hAnsi="Arial" w:cs="Arial"/>
-          <w:sz w:val="24"/>
-          <w:szCs w:val="24"/>
-          <w:lang w:val="es-CR"/>
-        </w:rPr>
-      </w:pPr>
-      <w:r>
-        <w:rPr>
-          <w:rFonts w:ascii="Arial" w:eastAsia="Times New Roman" w:hAnsi="Arial" w:cs="Arial"/>
-          <w:sz w:val="24"/>
-          <w:szCs w:val="24"/>
-          <w:lang w:val="es-CR"/>
-        </w:rPr>
-        <w:t xml:space="preserve">Lección 3: Web </w:t>
-      </w:r>
-      <w:proofErr w:type="spellStart"/>
-      <w:r>
-        <w:rPr>
-          <w:rFonts w:ascii="Arial" w:eastAsia="Times New Roman" w:hAnsi="Arial" w:cs="Arial"/>
-          <w:sz w:val="24"/>
-          <w:szCs w:val="24"/>
-          <w:lang w:val="es-CR"/>
-        </w:rPr>
-        <w:t>Components</w:t>
-      </w:r>
-      <w:proofErr w:type="spellEnd"/>
+        <w:ind w:firstLine="360"/>
+        <w:rPr>
+          <w:rFonts w:ascii="Arial" w:eastAsia="Times New Roman" w:hAnsi="Arial" w:cs="Arial"/>
+          <w:sz w:val="24"/>
+          <w:szCs w:val="24"/>
+          <w:lang w:val="es-CR"/>
+        </w:rPr>
+      </w:pPr>
     </w:p>
     <w:p>
       <w:pPr>
@@ -2274,7 +6651,7 @@
           <w:szCs w:val="24"/>
           <w:lang w:val="es-CR"/>
         </w:rPr>
-        <w:t>Lección 4: Ciclo de vida del componente</w:t>
+        <w:t>Lección 3: Web Components</w:t>
       </w:r>
     </w:p>
     <w:p>
@@ -2299,6 +6676,32 @@
           <w:szCs w:val="24"/>
           <w:lang w:val="es-CR"/>
         </w:rPr>
+        <w:t>Lección 4: Ciclo de vida del componente</w:t>
+      </w:r>
+    </w:p>
+    <w:p>
+      <w:pPr>
+        <w:pStyle w:val="ListParagraph"/>
+        <w:numPr>
+          <w:ilvl w:val="0"/>
+          <w:numId w:val="2"/>
+        </w:numPr>
+        <w:spacing w:after="0" w:line="240" w:lineRule="auto"/>
+        <w:rPr>
+          <w:rFonts w:ascii="Arial" w:eastAsia="Times New Roman" w:hAnsi="Arial" w:cs="Arial"/>
+          <w:sz w:val="24"/>
+          <w:szCs w:val="24"/>
+          <w:lang w:val="es-CR"/>
+        </w:rPr>
+      </w:pPr>
+      <w:r>
+        <w:rPr>
+          <w:rFonts w:ascii="Arial" w:eastAsia="Times New Roman" w:hAnsi="Arial" w:cs="Arial"/>
+          <w:sz w:val="24"/>
+          <w:szCs w:val="24"/>
+          <w:lang w:val="es-CR"/>
+        </w:rPr>
+        <w:lastRenderedPageBreak/>
         <w:t xml:space="preserve">Lección 5: </w:t>
       </w:r>
       <w:proofErr w:type="spellStart"/>
@@ -2631,6 +7034,119 @@
     </w:lvl>
   </w:abstractNum>
   <w:abstractNum w:abstractNumId="2" w15:restartNumberingAfterBreak="0">
+    <w:nsid w:val="26E44472"/>
+    <w:multiLevelType w:val="multilevel"/>
+    <w:tmpl w:val="27649236"/>
+    <w:lvl w:ilvl="0">
+      <w:start w:val="3"/>
+      <w:numFmt w:val="decimal"/>
+      <w:lvlText w:val="%1"/>
+      <w:lvlJc w:val="left"/>
+      <w:pPr>
+        <w:ind w:left="360" w:hanging="360"/>
+      </w:pPr>
+      <w:rPr>
+        <w:rFonts w:hint="default"/>
+      </w:rPr>
+    </w:lvl>
+    <w:lvl w:ilvl="1">
+      <w:start w:val="1"/>
+      <w:numFmt w:val="decimal"/>
+      <w:lvlText w:val="%1.%2"/>
+      <w:lvlJc w:val="left"/>
+      <w:pPr>
+        <w:ind w:left="720" w:hanging="360"/>
+      </w:pPr>
+      <w:rPr>
+        <w:rFonts w:hint="default"/>
+      </w:rPr>
+    </w:lvl>
+    <w:lvl w:ilvl="2">
+      <w:start w:val="1"/>
+      <w:numFmt w:val="decimal"/>
+      <w:lvlText w:val="%1.%2.%3"/>
+      <w:lvlJc w:val="left"/>
+      <w:pPr>
+        <w:ind w:left="1440" w:hanging="720"/>
+      </w:pPr>
+      <w:rPr>
+        <w:rFonts w:hint="default"/>
+      </w:rPr>
+    </w:lvl>
+    <w:lvl w:ilvl="3">
+      <w:start w:val="1"/>
+      <w:numFmt w:val="decimal"/>
+      <w:lvlText w:val="%1.%2.%3.%4"/>
+      <w:lvlJc w:val="left"/>
+      <w:pPr>
+        <w:ind w:left="1800" w:hanging="720"/>
+      </w:pPr>
+      <w:rPr>
+        <w:rFonts w:hint="default"/>
+      </w:rPr>
+    </w:lvl>
+    <w:lvl w:ilvl="4">
+      <w:start w:val="1"/>
+      <w:numFmt w:val="decimal"/>
+      <w:lvlText w:val="%1.%2.%3.%4.%5"/>
+      <w:lvlJc w:val="left"/>
+      <w:pPr>
+        <w:ind w:left="2520" w:hanging="1080"/>
+      </w:pPr>
+      <w:rPr>
+        <w:rFonts w:hint="default"/>
+      </w:rPr>
+    </w:lvl>
+    <w:lvl w:ilvl="5">
+      <w:start w:val="1"/>
+      <w:numFmt w:val="decimal"/>
+      <w:lvlText w:val="%1.%2.%3.%4.%5.%6"/>
+      <w:lvlJc w:val="left"/>
+      <w:pPr>
+        <w:ind w:left="2880" w:hanging="1080"/>
+      </w:pPr>
+      <w:rPr>
+        <w:rFonts w:hint="default"/>
+      </w:rPr>
+    </w:lvl>
+    <w:lvl w:ilvl="6">
+      <w:start w:val="1"/>
+      <w:numFmt w:val="decimal"/>
+      <w:lvlText w:val="%1.%2.%3.%4.%5.%6.%7"/>
+      <w:lvlJc w:val="left"/>
+      <w:pPr>
+        <w:ind w:left="3600" w:hanging="1440"/>
+      </w:pPr>
+      <w:rPr>
+        <w:rFonts w:hint="default"/>
+      </w:rPr>
+    </w:lvl>
+    <w:lvl w:ilvl="7">
+      <w:start w:val="1"/>
+      <w:numFmt w:val="decimal"/>
+      <w:lvlText w:val="%1.%2.%3.%4.%5.%6.%7.%8"/>
+      <w:lvlJc w:val="left"/>
+      <w:pPr>
+        <w:ind w:left="3960" w:hanging="1440"/>
+      </w:pPr>
+      <w:rPr>
+        <w:rFonts w:hint="default"/>
+      </w:rPr>
+    </w:lvl>
+    <w:lvl w:ilvl="8">
+      <w:start w:val="1"/>
+      <w:numFmt w:val="decimal"/>
+      <w:lvlText w:val="%1.%2.%3.%4.%5.%6.%7.%8.%9"/>
+      <w:lvlJc w:val="left"/>
+      <w:pPr>
+        <w:ind w:left="4320" w:hanging="1440"/>
+      </w:pPr>
+      <w:rPr>
+        <w:rFonts w:hint="default"/>
+      </w:rPr>
+    </w:lvl>
+  </w:abstractNum>
+  <w:abstractNum w:abstractNumId="3" w15:restartNumberingAfterBreak="0">
     <w:nsid w:val="341A001A"/>
     <w:multiLevelType w:val="multilevel"/>
     <w:tmpl w:val="C0727BFA"/>
@@ -2775,7 +7291,7 @@
       </w:rPr>
     </w:lvl>
   </w:abstractNum>
-  <w:abstractNum w:abstractNumId="3" w15:restartNumberingAfterBreak="0">
+  <w:abstractNum w:abstractNumId="4" w15:restartNumberingAfterBreak="0">
     <w:nsid w:val="3BAE4C18"/>
     <w:multiLevelType w:val="multilevel"/>
     <w:tmpl w:val="D1ECFF26"/>
@@ -2924,8 +7440,157 @@
       </w:rPr>
     </w:lvl>
   </w:abstractNum>
+  <w:abstractNum w:abstractNumId="5" w15:restartNumberingAfterBreak="0">
+    <w:nsid w:val="71F93888"/>
+    <w:multiLevelType w:val="multilevel"/>
+    <w:tmpl w:val="0C60F9C4"/>
+    <w:lvl w:ilvl="0">
+      <w:start w:val="1"/>
+      <w:numFmt w:val="bullet"/>
+      <w:lvlText w:val=""/>
+      <w:lvlJc w:val="left"/>
+      <w:pPr>
+        <w:tabs>
+          <w:tab w:val="num" w:pos="720"/>
+        </w:tabs>
+        <w:ind w:left="720" w:hanging="360"/>
+      </w:pPr>
+      <w:rPr>
+        <w:rFonts w:ascii="Symbol" w:hAnsi="Symbol" w:hint="default"/>
+        <w:sz w:val="20"/>
+      </w:rPr>
+    </w:lvl>
+    <w:lvl w:ilvl="1" w:tentative="1">
+      <w:start w:val="1"/>
+      <w:numFmt w:val="bullet"/>
+      <w:lvlText w:val="o"/>
+      <w:lvlJc w:val="left"/>
+      <w:pPr>
+        <w:tabs>
+          <w:tab w:val="num" w:pos="1440"/>
+        </w:tabs>
+        <w:ind w:left="1440" w:hanging="360"/>
+      </w:pPr>
+      <w:rPr>
+        <w:rFonts w:ascii="Courier New" w:hAnsi="Courier New" w:hint="default"/>
+        <w:sz w:val="20"/>
+      </w:rPr>
+    </w:lvl>
+    <w:lvl w:ilvl="2" w:tentative="1">
+      <w:start w:val="1"/>
+      <w:numFmt w:val="bullet"/>
+      <w:lvlText w:val=""/>
+      <w:lvlJc w:val="left"/>
+      <w:pPr>
+        <w:tabs>
+          <w:tab w:val="num" w:pos="2160"/>
+        </w:tabs>
+        <w:ind w:left="2160" w:hanging="360"/>
+      </w:pPr>
+      <w:rPr>
+        <w:rFonts w:ascii="Wingdings" w:hAnsi="Wingdings" w:hint="default"/>
+        <w:sz w:val="20"/>
+      </w:rPr>
+    </w:lvl>
+    <w:lvl w:ilvl="3" w:tentative="1">
+      <w:start w:val="1"/>
+      <w:numFmt w:val="bullet"/>
+      <w:lvlText w:val=""/>
+      <w:lvlJc w:val="left"/>
+      <w:pPr>
+        <w:tabs>
+          <w:tab w:val="num" w:pos="2880"/>
+        </w:tabs>
+        <w:ind w:left="2880" w:hanging="360"/>
+      </w:pPr>
+      <w:rPr>
+        <w:rFonts w:ascii="Wingdings" w:hAnsi="Wingdings" w:hint="default"/>
+        <w:sz w:val="20"/>
+      </w:rPr>
+    </w:lvl>
+    <w:lvl w:ilvl="4" w:tentative="1">
+      <w:start w:val="1"/>
+      <w:numFmt w:val="bullet"/>
+      <w:lvlText w:val=""/>
+      <w:lvlJc w:val="left"/>
+      <w:pPr>
+        <w:tabs>
+          <w:tab w:val="num" w:pos="3600"/>
+        </w:tabs>
+        <w:ind w:left="3600" w:hanging="360"/>
+      </w:pPr>
+      <w:rPr>
+        <w:rFonts w:ascii="Wingdings" w:hAnsi="Wingdings" w:hint="default"/>
+        <w:sz w:val="20"/>
+      </w:rPr>
+    </w:lvl>
+    <w:lvl w:ilvl="5" w:tentative="1">
+      <w:start w:val="1"/>
+      <w:numFmt w:val="bullet"/>
+      <w:lvlText w:val=""/>
+      <w:lvlJc w:val="left"/>
+      <w:pPr>
+        <w:tabs>
+          <w:tab w:val="num" w:pos="4320"/>
+        </w:tabs>
+        <w:ind w:left="4320" w:hanging="360"/>
+      </w:pPr>
+      <w:rPr>
+        <w:rFonts w:ascii="Wingdings" w:hAnsi="Wingdings" w:hint="default"/>
+        <w:sz w:val="20"/>
+      </w:rPr>
+    </w:lvl>
+    <w:lvl w:ilvl="6" w:tentative="1">
+      <w:start w:val="1"/>
+      <w:numFmt w:val="bullet"/>
+      <w:lvlText w:val=""/>
+      <w:lvlJc w:val="left"/>
+      <w:pPr>
+        <w:tabs>
+          <w:tab w:val="num" w:pos="5040"/>
+        </w:tabs>
+        <w:ind w:left="5040" w:hanging="360"/>
+      </w:pPr>
+      <w:rPr>
+        <w:rFonts w:ascii="Wingdings" w:hAnsi="Wingdings" w:hint="default"/>
+        <w:sz w:val="20"/>
+      </w:rPr>
+    </w:lvl>
+    <w:lvl w:ilvl="7" w:tentative="1">
+      <w:start w:val="1"/>
+      <w:numFmt w:val="bullet"/>
+      <w:lvlText w:val=""/>
+      <w:lvlJc w:val="left"/>
+      <w:pPr>
+        <w:tabs>
+          <w:tab w:val="num" w:pos="5760"/>
+        </w:tabs>
+        <w:ind w:left="5760" w:hanging="360"/>
+      </w:pPr>
+      <w:rPr>
+        <w:rFonts w:ascii="Wingdings" w:hAnsi="Wingdings" w:hint="default"/>
+        <w:sz w:val="20"/>
+      </w:rPr>
+    </w:lvl>
+    <w:lvl w:ilvl="8" w:tentative="1">
+      <w:start w:val="1"/>
+      <w:numFmt w:val="bullet"/>
+      <w:lvlText w:val=""/>
+      <w:lvlJc w:val="left"/>
+      <w:pPr>
+        <w:tabs>
+          <w:tab w:val="num" w:pos="6480"/>
+        </w:tabs>
+        <w:ind w:left="6480" w:hanging="360"/>
+      </w:pPr>
+      <w:rPr>
+        <w:rFonts w:ascii="Wingdings" w:hAnsi="Wingdings" w:hint="default"/>
+        <w:sz w:val="20"/>
+      </w:rPr>
+    </w:lvl>
+  </w:abstractNum>
   <w:num w:numId="1">
-    <w:abstractNumId w:val="3"/>
+    <w:abstractNumId w:val="4"/>
   </w:num>
   <w:num w:numId="2">
     <w:abstractNumId w:val="0"/>
@@ -2934,6 +7599,12 @@
     <w:abstractNumId w:val="1"/>
   </w:num>
   <w:num w:numId="4">
+    <w:abstractNumId w:val="3"/>
+  </w:num>
+  <w:num w:numId="5">
+    <w:abstractNumId w:val="5"/>
+  </w:num>
+  <w:num w:numId="6">
     <w:abstractNumId w:val="2"/>
   </w:num>
 </w:numbering>

</xml_diff>

<commit_message>
Desarrollo Web - Module 8 - Unit 4 - Lesson 2 - Starting
</commit_message>
<xml_diff>
--- a/DesarrolloWeb/Modulo_8-ToolsBuildSystems/Unidad_4-ReactJS/UNIDAD4.docx
+++ b/DesarrolloWeb/Modulo_8-ToolsBuildSystems/Unidad_4-ReactJS/UNIDAD4.docx
@@ -23,21 +23,8 @@
           <w:szCs w:val="24"/>
           <w:lang w:val="es-CR"/>
         </w:rPr>
-        <w:t xml:space="preserve">UNIDAD 4: </w:t>
-      </w:r>
-      <w:proofErr w:type="spellStart"/>
-      <w:r>
-        <w:rPr>
-          <w:rFonts w:ascii="Arial" w:eastAsia="Times New Roman" w:hAnsi="Arial" w:cs="Arial"/>
-          <w:b/>
-          <w:bCs/>
-          <w:sz w:val="24"/>
-          <w:szCs w:val="24"/>
-          <w:lang w:val="es-CR"/>
-        </w:rPr>
-        <w:t>ReactJS</w:t>
-      </w:r>
-      <w:proofErr w:type="spellEnd"/>
+        <w:t>UNIDAD 4: ReactJS</w:t>
+      </w:r>
     </w:p>
     <w:p>
       <w:pPr>
@@ -120,19 +107,35 @@
           <w:bCs/>
           <w:lang w:val="es-CR"/>
         </w:rPr>
-        <w:t xml:space="preserve">Bienvenido a Herramientas, </w:t>
-      </w:r>
-      <w:proofErr w:type="spellStart"/>
-      <w:r>
+        <w:t xml:space="preserve">Bienvenido a Herramientas, Build Systems y tecnologías emergentes </w:t>
+      </w:r>
+    </w:p>
+    <w:p>
+      <w:pPr>
+        <w:pStyle w:val="fadeinleft"/>
+        <w:rPr>
+          <w:rFonts w:ascii="Arial" w:hAnsi="Arial" w:cs="Arial"/>
+          <w:lang w:val="es-CR"/>
+        </w:rPr>
+      </w:pPr>
+      <w:r>
+        <w:rPr>
+          <w:rFonts w:ascii="Arial" w:hAnsi="Arial" w:cs="Arial"/>
+          <w:lang w:val="es-CR"/>
+        </w:rPr>
+        <w:t xml:space="preserve">ReactJS es conocida por ser una de las librerías JavaScript con mayor rendimiento gracias a todas las herramientas y/o características que ésta posee, especialmente por su DOM virtual. En esta Unidad veremos cómo es el funcionamiento de ReactJS y por qué su rendimiento es tan alto. </w:t>
+      </w:r>
+    </w:p>
+    <w:p>
+      <w:pPr>
+        <w:pStyle w:val="fadeinleft"/>
         <w:rPr>
           <w:rFonts w:ascii="Arial" w:hAnsi="Arial" w:cs="Arial"/>
           <w:b/>
           <w:bCs/>
           <w:lang w:val="es-CR"/>
         </w:rPr>
-        <w:t>Build</w:t>
-      </w:r>
-      <w:proofErr w:type="spellEnd"/>
+      </w:pPr>
       <w:r>
         <w:rPr>
           <w:rFonts w:ascii="Arial" w:hAnsi="Arial" w:cs="Arial"/>
@@ -140,27 +143,7 @@
           <w:bCs/>
           <w:lang w:val="es-CR"/>
         </w:rPr>
-        <w:t xml:space="preserve"> </w:t>
-      </w:r>
-      <w:proofErr w:type="spellStart"/>
-      <w:r>
-        <w:rPr>
-          <w:rFonts w:ascii="Arial" w:hAnsi="Arial" w:cs="Arial"/>
-          <w:b/>
-          <w:bCs/>
-          <w:lang w:val="es-CR"/>
-        </w:rPr>
-        <w:t>Systems</w:t>
-      </w:r>
-      <w:proofErr w:type="spellEnd"/>
-      <w:r>
-        <w:rPr>
-          <w:rFonts w:ascii="Arial" w:hAnsi="Arial" w:cs="Arial"/>
-          <w:b/>
-          <w:bCs/>
-          <w:lang w:val="es-CR"/>
-        </w:rPr>
-        <w:t xml:space="preserve"> y tecnologías emergentes </w:t>
+        <w:t xml:space="preserve">Puntos de aprendizaje </w:t>
       </w:r>
     </w:p>
     <w:p>
@@ -171,83 +154,13 @@
           <w:lang w:val="es-CR"/>
         </w:rPr>
       </w:pPr>
-      <w:proofErr w:type="spellStart"/>
-      <w:r>
-        <w:rPr>
-          <w:rFonts w:ascii="Arial" w:hAnsi="Arial" w:cs="Arial"/>
-          <w:lang w:val="es-CR"/>
-        </w:rPr>
-        <w:t>ReactJS</w:t>
-      </w:r>
-      <w:proofErr w:type="spellEnd"/>
-      <w:r>
-        <w:rPr>
-          <w:rFonts w:ascii="Arial" w:hAnsi="Arial" w:cs="Arial"/>
-          <w:lang w:val="es-CR"/>
-        </w:rPr>
-        <w:t xml:space="preserve"> es conocida por ser una de las librerías JavaScript con mayor rendimiento gracias a todas las herramientas y/o características que ésta posee, especialmente por su DOM virtual. En esta Unidad veremos cómo es el funcionamiento de </w:t>
-      </w:r>
-      <w:proofErr w:type="spellStart"/>
-      <w:r>
-        <w:rPr>
-          <w:rFonts w:ascii="Arial" w:hAnsi="Arial" w:cs="Arial"/>
-          <w:lang w:val="es-CR"/>
-        </w:rPr>
-        <w:t>ReactJS</w:t>
-      </w:r>
-      <w:proofErr w:type="spellEnd"/>
-      <w:r>
-        <w:rPr>
-          <w:rFonts w:ascii="Arial" w:hAnsi="Arial" w:cs="Arial"/>
-          <w:lang w:val="es-CR"/>
-        </w:rPr>
-        <w:t xml:space="preserve"> y por qué su rendimiento es tan alto. </w:t>
-      </w:r>
-    </w:p>
-    <w:p>
-      <w:pPr>
-        <w:pStyle w:val="fadeinleft"/>
-        <w:rPr>
-          <w:rFonts w:ascii="Arial" w:hAnsi="Arial" w:cs="Arial"/>
-          <w:b/>
-          <w:bCs/>
-          <w:lang w:val="es-CR"/>
-        </w:rPr>
-      </w:pPr>
-      <w:r>
-        <w:rPr>
-          <w:rFonts w:ascii="Arial" w:hAnsi="Arial" w:cs="Arial"/>
-          <w:b/>
-          <w:bCs/>
-          <w:lang w:val="es-CR"/>
-        </w:rPr>
-        <w:t xml:space="preserve">Puntos de aprendizaje </w:t>
-      </w:r>
-    </w:p>
-    <w:p>
-      <w:pPr>
-        <w:pStyle w:val="fadeinleft"/>
-        <w:rPr>
-          <w:rFonts w:ascii="Arial" w:hAnsi="Arial" w:cs="Arial"/>
-          <w:lang w:val="es-CR"/>
-        </w:rPr>
-      </w:pPr>
-      <w:r>
-        <w:rPr>
-          <w:rFonts w:ascii="Arial" w:hAnsi="Arial" w:cs="Arial"/>
-          <w:lang w:val="es-CR"/>
-        </w:rPr>
-        <w:t xml:space="preserve">Unidad 4: </w:t>
-      </w:r>
-      <w:proofErr w:type="spellStart"/>
-      <w:r>
-        <w:rPr>
-          <w:rFonts w:ascii="Arial" w:hAnsi="Arial" w:cs="Arial"/>
-          <w:lang w:val="es-CR"/>
-        </w:rPr>
-        <w:t>ReactJS</w:t>
-      </w:r>
-      <w:proofErr w:type="spellEnd"/>
+      <w:r>
+        <w:rPr>
+          <w:rFonts w:ascii="Arial" w:hAnsi="Arial" w:cs="Arial"/>
+          <w:lang w:val="es-CR"/>
+        </w:rPr>
+        <w:t>Unidad 4: ReactJS</w:t>
+      </w:r>
     </w:p>
     <w:p>
       <w:pPr>
@@ -394,23 +307,13 @@
           <w:szCs w:val="24"/>
         </w:rPr>
       </w:pPr>
-      <w:proofErr w:type="spellStart"/>
-      <w:r>
-        <w:rPr>
-          <w:rFonts w:ascii="Arial" w:hAnsi="Arial" w:cs="Arial"/>
-          <w:sz w:val="24"/>
-          <w:szCs w:val="24"/>
-        </w:rPr>
-        <w:t>Implementar</w:t>
-      </w:r>
-      <w:proofErr w:type="spellEnd"/>
-      <w:r>
-        <w:rPr>
-          <w:rFonts w:ascii="Arial" w:hAnsi="Arial" w:cs="Arial"/>
-          <w:sz w:val="24"/>
-          <w:szCs w:val="24"/>
-        </w:rPr>
-        <w:t xml:space="preserve"> web components. </w:t>
+      <w:r>
+        <w:rPr>
+          <w:rFonts w:ascii="Arial" w:hAnsi="Arial" w:cs="Arial"/>
+          <w:sz w:val="24"/>
+          <w:szCs w:val="24"/>
+        </w:rPr>
+        <w:t xml:space="preserve">Implementar web components. </w:t>
       </w:r>
     </w:p>
     <w:p>
@@ -446,27 +349,7 @@
           <w:szCs w:val="24"/>
           <w:lang w:val="es-CR"/>
         </w:rPr>
-        <w:t xml:space="preserve">Lección 1: ¿Qué es </w:t>
-      </w:r>
-      <w:proofErr w:type="spellStart"/>
-      <w:r>
-        <w:rPr>
-          <w:rFonts w:ascii="Arial" w:eastAsia="Times New Roman" w:hAnsi="Arial" w:cs="Arial"/>
-          <w:sz w:val="24"/>
-          <w:szCs w:val="24"/>
-          <w:lang w:val="es-CR"/>
-        </w:rPr>
-        <w:t>ReactJS</w:t>
-      </w:r>
-      <w:proofErr w:type="spellEnd"/>
-      <w:r>
-        <w:rPr>
-          <w:rFonts w:ascii="Arial" w:eastAsia="Times New Roman" w:hAnsi="Arial" w:cs="Arial"/>
-          <w:sz w:val="24"/>
-          <w:szCs w:val="24"/>
-          <w:lang w:val="es-CR"/>
-        </w:rPr>
-        <w:t>?</w:t>
+        <w:t>Lección 1: ¿Qué es ReactJS?</w:t>
       </w:r>
     </w:p>
     <w:p>
@@ -498,7 +381,6 @@
         </w:rPr>
       </w:pPr>
       <w:hyperlink r:id="rId6" w:history="1">
-        <w:proofErr w:type="spellStart"/>
         <w:r>
           <w:rPr>
             <w:rFonts w:ascii="Arial" w:eastAsia="Times New Roman" w:hAnsi="Arial" w:cs="Arial"/>
@@ -506,17 +388,7 @@
             <w:sz w:val="24"/>
             <w:szCs w:val="24"/>
           </w:rPr>
-          <w:t>Introducción</w:t>
-        </w:r>
-        <w:proofErr w:type="spellEnd"/>
-        <w:r>
-          <w:rPr>
-            <w:rFonts w:ascii="Arial" w:eastAsia="Times New Roman" w:hAnsi="Arial" w:cs="Arial"/>
-            <w:color w:val="000000" w:themeColor="text1"/>
-            <w:sz w:val="24"/>
-            <w:szCs w:val="24"/>
-          </w:rPr>
-          <w:t xml:space="preserve"> a ReactJS</w:t>
+          <w:t>Introducción a ReactJS</w:t>
         </w:r>
       </w:hyperlink>
     </w:p>
@@ -674,7 +546,6 @@
           <w:lang w:val="es-CR"/>
         </w:rPr>
       </w:pPr>
-      <w:proofErr w:type="spellStart"/>
       <w:r>
         <w:rPr>
           <w:rFonts w:ascii="Arial" w:eastAsia="Times New Roman" w:hAnsi="Arial" w:cs="Arial"/>
@@ -695,7 +566,6 @@
         </w:rPr>
         <w:t>JS</w:t>
       </w:r>
-      <w:proofErr w:type="spellEnd"/>
       <w:r>
         <w:rPr>
           <w:rFonts w:ascii="Arial" w:eastAsia="Times New Roman" w:hAnsi="Arial" w:cs="Arial"/>
@@ -901,29 +771,7 @@
           <w:szCs w:val="24"/>
           <w:lang w:val="es-CR"/>
         </w:rPr>
-        <w:t xml:space="preserve">Características de </w:t>
-      </w:r>
-      <w:proofErr w:type="spellStart"/>
-      <w:r>
-        <w:rPr>
-          <w:rFonts w:ascii="Arial" w:eastAsia="Times New Roman" w:hAnsi="Arial" w:cs="Arial"/>
-          <w:color w:val="000000" w:themeColor="text1"/>
-          <w:sz w:val="24"/>
-          <w:szCs w:val="24"/>
-          <w:lang w:val="es-CR"/>
-        </w:rPr>
-        <w:t>ReactJS</w:t>
-      </w:r>
-      <w:proofErr w:type="spellEnd"/>
-      <w:r>
-        <w:rPr>
-          <w:rFonts w:ascii="Arial" w:eastAsia="Times New Roman" w:hAnsi="Arial" w:cs="Arial"/>
-          <w:color w:val="000000" w:themeColor="text1"/>
-          <w:sz w:val="24"/>
-          <w:szCs w:val="24"/>
-          <w:lang w:val="es-CR"/>
-        </w:rPr>
-        <w:t>:</w:t>
+        <w:t>Características de ReactJS:</w:t>
       </w:r>
     </w:p>
     <w:p>
@@ -1064,20 +912,8 @@
           <w:szCs w:val="24"/>
           <w:lang w:val="es-CR"/>
         </w:rPr>
-        <w:t xml:space="preserve"> que conforma la </w:t>
-      </w:r>
-      <w:proofErr w:type="gramStart"/>
-      <w:r>
-        <w:rPr>
-          <w:rFonts w:ascii="Arial" w:eastAsia="Times New Roman" w:hAnsi="Arial" w:cs="Arial"/>
-          <w:color w:val="000000" w:themeColor="text1"/>
-          <w:sz w:val="24"/>
-          <w:szCs w:val="24"/>
-          <w:lang w:val="es-CR"/>
-        </w:rPr>
-        <w:t>app</w:t>
-      </w:r>
-      <w:proofErr w:type="gramEnd"/>
+        <w:t xml:space="preserve"> que conforma la app</w:t>
+      </w:r>
       <w:r>
         <w:rPr>
           <w:rFonts w:ascii="Arial" w:eastAsia="Times New Roman" w:hAnsi="Arial" w:cs="Arial"/>
@@ -1193,42 +1029,8 @@
           <w:szCs w:val="24"/>
           <w:lang w:val="es-CR"/>
         </w:rPr>
-        <w:t xml:space="preserve">bilidad con otras librerías y </w:t>
-      </w:r>
-      <w:proofErr w:type="spellStart"/>
-      <w:r>
-        <w:rPr>
-          <w:rFonts w:ascii="Arial" w:eastAsia="Times New Roman" w:hAnsi="Arial" w:cs="Arial"/>
-          <w:color w:val="000000" w:themeColor="text1"/>
-          <w:sz w:val="24"/>
-          <w:szCs w:val="24"/>
-          <w:lang w:val="es-CR"/>
-        </w:rPr>
-        <w:t>frameworks</w:t>
-      </w:r>
-      <w:proofErr w:type="spellEnd"/>
-      <w:r>
-        <w:rPr>
-          <w:rFonts w:ascii="Arial" w:eastAsia="Times New Roman" w:hAnsi="Arial" w:cs="Arial"/>
-          <w:color w:val="000000" w:themeColor="text1"/>
-          <w:sz w:val="24"/>
-          <w:szCs w:val="24"/>
-          <w:lang w:val="es-CR"/>
-        </w:rPr>
-        <w:t xml:space="preserve"> </w:t>
-      </w:r>
-      <w:proofErr w:type="spellStart"/>
-      <w:r>
-        <w:rPr>
-          <w:rFonts w:ascii="Arial" w:eastAsia="Times New Roman" w:hAnsi="Arial" w:cs="Arial"/>
-          <w:color w:val="000000" w:themeColor="text1"/>
-          <w:sz w:val="24"/>
-          <w:szCs w:val="24"/>
-          <w:lang w:val="es-CR"/>
-        </w:rPr>
-        <w:t>javascript</w:t>
-      </w:r>
-      <w:proofErr w:type="spellEnd"/>
+        <w:t>bilidad con otras librerías y frameworks javascript</w:t>
+      </w:r>
     </w:p>
     <w:p>
       <w:pPr>
@@ -1264,29 +1066,7 @@
           <w:szCs w:val="24"/>
           <w:lang w:val="es-CR"/>
         </w:rPr>
-        <w:t xml:space="preserve">, incluso en versiones más antiguas como en el caso de internet </w:t>
-      </w:r>
-      <w:proofErr w:type="spellStart"/>
-      <w:r>
-        <w:rPr>
-          <w:rFonts w:ascii="Arial" w:eastAsia="Times New Roman" w:hAnsi="Arial" w:cs="Arial"/>
-          <w:color w:val="000000" w:themeColor="text1"/>
-          <w:sz w:val="24"/>
-          <w:szCs w:val="24"/>
-          <w:lang w:val="es-CR"/>
-        </w:rPr>
-        <w:t>explorer</w:t>
-      </w:r>
-      <w:proofErr w:type="spellEnd"/>
-      <w:r>
-        <w:rPr>
-          <w:rFonts w:ascii="Arial" w:eastAsia="Times New Roman" w:hAnsi="Arial" w:cs="Arial"/>
-          <w:color w:val="000000" w:themeColor="text1"/>
-          <w:sz w:val="24"/>
-          <w:szCs w:val="24"/>
-          <w:lang w:val="es-CR"/>
-        </w:rPr>
-        <w:t>.</w:t>
+        <w:t>, incluso en versiones más antiguas como en el caso de internet explorer.</w:t>
       </w:r>
     </w:p>
     <w:p>
@@ -1313,51 +1093,7 @@
           <w:szCs w:val="24"/>
           <w:lang w:val="es-CR"/>
         </w:rPr>
-        <w:t xml:space="preserve">Compatibilidad con otros </w:t>
-      </w:r>
-      <w:proofErr w:type="spellStart"/>
-      <w:r>
-        <w:rPr>
-          <w:rFonts w:ascii="Arial" w:eastAsia="Times New Roman" w:hAnsi="Arial" w:cs="Arial"/>
-          <w:color w:val="000000" w:themeColor="text1"/>
-          <w:sz w:val="24"/>
-          <w:szCs w:val="24"/>
-          <w:lang w:val="es-CR"/>
-        </w:rPr>
-        <w:t>Frameworks</w:t>
-      </w:r>
-      <w:proofErr w:type="spellEnd"/>
-      <w:r>
-        <w:rPr>
-          <w:rFonts w:ascii="Arial" w:eastAsia="Times New Roman" w:hAnsi="Arial" w:cs="Arial"/>
-          <w:color w:val="000000" w:themeColor="text1"/>
-          <w:sz w:val="24"/>
-          <w:szCs w:val="24"/>
-          <w:lang w:val="es-CR"/>
-        </w:rPr>
-        <w:t xml:space="preserve"> y/o librerías JavaScript: es muy buena siempre y cuando, estas no tengan un control sobre el DOM ya que </w:t>
-      </w:r>
-      <w:proofErr w:type="spellStart"/>
-      <w:r>
-        <w:rPr>
-          <w:rFonts w:ascii="Arial" w:eastAsia="Times New Roman" w:hAnsi="Arial" w:cs="Arial"/>
-          <w:color w:val="000000" w:themeColor="text1"/>
-          <w:sz w:val="24"/>
-          <w:szCs w:val="24"/>
-          <w:lang w:val="es-CR"/>
-        </w:rPr>
-        <w:t>React</w:t>
-      </w:r>
-      <w:proofErr w:type="spellEnd"/>
-      <w:r>
-        <w:rPr>
-          <w:rFonts w:ascii="Arial" w:eastAsia="Times New Roman" w:hAnsi="Arial" w:cs="Arial"/>
-          <w:color w:val="000000" w:themeColor="text1"/>
-          <w:sz w:val="24"/>
-          <w:szCs w:val="24"/>
-          <w:lang w:val="es-CR"/>
-        </w:rPr>
-        <w:t xml:space="preserve"> es quien se encarga de controlarlo.</w:t>
+        <w:t>Compatibilidad con otros Frameworks y/o librerías JavaScript: es muy buena siempre y cuando, estas no tengan un control sobre el DOM ya que React es quien se encarga de controlarlo.</w:t>
       </w:r>
     </w:p>
     <w:p>
@@ -1465,29 +1201,7 @@
           <w:szCs w:val="24"/>
           <w:lang w:val="es-CR"/>
         </w:rPr>
-        <w:t xml:space="preserve">Aplicaciones con funcionalidades desarrolladas con </w:t>
-      </w:r>
-      <w:proofErr w:type="spellStart"/>
-      <w:r>
-        <w:rPr>
-          <w:rFonts w:ascii="Arial" w:eastAsia="Times New Roman" w:hAnsi="Arial" w:cs="Arial"/>
-          <w:color w:val="000000" w:themeColor="text1"/>
-          <w:sz w:val="24"/>
-          <w:szCs w:val="24"/>
-          <w:lang w:val="es-CR"/>
-        </w:rPr>
-        <w:t>React</w:t>
-      </w:r>
-      <w:proofErr w:type="spellEnd"/>
-      <w:r>
-        <w:rPr>
-          <w:rFonts w:ascii="Arial" w:eastAsia="Times New Roman" w:hAnsi="Arial" w:cs="Arial"/>
-          <w:color w:val="000000" w:themeColor="text1"/>
-          <w:sz w:val="24"/>
-          <w:szCs w:val="24"/>
-          <w:lang w:val="es-CR"/>
-        </w:rPr>
-        <w:t>:</w:t>
+        <w:t>Aplicaciones con funcionalidades desarrolladas con React:</w:t>
       </w:r>
     </w:p>
     <w:p>
@@ -1545,7 +1259,6 @@
           <w:lang w:val="es-CR"/>
         </w:rPr>
       </w:pPr>
-      <w:proofErr w:type="spellStart"/>
       <w:r>
         <w:rPr>
           <w:rFonts w:ascii="Arial" w:eastAsia="Times New Roman" w:hAnsi="Arial" w:cs="Arial"/>
@@ -1556,38 +1269,15 @@
         </w:rPr>
         <w:t>HipChat</w:t>
       </w:r>
-      <w:proofErr w:type="spellEnd"/>
-      <w:r>
-        <w:rPr>
-          <w:rFonts w:ascii="Arial" w:eastAsia="Times New Roman" w:hAnsi="Arial" w:cs="Arial"/>
-          <w:color w:val="000000" w:themeColor="text1"/>
-          <w:sz w:val="24"/>
-          <w:szCs w:val="24"/>
-          <w:lang w:val="es-CR"/>
-        </w:rPr>
-        <w:t xml:space="preserve"> (</w:t>
-      </w:r>
-      <w:proofErr w:type="spellStart"/>
-      <w:r>
-        <w:rPr>
-          <w:rFonts w:ascii="Arial" w:eastAsia="Times New Roman" w:hAnsi="Arial" w:cs="Arial"/>
-          <w:color w:val="000000" w:themeColor="text1"/>
-          <w:sz w:val="24"/>
-          <w:szCs w:val="24"/>
-          <w:lang w:val="es-CR"/>
-        </w:rPr>
-        <w:t>Atlassian</w:t>
-      </w:r>
-      <w:proofErr w:type="spellEnd"/>
-      <w:r>
-        <w:rPr>
-          <w:rFonts w:ascii="Arial" w:eastAsia="Times New Roman" w:hAnsi="Arial" w:cs="Arial"/>
-          <w:color w:val="000000" w:themeColor="text1"/>
-          <w:sz w:val="24"/>
-          <w:szCs w:val="24"/>
-          <w:lang w:val="es-CR"/>
-        </w:rPr>
-        <w:t>) comunicaciones en equipo de trabajo</w:t>
+      <w:r>
+        <w:rPr>
+          <w:rFonts w:ascii="Arial" w:eastAsia="Times New Roman" w:hAnsi="Arial" w:cs="Arial"/>
+          <w:color w:val="000000" w:themeColor="text1"/>
+          <w:sz w:val="24"/>
+          <w:szCs w:val="24"/>
+          <w:lang w:val="es-CR"/>
+        </w:rPr>
+        <w:t xml:space="preserve"> (Atlassian) comunicaciones en equipo de trabajo</w:t>
       </w:r>
     </w:p>
     <w:p>
@@ -1618,25 +1308,14 @@
           <w:lang w:val="es-CR"/>
         </w:rPr>
       </w:pPr>
-      <w:proofErr w:type="spellStart"/>
-      <w:r>
-        <w:rPr>
-          <w:rFonts w:ascii="Arial" w:eastAsia="Times New Roman" w:hAnsi="Arial" w:cs="Arial"/>
-          <w:color w:val="000000" w:themeColor="text1"/>
-          <w:sz w:val="24"/>
-          <w:szCs w:val="24"/>
-        </w:rPr>
-        <w:t>Actividad</w:t>
-      </w:r>
-      <w:proofErr w:type="spellEnd"/>
-      <w:r>
-        <w:rPr>
-          <w:rFonts w:ascii="Arial" w:eastAsia="Times New Roman" w:hAnsi="Arial" w:cs="Arial"/>
-          <w:color w:val="000000" w:themeColor="text1"/>
-          <w:sz w:val="24"/>
-          <w:szCs w:val="24"/>
-        </w:rPr>
-        <w:t xml:space="preserve"> 1</w:t>
+      <w:r>
+        <w:rPr>
+          <w:rFonts w:ascii="Arial" w:eastAsia="Times New Roman" w:hAnsi="Arial" w:cs="Arial"/>
+          <w:color w:val="000000" w:themeColor="text1"/>
+          <w:sz w:val="24"/>
+          <w:szCs w:val="24"/>
+        </w:rPr>
+        <w:t>Actividad 1</w:t>
       </w:r>
     </w:p>
     <w:p>
@@ -1693,29 +1372,7 @@
           <w:lang w:val="es-CR"/>
         </w:rPr>
         <w:lastRenderedPageBreak/>
-        <w:t xml:space="preserve">Hemos visto la introducción de la librería de JavaScript llamada </w:t>
-      </w:r>
-      <w:proofErr w:type="spellStart"/>
-      <w:r>
-        <w:rPr>
-          <w:rFonts w:ascii="Arial" w:eastAsia="Times New Roman" w:hAnsi="Arial" w:cs="Arial"/>
-          <w:color w:val="000000" w:themeColor="text1"/>
-          <w:sz w:val="24"/>
-          <w:szCs w:val="24"/>
-          <w:lang w:val="es-CR"/>
-        </w:rPr>
-        <w:t>ReactJS</w:t>
-      </w:r>
-      <w:proofErr w:type="spellEnd"/>
-      <w:r>
-        <w:rPr>
-          <w:rFonts w:ascii="Arial" w:eastAsia="Times New Roman" w:hAnsi="Arial" w:cs="Arial"/>
-          <w:color w:val="000000" w:themeColor="text1"/>
-          <w:sz w:val="24"/>
-          <w:szCs w:val="24"/>
-          <w:lang w:val="es-CR"/>
-        </w:rPr>
-        <w:t>, sus principales características y algunas de las aplicaciones más usadas en la actualidad en las que se usó esta librería para la creación de ciertos componentes y/o funcionalidades durante su proceso de desarrollo, así que te invitamos a que realices esta actividad para que afiances tus conocimientos.</w:t>
+        <w:t>Hemos visto la introducción de la librería de JavaScript llamada ReactJS, sus principales características y algunas de las aplicaciones más usadas en la actualidad en las que se usó esta librería para la creación de ciertos componentes y/o funcionalidades durante su proceso de desarrollo, así que te invitamos a que realices esta actividad para que afiances tus conocimientos.</w:t>
       </w:r>
       <w:r>
         <w:rPr>
@@ -1799,28 +1456,7 @@
           <w:lang w:val="es-CR"/>
         </w:rPr>
         <w:br/>
-      </w:r>
-      <w:proofErr w:type="spellStart"/>
-      <w:r>
-        <w:rPr>
-          <w:rFonts w:ascii="Arial" w:eastAsia="Times New Roman" w:hAnsi="Arial" w:cs="Arial"/>
-          <w:color w:val="000000" w:themeColor="text1"/>
-          <w:sz w:val="24"/>
-          <w:szCs w:val="24"/>
-          <w:lang w:val="es-CR"/>
-        </w:rPr>
-        <w:t>ReactJS</w:t>
-      </w:r>
-      <w:proofErr w:type="spellEnd"/>
-      <w:r>
-        <w:rPr>
-          <w:rFonts w:ascii="Arial" w:eastAsia="Times New Roman" w:hAnsi="Arial" w:cs="Arial"/>
-          <w:color w:val="000000" w:themeColor="text1"/>
-          <w:sz w:val="24"/>
-          <w:szCs w:val="24"/>
-          <w:lang w:val="es-CR"/>
-        </w:rPr>
-        <w:t xml:space="preserve"> es una librería escrita en código JavaScript y desarrollada por la reconocida empresa Facebook, con el fin de facilitar el proceso de creación de componentes Web que puedan ser reutilizados. Esta herramienta tiene unas características que la hacen especial, a </w:t>
+        <w:t xml:space="preserve">ReactJS es una librería escrita en código JavaScript y desarrollada por la reconocida empresa Facebook, con el fin de facilitar el proceso de creación de componentes Web que puedan ser reutilizados. Esta herramienta tiene unas características que la hacen especial, a </w:t>
       </w:r>
       <w:r>
         <w:rPr>
@@ -1943,20 +1579,8 @@
           <w:szCs w:val="24"/>
           <w:lang w:val="es-CR"/>
         </w:rPr>
-        <w:t xml:space="preserve">Lectura: Ventajas y desventajas de </w:t>
-      </w:r>
-      <w:proofErr w:type="spellStart"/>
-      <w:r>
-        <w:rPr>
-          <w:rFonts w:ascii="Arial" w:eastAsia="Times New Roman" w:hAnsi="Arial" w:cs="Arial"/>
-          <w:color w:val="000000" w:themeColor="text1"/>
-          <w:sz w:val="24"/>
-          <w:szCs w:val="24"/>
-          <w:lang w:val="es-CR"/>
-        </w:rPr>
-        <w:t>ReactJS</w:t>
-      </w:r>
-      <w:proofErr w:type="spellEnd"/>
+        <w:t>Lectura: Ventajas y desventajas de ReactJS</w:t>
+      </w:r>
     </w:p>
     <w:p>
       <w:pPr>
@@ -2100,73 +1724,7 @@
           <w:lang w:val="es-CR"/>
         </w:rPr>
         <w:br/>
-        <w:t xml:space="preserve">Como ya lo sabes, </w:t>
-      </w:r>
-      <w:proofErr w:type="spellStart"/>
-      <w:r>
-        <w:rPr>
-          <w:rFonts w:ascii="Arial" w:hAnsi="Arial" w:cs="Arial"/>
-          <w:color w:val="000000" w:themeColor="text1"/>
-          <w:sz w:val="24"/>
-          <w:szCs w:val="24"/>
-          <w:lang w:val="es-CR"/>
-        </w:rPr>
-        <w:t>ReactJS</w:t>
-      </w:r>
-      <w:proofErr w:type="spellEnd"/>
-      <w:r>
-        <w:rPr>
-          <w:rFonts w:ascii="Arial" w:hAnsi="Arial" w:cs="Arial"/>
-          <w:color w:val="000000" w:themeColor="text1"/>
-          <w:sz w:val="24"/>
-          <w:szCs w:val="24"/>
-          <w:lang w:val="es-CR"/>
-        </w:rPr>
-        <w:t xml:space="preserve"> es una de las librerías Front-</w:t>
-      </w:r>
-      <w:proofErr w:type="spellStart"/>
-      <w:r>
-        <w:rPr>
-          <w:rFonts w:ascii="Arial" w:hAnsi="Arial" w:cs="Arial"/>
-          <w:color w:val="000000" w:themeColor="text1"/>
-          <w:sz w:val="24"/>
-          <w:szCs w:val="24"/>
-          <w:lang w:val="es-CR"/>
-        </w:rPr>
-        <w:t>end</w:t>
-      </w:r>
-      <w:proofErr w:type="spellEnd"/>
-      <w:r>
-        <w:rPr>
-          <w:rFonts w:ascii="Arial" w:hAnsi="Arial" w:cs="Arial"/>
-          <w:color w:val="000000" w:themeColor="text1"/>
-          <w:sz w:val="24"/>
-          <w:szCs w:val="24"/>
-          <w:lang w:val="es-CR"/>
-        </w:rPr>
-        <w:t xml:space="preserve"> de JavaScript más potentes que existe actualmente y que cuenta con una comunidad de desarrolladores que hacen que cada vez mejore más y tenga nuevas características para ofrecerle a quienes lo usan en la creación de sus aplicaciones Web. </w:t>
-      </w:r>
-      <w:proofErr w:type="spellStart"/>
-      <w:r>
-        <w:rPr>
-          <w:rFonts w:ascii="Arial" w:hAnsi="Arial" w:cs="Arial"/>
-          <w:color w:val="000000" w:themeColor="text1"/>
-          <w:sz w:val="24"/>
-          <w:szCs w:val="24"/>
-          <w:lang w:val="es-CR"/>
-        </w:rPr>
-        <w:t>ReactJS</w:t>
-      </w:r>
-      <w:proofErr w:type="spellEnd"/>
-      <w:r>
-        <w:rPr>
-          <w:rFonts w:ascii="Arial" w:hAnsi="Arial" w:cs="Arial"/>
-          <w:color w:val="000000" w:themeColor="text1"/>
-          <w:sz w:val="24"/>
-          <w:szCs w:val="24"/>
-          <w:lang w:val="es-CR"/>
-        </w:rPr>
-        <w:t>, como cualquier otra librería JavaScript, tiene sus ventajas y desventajas, así que veamos cuáles son:</w:t>
+        <w:t>Como ya lo sabes, ReactJS es una de las librerías Front-end de JavaScript más potentes que existe actualmente y que cuenta con una comunidad de desarrolladores que hacen que cada vez mejore más y tenga nuevas características para ofrecerle a quienes lo usan en la creación de sus aplicaciones Web. ReactJS, como cualquier otra librería JavaScript, tiene sus ventajas y desventajas, así que veamos cuáles son:</w:t>
       </w:r>
     </w:p>
     <w:p>
@@ -2193,33 +1751,7 @@
           <w:szCs w:val="24"/>
           <w:lang w:val="es-CR"/>
         </w:rPr>
-        <w:t xml:space="preserve">Ventajas de </w:t>
-      </w:r>
-      <w:proofErr w:type="spellStart"/>
-      <w:r>
-        <w:rPr>
-          <w:rFonts w:ascii="Arial" w:hAnsi="Arial" w:cs="Arial"/>
-          <w:b/>
-          <w:bCs/>
-          <w:color w:val="000000" w:themeColor="text1"/>
-          <w:sz w:val="24"/>
-          <w:szCs w:val="24"/>
-          <w:lang w:val="es-CR"/>
-        </w:rPr>
-        <w:t>ReactJS</w:t>
-      </w:r>
-      <w:proofErr w:type="spellEnd"/>
-      <w:r>
-        <w:rPr>
-          <w:rFonts w:ascii="Arial" w:hAnsi="Arial" w:cs="Arial"/>
-          <w:b/>
-          <w:bCs/>
-          <w:color w:val="000000" w:themeColor="text1"/>
-          <w:sz w:val="24"/>
-          <w:szCs w:val="24"/>
-          <w:lang w:val="es-CR"/>
-        </w:rPr>
-        <w:t>:</w:t>
+        <w:t>Ventajas de ReactJS:</w:t>
       </w:r>
     </w:p>
     <w:p>
@@ -2241,51 +1773,7 @@
           <w:szCs w:val="24"/>
           <w:lang w:val="es-CR"/>
         </w:rPr>
-        <w:t xml:space="preserve">Es una herramienta fácil de aprender, ya que cuenta con una documentación y una comunidad de desarrolladores muy amplia que siempre está abierta a resolver dudas o inquietudes. Adicionalmente, a nivel de sintaxis es simple, </w:t>
-      </w:r>
-      <w:proofErr w:type="gramStart"/>
-      <w:r>
-        <w:rPr>
-          <w:rFonts w:ascii="Arial" w:hAnsi="Arial" w:cs="Arial"/>
-          <w:color w:val="000000" w:themeColor="text1"/>
-          <w:sz w:val="24"/>
-          <w:szCs w:val="24"/>
-          <w:lang w:val="es-CR"/>
-        </w:rPr>
-        <w:t>ya que</w:t>
-      </w:r>
-      <w:proofErr w:type="gramEnd"/>
-      <w:r>
-        <w:rPr>
-          <w:rFonts w:ascii="Arial" w:hAnsi="Arial" w:cs="Arial"/>
-          <w:color w:val="000000" w:themeColor="text1"/>
-          <w:sz w:val="24"/>
-          <w:szCs w:val="24"/>
-          <w:lang w:val="es-CR"/>
-        </w:rPr>
-        <w:t xml:space="preserve"> si comprendemos apropiadamente el concepto de Web components y cómo es esta tendencia de trabajo para la creación de aplicaciones Web, será bastante fácil aprender </w:t>
-      </w:r>
-      <w:proofErr w:type="spellStart"/>
-      <w:r>
-        <w:rPr>
-          <w:rFonts w:ascii="Arial" w:hAnsi="Arial" w:cs="Arial"/>
-          <w:color w:val="000000" w:themeColor="text1"/>
-          <w:sz w:val="24"/>
-          <w:szCs w:val="24"/>
-          <w:lang w:val="es-CR"/>
-        </w:rPr>
-        <w:t>ReactJS</w:t>
-      </w:r>
-      <w:proofErr w:type="spellEnd"/>
-      <w:r>
-        <w:rPr>
-          <w:rFonts w:ascii="Arial" w:hAnsi="Arial" w:cs="Arial"/>
-          <w:color w:val="000000" w:themeColor="text1"/>
-          <w:sz w:val="24"/>
-          <w:szCs w:val="24"/>
-          <w:lang w:val="es-CR"/>
-        </w:rPr>
-        <w:t>.</w:t>
+        <w:t>Es una herramienta fácil de aprender, ya que cuenta con una documentación y una comunidad de desarrolladores muy amplia que siempre está abierta a resolver dudas o inquietudes. Adicionalmente, a nivel de sintaxis es simple, ya que si comprendemos apropiadamente el concepto de Web components y cómo es esta tendencia de trabajo para la creación de aplicaciones Web, será bastante fácil aprender ReactJS.</w:t>
       </w:r>
     </w:p>
     <w:p>
@@ -2592,73 +2080,7 @@
           <w:lang w:val="es-CR"/>
         </w:rPr>
         <w:br/>
-        <w:t xml:space="preserve">Es posible combinar </w:t>
-      </w:r>
-      <w:proofErr w:type="spellStart"/>
-      <w:r>
-        <w:rPr>
-          <w:rFonts w:ascii="Arial" w:hAnsi="Arial" w:cs="Arial"/>
-          <w:color w:val="000000" w:themeColor="text1"/>
-          <w:sz w:val="24"/>
-          <w:szCs w:val="24"/>
-          <w:lang w:val="es-CR"/>
-        </w:rPr>
-        <w:t>React</w:t>
-      </w:r>
-      <w:proofErr w:type="spellEnd"/>
-      <w:r>
-        <w:rPr>
-          <w:rFonts w:ascii="Arial" w:hAnsi="Arial" w:cs="Arial"/>
-          <w:color w:val="000000" w:themeColor="text1"/>
-          <w:sz w:val="24"/>
-          <w:szCs w:val="24"/>
-          <w:lang w:val="es-CR"/>
-        </w:rPr>
-        <w:t xml:space="preserve"> con otros </w:t>
-      </w:r>
-      <w:proofErr w:type="spellStart"/>
-      <w:r>
-        <w:rPr>
-          <w:rFonts w:ascii="Arial" w:hAnsi="Arial" w:cs="Arial"/>
-          <w:color w:val="000000" w:themeColor="text1"/>
-          <w:sz w:val="24"/>
-          <w:szCs w:val="24"/>
-          <w:lang w:val="es-CR"/>
-        </w:rPr>
-        <w:t>frameworks</w:t>
-      </w:r>
-      <w:proofErr w:type="spellEnd"/>
-      <w:r>
-        <w:rPr>
-          <w:rFonts w:ascii="Arial" w:hAnsi="Arial" w:cs="Arial"/>
-          <w:color w:val="000000" w:themeColor="text1"/>
-          <w:sz w:val="24"/>
-          <w:szCs w:val="24"/>
-          <w:lang w:val="es-CR"/>
-        </w:rPr>
-        <w:t xml:space="preserve"> o bibliotecas para lograr funcionalidades necesarias con las que este no </w:t>
-      </w:r>
-      <w:proofErr w:type="gramStart"/>
-      <w:r>
-        <w:rPr>
-          <w:rFonts w:ascii="Arial" w:hAnsi="Arial" w:cs="Arial"/>
-          <w:color w:val="000000" w:themeColor="text1"/>
-          <w:sz w:val="24"/>
-          <w:szCs w:val="24"/>
-          <w:lang w:val="es-CR"/>
-        </w:rPr>
-        <w:t>cuenta</w:t>
-      </w:r>
-      <w:proofErr w:type="gramEnd"/>
-      <w:r>
-        <w:rPr>
-          <w:rFonts w:ascii="Arial" w:hAnsi="Arial" w:cs="Arial"/>
-          <w:color w:val="000000" w:themeColor="text1"/>
-          <w:sz w:val="24"/>
-          <w:szCs w:val="24"/>
-          <w:lang w:val="es-CR"/>
-        </w:rPr>
-        <w:t xml:space="preserve"> pero con los que se está combinando y/o integrando.</w:t>
+        <w:t>Es posible combinar React con otros frameworks o bibliotecas para lograr funcionalidades necesarias con las que este no cuenta pero con los que se está combinando y/o integrando.</w:t>
       </w:r>
     </w:p>
     <w:p>
@@ -2715,29 +2137,7 @@
           <w:lang w:val="es-CR"/>
         </w:rPr>
         <w:br/>
-        <w:t>Contar con una comunidad de desarrollo tan amplia y con un grupo de desarrolladores tan expertos y reconocidos detrás de su creación hace pensar que es una librería que estará un buen periodo de tiempo en el mundo del desarrollo Front-</w:t>
-      </w:r>
-      <w:proofErr w:type="spellStart"/>
-      <w:r>
-        <w:rPr>
-          <w:rFonts w:ascii="Arial" w:hAnsi="Arial" w:cs="Arial"/>
-          <w:color w:val="000000" w:themeColor="text1"/>
-          <w:sz w:val="24"/>
-          <w:szCs w:val="24"/>
-          <w:lang w:val="es-CR"/>
-        </w:rPr>
-        <w:t>end</w:t>
-      </w:r>
-      <w:proofErr w:type="spellEnd"/>
-      <w:r>
-        <w:rPr>
-          <w:rFonts w:ascii="Arial" w:hAnsi="Arial" w:cs="Arial"/>
-          <w:color w:val="000000" w:themeColor="text1"/>
-          <w:sz w:val="24"/>
-          <w:szCs w:val="24"/>
-          <w:lang w:val="es-CR"/>
-        </w:rPr>
-        <w:t>.</w:t>
+        <w:t>Contar con una comunidad de desarrollo tan amplia y con un grupo de desarrolladores tan expertos y reconocidos detrás de su creación hace pensar que es una librería que estará un buen periodo de tiempo en el mundo del desarrollo Front-end.</w:t>
       </w:r>
     </w:p>
     <w:p>
@@ -2839,50 +2239,7 @@
           <w:lang w:val="es-CR"/>
         </w:rPr>
         <w:br/>
-      </w:r>
-      <w:proofErr w:type="spellStart"/>
-      <w:r>
-        <w:rPr>
-          <w:rFonts w:ascii="Arial" w:hAnsi="Arial" w:cs="Arial"/>
-          <w:color w:val="000000" w:themeColor="text1"/>
-          <w:sz w:val="24"/>
-          <w:szCs w:val="24"/>
-          <w:lang w:val="es-CR"/>
-        </w:rPr>
-        <w:t>ReactJS</w:t>
-      </w:r>
-      <w:proofErr w:type="spellEnd"/>
-      <w:r>
-        <w:rPr>
-          <w:rFonts w:ascii="Arial" w:hAnsi="Arial" w:cs="Arial"/>
-          <w:color w:val="000000" w:themeColor="text1"/>
-          <w:sz w:val="24"/>
-          <w:szCs w:val="24"/>
-          <w:lang w:val="es-CR"/>
-        </w:rPr>
-        <w:t xml:space="preserve"> es de las pocas librerías JavaScript que se integra y soporta versiones antiguas de Internet Explorer, de forma que, si dentro de los requisitos de desarrollo de tu aplicación Web se encuentra el soporte de versiones antiguas de Internet Explorer, </w:t>
-      </w:r>
-      <w:proofErr w:type="spellStart"/>
-      <w:r>
-        <w:rPr>
-          <w:rFonts w:ascii="Arial" w:hAnsi="Arial" w:cs="Arial"/>
-          <w:color w:val="000000" w:themeColor="text1"/>
-          <w:sz w:val="24"/>
-          <w:szCs w:val="24"/>
-          <w:lang w:val="es-CR"/>
-        </w:rPr>
-        <w:t>ReactJS</w:t>
-      </w:r>
-      <w:proofErr w:type="spellEnd"/>
-      <w:r>
-        <w:rPr>
-          <w:rFonts w:ascii="Arial" w:hAnsi="Arial" w:cs="Arial"/>
-          <w:color w:val="000000" w:themeColor="text1"/>
-          <w:sz w:val="24"/>
-          <w:szCs w:val="24"/>
-          <w:lang w:val="es-CR"/>
-        </w:rPr>
-        <w:t xml:space="preserve"> es la librería que necesitas.</w:t>
+        <w:t>ReactJS es de las pocas librerías JavaScript que se integra y soporta versiones antiguas de Internet Explorer, de forma que, si dentro de los requisitos de desarrollo de tu aplicación Web se encuentra el soporte de versiones antiguas de Internet Explorer, ReactJS es la librería que necesitas.</w:t>
       </w:r>
     </w:p>
     <w:p>
@@ -2989,33 +2346,7 @@
           <w:szCs w:val="24"/>
           <w:lang w:val="es-CR"/>
         </w:rPr>
-        <w:t xml:space="preserve">Desventajas de </w:t>
-      </w:r>
-      <w:proofErr w:type="spellStart"/>
-      <w:r>
-        <w:rPr>
-          <w:rFonts w:ascii="Arial" w:hAnsi="Arial" w:cs="Arial"/>
-          <w:b/>
-          <w:bCs/>
-          <w:color w:val="000000" w:themeColor="text1"/>
-          <w:sz w:val="24"/>
-          <w:szCs w:val="24"/>
-          <w:lang w:val="es-CR"/>
-        </w:rPr>
-        <w:t>ReactJS</w:t>
-      </w:r>
-      <w:proofErr w:type="spellEnd"/>
-      <w:r>
-        <w:rPr>
-          <w:rFonts w:ascii="Arial" w:hAnsi="Arial" w:cs="Arial"/>
-          <w:b/>
-          <w:bCs/>
-          <w:color w:val="000000" w:themeColor="text1"/>
-          <w:sz w:val="24"/>
-          <w:szCs w:val="24"/>
-          <w:lang w:val="es-CR"/>
-        </w:rPr>
-        <w:t>:</w:t>
+        <w:t>Desventajas de ReactJS:</w:t>
       </w:r>
     </w:p>
     <w:p>
@@ -3029,49 +2360,15 @@
           <w:lang w:val="es-CR"/>
         </w:rPr>
       </w:pPr>
-      <w:proofErr w:type="spellStart"/>
-      <w:r>
-        <w:rPr>
-          <w:rFonts w:ascii="Arial" w:hAnsi="Arial" w:cs="Arial"/>
-          <w:color w:val="000000" w:themeColor="text1"/>
-          <w:sz w:val="24"/>
-          <w:szCs w:val="24"/>
-          <w:lang w:val="es-CR"/>
-        </w:rPr>
-        <w:t>React</w:t>
-      </w:r>
-      <w:proofErr w:type="spellEnd"/>
-      <w:r>
-        <w:rPr>
-          <w:rFonts w:ascii="Arial" w:hAnsi="Arial" w:cs="Arial"/>
-          <w:color w:val="000000" w:themeColor="text1"/>
-          <w:sz w:val="24"/>
-          <w:szCs w:val="24"/>
-          <w:lang w:val="es-CR"/>
-        </w:rPr>
-        <w:t xml:space="preserve">, al tener un DOM virtual que se encarga de actualizar el estado y el contenido de cada componente de manera individual, no se lleva bien con librerías como jQuery que buscan tener una manipulación total del DOM, lo </w:t>
-      </w:r>
-      <w:proofErr w:type="gramStart"/>
-      <w:r>
-        <w:rPr>
-          <w:rFonts w:ascii="Arial" w:hAnsi="Arial" w:cs="Arial"/>
-          <w:color w:val="000000" w:themeColor="text1"/>
-          <w:sz w:val="24"/>
-          <w:szCs w:val="24"/>
-          <w:lang w:val="es-CR"/>
-        </w:rPr>
-        <w:t>que</w:t>
-      </w:r>
-      <w:proofErr w:type="gramEnd"/>
-      <w:r>
-        <w:rPr>
-          <w:rFonts w:ascii="Arial" w:hAnsi="Arial" w:cs="Arial"/>
-          <w:color w:val="000000" w:themeColor="text1"/>
-          <w:sz w:val="24"/>
-          <w:szCs w:val="24"/>
-          <w:lang w:val="es-CR"/>
-        </w:rPr>
-        <w:t xml:space="preserve"> en ocasiones, al juntarlas, causa que no se muestre o no se renderice la aplicación por la compatibilidad de éstos.</w:t>
+      <w:r>
+        <w:rPr>
+          <w:rFonts w:ascii="Arial" w:hAnsi="Arial" w:cs="Arial"/>
+          <w:color w:val="000000" w:themeColor="text1"/>
+          <w:sz w:val="24"/>
+          <w:szCs w:val="24"/>
+          <w:lang w:val="es-CR"/>
+        </w:rPr>
+        <w:t>React, al tener un DOM virtual que se encarga de actualizar el estado y el contenido de cada componente de manera individual, no se lleva bien con librerías como jQuery que buscan tener una manipulación total del DOM, lo que en ocasiones, al juntarlas, causa que no se muestre o no se renderice la aplicación por la compatibilidad de éstos.</w:t>
       </w:r>
     </w:p>
     <w:p>
@@ -3276,73 +2573,7 @@
           <w:lang w:val="es-CR"/>
         </w:rPr>
         <w:br/>
-        <w:t xml:space="preserve">Aunque mencionamos que </w:t>
-      </w:r>
-      <w:proofErr w:type="spellStart"/>
-      <w:r>
-        <w:rPr>
-          <w:rFonts w:ascii="Arial" w:hAnsi="Arial" w:cs="Arial"/>
-          <w:color w:val="000000" w:themeColor="text1"/>
-          <w:sz w:val="24"/>
-          <w:szCs w:val="24"/>
-          <w:lang w:val="es-CR"/>
-        </w:rPr>
-        <w:t>React</w:t>
-      </w:r>
-      <w:proofErr w:type="spellEnd"/>
-      <w:r>
-        <w:rPr>
-          <w:rFonts w:ascii="Arial" w:hAnsi="Arial" w:cs="Arial"/>
-          <w:color w:val="000000" w:themeColor="text1"/>
-          <w:sz w:val="24"/>
-          <w:szCs w:val="24"/>
-          <w:lang w:val="es-CR"/>
-        </w:rPr>
-        <w:t xml:space="preserve"> es compatible con otras librerías y </w:t>
-      </w:r>
-      <w:proofErr w:type="spellStart"/>
-      <w:r>
-        <w:rPr>
-          <w:rFonts w:ascii="Arial" w:hAnsi="Arial" w:cs="Arial"/>
-          <w:color w:val="000000" w:themeColor="text1"/>
-          <w:sz w:val="24"/>
-          <w:szCs w:val="24"/>
-          <w:lang w:val="es-CR"/>
-        </w:rPr>
-        <w:t>frameworks</w:t>
-      </w:r>
-      <w:proofErr w:type="spellEnd"/>
-      <w:r>
-        <w:rPr>
-          <w:rFonts w:ascii="Arial" w:hAnsi="Arial" w:cs="Arial"/>
-          <w:color w:val="000000" w:themeColor="text1"/>
-          <w:sz w:val="24"/>
-          <w:szCs w:val="24"/>
-          <w:lang w:val="es-CR"/>
-        </w:rPr>
-        <w:t xml:space="preserve"> que agregan ciertas funcionalidades a nuestras aplicaciones, al momento de compilarlas y desplegarlas puede tomar un poco más de tiempo, ya que debe instalar dependencia de dichas librerías que se usaron para agregar funciones requeridas y que, como mencionamos, </w:t>
-      </w:r>
-      <w:proofErr w:type="spellStart"/>
-      <w:r>
-        <w:rPr>
-          <w:rFonts w:ascii="Arial" w:hAnsi="Arial" w:cs="Arial"/>
-          <w:color w:val="000000" w:themeColor="text1"/>
-          <w:sz w:val="24"/>
-          <w:szCs w:val="24"/>
-          <w:lang w:val="es-CR"/>
-        </w:rPr>
-        <w:t>React</w:t>
-      </w:r>
-      <w:proofErr w:type="spellEnd"/>
-      <w:r>
-        <w:rPr>
-          <w:rFonts w:ascii="Arial" w:hAnsi="Arial" w:cs="Arial"/>
-          <w:color w:val="000000" w:themeColor="text1"/>
-          <w:sz w:val="24"/>
-          <w:szCs w:val="24"/>
-          <w:lang w:val="es-CR"/>
-        </w:rPr>
-        <w:t xml:space="preserve"> no posee, por eso lo conocen como el “Frankenstein” de las librerías JavaScript.</w:t>
+        <w:t>Aunque mencionamos que React es compatible con otras librerías y frameworks que agregan ciertas funcionalidades a nuestras aplicaciones, al momento de compilarlas y desplegarlas puede tomar un poco más de tiempo, ya que debe instalar dependencia de dichas librerías que se usaron para agregar funciones requeridas y que, como mencionamos, React no posee, por eso lo conocen como el “Frankenstein” de las librerías JavaScript.</w:t>
       </w:r>
     </w:p>
     <w:p>
@@ -3443,29 +2674,7 @@
           <w:lang w:val="es-CR"/>
         </w:rPr>
         <w:br/>
-        <w:t xml:space="preserve">Como podemos ver, </w:t>
-      </w:r>
-      <w:proofErr w:type="spellStart"/>
-      <w:r>
-        <w:rPr>
-          <w:rFonts w:ascii="Arial" w:hAnsi="Arial" w:cs="Arial"/>
-          <w:color w:val="000000" w:themeColor="text1"/>
-          <w:sz w:val="24"/>
-          <w:szCs w:val="24"/>
-          <w:lang w:val="es-CR"/>
-        </w:rPr>
-        <w:t>ReactJS</w:t>
-      </w:r>
-      <w:proofErr w:type="spellEnd"/>
-      <w:r>
-        <w:rPr>
-          <w:rFonts w:ascii="Arial" w:hAnsi="Arial" w:cs="Arial"/>
-          <w:color w:val="000000" w:themeColor="text1"/>
-          <w:sz w:val="24"/>
-          <w:szCs w:val="24"/>
-          <w:lang w:val="es-CR"/>
-        </w:rPr>
-        <w:t xml:space="preserve"> tiene más ventajas que desventajas. A decir verdad, es una librería </w:t>
+        <w:t xml:space="preserve">Como podemos ver, ReactJS tiene más ventajas que desventajas. A decir verdad, es una librería </w:t>
       </w:r>
       <w:r>
         <w:rPr>
@@ -3503,25 +2712,14 @@
           <w:szCs w:val="24"/>
         </w:rPr>
       </w:pPr>
-      <w:proofErr w:type="spellStart"/>
-      <w:r>
-        <w:rPr>
-          <w:rFonts w:ascii="Arial" w:eastAsia="Times New Roman" w:hAnsi="Arial" w:cs="Arial"/>
-          <w:color w:val="000000" w:themeColor="text1"/>
-          <w:sz w:val="24"/>
-          <w:szCs w:val="24"/>
-        </w:rPr>
-        <w:t>Actividad</w:t>
-      </w:r>
-      <w:proofErr w:type="spellEnd"/>
-      <w:r>
-        <w:rPr>
-          <w:rFonts w:ascii="Arial" w:eastAsia="Times New Roman" w:hAnsi="Arial" w:cs="Arial"/>
-          <w:color w:val="000000" w:themeColor="text1"/>
-          <w:sz w:val="24"/>
-          <w:szCs w:val="24"/>
-        </w:rPr>
-        <w:t xml:space="preserve"> 2</w:t>
+      <w:r>
+        <w:rPr>
+          <w:rFonts w:ascii="Arial" w:eastAsia="Times New Roman" w:hAnsi="Arial" w:cs="Arial"/>
+          <w:color w:val="000000" w:themeColor="text1"/>
+          <w:sz w:val="24"/>
+          <w:szCs w:val="24"/>
+        </w:rPr>
+        <w:t>Actividad 2</w:t>
       </w:r>
     </w:p>
     <w:p>
@@ -3563,29 +2761,7 @@
           <w:szCs w:val="24"/>
           <w:lang w:val="es-CR"/>
         </w:rPr>
-        <w:t xml:space="preserve">Hemos estudiado las diferentes ventajas y desventajas que nos ofrece </w:t>
-      </w:r>
-      <w:proofErr w:type="spellStart"/>
-      <w:r>
-        <w:rPr>
-          <w:rFonts w:ascii="Arial" w:hAnsi="Arial" w:cs="Arial"/>
-          <w:color w:val="000000" w:themeColor="text1"/>
-          <w:sz w:val="24"/>
-          <w:szCs w:val="24"/>
-          <w:lang w:val="es-CR"/>
-        </w:rPr>
-        <w:t>ReactJS</w:t>
-      </w:r>
-      <w:proofErr w:type="spellEnd"/>
-      <w:r>
-        <w:rPr>
-          <w:rFonts w:ascii="Arial" w:hAnsi="Arial" w:cs="Arial"/>
-          <w:color w:val="000000" w:themeColor="text1"/>
-          <w:sz w:val="24"/>
-          <w:szCs w:val="24"/>
-          <w:lang w:val="es-CR"/>
-        </w:rPr>
-        <w:t xml:space="preserve"> al momento de utilizarla para construir las vistas de nuestras aplicaciones Web, así que es hora de afianzar </w:t>
+        <w:t xml:space="preserve">Hemos estudiado las diferentes ventajas y desventajas que nos ofrece ReactJS al momento de utilizarla para construir las vistas de nuestras aplicaciones Web, así que es hora de afianzar </w:t>
       </w:r>
       <w:r>
         <w:rPr>
@@ -3699,29 +2875,7 @@
           <w:lang w:val="es-CR"/>
         </w:rPr>
         <w:br/>
-        <w:t xml:space="preserve">Al referirnos a </w:t>
-      </w:r>
-      <w:proofErr w:type="spellStart"/>
-      <w:r>
-        <w:rPr>
-          <w:rFonts w:ascii="Arial" w:hAnsi="Arial" w:cs="Arial"/>
-          <w:color w:val="000000" w:themeColor="text1"/>
-          <w:sz w:val="24"/>
-          <w:szCs w:val="24"/>
-          <w:lang w:val="es-CR"/>
-        </w:rPr>
-        <w:t>React</w:t>
-      </w:r>
-      <w:proofErr w:type="spellEnd"/>
-      <w:r>
-        <w:rPr>
-          <w:rFonts w:ascii="Arial" w:hAnsi="Arial" w:cs="Arial"/>
-          <w:color w:val="000000" w:themeColor="text1"/>
-          <w:sz w:val="24"/>
-          <w:szCs w:val="24"/>
-          <w:lang w:val="es-CR"/>
-        </w:rPr>
-        <w:t xml:space="preserve"> como una librería cuyo flujo de datos es unidireccional, estamos afirmando que:</w:t>
+        <w:t>Al referirnos a React como una librería cuyo flujo de datos es unidireccional, estamos afirmando que:</w:t>
       </w:r>
     </w:p>
     <w:p>
@@ -3792,65 +2946,14 @@
           <w:szCs w:val="24"/>
         </w:rPr>
       </w:pPr>
-      <w:proofErr w:type="spellStart"/>
-      <w:r>
-        <w:rPr>
-          <w:rFonts w:ascii="Arial" w:eastAsia="Times New Roman" w:hAnsi="Arial" w:cs="Arial"/>
-          <w:color w:val="000000" w:themeColor="text1"/>
-          <w:sz w:val="24"/>
-          <w:szCs w:val="24"/>
-        </w:rPr>
-        <w:t>Lectura</w:t>
-      </w:r>
-      <w:proofErr w:type="spellEnd"/>
-      <w:r>
-        <w:rPr>
-          <w:rFonts w:ascii="Arial" w:eastAsia="Times New Roman" w:hAnsi="Arial" w:cs="Arial"/>
-          <w:color w:val="000000" w:themeColor="text1"/>
-          <w:sz w:val="24"/>
-          <w:szCs w:val="24"/>
-        </w:rPr>
-        <w:t>: ¿</w:t>
-      </w:r>
-      <w:proofErr w:type="spellStart"/>
-      <w:r>
-        <w:rPr>
-          <w:rFonts w:ascii="Arial" w:eastAsia="Times New Roman" w:hAnsi="Arial" w:cs="Arial"/>
-          <w:color w:val="000000" w:themeColor="text1"/>
-          <w:sz w:val="24"/>
-          <w:szCs w:val="24"/>
-        </w:rPr>
-        <w:t>Cómo</w:t>
-      </w:r>
-      <w:proofErr w:type="spellEnd"/>
-      <w:r>
-        <w:rPr>
-          <w:rFonts w:ascii="Arial" w:eastAsia="Times New Roman" w:hAnsi="Arial" w:cs="Arial"/>
-          <w:color w:val="000000" w:themeColor="text1"/>
-          <w:sz w:val="24"/>
-          <w:szCs w:val="24"/>
-        </w:rPr>
-        <w:t xml:space="preserve"> </w:t>
-      </w:r>
-      <w:proofErr w:type="spellStart"/>
-      <w:r>
-        <w:rPr>
-          <w:rFonts w:ascii="Arial" w:eastAsia="Times New Roman" w:hAnsi="Arial" w:cs="Arial"/>
-          <w:color w:val="000000" w:themeColor="text1"/>
-          <w:sz w:val="24"/>
-          <w:szCs w:val="24"/>
-        </w:rPr>
-        <w:t>funciona</w:t>
-      </w:r>
-      <w:proofErr w:type="spellEnd"/>
-      <w:r>
-        <w:rPr>
-          <w:rFonts w:ascii="Arial" w:eastAsia="Times New Roman" w:hAnsi="Arial" w:cs="Arial"/>
-          <w:color w:val="000000" w:themeColor="text1"/>
-          <w:sz w:val="24"/>
-          <w:szCs w:val="24"/>
-        </w:rPr>
-        <w:t xml:space="preserve"> ReactJS?</w:t>
+      <w:r>
+        <w:rPr>
+          <w:rFonts w:ascii="Arial" w:eastAsia="Times New Roman" w:hAnsi="Arial" w:cs="Arial"/>
+          <w:color w:val="000000" w:themeColor="text1"/>
+          <w:sz w:val="24"/>
+          <w:szCs w:val="24"/>
+        </w:rPr>
+        <w:t>Lectura: ¿Cómo funciona ReactJS?</w:t>
       </w:r>
     </w:p>
     <w:p>
@@ -3875,59 +2978,7 @@
           <w:szCs w:val="24"/>
           <w:lang w:val="es-CR"/>
         </w:rPr>
-        <w:t>¿</w:t>
-      </w:r>
-      <w:proofErr w:type="spellStart"/>
-      <w:r>
-        <w:rPr>
-          <w:rFonts w:ascii="Arial" w:hAnsi="Arial" w:cs="Arial"/>
-          <w:b/>
-          <w:bCs/>
-          <w:color w:val="000000" w:themeColor="text1"/>
-          <w:sz w:val="24"/>
-          <w:szCs w:val="24"/>
-          <w:lang w:val="es-CR"/>
-        </w:rPr>
-        <w:t>Cómo</w:t>
-      </w:r>
-      <w:proofErr w:type="spellEnd"/>
-      <w:r>
-        <w:rPr>
-          <w:rFonts w:ascii="Arial" w:hAnsi="Arial" w:cs="Arial"/>
-          <w:b/>
-          <w:bCs/>
-          <w:color w:val="000000" w:themeColor="text1"/>
-          <w:sz w:val="24"/>
-          <w:szCs w:val="24"/>
-          <w:lang w:val="es-CR"/>
-        </w:rPr>
-        <w:t xml:space="preserve"> </w:t>
-      </w:r>
-      <w:proofErr w:type="spellStart"/>
-      <w:r>
-        <w:rPr>
-          <w:rFonts w:ascii="Arial" w:hAnsi="Arial" w:cs="Arial"/>
-          <w:b/>
-          <w:bCs/>
-          <w:color w:val="000000" w:themeColor="text1"/>
-          <w:sz w:val="24"/>
-          <w:szCs w:val="24"/>
-          <w:lang w:val="es-CR"/>
-        </w:rPr>
-        <w:t>funciona</w:t>
-      </w:r>
-      <w:proofErr w:type="spellEnd"/>
-      <w:r>
-        <w:rPr>
-          <w:rFonts w:ascii="Arial" w:hAnsi="Arial" w:cs="Arial"/>
-          <w:b/>
-          <w:bCs/>
-          <w:color w:val="000000" w:themeColor="text1"/>
-          <w:sz w:val="24"/>
-          <w:szCs w:val="24"/>
-          <w:lang w:val="es-CR"/>
-        </w:rPr>
-        <w:t xml:space="preserve"> ReactJS?</w:t>
+        <w:t>¿Cómo funciona ReactJS?</w:t>
       </w:r>
     </w:p>
     <w:p/>
@@ -4011,71 +3062,15 @@
         </w:rPr>
         <w:br/>
       </w:r>
-      <w:proofErr w:type="spellStart"/>
-      <w:r>
-        <w:rPr>
-          <w:rFonts w:ascii="Arial" w:hAnsi="Arial" w:cs="Arial"/>
-          <w:color w:val="000000" w:themeColor="text1"/>
-          <w:sz w:val="24"/>
-          <w:szCs w:val="24"/>
-          <w:lang w:val="es-CR"/>
-        </w:rPr>
-        <w:t>ReactJS</w:t>
-      </w:r>
-      <w:proofErr w:type="spellEnd"/>
-      <w:r>
-        <w:rPr>
-          <w:rFonts w:ascii="Arial" w:hAnsi="Arial" w:cs="Arial"/>
-          <w:color w:val="000000" w:themeColor="text1"/>
-          <w:sz w:val="24"/>
-          <w:szCs w:val="24"/>
-          <w:lang w:val="es-CR"/>
-        </w:rPr>
-        <w:t xml:space="preserve"> es conocida por ser una de las librerías JavaScript con mayor rendimiento gracias a </w:t>
-      </w:r>
-      <w:proofErr w:type="gramStart"/>
-      <w:r>
-        <w:rPr>
-          <w:rFonts w:ascii="Arial" w:hAnsi="Arial" w:cs="Arial"/>
-          <w:color w:val="000000" w:themeColor="text1"/>
-          <w:sz w:val="24"/>
-          <w:szCs w:val="24"/>
-          <w:lang w:val="es-CR"/>
-        </w:rPr>
-        <w:t>todas la herramientas</w:t>
-      </w:r>
-      <w:proofErr w:type="gramEnd"/>
-      <w:r>
-        <w:rPr>
-          <w:rFonts w:ascii="Arial" w:hAnsi="Arial" w:cs="Arial"/>
-          <w:color w:val="000000" w:themeColor="text1"/>
-          <w:sz w:val="24"/>
-          <w:szCs w:val="24"/>
-          <w:lang w:val="es-CR"/>
-        </w:rPr>
-        <w:t xml:space="preserve"> y/o características que ésta posee, especialmente por su DOM virtual, pero veamos cómo es el funcionamiento de </w:t>
-      </w:r>
-      <w:proofErr w:type="spellStart"/>
-      <w:r>
-        <w:rPr>
-          <w:rFonts w:ascii="Arial" w:hAnsi="Arial" w:cs="Arial"/>
-          <w:color w:val="000000" w:themeColor="text1"/>
-          <w:sz w:val="24"/>
-          <w:szCs w:val="24"/>
-          <w:lang w:val="es-CR"/>
-        </w:rPr>
-        <w:t>ReactJS</w:t>
-      </w:r>
-      <w:proofErr w:type="spellEnd"/>
-      <w:r>
-        <w:rPr>
-          <w:rFonts w:ascii="Arial" w:hAnsi="Arial" w:cs="Arial"/>
-          <w:color w:val="000000" w:themeColor="text1"/>
-          <w:sz w:val="24"/>
-          <w:szCs w:val="24"/>
-          <w:lang w:val="es-CR"/>
-        </w:rPr>
-        <w:t xml:space="preserve"> que hace que su rendimiento sea tan alto.</w:t>
+      <w:r>
+        <w:rPr>
+          <w:rFonts w:ascii="Arial" w:hAnsi="Arial" w:cs="Arial"/>
+          <w:color w:val="000000" w:themeColor="text1"/>
+          <w:sz w:val="24"/>
+          <w:szCs w:val="24"/>
+          <w:lang w:val="es-CR"/>
+        </w:rPr>
+        <w:t>ReactJS es conocida por ser una de las librerías JavaScript con mayor rendimiento gracias a todas la herramientas y/o características que ésta posee, especialmente por su DOM virtual, pero veamos cómo es el funcionamiento de ReactJS que hace que su rendimiento sea tan alto.</w:t>
       </w:r>
     </w:p>
     <w:p>
@@ -4100,98 +3095,28 @@
           <w:szCs w:val="24"/>
           <w:lang w:val="es-CR"/>
         </w:rPr>
-        <w:t xml:space="preserve">Funcionamiento de </w:t>
-      </w:r>
-      <w:proofErr w:type="spellStart"/>
-      <w:r>
-        <w:rPr>
-          <w:rFonts w:ascii="Arial" w:hAnsi="Arial" w:cs="Arial"/>
-          <w:b/>
-          <w:bCs/>
-          <w:color w:val="000000" w:themeColor="text1"/>
-          <w:sz w:val="24"/>
-          <w:szCs w:val="24"/>
-          <w:lang w:val="es-CR"/>
-        </w:rPr>
-        <w:t>react</w:t>
-      </w:r>
-      <w:proofErr w:type="spellEnd"/>
-    </w:p>
-    <w:p>
-      <w:pPr>
-        <w:rPr>
-          <w:rFonts w:ascii="Arial" w:hAnsi="Arial" w:cs="Arial"/>
-          <w:color w:val="000000" w:themeColor="text1"/>
-          <w:sz w:val="24"/>
-          <w:szCs w:val="24"/>
-          <w:lang w:val="es-CR"/>
-        </w:rPr>
-      </w:pPr>
-      <w:proofErr w:type="spellStart"/>
-      <w:r>
-        <w:rPr>
-          <w:rFonts w:ascii="Arial" w:hAnsi="Arial" w:cs="Arial"/>
-          <w:color w:val="000000" w:themeColor="text1"/>
-          <w:sz w:val="24"/>
-          <w:szCs w:val="24"/>
-          <w:lang w:val="es-CR"/>
-        </w:rPr>
-        <w:t>ReactJS</w:t>
-      </w:r>
-      <w:proofErr w:type="spellEnd"/>
-      <w:r>
-        <w:rPr>
-          <w:rFonts w:ascii="Arial" w:hAnsi="Arial" w:cs="Arial"/>
-          <w:color w:val="000000" w:themeColor="text1"/>
-          <w:sz w:val="24"/>
-          <w:szCs w:val="24"/>
-          <w:lang w:val="es-CR"/>
-        </w:rPr>
-        <w:t xml:space="preserve"> está creado con el fin de </w:t>
-      </w:r>
-      <w:proofErr w:type="spellStart"/>
-      <w:r>
-        <w:rPr>
-          <w:rFonts w:ascii="Arial" w:hAnsi="Arial" w:cs="Arial"/>
-          <w:color w:val="000000" w:themeColor="text1"/>
-          <w:sz w:val="24"/>
-          <w:szCs w:val="24"/>
-          <w:lang w:val="es-CR"/>
-        </w:rPr>
-        <w:t>de</w:t>
-      </w:r>
-      <w:proofErr w:type="spellEnd"/>
-      <w:r>
-        <w:rPr>
-          <w:rFonts w:ascii="Arial" w:hAnsi="Arial" w:cs="Arial"/>
-          <w:color w:val="000000" w:themeColor="text1"/>
-          <w:sz w:val="24"/>
-          <w:szCs w:val="24"/>
-          <w:lang w:val="es-CR"/>
-        </w:rPr>
-        <w:t xml:space="preserve"> manejar funciones que permitan tener un control muy preciso sobre los diferentes componentes que construimos y que conforman nuestra página Web, dicho control se logra a través de un elemento fundamental conocido como el estado o </w:t>
-      </w:r>
-      <w:proofErr w:type="spellStart"/>
-      <w:r>
-        <w:rPr>
-          <w:rFonts w:ascii="Arial" w:hAnsi="Arial" w:cs="Arial"/>
-          <w:color w:val="000000" w:themeColor="text1"/>
-          <w:sz w:val="24"/>
-          <w:szCs w:val="24"/>
-          <w:lang w:val="es-CR"/>
-        </w:rPr>
-        <w:t>state</w:t>
-      </w:r>
-      <w:proofErr w:type="spellEnd"/>
-      <w:r>
-        <w:rPr>
-          <w:rFonts w:ascii="Arial" w:hAnsi="Arial" w:cs="Arial"/>
-          <w:color w:val="000000" w:themeColor="text1"/>
-          <w:sz w:val="24"/>
-          <w:szCs w:val="24"/>
-          <w:lang w:val="es-CR"/>
-        </w:rPr>
-        <w:t xml:space="preserve">. La primera vez que nuestra aplicación es renderizada, </w:t>
+        <w:t>Funcionamiento de react</w:t>
+      </w:r>
+    </w:p>
+    <w:p>
+      <w:pPr>
+        <w:rPr>
+          <w:rFonts w:ascii="Arial" w:hAnsi="Arial" w:cs="Arial"/>
+          <w:color w:val="000000" w:themeColor="text1"/>
+          <w:sz w:val="24"/>
+          <w:szCs w:val="24"/>
+          <w:lang w:val="es-CR"/>
+        </w:rPr>
+      </w:pPr>
+      <w:r>
+        <w:rPr>
+          <w:rFonts w:ascii="Arial" w:hAnsi="Arial" w:cs="Arial"/>
+          <w:color w:val="000000" w:themeColor="text1"/>
+          <w:sz w:val="24"/>
+          <w:szCs w:val="24"/>
+          <w:lang w:val="es-CR"/>
+        </w:rPr>
+        <w:t xml:space="preserve">ReactJS está creado con el fin de de manejar funciones que permitan tener un control muy preciso sobre los diferentes componentes que construimos y que conforman nuestra página Web, dicho control se logra a través de un elemento fundamental conocido como el estado o state. La primera vez que nuestra aplicación es renderizada, </w:t>
       </w:r>
       <w:r>
         <w:rPr>
@@ -4202,73 +3127,7 @@
           <w:lang w:val="es-CR"/>
         </w:rPr>
         <w:lastRenderedPageBreak/>
-        <w:t xml:space="preserve">el DOM virtual de </w:t>
-      </w:r>
-      <w:proofErr w:type="spellStart"/>
-      <w:r>
-        <w:rPr>
-          <w:rFonts w:ascii="Arial" w:hAnsi="Arial" w:cs="Arial"/>
-          <w:color w:val="000000" w:themeColor="text1"/>
-          <w:sz w:val="24"/>
-          <w:szCs w:val="24"/>
-          <w:lang w:val="es-CR"/>
-        </w:rPr>
-        <w:t>React</w:t>
-      </w:r>
-      <w:proofErr w:type="spellEnd"/>
-      <w:r>
-        <w:rPr>
-          <w:rFonts w:ascii="Arial" w:hAnsi="Arial" w:cs="Arial"/>
-          <w:color w:val="000000" w:themeColor="text1"/>
-          <w:sz w:val="24"/>
-          <w:szCs w:val="24"/>
-          <w:lang w:val="es-CR"/>
-        </w:rPr>
-        <w:t xml:space="preserve"> guarda en memoria el estado inicial de todos </w:t>
-      </w:r>
-      <w:proofErr w:type="spellStart"/>
-      <w:r>
-        <w:rPr>
-          <w:rFonts w:ascii="Arial" w:hAnsi="Arial" w:cs="Arial"/>
-          <w:color w:val="000000" w:themeColor="text1"/>
-          <w:sz w:val="24"/>
-          <w:szCs w:val="24"/>
-          <w:lang w:val="es-CR"/>
-        </w:rPr>
-        <w:t>lo</w:t>
-      </w:r>
-      <w:proofErr w:type="spellEnd"/>
-      <w:r>
-        <w:rPr>
-          <w:rFonts w:ascii="Arial" w:hAnsi="Arial" w:cs="Arial"/>
-          <w:color w:val="000000" w:themeColor="text1"/>
-          <w:sz w:val="24"/>
-          <w:szCs w:val="24"/>
-          <w:lang w:val="es-CR"/>
-        </w:rPr>
-        <w:t xml:space="preserve"> componentes de nuestra página y los mantiene en constante vigilancia. Una vez ocurre algún cambio en alguno de los estados de los componentes de nuestra aplicación, el ya mencionado DOM virtual se encarga de identificar dichos componentes que sufrieron modificaciones de estado comparándolos con el estado inicial que tiene almacenado en memoria y se da el proceso por el cual se considera que el rendimiento de </w:t>
-      </w:r>
-      <w:proofErr w:type="spellStart"/>
-      <w:r>
-        <w:rPr>
-          <w:rFonts w:ascii="Arial" w:hAnsi="Arial" w:cs="Arial"/>
-          <w:color w:val="000000" w:themeColor="text1"/>
-          <w:sz w:val="24"/>
-          <w:szCs w:val="24"/>
-          <w:lang w:val="es-CR"/>
-        </w:rPr>
-        <w:t>React</w:t>
-      </w:r>
-      <w:proofErr w:type="spellEnd"/>
-      <w:r>
-        <w:rPr>
-          <w:rFonts w:ascii="Arial" w:hAnsi="Arial" w:cs="Arial"/>
-          <w:color w:val="000000" w:themeColor="text1"/>
-          <w:sz w:val="24"/>
-          <w:szCs w:val="24"/>
-          <w:lang w:val="es-CR"/>
-        </w:rPr>
-        <w:t xml:space="preserve"> es tan alto. El DOM virtual se encarga de renderizar nuevamente los componentes que presentan cambios, guardando este nuevo estado en memoria y sin tener la necesidad de cargar y renderizar nuevamente nuestra aplicación para notar los cambios que presentan nuestros componentes.</w:t>
+        <w:t>el DOM virtual de React guarda en memoria el estado inicial de todos lo componentes de nuestra página y los mantiene en constante vigilancia. Una vez ocurre algún cambio en alguno de los estados de los componentes de nuestra aplicación, el ya mencionado DOM virtual se encarga de identificar dichos componentes que sufrieron modificaciones de estado comparándolos con el estado inicial que tiene almacenado en memoria y se da el proceso por el cual se considera que el rendimiento de React es tan alto. El DOM virtual se encarga de renderizar nuevamente los componentes que presentan cambios, guardando este nuevo estado en memoria y sin tener la necesidad de cargar y renderizar nuevamente nuestra aplicación para notar los cambios que presentan nuestros componentes.</w:t>
       </w:r>
     </w:p>
     <w:p>
@@ -4431,51 +3290,7 @@
           <w:szCs w:val="24"/>
           <w:lang w:val="es-CR"/>
         </w:rPr>
-        <w:t xml:space="preserve">Dentro del funcionamiento de </w:t>
-      </w:r>
-      <w:proofErr w:type="spellStart"/>
-      <w:r>
-        <w:rPr>
-          <w:rFonts w:ascii="Arial" w:hAnsi="Arial" w:cs="Arial"/>
-          <w:color w:val="000000" w:themeColor="text1"/>
-          <w:sz w:val="24"/>
-          <w:szCs w:val="24"/>
-          <w:lang w:val="es-CR"/>
-        </w:rPr>
-        <w:t>React</w:t>
-      </w:r>
-      <w:proofErr w:type="spellEnd"/>
-      <w:r>
-        <w:rPr>
-          <w:rFonts w:ascii="Arial" w:hAnsi="Arial" w:cs="Arial"/>
-          <w:color w:val="000000" w:themeColor="text1"/>
-          <w:sz w:val="24"/>
-          <w:szCs w:val="24"/>
-          <w:lang w:val="es-CR"/>
-        </w:rPr>
-        <w:t xml:space="preserve">, hay una característica y/o punto muy importante que debemos mencionar: el flujo de datos unidireccional, también conocido como flujo de datos en un solo sentido. Éste permite planear la forma de construir las aplicaciones más complejas e identificar los diferentes errores que se pueden presentar en éstas. A diferencia de las demás librerías que manejan un flujo de datos bidireccional, el flujo en un solo sentido permite hacer un seguimiento muy detenido al funcionamiento de nuestra aplicación y transporte de información, y así obtener una respuesta mucho más rápida. Es aquí donde podemos respaldar lo que hablábamos inicialmente cuando dijimos que </w:t>
-      </w:r>
-      <w:proofErr w:type="spellStart"/>
-      <w:r>
-        <w:rPr>
-          <w:rFonts w:ascii="Arial" w:hAnsi="Arial" w:cs="Arial"/>
-          <w:color w:val="000000" w:themeColor="text1"/>
-          <w:sz w:val="24"/>
-          <w:szCs w:val="24"/>
-          <w:lang w:val="es-CR"/>
-        </w:rPr>
-        <w:t>React</w:t>
-      </w:r>
-      <w:proofErr w:type="spellEnd"/>
-      <w:r>
-        <w:rPr>
-          <w:rFonts w:ascii="Arial" w:hAnsi="Arial" w:cs="Arial"/>
-          <w:color w:val="000000" w:themeColor="text1"/>
-          <w:sz w:val="24"/>
-          <w:szCs w:val="24"/>
-          <w:lang w:val="es-CR"/>
-        </w:rPr>
-        <w:t xml:space="preserve"> es una de las librerías con un alto rendimiento a comparación de las demás.</w:t>
+        <w:t>Dentro del funcionamiento de React, hay una característica y/o punto muy importante que debemos mencionar: el flujo de datos unidireccional, también conocido como flujo de datos en un solo sentido. Éste permite planear la forma de construir las aplicaciones más complejas e identificar los diferentes errores que se pueden presentar en éstas. A diferencia de las demás librerías que manejan un flujo de datos bidireccional, el flujo en un solo sentido permite hacer un seguimiento muy detenido al funcionamiento de nuestra aplicación y transporte de información, y así obtener una respuesta mucho más rápida. Es aquí donde podemos respaldar lo que hablábamos inicialmente cuando dijimos que React es una de las librerías con un alto rendimiento a comparación de las demás.</w:t>
       </w:r>
     </w:p>
     <w:p>
@@ -4574,29 +3389,7 @@
           <w:szCs w:val="24"/>
           <w:lang w:val="es-CR"/>
         </w:rPr>
-        <w:t xml:space="preserve">Esta es la razón por la que el funcionamiento de </w:t>
-      </w:r>
-      <w:proofErr w:type="spellStart"/>
-      <w:r>
-        <w:rPr>
-          <w:rFonts w:ascii="Arial" w:hAnsi="Arial" w:cs="Arial"/>
-          <w:color w:val="000000" w:themeColor="text1"/>
-          <w:sz w:val="24"/>
-          <w:szCs w:val="24"/>
-          <w:lang w:val="es-CR"/>
-        </w:rPr>
-        <w:t>ReactJS</w:t>
-      </w:r>
-      <w:proofErr w:type="spellEnd"/>
-      <w:r>
-        <w:rPr>
-          <w:rFonts w:ascii="Arial" w:hAnsi="Arial" w:cs="Arial"/>
-          <w:color w:val="000000" w:themeColor="text1"/>
-          <w:sz w:val="24"/>
-          <w:szCs w:val="24"/>
-          <w:lang w:val="es-CR"/>
-        </w:rPr>
-        <w:t xml:space="preserve"> es tan alto, pues cada una de las características o herramientas que la componen tiene una tarea en específico que va cumpliendo a medida que los componentes van cambiando y se le van mostrando al usuario, reduciendo los tiempos de carga y permitiendo reutilizar dichos componentes para desarrollar futuras aplicaciones.</w:t>
+        <w:t>Esta es la razón por la que el funcionamiento de ReactJS es tan alto, pues cada una de las características o herramientas que la componen tiene una tarea en específico que va cumpliendo a medida que los componentes van cambiando y se le van mostrando al usuario, reduciendo los tiempos de carga y permitiendo reutilizar dichos componentes para desarrollar futuras aplicaciones.</w:t>
       </w:r>
     </w:p>
     <w:p>
@@ -4614,25 +3407,14 @@
           <w:szCs w:val="24"/>
         </w:rPr>
       </w:pPr>
-      <w:proofErr w:type="spellStart"/>
-      <w:r>
-        <w:rPr>
-          <w:rFonts w:ascii="Arial" w:eastAsia="Times New Roman" w:hAnsi="Arial" w:cs="Arial"/>
-          <w:color w:val="000000" w:themeColor="text1"/>
-          <w:sz w:val="24"/>
-          <w:szCs w:val="24"/>
-        </w:rPr>
-        <w:t>Actividad</w:t>
-      </w:r>
-      <w:proofErr w:type="spellEnd"/>
-      <w:r>
-        <w:rPr>
-          <w:rFonts w:ascii="Arial" w:eastAsia="Times New Roman" w:hAnsi="Arial" w:cs="Arial"/>
-          <w:color w:val="000000" w:themeColor="text1"/>
-          <w:sz w:val="24"/>
-          <w:szCs w:val="24"/>
-        </w:rPr>
-        <w:t xml:space="preserve"> 3</w:t>
+      <w:r>
+        <w:rPr>
+          <w:rFonts w:ascii="Arial" w:eastAsia="Times New Roman" w:hAnsi="Arial" w:cs="Arial"/>
+          <w:color w:val="000000" w:themeColor="text1"/>
+          <w:sz w:val="24"/>
+          <w:szCs w:val="24"/>
+        </w:rPr>
+        <w:t>Actividad 3</w:t>
       </w:r>
     </w:p>
     <w:p>
@@ -4677,9 +3459,8 @@
           <w:szCs w:val="24"/>
           <w:lang w:val="es-CR"/>
         </w:rPr>
-        <w:t xml:space="preserve">Ahora que sabes cómo es el funcionamiento de </w:t>
-      </w:r>
-      <w:proofErr w:type="spellStart"/>
+        <w:t>Ahora que sabes cómo es el funcionamiento de ReactJS, te invitamos a reforzar tus conocimientos con la siguiente actividad.</w:t>
+      </w:r>
       <w:r>
         <w:rPr>
           <w:rFonts w:ascii="Arial" w:hAnsi="Arial" w:cs="Arial"/>
@@ -4690,9 +3471,8 @@
           <w:szCs w:val="24"/>
           <w:lang w:val="es-CR"/>
         </w:rPr>
-        <w:t>ReactJS</w:t>
-      </w:r>
-      <w:proofErr w:type="spellEnd"/>
+        <w:br/>
+      </w:r>
       <w:r>
         <w:rPr>
           <w:rFonts w:ascii="Arial" w:hAnsi="Arial" w:cs="Arial"/>
@@ -4703,7 +3483,8 @@
           <w:szCs w:val="24"/>
           <w:lang w:val="es-CR"/>
         </w:rPr>
-        <w:t>, te invitamos a reforzar tus conocimientos con la siguiente actividad.</w:t>
+        <w:br/>
+        <w:t>Instrucciones:</w:t>
       </w:r>
       <w:r>
         <w:rPr>
@@ -4728,7 +3509,7 @@
           <w:lang w:val="es-CR"/>
         </w:rPr>
         <w:br/>
-        <w:t>Instrucciones:</w:t>
+        <w:t>Lee el siguiente enunciado y selecciona la respuesta correcta.</w:t>
       </w:r>
       <w:r>
         <w:rPr>
@@ -4753,7 +3534,7 @@
           <w:lang w:val="es-CR"/>
         </w:rPr>
         <w:br/>
-        <w:t>Lee el siguiente enunciado y selecciona la respuesta correcta.</w:t>
+        <w:t>Enunciado:</w:t>
       </w:r>
       <w:r>
         <w:rPr>
@@ -4778,58 +3559,7 @@
           <w:lang w:val="es-CR"/>
         </w:rPr>
         <w:br/>
-        <w:t>Enunciado:</w:t>
-      </w:r>
-      <w:r>
-        <w:rPr>
-          <w:rFonts w:ascii="Arial" w:hAnsi="Arial" w:cs="Arial"/>
-          <w:i/>
-          <w:iCs/>
-          <w:color w:val="000000" w:themeColor="text1"/>
-          <w:sz w:val="24"/>
-          <w:szCs w:val="24"/>
-          <w:lang w:val="es-CR"/>
-        </w:rPr>
-        <w:br/>
-      </w:r>
-      <w:r>
-        <w:rPr>
-          <w:rFonts w:ascii="Arial" w:hAnsi="Arial" w:cs="Arial"/>
-          <w:i/>
-          <w:iCs/>
-          <w:color w:val="000000" w:themeColor="text1"/>
-          <w:sz w:val="24"/>
-          <w:szCs w:val="24"/>
-          <w:lang w:val="es-CR"/>
-        </w:rPr>
-        <w:br/>
-        <w:t xml:space="preserve">A continuación te presentamos algunas afirmaciones sobre el funcionamiento de </w:t>
-      </w:r>
-      <w:proofErr w:type="spellStart"/>
-      <w:r>
-        <w:rPr>
-          <w:rFonts w:ascii="Arial" w:hAnsi="Arial" w:cs="Arial"/>
-          <w:i/>
-          <w:iCs/>
-          <w:color w:val="000000" w:themeColor="text1"/>
-          <w:sz w:val="24"/>
-          <w:szCs w:val="24"/>
-          <w:lang w:val="es-CR"/>
-        </w:rPr>
-        <w:t>ReacJS</w:t>
-      </w:r>
-      <w:proofErr w:type="spellEnd"/>
-      <w:r>
-        <w:rPr>
-          <w:rFonts w:ascii="Arial" w:hAnsi="Arial" w:cs="Arial"/>
-          <w:i/>
-          <w:iCs/>
-          <w:color w:val="000000" w:themeColor="text1"/>
-          <w:sz w:val="24"/>
-          <w:szCs w:val="24"/>
-          <w:lang w:val="es-CR"/>
-        </w:rPr>
-        <w:t>, tu misión será encontrar la opción que contiene una afirmación que no corresponde con lo que has visto hasta ahora. ¡Adelante!</w:t>
+        <w:t>A continuación te presentamos algunas afirmaciones sobre el funcionamiento de ReacJS, tu misión será encontrar la opción que contiene una afirmación que no corresponde con lo que has visto hasta ahora. ¡Adelante!</w:t>
       </w:r>
     </w:p>
     <w:p>
@@ -4908,20 +3638,8 @@
           <w:szCs w:val="24"/>
           <w:lang w:val="es-CR"/>
         </w:rPr>
-        <w:t xml:space="preserve">Lectura: Por qué trabajar con </w:t>
-      </w:r>
-      <w:proofErr w:type="spellStart"/>
-      <w:r>
-        <w:rPr>
-          <w:rFonts w:ascii="Arial" w:eastAsia="Times New Roman" w:hAnsi="Arial" w:cs="Arial"/>
-          <w:color w:val="000000" w:themeColor="text1"/>
-          <w:sz w:val="24"/>
-          <w:szCs w:val="24"/>
-          <w:lang w:val="es-CR"/>
-        </w:rPr>
-        <w:t>ReactJS</w:t>
-      </w:r>
-      <w:proofErr w:type="spellEnd"/>
+        <w:t>Lectura: Por qué trabajar con ReactJS</w:t>
+      </w:r>
     </w:p>
     <w:p>
       <w:pPr>
@@ -4942,29 +3660,7 @@
           <w:szCs w:val="24"/>
           <w:lang w:val="es-CR"/>
         </w:rPr>
-        <w:t xml:space="preserve">¿Por qué trabajar con </w:t>
-      </w:r>
-      <w:proofErr w:type="spellStart"/>
-      <w:r>
-        <w:rPr>
-          <w:rFonts w:ascii="Arial" w:hAnsi="Arial" w:cs="Arial"/>
-          <w:color w:val="000000" w:themeColor="text1"/>
-          <w:sz w:val="24"/>
-          <w:szCs w:val="24"/>
-          <w:lang w:val="es-CR"/>
-        </w:rPr>
-        <w:t>ReactJS</w:t>
-      </w:r>
-      <w:proofErr w:type="spellEnd"/>
-      <w:r>
-        <w:rPr>
-          <w:rFonts w:ascii="Arial" w:hAnsi="Arial" w:cs="Arial"/>
-          <w:color w:val="000000" w:themeColor="text1"/>
-          <w:sz w:val="24"/>
-          <w:szCs w:val="24"/>
-          <w:lang w:val="es-CR"/>
-        </w:rPr>
-        <w:t>?</w:t>
+        <w:t>¿Por qué trabajar con ReactJS?</w:t>
       </w:r>
     </w:p>
     <w:p/>
@@ -5053,73 +3749,7 @@
           <w:szCs w:val="24"/>
           <w:lang w:val="es-CR"/>
         </w:rPr>
-        <w:t xml:space="preserve">Existen diferentes librerías y </w:t>
-      </w:r>
-      <w:proofErr w:type="spellStart"/>
-      <w:r>
-        <w:rPr>
-          <w:rFonts w:ascii="Arial" w:hAnsi="Arial" w:cs="Arial"/>
-          <w:color w:val="000000" w:themeColor="text1"/>
-          <w:sz w:val="24"/>
-          <w:szCs w:val="24"/>
-          <w:lang w:val="es-CR"/>
-        </w:rPr>
-        <w:t>frameworks</w:t>
-      </w:r>
-      <w:proofErr w:type="spellEnd"/>
-      <w:r>
-        <w:rPr>
-          <w:rFonts w:ascii="Arial" w:hAnsi="Arial" w:cs="Arial"/>
-          <w:color w:val="000000" w:themeColor="text1"/>
-          <w:sz w:val="24"/>
-          <w:szCs w:val="24"/>
-          <w:lang w:val="es-CR"/>
-        </w:rPr>
-        <w:t xml:space="preserve"> Front-</w:t>
-      </w:r>
-      <w:proofErr w:type="spellStart"/>
-      <w:r>
-        <w:rPr>
-          <w:rFonts w:ascii="Arial" w:hAnsi="Arial" w:cs="Arial"/>
-          <w:color w:val="000000" w:themeColor="text1"/>
-          <w:sz w:val="24"/>
-          <w:szCs w:val="24"/>
-          <w:lang w:val="es-CR"/>
-        </w:rPr>
-        <w:t>end</w:t>
-      </w:r>
-      <w:proofErr w:type="spellEnd"/>
-      <w:r>
-        <w:rPr>
-          <w:rFonts w:ascii="Arial" w:hAnsi="Arial" w:cs="Arial"/>
-          <w:color w:val="000000" w:themeColor="text1"/>
-          <w:sz w:val="24"/>
-          <w:szCs w:val="24"/>
-          <w:lang w:val="es-CR"/>
-        </w:rPr>
-        <w:t xml:space="preserve"> de JavaScript que nos permiten crear las vistas de nuestras aplicaciones Web de forma rápida y eficiente, lo que dificulta la decisión cuando debemos seleccionar una de estas librerías para implementar en la creación de nuestros proyectos. </w:t>
-      </w:r>
-      <w:proofErr w:type="spellStart"/>
-      <w:r>
-        <w:rPr>
-          <w:rFonts w:ascii="Arial" w:hAnsi="Arial" w:cs="Arial"/>
-          <w:color w:val="000000" w:themeColor="text1"/>
-          <w:sz w:val="24"/>
-          <w:szCs w:val="24"/>
-          <w:lang w:val="es-CR"/>
-        </w:rPr>
-        <w:t>ReactJS</w:t>
-      </w:r>
-      <w:proofErr w:type="spellEnd"/>
-      <w:r>
-        <w:rPr>
-          <w:rFonts w:ascii="Arial" w:hAnsi="Arial" w:cs="Arial"/>
-          <w:color w:val="000000" w:themeColor="text1"/>
-          <w:sz w:val="24"/>
-          <w:szCs w:val="24"/>
-          <w:lang w:val="es-CR"/>
-        </w:rPr>
-        <w:t xml:space="preserve"> es una de ellas, de la cual hemos venido hablando, ésta nos ofrece muchas características para trabajar, así que te invitamos a explorar algunas de las razones por las cuales deberíamos seleccionarla para crear la interfaz gráfica de nuestras aplicaciones Web:</w:t>
+        <w:t>Existen diferentes librerías y frameworks Front-end de JavaScript que nos permiten crear las vistas de nuestras aplicaciones Web de forma rápida y eficiente, lo que dificulta la decisión cuando debemos seleccionar una de estas librerías para implementar en la creación de nuestros proyectos. ReactJS es una de ellas, de la cual hemos venido hablando, ésta nos ofrece muchas características para trabajar, así que te invitamos a explorar algunas de las razones por las cuales deberíamos seleccionarla para crear la interfaz gráfica de nuestras aplicaciones Web:</w:t>
       </w:r>
     </w:p>
     <w:p>
@@ -5135,7 +3765,6 @@
           <w:lang w:val="es-CR"/>
         </w:rPr>
       </w:pPr>
-      <w:proofErr w:type="spellStart"/>
       <w:r>
         <w:rPr>
           <w:rFonts w:ascii="Arial" w:hAnsi="Arial" w:cs="Arial"/>
@@ -5146,20 +3775,7 @@
           <w:szCs w:val="24"/>
           <w:lang w:val="es-CR"/>
         </w:rPr>
-        <w:t>WebComponents</w:t>
-      </w:r>
-      <w:proofErr w:type="spellEnd"/>
-      <w:r>
-        <w:rPr>
-          <w:rFonts w:ascii="Arial" w:hAnsi="Arial" w:cs="Arial"/>
-          <w:b/>
-          <w:bCs/>
-          <w:color w:val="000000" w:themeColor="text1"/>
-          <w:sz w:val="24"/>
-          <w:szCs w:val="24"/>
-          <w:lang w:val="es-CR"/>
-        </w:rPr>
-        <w:t xml:space="preserve"> o Componentes Web</w:t>
+        <w:t>WebComponents o Componentes Web</w:t>
       </w:r>
     </w:p>
     <w:p>
@@ -5181,73 +3797,7 @@
           <w:szCs w:val="24"/>
           <w:lang w:val="es-CR"/>
         </w:rPr>
-        <w:t xml:space="preserve">En la actualidad, el desarrollo de componentes es una tendencia o filosofía de trabajo que se está implementado fuertemente en el proceso de creación de aplicaciones Web y móviles. </w:t>
-      </w:r>
-      <w:proofErr w:type="spellStart"/>
-      <w:r>
-        <w:rPr>
-          <w:rFonts w:ascii="Arial" w:hAnsi="Arial" w:cs="Arial"/>
-          <w:color w:val="000000" w:themeColor="text1"/>
-          <w:sz w:val="24"/>
-          <w:szCs w:val="24"/>
-          <w:lang w:val="es-CR"/>
-        </w:rPr>
-        <w:t>ReactJs</w:t>
-      </w:r>
-      <w:proofErr w:type="spellEnd"/>
-      <w:r>
-        <w:rPr>
-          <w:rFonts w:ascii="Arial" w:hAnsi="Arial" w:cs="Arial"/>
-          <w:color w:val="000000" w:themeColor="text1"/>
-          <w:sz w:val="24"/>
-          <w:szCs w:val="24"/>
-          <w:lang w:val="es-CR"/>
-        </w:rPr>
-        <w:t xml:space="preserve"> y </w:t>
-      </w:r>
-      <w:proofErr w:type="spellStart"/>
-      <w:r>
-        <w:rPr>
-          <w:rFonts w:ascii="Arial" w:hAnsi="Arial" w:cs="Arial"/>
-          <w:color w:val="000000" w:themeColor="text1"/>
-          <w:sz w:val="24"/>
-          <w:szCs w:val="24"/>
-          <w:lang w:val="es-CR"/>
-        </w:rPr>
-        <w:t>React</w:t>
-      </w:r>
-      <w:proofErr w:type="spellEnd"/>
-      <w:r>
-        <w:rPr>
-          <w:rFonts w:ascii="Arial" w:hAnsi="Arial" w:cs="Arial"/>
-          <w:color w:val="000000" w:themeColor="text1"/>
-          <w:sz w:val="24"/>
-          <w:szCs w:val="24"/>
-          <w:lang w:val="es-CR"/>
-        </w:rPr>
-        <w:t xml:space="preserve"> </w:t>
-      </w:r>
-      <w:proofErr w:type="spellStart"/>
-      <w:r>
-        <w:rPr>
-          <w:rFonts w:ascii="Arial" w:hAnsi="Arial" w:cs="Arial"/>
-          <w:color w:val="000000" w:themeColor="text1"/>
-          <w:sz w:val="24"/>
-          <w:szCs w:val="24"/>
-          <w:lang w:val="es-CR"/>
-        </w:rPr>
-        <w:t>Native</w:t>
-      </w:r>
-      <w:proofErr w:type="spellEnd"/>
-      <w:r>
-        <w:rPr>
-          <w:rFonts w:ascii="Arial" w:hAnsi="Arial" w:cs="Arial"/>
-          <w:color w:val="000000" w:themeColor="text1"/>
-          <w:sz w:val="24"/>
-          <w:szCs w:val="24"/>
-          <w:lang w:val="es-CR"/>
-        </w:rPr>
-        <w:t xml:space="preserve"> nos ofrecen la posibilidad de trabajar y crear nuestros propios componentes, los cuales podemos reusar y modificar para construir diferentes aplicaciones en el momento en que sea necesario, estos componentes tienen un ciclo de vida dentro de la aplicación.</w:t>
+        <w:t>En la actualidad, el desarrollo de componentes es una tendencia o filosofía de trabajo que se está implementado fuertemente en el proceso de creación de aplicaciones Web y móviles. ReactJs y React Native nos ofrecen la posibilidad de trabajar y crear nuestros propios componentes, los cuales podemos reusar y modificar para construir diferentes aplicaciones en el momento en que sea necesario, estos componentes tienen un ciclo de vida dentro de la aplicación.</w:t>
       </w:r>
     </w:p>
     <w:p>
@@ -5360,51 +3910,7 @@
           <w:szCs w:val="24"/>
           <w:lang w:val="es-CR"/>
         </w:rPr>
-        <w:t xml:space="preserve">El hecho de que </w:t>
-      </w:r>
-      <w:proofErr w:type="spellStart"/>
-      <w:r>
-        <w:rPr>
-          <w:rFonts w:ascii="Arial" w:hAnsi="Arial" w:cs="Arial"/>
-          <w:color w:val="000000" w:themeColor="text1"/>
-          <w:sz w:val="24"/>
-          <w:szCs w:val="24"/>
-          <w:lang w:val="es-CR"/>
-        </w:rPr>
-        <w:t>React</w:t>
-      </w:r>
-      <w:proofErr w:type="spellEnd"/>
-      <w:r>
-        <w:rPr>
-          <w:rFonts w:ascii="Arial" w:hAnsi="Arial" w:cs="Arial"/>
-          <w:color w:val="000000" w:themeColor="text1"/>
-          <w:sz w:val="24"/>
-          <w:szCs w:val="24"/>
-          <w:lang w:val="es-CR"/>
-        </w:rPr>
-        <w:t xml:space="preserve"> tiene su propio DOM virtual, donde cada uno de los componentes de nuestra aplicación está activo, hace que el rendimiento de la aplicación sea más flexible y amplio, ya que </w:t>
-      </w:r>
-      <w:proofErr w:type="spellStart"/>
-      <w:r>
-        <w:rPr>
-          <w:rFonts w:ascii="Arial" w:hAnsi="Arial" w:cs="Arial"/>
-          <w:color w:val="000000" w:themeColor="text1"/>
-          <w:sz w:val="24"/>
-          <w:szCs w:val="24"/>
-          <w:lang w:val="es-CR"/>
-        </w:rPr>
-        <w:t>React</w:t>
-      </w:r>
-      <w:proofErr w:type="spellEnd"/>
-      <w:r>
-        <w:rPr>
-          <w:rFonts w:ascii="Arial" w:hAnsi="Arial" w:cs="Arial"/>
-          <w:color w:val="000000" w:themeColor="text1"/>
-          <w:sz w:val="24"/>
-          <w:szCs w:val="24"/>
-          <w:lang w:val="es-CR"/>
-        </w:rPr>
-        <w:t xml:space="preserve"> puede saber qué componente cambió y en qué momento lo hizo sin actualizar toda la aplicación sino solo esa parte que sufrió cambio, lo que hace que el usuario no tenga tiempo de espera mientras se recarga nuevamente la aplicación sino que con ésta mostrándose normalmente en pantalla podrá notar que los componentes se van actualizando uno a uno sin afectar la carga o visualización de los demás.</w:t>
+        <w:t>El hecho de que React tiene su propio DOM virtual, donde cada uno de los componentes de nuestra aplicación está activo, hace que el rendimiento de la aplicación sea más flexible y amplio, ya que React puede saber qué componente cambió y en qué momento lo hizo sin actualizar toda la aplicación sino solo esa parte que sufrió cambio, lo que hace que el usuario no tenga tiempo de espera mientras se recarga nuevamente la aplicación sino que con ésta mostrándose normalmente en pantalla podrá notar que los componentes se van actualizando uno a uno sin afectar la carga o visualización de los demás.</w:t>
       </w:r>
     </w:p>
     <w:p>
@@ -5616,49 +4122,15 @@
           <w:lang w:val="es-CR"/>
         </w:rPr>
       </w:pPr>
-      <w:proofErr w:type="spellStart"/>
-      <w:r>
-        <w:rPr>
-          <w:rFonts w:ascii="Arial" w:hAnsi="Arial" w:cs="Arial"/>
-          <w:color w:val="000000" w:themeColor="text1"/>
-          <w:sz w:val="24"/>
-          <w:szCs w:val="24"/>
-          <w:lang w:val="es-CR"/>
-        </w:rPr>
-        <w:t>ReactJS</w:t>
-      </w:r>
-      <w:proofErr w:type="spellEnd"/>
-      <w:r>
-        <w:rPr>
-          <w:rFonts w:ascii="Arial" w:hAnsi="Arial" w:cs="Arial"/>
-          <w:color w:val="000000" w:themeColor="text1"/>
-          <w:sz w:val="24"/>
-          <w:szCs w:val="24"/>
-          <w:lang w:val="es-CR"/>
-        </w:rPr>
-        <w:t xml:space="preserve"> es de las pocas librerías JavaScript que se integra y soporta versiones antiguas de Internet Explorer de manera que, si dentro de los requisitos de desarrollo de tu aplicación Web se encuentra el soporte de versiones antiguas de Internet Explorer, </w:t>
-      </w:r>
-      <w:proofErr w:type="spellStart"/>
-      <w:r>
-        <w:rPr>
-          <w:rFonts w:ascii="Arial" w:hAnsi="Arial" w:cs="Arial"/>
-          <w:color w:val="000000" w:themeColor="text1"/>
-          <w:sz w:val="24"/>
-          <w:szCs w:val="24"/>
-          <w:lang w:val="es-CR"/>
-        </w:rPr>
-        <w:t>ReactJS</w:t>
-      </w:r>
-      <w:proofErr w:type="spellEnd"/>
-      <w:r>
-        <w:rPr>
-          <w:rFonts w:ascii="Arial" w:hAnsi="Arial" w:cs="Arial"/>
-          <w:color w:val="000000" w:themeColor="text1"/>
-          <w:sz w:val="24"/>
-          <w:szCs w:val="24"/>
-          <w:lang w:val="es-CR"/>
-        </w:rPr>
-        <w:t xml:space="preserve"> será la librería que necesitas. Adicionalmente, se integra a la perfección con los demás navegadores como Safari, Google Chrome, Opera, Firefox, etc.</w:t>
+      <w:r>
+        <w:rPr>
+          <w:rFonts w:ascii="Arial" w:hAnsi="Arial" w:cs="Arial"/>
+          <w:color w:val="000000" w:themeColor="text1"/>
+          <w:sz w:val="24"/>
+          <w:szCs w:val="24"/>
+          <w:lang w:val="es-CR"/>
+        </w:rPr>
+        <w:t>ReactJS es de las pocas librerías JavaScript que se integra y soporta versiones antiguas de Internet Explorer de manera que, si dentro de los requisitos de desarrollo de tu aplicación Web se encuentra el soporte de versiones antiguas de Internet Explorer, ReactJS será la librería que necesitas. Adicionalmente, se integra a la perfección con los demás navegadores como Safari, Google Chrome, Opera, Firefox, etc.</w:t>
       </w:r>
     </w:p>
     <w:p>
@@ -5747,51 +4219,7 @@
           <w:szCs w:val="24"/>
           <w:lang w:val="es-CR"/>
         </w:rPr>
-        <w:t xml:space="preserve">Otras de las razones para elegir </w:t>
-      </w:r>
-      <w:proofErr w:type="spellStart"/>
-      <w:r>
-        <w:rPr>
-          <w:rFonts w:ascii="Arial" w:hAnsi="Arial" w:cs="Arial"/>
-          <w:color w:val="000000" w:themeColor="text1"/>
-          <w:sz w:val="24"/>
-          <w:szCs w:val="24"/>
-          <w:lang w:val="es-CR"/>
-        </w:rPr>
-        <w:t>ReactJS</w:t>
-      </w:r>
-      <w:proofErr w:type="spellEnd"/>
-      <w:r>
-        <w:rPr>
-          <w:rFonts w:ascii="Arial" w:hAnsi="Arial" w:cs="Arial"/>
-          <w:color w:val="000000" w:themeColor="text1"/>
-          <w:sz w:val="24"/>
-          <w:szCs w:val="24"/>
-          <w:lang w:val="es-CR"/>
-        </w:rPr>
-        <w:t xml:space="preserve"> como la librería Front-</w:t>
-      </w:r>
-      <w:proofErr w:type="spellStart"/>
-      <w:r>
-        <w:rPr>
-          <w:rFonts w:ascii="Arial" w:hAnsi="Arial" w:cs="Arial"/>
-          <w:color w:val="000000" w:themeColor="text1"/>
-          <w:sz w:val="24"/>
-          <w:szCs w:val="24"/>
-          <w:lang w:val="es-CR"/>
-        </w:rPr>
-        <w:t>end</w:t>
-      </w:r>
-      <w:proofErr w:type="spellEnd"/>
-      <w:r>
-        <w:rPr>
-          <w:rFonts w:ascii="Arial" w:hAnsi="Arial" w:cs="Arial"/>
-          <w:color w:val="000000" w:themeColor="text1"/>
-          <w:sz w:val="24"/>
-          <w:szCs w:val="24"/>
-          <w:lang w:val="es-CR"/>
-        </w:rPr>
-        <w:t xml:space="preserve"> para crear nuestras aplicaciones Web son:</w:t>
+        <w:t>Otras de las razones para elegir ReactJS como la librería Front-end para crear nuestras aplicaciones Web son:</w:t>
       </w:r>
     </w:p>
     <w:p>
@@ -5815,27 +4243,7 @@
           <w:szCs w:val="24"/>
           <w:lang w:val="es-CR"/>
         </w:rPr>
-        <w:t xml:space="preserve">Navegadores como Google Chrome tienen herramientas y extensiones en la Chrome Store que nos permiten hacerle seguimiento a nuestro código a través del navegador y hacer seguimiento de cómo va funcionando el DOM virtual de </w:t>
-      </w:r>
-      <w:proofErr w:type="spellStart"/>
-      <w:r>
-        <w:rPr>
-          <w:rFonts w:ascii="Arial" w:hAnsi="Arial" w:cs="Arial"/>
-          <w:sz w:val="24"/>
-          <w:szCs w:val="24"/>
-          <w:lang w:val="es-CR"/>
-        </w:rPr>
-        <w:t>ReactJS</w:t>
-      </w:r>
-      <w:proofErr w:type="spellEnd"/>
-      <w:r>
-        <w:rPr>
-          <w:rFonts w:ascii="Arial" w:hAnsi="Arial" w:cs="Arial"/>
-          <w:sz w:val="24"/>
-          <w:szCs w:val="24"/>
-          <w:lang w:val="es-CR"/>
-        </w:rPr>
-        <w:t>.</w:t>
+        <w:t>Navegadores como Google Chrome tienen herramientas y extensiones en la Chrome Store que nos permiten hacerle seguimiento a nuestro código a través del navegador y hacer seguimiento de cómo va funcionando el DOM virtual de ReactJS.</w:t>
       </w:r>
     </w:p>
     <w:p>
@@ -5859,107 +4267,7 @@
           <w:szCs w:val="24"/>
           <w:lang w:val="es-CR"/>
         </w:rPr>
-        <w:t xml:space="preserve">Cuando se crea una aplicación Web con </w:t>
-      </w:r>
-      <w:proofErr w:type="spellStart"/>
-      <w:r>
-        <w:rPr>
-          <w:rFonts w:ascii="Arial" w:hAnsi="Arial" w:cs="Arial"/>
-          <w:sz w:val="24"/>
-          <w:szCs w:val="24"/>
-          <w:lang w:val="es-CR"/>
-        </w:rPr>
-        <w:t>ReactJS</w:t>
-      </w:r>
-      <w:proofErr w:type="spellEnd"/>
-      <w:r>
-        <w:rPr>
-          <w:rFonts w:ascii="Arial" w:hAnsi="Arial" w:cs="Arial"/>
-          <w:sz w:val="24"/>
-          <w:szCs w:val="24"/>
-          <w:lang w:val="es-CR"/>
-        </w:rPr>
-        <w:t>, si se desea crear una aplicación móvil en la parte del Front-</w:t>
-      </w:r>
-      <w:proofErr w:type="spellStart"/>
-      <w:r>
-        <w:rPr>
-          <w:rFonts w:ascii="Arial" w:hAnsi="Arial" w:cs="Arial"/>
-          <w:sz w:val="24"/>
-          <w:szCs w:val="24"/>
-          <w:lang w:val="es-CR"/>
-        </w:rPr>
-        <w:t>end</w:t>
-      </w:r>
-      <w:proofErr w:type="spellEnd"/>
-      <w:r>
-        <w:rPr>
-          <w:rFonts w:ascii="Arial" w:hAnsi="Arial" w:cs="Arial"/>
-          <w:sz w:val="24"/>
-          <w:szCs w:val="24"/>
-          <w:lang w:val="es-CR"/>
-        </w:rPr>
-        <w:t xml:space="preserve"> existe </w:t>
-      </w:r>
-      <w:proofErr w:type="spellStart"/>
-      <w:r>
-        <w:rPr>
-          <w:rFonts w:ascii="Arial" w:hAnsi="Arial" w:cs="Arial"/>
-          <w:sz w:val="24"/>
-          <w:szCs w:val="24"/>
-          <w:lang w:val="es-CR"/>
-        </w:rPr>
-        <w:t>React</w:t>
-      </w:r>
-      <w:proofErr w:type="spellEnd"/>
-      <w:r>
-        <w:rPr>
-          <w:rFonts w:ascii="Arial" w:hAnsi="Arial" w:cs="Arial"/>
-          <w:sz w:val="24"/>
-          <w:szCs w:val="24"/>
-          <w:lang w:val="es-CR"/>
-        </w:rPr>
-        <w:t xml:space="preserve"> </w:t>
-      </w:r>
-      <w:proofErr w:type="spellStart"/>
-      <w:r>
-        <w:rPr>
-          <w:rFonts w:ascii="Arial" w:hAnsi="Arial" w:cs="Arial"/>
-          <w:sz w:val="24"/>
-          <w:szCs w:val="24"/>
-          <w:lang w:val="es-CR"/>
-        </w:rPr>
-        <w:t>Native</w:t>
-      </w:r>
-      <w:proofErr w:type="spellEnd"/>
-      <w:r>
-        <w:rPr>
-          <w:rFonts w:ascii="Arial" w:hAnsi="Arial" w:cs="Arial"/>
-          <w:sz w:val="24"/>
-          <w:szCs w:val="24"/>
-          <w:lang w:val="es-CR"/>
-        </w:rPr>
-        <w:t xml:space="preserve">, la cual tiene una estructura similar y la transición no es </w:t>
-      </w:r>
-      <w:proofErr w:type="spellStart"/>
-      <w:r>
-        <w:rPr>
-          <w:rFonts w:ascii="Arial" w:hAnsi="Arial" w:cs="Arial"/>
-          <w:sz w:val="24"/>
-          <w:szCs w:val="24"/>
-          <w:lang w:val="es-CR"/>
-        </w:rPr>
-        <w:t>es</w:t>
-      </w:r>
-      <w:proofErr w:type="spellEnd"/>
-      <w:r>
-        <w:rPr>
-          <w:rFonts w:ascii="Arial" w:hAnsi="Arial" w:cs="Arial"/>
-          <w:sz w:val="24"/>
-          <w:szCs w:val="24"/>
-          <w:lang w:val="es-CR"/>
-        </w:rPr>
-        <w:t xml:space="preserve"> compleja.</w:t>
+        <w:t>Cuando se crea una aplicación Web con ReactJS, si se desea crear una aplicación móvil en la parte del Front-end existe React Native, la cual tiene una estructura similar y la transición no es es compleja.</w:t>
       </w:r>
     </w:p>
     <w:p>
@@ -5977,25 +4285,14 @@
           <w:szCs w:val="24"/>
         </w:rPr>
       </w:pPr>
-      <w:proofErr w:type="spellStart"/>
-      <w:r>
-        <w:rPr>
-          <w:rFonts w:ascii="Arial" w:eastAsia="Times New Roman" w:hAnsi="Arial" w:cs="Arial"/>
-          <w:color w:val="000000" w:themeColor="text1"/>
-          <w:sz w:val="24"/>
-          <w:szCs w:val="24"/>
-        </w:rPr>
-        <w:t>Actividad</w:t>
-      </w:r>
-      <w:proofErr w:type="spellEnd"/>
-      <w:r>
-        <w:rPr>
-          <w:rFonts w:ascii="Arial" w:eastAsia="Times New Roman" w:hAnsi="Arial" w:cs="Arial"/>
-          <w:color w:val="000000" w:themeColor="text1"/>
-          <w:sz w:val="24"/>
-          <w:szCs w:val="24"/>
-        </w:rPr>
-        <w:t xml:space="preserve"> 4</w:t>
+      <w:r>
+        <w:rPr>
+          <w:rFonts w:ascii="Arial" w:eastAsia="Times New Roman" w:hAnsi="Arial" w:cs="Arial"/>
+          <w:color w:val="000000" w:themeColor="text1"/>
+          <w:sz w:val="24"/>
+          <w:szCs w:val="24"/>
+        </w:rPr>
+        <w:t>Actividad 4</w:t>
       </w:r>
     </w:p>
     <w:p>
@@ -6039,29 +4336,7 @@
           <w:szCs w:val="24"/>
           <w:lang w:val="es-CR"/>
         </w:rPr>
-        <w:t xml:space="preserve">Ahora que sabes por qué trabajar con </w:t>
-      </w:r>
-      <w:proofErr w:type="spellStart"/>
-      <w:r>
-        <w:rPr>
-          <w:rFonts w:ascii="Arial" w:hAnsi="Arial" w:cs="Arial"/>
-          <w:color w:val="000000" w:themeColor="text1"/>
-          <w:sz w:val="24"/>
-          <w:szCs w:val="24"/>
-          <w:lang w:val="es-CR"/>
-        </w:rPr>
-        <w:t>ReactJS</w:t>
-      </w:r>
-      <w:proofErr w:type="spellEnd"/>
-      <w:r>
-        <w:rPr>
-          <w:rFonts w:ascii="Arial" w:hAnsi="Arial" w:cs="Arial"/>
-          <w:color w:val="000000" w:themeColor="text1"/>
-          <w:sz w:val="24"/>
-          <w:szCs w:val="24"/>
-          <w:lang w:val="es-CR"/>
-        </w:rPr>
-        <w:t>, te invitamos a que valides tus conocimientos con la siguiente actividad.</w:t>
+        <w:t>Ahora que sabes por qué trabajar con ReactJS, te invitamos a que valides tus conocimientos con la siguiente actividad.</w:t>
       </w:r>
       <w:r>
         <w:rPr>
@@ -6167,28 +4442,7 @@
           <w:lang w:val="es-CR"/>
         </w:rPr>
         <w:br/>
-      </w:r>
-      <w:proofErr w:type="spellStart"/>
-      <w:r>
-        <w:rPr>
-          <w:rFonts w:ascii="Arial" w:hAnsi="Arial" w:cs="Arial"/>
-          <w:color w:val="000000" w:themeColor="text1"/>
-          <w:sz w:val="24"/>
-          <w:szCs w:val="24"/>
-          <w:lang w:val="es-CR"/>
-        </w:rPr>
-        <w:t>ReactJS</w:t>
-      </w:r>
-      <w:proofErr w:type="spellEnd"/>
-      <w:r>
-        <w:rPr>
-          <w:rFonts w:ascii="Arial" w:hAnsi="Arial" w:cs="Arial"/>
-          <w:color w:val="000000" w:themeColor="text1"/>
-          <w:sz w:val="24"/>
-          <w:szCs w:val="24"/>
-          <w:lang w:val="es-CR"/>
-        </w:rPr>
-        <w:t xml:space="preserve"> nos ofrece varias razones por las cuales deberíamos seleccionarla para crear la interfaz gráfica de nuestras aplicaciones Web. A </w:t>
+        <w:t xml:space="preserve">ReactJS nos ofrece varias razones por las cuales deberíamos seleccionarla para crear la interfaz gráfica de nuestras aplicaciones Web. A </w:t>
       </w:r>
       <w:r>
         <w:rPr>
@@ -6297,19 +4551,8 @@
           <w:szCs w:val="24"/>
           <w:lang w:val="es-CR"/>
         </w:rPr>
-        <w:t xml:space="preserve">Lección 2: Configuración </w:t>
-      </w:r>
-      <w:proofErr w:type="spellStart"/>
-      <w:r>
-        <w:rPr>
-          <w:rFonts w:ascii="Arial" w:eastAsia="Times New Roman" w:hAnsi="Arial" w:cs="Arial"/>
-          <w:sz w:val="24"/>
-          <w:szCs w:val="24"/>
-          <w:lang w:val="es-CR"/>
-        </w:rPr>
-        <w:t>ReactJS</w:t>
-      </w:r>
-      <w:proofErr w:type="spellEnd"/>
+        <w:t>Lección 2: Configuración ReactJS</w:t>
+      </w:r>
     </w:p>
     <w:p>
       <w:pPr>
@@ -6335,7 +4578,6 @@
         </w:rPr>
       </w:pPr>
       <w:hyperlink r:id="rId31" w:history="1">
-        <w:proofErr w:type="spellStart"/>
         <w:r>
           <w:rPr>
             <w:rFonts w:ascii="Arial" w:eastAsia="Times New Roman" w:hAnsi="Arial" w:cs="Arial"/>
@@ -6343,17 +4585,7 @@
             <w:sz w:val="24"/>
             <w:szCs w:val="24"/>
           </w:rPr>
-          <w:t>Lectura</w:t>
-        </w:r>
-        <w:proofErr w:type="spellEnd"/>
-        <w:r>
-          <w:rPr>
-            <w:rFonts w:ascii="Arial" w:eastAsia="Times New Roman" w:hAnsi="Arial" w:cs="Arial"/>
-            <w:color w:val="000000" w:themeColor="text1"/>
-            <w:sz w:val="24"/>
-            <w:szCs w:val="24"/>
-          </w:rPr>
-          <w:t>: Babel.JS</w:t>
+          <w:t>Lectura: Babel.JS</w:t>
         </w:r>
       </w:hyperlink>
     </w:p>
@@ -6361,14 +4593,773 @@
       <w:pPr>
         <w:spacing w:before="100" w:beforeAutospacing="1" w:after="100" w:afterAutospacing="1" w:line="240" w:lineRule="auto"/>
         <w:rPr>
-          <w:rFonts w:ascii="Arial" w:eastAsia="Times New Roman" w:hAnsi="Arial" w:cs="Arial"/>
-          <w:color w:val="000000" w:themeColor="text1"/>
-          <w:sz w:val="24"/>
-          <w:szCs w:val="24"/>
-        </w:rPr>
-      </w:pPr>
-      <w:bookmarkStart w:id="0" w:name="_GoBack"/>
-      <w:bookmarkEnd w:id="0"/>
+          <w:rFonts w:ascii="Arial" w:hAnsi="Arial" w:cs="Arial"/>
+          <w:color w:val="000000" w:themeColor="text1"/>
+          <w:sz w:val="24"/>
+          <w:szCs w:val="24"/>
+          <w:lang w:val="es-CR"/>
+        </w:rPr>
+      </w:pPr>
+      <w:r>
+        <w:rPr>
+          <w:rFonts w:ascii="Arial" w:hAnsi="Arial" w:cs="Arial"/>
+          <w:color w:val="000000" w:themeColor="text1"/>
+          <w:sz w:val="24"/>
+          <w:szCs w:val="24"/>
+          <w:lang w:val="es-CR"/>
+        </w:rPr>
+        <w:t>Babel.js</w:t>
+      </w:r>
+    </w:p>
+    <w:p>
+      <w:pPr>
+        <w:jc w:val="center"/>
+      </w:pPr>
+      <w:r>
+        <w:rPr>
+          <w:noProof/>
+        </w:rPr>
+        <w:drawing>
+          <wp:inline distT="0" distB="0" distL="0" distR="0" wp14:anchorId="1839B0C4" wp14:editId="1341A9A6">
+            <wp:extent cx="3517900" cy="1172633"/>
+            <wp:effectExtent l="0" t="0" r="6350" b="8890"/>
+            <wp:docPr id="27" name="Picture 27"/>
+            <wp:cNvGraphicFramePr>
+              <a:graphicFrameLocks xmlns:a="http://schemas.openxmlformats.org/drawingml/2006/main" noChangeAspect="1"/>
+            </wp:cNvGraphicFramePr>
+            <a:graphic xmlns:a="http://schemas.openxmlformats.org/drawingml/2006/main">
+              <a:graphicData uri="http://schemas.openxmlformats.org/drawingml/2006/picture">
+                <pic:pic xmlns:pic="http://schemas.openxmlformats.org/drawingml/2006/picture">
+                  <pic:nvPicPr>
+                    <pic:cNvPr id="0" name="Picture 80"/>
+                    <pic:cNvPicPr>
+                      <a:picLocks noChangeAspect="1" noChangeArrowheads="1"/>
+                    </pic:cNvPicPr>
+                  </pic:nvPicPr>
+                  <pic:blipFill>
+                    <a:blip r:embed="rId32" cstate="print">
+                      <a:extLst>
+                        <a:ext uri="{28A0092B-C50C-407E-A947-70E740481C1C}">
+                          <a14:useLocalDpi xmlns:a14="http://schemas.microsoft.com/office/drawing/2010/main" val="0"/>
+                        </a:ext>
+                      </a:extLst>
+                    </a:blip>
+                    <a:srcRect/>
+                    <a:stretch>
+                      <a:fillRect/>
+                    </a:stretch>
+                  </pic:blipFill>
+                  <pic:spPr bwMode="auto">
+                    <a:xfrm>
+                      <a:off x="0" y="0"/>
+                      <a:ext cx="3523212" cy="1174404"/>
+                    </a:xfrm>
+                    <a:prstGeom prst="rect">
+                      <a:avLst/>
+                    </a:prstGeom>
+                    <a:noFill/>
+                    <a:ln>
+                      <a:noFill/>
+                    </a:ln>
+                  </pic:spPr>
+                </pic:pic>
+              </a:graphicData>
+            </a:graphic>
+          </wp:inline>
+        </w:drawing>
+      </w:r>
+    </w:p>
+    <w:p>
+      <w:pPr>
+        <w:spacing w:after="240"/>
+      </w:pPr>
+    </w:p>
+    <w:p>
+      <w:pPr>
+        <w:spacing w:before="100" w:beforeAutospacing="1" w:after="100" w:afterAutospacing="1" w:line="240" w:lineRule="auto"/>
+        <w:rPr>
+          <w:rFonts w:ascii="Arial" w:hAnsi="Arial" w:cs="Arial"/>
+          <w:b/>
+          <w:bCs/>
+          <w:color w:val="000000" w:themeColor="text1"/>
+          <w:sz w:val="24"/>
+          <w:szCs w:val="24"/>
+          <w:lang w:val="es-CR"/>
+        </w:rPr>
+      </w:pPr>
+      <w:r>
+        <w:rPr>
+          <w:rFonts w:ascii="Arial" w:hAnsi="Arial" w:cs="Arial"/>
+          <w:b/>
+          <w:bCs/>
+          <w:color w:val="000000" w:themeColor="text1"/>
+          <w:sz w:val="24"/>
+          <w:szCs w:val="24"/>
+          <w:lang w:val="es-CR"/>
+        </w:rPr>
+        <w:lastRenderedPageBreak/>
+        <w:t>Babel es una herramienta que nos permitirá implementar las características de JavaScript ECMAScript 6-ES6, convirtiendo el código en ES5 para que sea leído por cualquier navegador. ¿Cómo? Aquí lo verás.</w:t>
+      </w:r>
+    </w:p>
+    <w:p>
+      <w:pPr>
+        <w:spacing w:after="240"/>
+        <w:rPr>
+          <w:lang w:val="es-CR"/>
+        </w:rPr>
+      </w:pPr>
+    </w:p>
+    <w:p>
+      <w:pPr>
+        <w:spacing w:before="100" w:beforeAutospacing="1" w:after="100" w:afterAutospacing="1" w:line="240" w:lineRule="auto"/>
+        <w:rPr>
+          <w:rFonts w:ascii="Arial" w:hAnsi="Arial" w:cs="Arial"/>
+          <w:b/>
+          <w:bCs/>
+          <w:color w:val="000000" w:themeColor="text1"/>
+          <w:sz w:val="24"/>
+          <w:szCs w:val="24"/>
+          <w:lang w:val="es-CR"/>
+        </w:rPr>
+      </w:pPr>
+      <w:r>
+        <w:rPr>
+          <w:rFonts w:ascii="Arial" w:hAnsi="Arial" w:cs="Arial"/>
+          <w:b/>
+          <w:bCs/>
+          <w:color w:val="000000" w:themeColor="text1"/>
+          <w:sz w:val="24"/>
+          <w:szCs w:val="24"/>
+          <w:lang w:val="es-CR"/>
+        </w:rPr>
+        <w:t>La razón:</w:t>
+      </w:r>
+    </w:p>
+    <w:p>
+      <w:pPr>
+        <w:spacing w:before="100" w:beforeAutospacing="1" w:after="100" w:afterAutospacing="1" w:line="240" w:lineRule="auto"/>
+        <w:rPr>
+          <w:rFonts w:ascii="Arial" w:hAnsi="Arial" w:cs="Arial"/>
+          <w:color w:val="000000" w:themeColor="text1"/>
+          <w:sz w:val="24"/>
+          <w:szCs w:val="24"/>
+          <w:lang w:val="es-CR"/>
+        </w:rPr>
+      </w:pPr>
+      <w:r>
+        <w:rPr>
+          <w:rFonts w:ascii="Arial" w:hAnsi="Arial" w:cs="Arial"/>
+          <w:color w:val="000000" w:themeColor="text1"/>
+          <w:sz w:val="24"/>
+          <w:szCs w:val="24"/>
+          <w:lang w:val="es-CR"/>
+        </w:rPr>
+        <w:t>ES6 presenta nuevas características que hacen que desarrolladores, como tú, prefieran trabajar con este lenguaje, lo cual es muy crítico pues la mayoría de los navegadores y las plataformas de Javascript tienen poco soporte para él.</w:t>
+      </w:r>
+    </w:p>
+    <w:p>
+      <w:pPr>
+        <w:spacing w:after="0"/>
+        <w:jc w:val="center"/>
+      </w:pPr>
+      <w:r>
+        <w:rPr>
+          <w:noProof/>
+        </w:rPr>
+        <w:drawing>
+          <wp:inline distT="0" distB="0" distL="0" distR="0" wp14:anchorId="783F182E" wp14:editId="5C9D7F25">
+            <wp:extent cx="3721100" cy="1115137"/>
+            <wp:effectExtent l="0" t="0" r="0" b="8890"/>
+            <wp:docPr id="26" name="Picture 26"/>
+            <wp:cNvGraphicFramePr>
+              <a:graphicFrameLocks xmlns:a="http://schemas.openxmlformats.org/drawingml/2006/main" noChangeAspect="1"/>
+            </wp:cNvGraphicFramePr>
+            <a:graphic xmlns:a="http://schemas.openxmlformats.org/drawingml/2006/main">
+              <a:graphicData uri="http://schemas.openxmlformats.org/drawingml/2006/picture">
+                <pic:pic xmlns:pic="http://schemas.openxmlformats.org/drawingml/2006/picture">
+                  <pic:nvPicPr>
+                    <pic:cNvPr id="0" name="Picture 81"/>
+                    <pic:cNvPicPr>
+                      <a:picLocks noChangeAspect="1" noChangeArrowheads="1"/>
+                    </pic:cNvPicPr>
+                  </pic:nvPicPr>
+                  <pic:blipFill>
+                    <a:blip r:embed="rId33">
+                      <a:extLst>
+                        <a:ext uri="{28A0092B-C50C-407E-A947-70E740481C1C}">
+                          <a14:useLocalDpi xmlns:a14="http://schemas.microsoft.com/office/drawing/2010/main" val="0"/>
+                        </a:ext>
+                      </a:extLst>
+                    </a:blip>
+                    <a:srcRect/>
+                    <a:stretch>
+                      <a:fillRect/>
+                    </a:stretch>
+                  </pic:blipFill>
+                  <pic:spPr bwMode="auto">
+                    <a:xfrm>
+                      <a:off x="0" y="0"/>
+                      <a:ext cx="3783254" cy="1133763"/>
+                    </a:xfrm>
+                    <a:prstGeom prst="rect">
+                      <a:avLst/>
+                    </a:prstGeom>
+                    <a:noFill/>
+                    <a:ln>
+                      <a:noFill/>
+                    </a:ln>
+                  </pic:spPr>
+                </pic:pic>
+              </a:graphicData>
+            </a:graphic>
+          </wp:inline>
+        </w:drawing>
+      </w:r>
+    </w:p>
+    <w:p>
+      <w:pPr>
+        <w:spacing w:before="100" w:beforeAutospacing="1" w:after="100" w:afterAutospacing="1" w:line="240" w:lineRule="auto"/>
+        <w:rPr>
+          <w:rFonts w:ascii="Arial" w:hAnsi="Arial" w:cs="Arial"/>
+          <w:color w:val="000000" w:themeColor="text1"/>
+          <w:sz w:val="24"/>
+          <w:szCs w:val="24"/>
+          <w:lang w:val="es-CR"/>
+        </w:rPr>
+      </w:pPr>
+      <w:r>
+        <w:rPr>
+          <w:lang w:val="es-CR"/>
+        </w:rPr>
+        <w:br/>
+      </w:r>
+      <w:r>
+        <w:rPr>
+          <w:lang w:val="es-CR"/>
+        </w:rPr>
+        <w:br/>
+      </w:r>
+      <w:r>
+        <w:rPr>
+          <w:rFonts w:ascii="Arial" w:hAnsi="Arial" w:cs="Arial"/>
+          <w:color w:val="000000" w:themeColor="text1"/>
+          <w:sz w:val="24"/>
+          <w:szCs w:val="24"/>
+          <w:lang w:val="es-CR"/>
+        </w:rPr>
+        <w:t>Pues bien, Babel.js implementa plugins -conocidos como presets- que realizan dicha transformación para React, ES2015 y npm. Por eso, podemos decir técnicamente que es un transcompilador.</w:t>
+      </w:r>
+      <w:r>
+        <w:rPr>
+          <w:rFonts w:ascii="Arial" w:hAnsi="Arial" w:cs="Arial"/>
+          <w:color w:val="000000" w:themeColor="text1"/>
+          <w:sz w:val="24"/>
+          <w:szCs w:val="24"/>
+          <w:lang w:val="es-CR"/>
+        </w:rPr>
+        <w:br/>
+        <w:t>Es importante tener presente que, si quisieramos hacer uso de Babel, necesitamos tener instalado Node.js pues está escrito en JavaScript.</w:t>
+      </w:r>
+    </w:p>
+    <w:p>
+      <w:pPr>
+        <w:spacing w:before="100" w:beforeAutospacing="1" w:after="100" w:afterAutospacing="1" w:line="240" w:lineRule="auto"/>
+        <w:rPr>
+          <w:rFonts w:ascii="Arial" w:hAnsi="Arial" w:cs="Arial"/>
+          <w:b/>
+          <w:bCs/>
+          <w:color w:val="000000" w:themeColor="text1"/>
+          <w:sz w:val="24"/>
+          <w:szCs w:val="24"/>
+          <w:lang w:val="es-CR"/>
+        </w:rPr>
+      </w:pPr>
+      <w:r>
+        <w:rPr>
+          <w:rFonts w:ascii="Arial" w:hAnsi="Arial" w:cs="Arial"/>
+          <w:b/>
+          <w:bCs/>
+          <w:color w:val="000000" w:themeColor="text1"/>
+          <w:sz w:val="24"/>
+          <w:szCs w:val="24"/>
+          <w:lang w:val="es-CR"/>
+        </w:rPr>
+        <w:t>Babel.js y Node.js:</w:t>
+      </w:r>
+    </w:p>
+    <w:p>
+      <w:pPr>
+        <w:spacing w:before="100" w:beforeAutospacing="1" w:after="100" w:afterAutospacing="1" w:line="240" w:lineRule="auto"/>
+        <w:rPr>
+          <w:lang w:val="es-CR"/>
+        </w:rPr>
+      </w:pPr>
+      <w:r>
+        <w:rPr>
+          <w:rFonts w:ascii="Arial" w:hAnsi="Arial" w:cs="Arial"/>
+          <w:color w:val="000000" w:themeColor="text1"/>
+          <w:sz w:val="24"/>
+          <w:szCs w:val="24"/>
+          <w:lang w:val="es-CR"/>
+        </w:rPr>
+        <w:t>Para usar node.js e instalar el cliente de Babel.js necesitamos:</w:t>
+      </w:r>
+      <w:r>
+        <w:rPr>
+          <w:lang w:val="es-CR"/>
+        </w:rPr>
+        <w:br/>
+      </w:r>
+      <w:r>
+        <w:rPr>
+          <w:lang w:val="es-CR"/>
+        </w:rPr>
+        <w:br/>
+      </w:r>
+      <w:r>
+        <w:rPr>
+          <w:rFonts w:ascii="Arial" w:hAnsi="Arial" w:cs="Arial"/>
+          <w:sz w:val="24"/>
+          <w:szCs w:val="24"/>
+          <w:lang w:val="es-CR"/>
+        </w:rPr>
+        <w:t>1. Crear una carpeta para el nuevo proyecto.</w:t>
+      </w:r>
+      <w:r>
+        <w:rPr>
+          <w:rFonts w:ascii="Arial" w:hAnsi="Arial" w:cs="Arial"/>
+          <w:sz w:val="24"/>
+          <w:szCs w:val="24"/>
+          <w:lang w:val="es-CR"/>
+        </w:rPr>
+        <w:br/>
+      </w:r>
+      <w:r>
+        <w:rPr>
+          <w:rFonts w:ascii="Arial" w:hAnsi="Arial" w:cs="Arial"/>
+          <w:sz w:val="24"/>
+          <w:szCs w:val="24"/>
+          <w:lang w:val="es-CR"/>
+        </w:rPr>
+        <w:br/>
+        <w:t>2. En la consola de tu sistema operativo navega hasta esa carpeta y ejecuta los comandos:</w:t>
+      </w:r>
+    </w:p>
+    <w:p>
+      <w:pPr>
+        <w:jc w:val="center"/>
+      </w:pPr>
+      <w:r>
+        <w:rPr>
+          <w:rStyle w:val="HTMLCode"/>
+          <w:rFonts w:eastAsiaTheme="minorHAnsi"/>
+        </w:rPr>
+        <w:t>npm install babel-preset-es2015</w:t>
+      </w:r>
+      <w:r>
+        <w:rPr>
+          <w:rFonts w:ascii="Courier New" w:hAnsi="Courier New" w:cs="Courier New"/>
+          <w:sz w:val="20"/>
+          <w:szCs w:val="20"/>
+        </w:rPr>
+        <w:br/>
+      </w:r>
+      <w:r>
+        <w:rPr>
+          <w:rStyle w:val="HTMLCode"/>
+          <w:rFonts w:eastAsiaTheme="minorHAnsi"/>
+        </w:rPr>
+        <w:t>npm install babel-cli -g</w:t>
+      </w:r>
+    </w:p>
+    <w:p>
+      <w:pPr>
+        <w:spacing w:after="240"/>
+        <w:rPr>
+          <w:lang w:val="es-CR"/>
+        </w:rPr>
+      </w:pPr>
+      <w:r>
+        <w:rPr>
+          <w:lang w:val="es-CR"/>
+        </w:rPr>
+        <w:br/>
+      </w:r>
+      <w:r>
+        <w:rPr>
+          <w:rFonts w:ascii="Arial" w:hAnsi="Arial" w:cs="Arial"/>
+          <w:sz w:val="24"/>
+          <w:szCs w:val="24"/>
+          <w:lang w:val="es-CR"/>
+        </w:rPr>
+        <w:t>Con esto habrás instalado el preset es2015 y también el cliente de babel de manera global, así podrás ejecutar los comandos de Babel en cualquier proyecto.</w:t>
+      </w:r>
+      <w:r>
+        <w:rPr>
+          <w:rFonts w:ascii="Arial" w:hAnsi="Arial" w:cs="Arial"/>
+          <w:sz w:val="24"/>
+          <w:szCs w:val="24"/>
+          <w:lang w:val="es-CR"/>
+        </w:rPr>
+        <w:br/>
+      </w:r>
+      <w:r>
+        <w:rPr>
+          <w:rFonts w:ascii="Arial" w:hAnsi="Arial" w:cs="Arial"/>
+          <w:sz w:val="24"/>
+          <w:szCs w:val="24"/>
+          <w:lang w:val="es-CR"/>
+        </w:rPr>
+        <w:br/>
+        <w:t>3. Dentro de la carpeta crea un archivo llamado ".babelrc" y dentro coloca el texto</w:t>
+      </w:r>
+      <w:r>
+        <w:rPr>
+          <w:lang w:val="es-CR"/>
+        </w:rPr>
+        <w:t xml:space="preserve"> </w:t>
+      </w:r>
+      <w:r>
+        <w:rPr>
+          <w:rStyle w:val="HTMLCode"/>
+          <w:rFonts w:eastAsiaTheme="minorHAnsi"/>
+          <w:lang w:val="es-CR"/>
+        </w:rPr>
+        <w:t>{ "presets": ["es2015"] }</w:t>
+      </w:r>
+      <w:r>
+        <w:rPr>
+          <w:lang w:val="es-CR"/>
+        </w:rPr>
+        <w:t xml:space="preserve"> </w:t>
+      </w:r>
+      <w:r>
+        <w:rPr>
+          <w:rFonts w:ascii="Arial" w:hAnsi="Arial" w:cs="Arial"/>
+          <w:sz w:val="24"/>
+          <w:szCs w:val="24"/>
+          <w:lang w:val="es-CR"/>
+        </w:rPr>
+        <w:t>presta mucha atención a las comillas dobles, deben ser rectas, no arqueadas.</w:t>
+      </w:r>
+      <w:r>
+        <w:rPr>
+          <w:rFonts w:ascii="Arial" w:hAnsi="Arial" w:cs="Arial"/>
+          <w:sz w:val="24"/>
+          <w:szCs w:val="24"/>
+          <w:lang w:val="es-CR"/>
+        </w:rPr>
+        <w:br/>
+      </w:r>
+      <w:r>
+        <w:rPr>
+          <w:lang w:val="es-CR"/>
+        </w:rPr>
+        <w:lastRenderedPageBreak/>
+        <w:br/>
+      </w:r>
+      <w:r>
+        <w:rPr>
+          <w:rFonts w:ascii="Arial" w:hAnsi="Arial" w:cs="Arial"/>
+          <w:sz w:val="24"/>
+          <w:szCs w:val="24"/>
+          <w:lang w:val="es-CR"/>
+        </w:rPr>
+        <w:t>4. En la carpeta del proyecto crea un archivo llamado origen.js y dentro coloca las siguientes líneas de código:</w:t>
+      </w:r>
+    </w:p>
+    <w:p>
+      <w:pPr>
+        <w:spacing w:after="0"/>
+        <w:jc w:val="center"/>
+        <w:rPr>
+          <w:lang w:val="es-CR"/>
+        </w:rPr>
+      </w:pPr>
+      <w:r>
+        <w:rPr>
+          <w:lang w:val="es-CR"/>
+        </w:rPr>
+        <w:t>JavaScript</w:t>
+      </w:r>
+    </w:p>
+    <w:p>
+      <w:pPr>
+        <w:pStyle w:val="HTMLPreformatted"/>
+        <w:jc w:val="center"/>
+        <w:rPr>
+          <w:rStyle w:val="HTMLCode"/>
+          <w:lang w:val="es-CR"/>
+        </w:rPr>
+      </w:pPr>
+      <w:r>
+        <w:rPr>
+          <w:rStyle w:val="token"/>
+          <w:rFonts w:eastAsiaTheme="majorEastAsia"/>
+          <w:lang w:val="es-CR"/>
+        </w:rPr>
+        <w:t>var</w:t>
+      </w:r>
+      <w:r>
+        <w:rPr>
+          <w:rStyle w:val="HTMLCode"/>
+          <w:lang w:val="es-CR"/>
+        </w:rPr>
+        <w:t xml:space="preserve"> lista</w:t>
+      </w:r>
+      <w:r>
+        <w:rPr>
+          <w:rStyle w:val="token"/>
+          <w:rFonts w:eastAsiaTheme="majorEastAsia"/>
+          <w:lang w:val="es-CR"/>
+        </w:rPr>
+        <w:t>=[2,3,5,7];</w:t>
+      </w:r>
+    </w:p>
+    <w:p>
+      <w:pPr>
+        <w:pStyle w:val="HTMLPreformatted"/>
+        <w:jc w:val="center"/>
+        <w:rPr>
+          <w:lang w:val="es-CR"/>
+        </w:rPr>
+      </w:pPr>
+      <w:r>
+        <w:rPr>
+          <w:rStyle w:val="HTMLCode"/>
+          <w:lang w:val="es-CR"/>
+        </w:rPr>
+        <w:t>lista</w:t>
+      </w:r>
+      <w:r>
+        <w:rPr>
+          <w:rStyle w:val="token"/>
+          <w:rFonts w:eastAsiaTheme="majorEastAsia"/>
+          <w:lang w:val="es-CR"/>
+        </w:rPr>
+        <w:t>.map(</w:t>
+      </w:r>
+      <w:r>
+        <w:rPr>
+          <w:rStyle w:val="HTMLCode"/>
+          <w:lang w:val="es-CR"/>
+        </w:rPr>
+        <w:t>x</w:t>
+      </w:r>
+      <w:r>
+        <w:rPr>
+          <w:rStyle w:val="token"/>
+          <w:rFonts w:eastAsiaTheme="majorEastAsia"/>
+          <w:lang w:val="es-CR"/>
+        </w:rPr>
+        <w:t>=&gt;</w:t>
+      </w:r>
+      <w:r>
+        <w:rPr>
+          <w:rStyle w:val="HTMLCode"/>
+          <w:lang w:val="es-CR"/>
+        </w:rPr>
+        <w:t xml:space="preserve"> x</w:t>
+      </w:r>
+      <w:r>
+        <w:rPr>
+          <w:rStyle w:val="token"/>
+          <w:rFonts w:eastAsiaTheme="majorEastAsia"/>
+          <w:lang w:val="es-CR"/>
+        </w:rPr>
+        <w:t>*</w:t>
+      </w:r>
+      <w:r>
+        <w:rPr>
+          <w:rStyle w:val="HTMLCode"/>
+          <w:lang w:val="es-CR"/>
+        </w:rPr>
+        <w:t>x</w:t>
+      </w:r>
+      <w:r>
+        <w:rPr>
+          <w:rStyle w:val="token"/>
+          <w:rFonts w:eastAsiaTheme="majorEastAsia"/>
+          <w:lang w:val="es-CR"/>
+        </w:rPr>
+        <w:t>).forEach(</w:t>
+      </w:r>
+      <w:r>
+        <w:rPr>
+          <w:rStyle w:val="HTMLCode"/>
+          <w:lang w:val="es-CR"/>
+        </w:rPr>
+        <w:t>x</w:t>
+      </w:r>
+      <w:r>
+        <w:rPr>
+          <w:rStyle w:val="token"/>
+          <w:rFonts w:eastAsiaTheme="majorEastAsia"/>
+          <w:lang w:val="es-CR"/>
+        </w:rPr>
+        <w:t>=&gt;</w:t>
+      </w:r>
+      <w:r>
+        <w:rPr>
+          <w:rStyle w:val="HTMLCode"/>
+          <w:lang w:val="es-CR"/>
+        </w:rPr>
+        <w:t>console</w:t>
+      </w:r>
+      <w:r>
+        <w:rPr>
+          <w:rStyle w:val="token"/>
+          <w:rFonts w:eastAsiaTheme="majorEastAsia"/>
+          <w:lang w:val="es-CR"/>
+        </w:rPr>
+        <w:t>.log(</w:t>
+      </w:r>
+      <w:r>
+        <w:rPr>
+          <w:rStyle w:val="HTMLCode"/>
+          <w:lang w:val="es-CR"/>
+        </w:rPr>
+        <w:t>x</w:t>
+      </w:r>
+      <w:r>
+        <w:rPr>
+          <w:rStyle w:val="token"/>
+          <w:rFonts w:eastAsiaTheme="majorEastAsia"/>
+          <w:lang w:val="es-CR"/>
+        </w:rPr>
+        <w:t>));</w:t>
+      </w:r>
+    </w:p>
+    <w:p>
+      <w:pPr>
+        <w:rPr>
+          <w:rFonts w:ascii="Arial" w:hAnsi="Arial" w:cs="Arial"/>
+          <w:sz w:val="24"/>
+          <w:szCs w:val="24"/>
+          <w:lang w:val="es-CR"/>
+        </w:rPr>
+      </w:pPr>
+      <w:r>
+        <w:rPr>
+          <w:rFonts w:ascii="Arial" w:hAnsi="Arial" w:cs="Arial"/>
+          <w:sz w:val="24"/>
+          <w:szCs w:val="24"/>
+          <w:lang w:val="es-CR"/>
+        </w:rPr>
+        <w:t>Guarda el archivo y cierra el editor de código.</w:t>
+      </w:r>
+      <w:r>
+        <w:rPr>
+          <w:rFonts w:ascii="Arial" w:hAnsi="Arial" w:cs="Arial"/>
+          <w:sz w:val="24"/>
+          <w:szCs w:val="24"/>
+          <w:lang w:val="es-CR"/>
+        </w:rPr>
+        <w:br/>
+      </w:r>
+      <w:r>
+        <w:rPr>
+          <w:rFonts w:ascii="Arial" w:hAnsi="Arial" w:cs="Arial"/>
+          <w:sz w:val="24"/>
+          <w:szCs w:val="24"/>
+          <w:lang w:val="es-CR"/>
+        </w:rPr>
+        <w:br/>
+        <w:t xml:space="preserve">5. En la consola ejecuta el comando: </w:t>
+      </w:r>
+    </w:p>
+    <w:p>
+      <w:pPr>
+        <w:jc w:val="center"/>
+        <w:rPr>
+          <w:lang w:val="es-CR"/>
+        </w:rPr>
+      </w:pPr>
+      <w:r>
+        <w:rPr>
+          <w:rStyle w:val="HTMLCode"/>
+          <w:rFonts w:eastAsiaTheme="minorHAnsi"/>
+          <w:lang w:val="es-CR"/>
+        </w:rPr>
+        <w:t>babel origen.js –o destino.js</w:t>
+      </w:r>
+    </w:p>
+    <w:p>
+      <w:pPr>
+        <w:spacing w:after="240"/>
+        <w:rPr>
+          <w:rFonts w:ascii="Arial" w:hAnsi="Arial" w:cs="Arial"/>
+          <w:sz w:val="24"/>
+          <w:szCs w:val="24"/>
+          <w:lang w:val="es-CR"/>
+        </w:rPr>
+      </w:pPr>
+      <w:r>
+        <w:rPr>
+          <w:lang w:val="es-CR"/>
+        </w:rPr>
+        <w:br/>
+      </w:r>
+      <w:r>
+        <w:rPr>
+          <w:rFonts w:ascii="Arial" w:hAnsi="Arial" w:cs="Arial"/>
+          <w:sz w:val="24"/>
+          <w:szCs w:val="24"/>
+          <w:lang w:val="es-CR"/>
+        </w:rPr>
+        <w:t xml:space="preserve">Esto creará un nuevo archivo llamado destino.js, abrelo para que puedas observar </w:t>
+      </w:r>
+      <w:r>
+        <w:rPr>
+          <w:rFonts w:ascii="Arial" w:hAnsi="Arial" w:cs="Arial"/>
+          <w:sz w:val="24"/>
+          <w:szCs w:val="24"/>
+          <w:lang w:val="es-CR"/>
+        </w:rPr>
+        <w:t>cómo</w:t>
+      </w:r>
+      <w:r>
+        <w:rPr>
+          <w:rFonts w:ascii="Arial" w:hAnsi="Arial" w:cs="Arial"/>
+          <w:sz w:val="24"/>
+          <w:szCs w:val="24"/>
+          <w:lang w:val="es-CR"/>
+        </w:rPr>
+        <w:t xml:space="preserve"> se ha transpilado el código fuente de ES6 a ES5 y eso sería todo.</w:t>
+      </w:r>
+    </w:p>
+    <w:p>
+      <w:pPr>
+        <w:spacing w:after="0"/>
+        <w:rPr>
+          <w:rFonts w:ascii="Arial" w:hAnsi="Arial" w:cs="Arial"/>
+          <w:sz w:val="24"/>
+          <w:szCs w:val="24"/>
+          <w:lang w:val="es-CR"/>
+        </w:rPr>
+      </w:pPr>
+      <w:r>
+        <w:rPr>
+          <w:rFonts w:ascii="Arial" w:hAnsi="Arial" w:cs="Arial"/>
+          <w:b/>
+          <w:bCs/>
+          <w:sz w:val="24"/>
+          <w:szCs w:val="24"/>
+          <w:lang w:val="es-CR"/>
+        </w:rPr>
+        <w:t>Verás qué, en tu proyecto de convertirte en un gran desarrollador, usarás con frecuencia este transcompilador para implementar React.js</w:t>
+      </w:r>
+    </w:p>
+    <w:p>
+      <w:pPr>
+        <w:spacing w:after="0"/>
+        <w:rPr>
+          <w:rFonts w:ascii="Arial" w:hAnsi="Arial" w:cs="Arial"/>
+          <w:sz w:val="24"/>
+          <w:szCs w:val="24"/>
+          <w:lang w:val="es-CR"/>
+        </w:rPr>
+      </w:pPr>
     </w:p>
     <w:p>
       <w:pPr>
@@ -6392,27 +5383,138 @@
           <w:sz w:val="24"/>
           <w:szCs w:val="24"/>
         </w:rPr>
-        <w:t xml:space="preserve">3.2. </w:t>
-      </w:r>
-      <w:proofErr w:type="spellStart"/>
-      <w:r>
-        <w:rPr>
-          <w:rFonts w:ascii="Arial" w:eastAsia="Times New Roman" w:hAnsi="Arial" w:cs="Arial"/>
-          <w:color w:val="000000" w:themeColor="text1"/>
-          <w:sz w:val="24"/>
-          <w:szCs w:val="24"/>
-        </w:rPr>
-        <w:t>Actividad</w:t>
-      </w:r>
-      <w:proofErr w:type="spellEnd"/>
-      <w:r>
-        <w:rPr>
-          <w:rFonts w:ascii="Arial" w:eastAsia="Times New Roman" w:hAnsi="Arial" w:cs="Arial"/>
-          <w:color w:val="000000" w:themeColor="text1"/>
-          <w:sz w:val="24"/>
-          <w:szCs w:val="24"/>
-        </w:rPr>
-        <w:t xml:space="preserve"> 1</w:t>
+        <w:t>3.2. Actividad 1</w:t>
+      </w:r>
+    </w:p>
+    <w:p>
+      <w:pPr>
+        <w:spacing w:after="240"/>
+        <w:rPr>
+          <w:rFonts w:ascii="Arial" w:hAnsi="Arial" w:cs="Arial"/>
+          <w:sz w:val="24"/>
+          <w:szCs w:val="24"/>
+          <w:lang w:val="es-CR"/>
+        </w:rPr>
+      </w:pPr>
+      <w:r>
+        <w:rPr>
+          <w:rFonts w:ascii="Arial" w:hAnsi="Arial" w:cs="Arial"/>
+          <w:sz w:val="24"/>
+          <w:szCs w:val="24"/>
+          <w:lang w:val="es-CR"/>
+        </w:rPr>
+        <w:t xml:space="preserve">Tiempo de pensar </w:t>
+      </w:r>
+    </w:p>
+    <w:p>
+      <w:pPr>
+        <w:spacing w:after="240"/>
+        <w:rPr>
+          <w:rFonts w:ascii="Arial" w:hAnsi="Arial" w:cs="Arial"/>
+          <w:sz w:val="24"/>
+          <w:szCs w:val="24"/>
+          <w:lang w:val="es-CR"/>
+        </w:rPr>
+      </w:pPr>
+      <w:r>
+        <w:rPr>
+          <w:rFonts w:ascii="Arial" w:hAnsi="Arial" w:cs="Arial"/>
+          <w:sz w:val="24"/>
+          <w:szCs w:val="24"/>
+          <w:lang w:val="es-CR"/>
+        </w:rPr>
+        <w:t xml:space="preserve">Ahora que sabes que Babel es una herramienta que nos permitirá implementar las características de JavaScript ECMAScript 6-ES6, convirtiendo el código en ES5 para que sea leído por cualquier navegador, te invitamos a realizar la siguiente actividad. </w:t>
+      </w:r>
+      <w:r>
+        <w:rPr>
+          <w:rFonts w:ascii="Arial" w:hAnsi="Arial" w:cs="Arial"/>
+          <w:sz w:val="24"/>
+          <w:szCs w:val="24"/>
+          <w:lang w:val="es-CR"/>
+        </w:rPr>
+        <w:br/>
+      </w:r>
+      <w:r>
+        <w:rPr>
+          <w:rFonts w:ascii="Arial" w:hAnsi="Arial" w:cs="Arial"/>
+          <w:sz w:val="24"/>
+          <w:szCs w:val="24"/>
+          <w:lang w:val="es-CR"/>
+        </w:rPr>
+        <w:br/>
+        <w:t>Instrucciones:</w:t>
+      </w:r>
+      <w:r>
+        <w:rPr>
+          <w:rFonts w:ascii="Arial" w:hAnsi="Arial" w:cs="Arial"/>
+          <w:sz w:val="24"/>
+          <w:szCs w:val="24"/>
+          <w:lang w:val="es-CR"/>
+        </w:rPr>
+        <w:br/>
+      </w:r>
+      <w:r>
+        <w:rPr>
+          <w:rFonts w:ascii="Arial" w:hAnsi="Arial" w:cs="Arial"/>
+          <w:sz w:val="24"/>
+          <w:szCs w:val="24"/>
+          <w:lang w:val="es-CR"/>
+        </w:rPr>
+        <w:br/>
+        <w:t>Asocia las líneas de comando que te permiten trabajar con Babel.js, presentadas en la columna izquierda, a la función que les corresponde de la columna derecha.¡Adelante!</w:t>
+      </w:r>
+    </w:p>
+    <w:p>
+      <w:pPr>
+        <w:spacing w:before="100" w:beforeAutospacing="1" w:after="100" w:afterAutospacing="1" w:line="240" w:lineRule="auto"/>
+        <w:rPr>
+          <w:rFonts w:ascii="Arial" w:eastAsia="Times New Roman" w:hAnsi="Arial" w:cs="Arial"/>
+          <w:color w:val="000000" w:themeColor="text1"/>
+          <w:sz w:val="24"/>
+          <w:szCs w:val="24"/>
+          <w:lang w:val="es-CR"/>
+        </w:rPr>
+      </w:pPr>
+      <w:r>
+        <w:rPr>
+          <w:noProof/>
+        </w:rPr>
+        <w:lastRenderedPageBreak/>
+        <w:drawing>
+          <wp:inline distT="0" distB="0" distL="0" distR="0" wp14:anchorId="5F7F860E" wp14:editId="39B29535">
+            <wp:extent cx="5943600" cy="3808095"/>
+            <wp:effectExtent l="0" t="0" r="0" b="1905"/>
+            <wp:docPr id="28" name="Picture 28"/>
+            <wp:cNvGraphicFramePr>
+              <a:graphicFrameLocks xmlns:a="http://schemas.openxmlformats.org/drawingml/2006/main" noChangeAspect="1"/>
+            </wp:cNvGraphicFramePr>
+            <a:graphic xmlns:a="http://schemas.openxmlformats.org/drawingml/2006/main">
+              <a:graphicData uri="http://schemas.openxmlformats.org/drawingml/2006/picture">
+                <pic:pic xmlns:pic="http://schemas.openxmlformats.org/drawingml/2006/picture">
+                  <pic:nvPicPr>
+                    <pic:cNvPr id="1" name=""/>
+                    <pic:cNvPicPr/>
+                  </pic:nvPicPr>
+                  <pic:blipFill>
+                    <a:blip r:embed="rId34"/>
+                    <a:stretch>
+                      <a:fillRect/>
+                    </a:stretch>
+                  </pic:blipFill>
+                  <pic:spPr>
+                    <a:xfrm>
+                      <a:off x="0" y="0"/>
+                      <a:ext cx="5943600" cy="3808095"/>
+                    </a:xfrm>
+                    <a:prstGeom prst="rect">
+                      <a:avLst/>
+                    </a:prstGeom>
+                  </pic:spPr>
+                </pic:pic>
+              </a:graphicData>
+            </a:graphic>
+          </wp:inline>
+        </w:drawing>
       </w:r>
     </w:p>
     <w:p>
@@ -6437,39 +5539,703 @@
           <w:sz w:val="24"/>
           <w:szCs w:val="24"/>
         </w:rPr>
-        <w:t xml:space="preserve">3.3. </w:t>
-      </w:r>
-      <w:proofErr w:type="spellStart"/>
-      <w:r>
-        <w:rPr>
-          <w:rFonts w:ascii="Arial" w:eastAsia="Times New Roman" w:hAnsi="Arial" w:cs="Arial"/>
-          <w:color w:val="000000" w:themeColor="text1"/>
-          <w:sz w:val="24"/>
-          <w:szCs w:val="24"/>
-        </w:rPr>
-        <w:t>Configuración</w:t>
-      </w:r>
-      <w:proofErr w:type="spellEnd"/>
-      <w:r>
-        <w:rPr>
-          <w:rFonts w:ascii="Arial" w:eastAsia="Times New Roman" w:hAnsi="Arial" w:cs="Arial"/>
-          <w:color w:val="000000" w:themeColor="text1"/>
-          <w:sz w:val="24"/>
-          <w:szCs w:val="24"/>
-        </w:rPr>
-        <w:t xml:space="preserve"> del </w:t>
-      </w:r>
-      <w:proofErr w:type="spellStart"/>
-      <w:r>
-        <w:rPr>
-          <w:rFonts w:ascii="Arial" w:eastAsia="Times New Roman" w:hAnsi="Arial" w:cs="Arial"/>
-          <w:color w:val="000000" w:themeColor="text1"/>
-          <w:sz w:val="24"/>
-          <w:szCs w:val="24"/>
-        </w:rPr>
-        <w:t>ambiente</w:t>
-      </w:r>
-      <w:proofErr w:type="spellEnd"/>
+        <w:t>3.3. Configuración del ambiente</w:t>
+      </w:r>
+    </w:p>
+    <w:p>
+      <w:pPr>
+        <w:pStyle w:val="ListParagraph"/>
+        <w:spacing w:before="100" w:beforeAutospacing="1" w:after="100" w:afterAutospacing="1" w:line="240" w:lineRule="auto"/>
+        <w:ind w:left="1440"/>
+        <w:rPr>
+          <w:rFonts w:ascii="Arial" w:eastAsia="Times New Roman" w:hAnsi="Arial" w:cs="Arial"/>
+          <w:color w:val="000000" w:themeColor="text1"/>
+          <w:sz w:val="24"/>
+          <w:szCs w:val="24"/>
+        </w:rPr>
+      </w:pPr>
+    </w:p>
+    <w:p>
+      <w:pPr>
+        <w:pStyle w:val="ListParagraph"/>
+        <w:numPr>
+          <w:ilvl w:val="1"/>
+          <w:numId w:val="4"/>
+        </w:numPr>
+        <w:spacing w:before="100" w:beforeAutospacing="1" w:after="100" w:afterAutospacing="1" w:line="240" w:lineRule="auto"/>
+        <w:rPr>
+          <w:rFonts w:ascii="Arial" w:eastAsia="Times New Roman" w:hAnsi="Arial" w:cs="Arial"/>
+          <w:color w:val="000000" w:themeColor="text1"/>
+          <w:sz w:val="24"/>
+          <w:szCs w:val="24"/>
+          <w:lang w:val="es-CR"/>
+        </w:rPr>
+      </w:pPr>
+      <w:r>
+        <w:rPr>
+          <w:rFonts w:ascii="Arial" w:eastAsia="Times New Roman" w:hAnsi="Arial" w:cs="Arial"/>
+          <w:color w:val="000000" w:themeColor="text1"/>
+          <w:sz w:val="24"/>
+          <w:szCs w:val="24"/>
+          <w:lang w:val="es-CR"/>
+        </w:rPr>
+        <w:t>Verificar Si temenos Node J</w:t>
+      </w:r>
+      <w:r>
+        <w:rPr>
+          <w:rFonts w:ascii="Arial" w:eastAsia="Times New Roman" w:hAnsi="Arial" w:cs="Arial"/>
+          <w:color w:val="000000" w:themeColor="text1"/>
+          <w:sz w:val="24"/>
+          <w:szCs w:val="24"/>
+          <w:lang w:val="es-CR"/>
+        </w:rPr>
+        <w:t>S instalado, con el comando:</w:t>
+      </w:r>
+    </w:p>
+    <w:p>
+      <w:pPr>
+        <w:pStyle w:val="ListParagraph"/>
+        <w:spacing w:before="100" w:beforeAutospacing="1" w:after="100" w:afterAutospacing="1" w:line="240" w:lineRule="auto"/>
+        <w:ind w:left="1440"/>
+        <w:rPr>
+          <w:rFonts w:ascii="Arial" w:eastAsia="Times New Roman" w:hAnsi="Arial" w:cs="Arial"/>
+          <w:color w:val="000000" w:themeColor="text1"/>
+          <w:sz w:val="24"/>
+          <w:szCs w:val="24"/>
+          <w:lang w:val="es-CR"/>
+        </w:rPr>
+      </w:pPr>
+    </w:p>
+    <w:p>
+      <w:pPr>
+        <w:pStyle w:val="ListParagraph"/>
+        <w:spacing w:before="100" w:beforeAutospacing="1" w:after="100" w:afterAutospacing="1" w:line="240" w:lineRule="auto"/>
+        <w:ind w:left="1440"/>
+        <w:rPr>
+          <w:rFonts w:ascii="Arial" w:eastAsia="Times New Roman" w:hAnsi="Arial" w:cs="Arial"/>
+          <w:color w:val="000000" w:themeColor="text1"/>
+          <w:sz w:val="24"/>
+          <w:szCs w:val="24"/>
+          <w:lang w:val="es-CR"/>
+        </w:rPr>
+      </w:pPr>
+      <w:r>
+        <w:rPr>
+          <w:rFonts w:ascii="Arial" w:eastAsia="Times New Roman" w:hAnsi="Arial" w:cs="Arial"/>
+          <w:color w:val="000000" w:themeColor="text1"/>
+          <w:sz w:val="24"/>
+          <w:szCs w:val="24"/>
+          <w:lang w:val="es-CR"/>
+        </w:rPr>
+        <w:t>Node -v</w:t>
+      </w:r>
+    </w:p>
+    <w:p>
+      <w:pPr>
+        <w:pStyle w:val="ListParagraph"/>
+        <w:spacing w:before="100" w:beforeAutospacing="1" w:after="100" w:afterAutospacing="1" w:line="240" w:lineRule="auto"/>
+        <w:ind w:left="1440"/>
+        <w:rPr>
+          <w:rFonts w:ascii="Arial" w:eastAsia="Times New Roman" w:hAnsi="Arial" w:cs="Arial"/>
+          <w:color w:val="000000" w:themeColor="text1"/>
+          <w:sz w:val="24"/>
+          <w:szCs w:val="24"/>
+          <w:lang w:val="es-CR"/>
+        </w:rPr>
+      </w:pPr>
+    </w:p>
+    <w:p>
+      <w:pPr>
+        <w:pStyle w:val="ListParagraph"/>
+        <w:numPr>
+          <w:ilvl w:val="1"/>
+          <w:numId w:val="4"/>
+        </w:numPr>
+        <w:spacing w:before="100" w:beforeAutospacing="1" w:after="100" w:afterAutospacing="1" w:line="240" w:lineRule="auto"/>
+        <w:rPr>
+          <w:rFonts w:ascii="Arial" w:eastAsia="Times New Roman" w:hAnsi="Arial" w:cs="Arial"/>
+          <w:color w:val="000000" w:themeColor="text1"/>
+          <w:sz w:val="24"/>
+          <w:szCs w:val="24"/>
+          <w:lang w:val="es-CR"/>
+        </w:rPr>
+      </w:pPr>
+      <w:r>
+        <w:rPr>
+          <w:rFonts w:ascii="Arial" w:eastAsia="Times New Roman" w:hAnsi="Arial" w:cs="Arial"/>
+          <w:color w:val="000000" w:themeColor="text1"/>
+          <w:sz w:val="24"/>
+          <w:szCs w:val="24"/>
+          <w:lang w:val="es-CR"/>
+        </w:rPr>
+        <w:t>Instalar babel de manera global con:</w:t>
+      </w:r>
+    </w:p>
+    <w:p>
+      <w:pPr>
+        <w:pStyle w:val="ListParagraph"/>
+        <w:spacing w:before="100" w:beforeAutospacing="1" w:after="100" w:afterAutospacing="1" w:line="240" w:lineRule="auto"/>
+        <w:ind w:left="1440"/>
+        <w:rPr>
+          <w:rFonts w:ascii="Arial" w:eastAsia="Times New Roman" w:hAnsi="Arial" w:cs="Arial"/>
+          <w:color w:val="000000" w:themeColor="text1"/>
+          <w:sz w:val="24"/>
+          <w:szCs w:val="24"/>
+          <w:lang w:val="es-CR"/>
+        </w:rPr>
+      </w:pPr>
+    </w:p>
+    <w:p>
+      <w:pPr>
+        <w:pStyle w:val="ListParagraph"/>
+        <w:spacing w:before="100" w:beforeAutospacing="1" w:after="100" w:afterAutospacing="1" w:line="240" w:lineRule="auto"/>
+        <w:ind w:left="1440"/>
+        <w:rPr>
+          <w:rFonts w:ascii="Arial" w:eastAsia="Times New Roman" w:hAnsi="Arial" w:cs="Arial"/>
+          <w:color w:val="000000" w:themeColor="text1"/>
+          <w:sz w:val="24"/>
+          <w:szCs w:val="24"/>
+          <w:lang w:val="es-CR"/>
+        </w:rPr>
+      </w:pPr>
+      <w:r>
+        <w:rPr>
+          <w:rFonts w:ascii="Arial" w:eastAsia="Times New Roman" w:hAnsi="Arial" w:cs="Arial"/>
+          <w:color w:val="000000" w:themeColor="text1"/>
+          <w:sz w:val="24"/>
+          <w:szCs w:val="24"/>
+          <w:lang w:val="es-CR"/>
+        </w:rPr>
+        <w:t>Npm install -g babel</w:t>
+      </w:r>
+    </w:p>
+    <w:p>
+      <w:pPr>
+        <w:pStyle w:val="ListParagraph"/>
+        <w:spacing w:before="100" w:beforeAutospacing="1" w:after="100" w:afterAutospacing="1" w:line="240" w:lineRule="auto"/>
+        <w:ind w:left="1440"/>
+        <w:rPr>
+          <w:rFonts w:ascii="Arial" w:eastAsia="Times New Roman" w:hAnsi="Arial" w:cs="Arial"/>
+          <w:color w:val="000000" w:themeColor="text1"/>
+          <w:sz w:val="24"/>
+          <w:szCs w:val="24"/>
+          <w:lang w:val="es-CR"/>
+        </w:rPr>
+      </w:pPr>
+    </w:p>
+    <w:p>
+      <w:pPr>
+        <w:pStyle w:val="ListParagraph"/>
+        <w:numPr>
+          <w:ilvl w:val="1"/>
+          <w:numId w:val="4"/>
+        </w:numPr>
+        <w:spacing w:before="100" w:beforeAutospacing="1" w:after="100" w:afterAutospacing="1" w:line="240" w:lineRule="auto"/>
+        <w:rPr>
+          <w:rFonts w:ascii="Arial" w:eastAsia="Times New Roman" w:hAnsi="Arial" w:cs="Arial"/>
+          <w:color w:val="000000" w:themeColor="text1"/>
+          <w:sz w:val="24"/>
+          <w:szCs w:val="24"/>
+          <w:lang w:val="es-CR"/>
+        </w:rPr>
+      </w:pPr>
+      <w:r>
+        <w:rPr>
+          <w:rFonts w:ascii="Arial" w:eastAsia="Times New Roman" w:hAnsi="Arial" w:cs="Arial"/>
+          <w:color w:val="000000" w:themeColor="text1"/>
+          <w:sz w:val="24"/>
+          <w:szCs w:val="24"/>
+          <w:lang w:val="es-CR"/>
+        </w:rPr>
+        <w:t>Luego ejecutamos</w:t>
+      </w:r>
+    </w:p>
+    <w:p>
+      <w:pPr>
+        <w:pStyle w:val="ListParagraph"/>
+        <w:spacing w:before="100" w:beforeAutospacing="1" w:after="100" w:afterAutospacing="1" w:line="240" w:lineRule="auto"/>
+        <w:ind w:left="1440"/>
+        <w:rPr>
+          <w:rFonts w:ascii="Arial" w:eastAsia="Times New Roman" w:hAnsi="Arial" w:cs="Arial"/>
+          <w:color w:val="000000" w:themeColor="text1"/>
+          <w:sz w:val="24"/>
+          <w:szCs w:val="24"/>
+        </w:rPr>
+      </w:pPr>
+      <w:r>
+        <w:rPr>
+          <w:rFonts w:ascii="Arial" w:eastAsia="Times New Roman" w:hAnsi="Arial" w:cs="Arial"/>
+          <w:color w:val="000000" w:themeColor="text1"/>
+          <w:sz w:val="24"/>
+          <w:szCs w:val="24"/>
+        </w:rPr>
+        <w:t>Npm install -g babel-c</w:t>
+      </w:r>
+      <w:r>
+        <w:rPr>
+          <w:rFonts w:ascii="Arial" w:eastAsia="Times New Roman" w:hAnsi="Arial" w:cs="Arial"/>
+          <w:color w:val="000000" w:themeColor="text1"/>
+          <w:sz w:val="24"/>
+          <w:szCs w:val="24"/>
+        </w:rPr>
+        <w:t>li</w:t>
+      </w:r>
+    </w:p>
+    <w:p>
+      <w:pPr>
+        <w:pStyle w:val="ListParagraph"/>
+        <w:spacing w:before="100" w:beforeAutospacing="1" w:after="100" w:afterAutospacing="1" w:line="240" w:lineRule="auto"/>
+        <w:ind w:left="1440"/>
+        <w:rPr>
+          <w:rFonts w:ascii="Arial" w:eastAsia="Times New Roman" w:hAnsi="Arial" w:cs="Arial"/>
+          <w:color w:val="000000" w:themeColor="text1"/>
+          <w:sz w:val="24"/>
+          <w:szCs w:val="24"/>
+        </w:rPr>
+      </w:pPr>
+    </w:p>
+    <w:p>
+      <w:pPr>
+        <w:pStyle w:val="ListParagraph"/>
+        <w:numPr>
+          <w:ilvl w:val="1"/>
+          <w:numId w:val="4"/>
+        </w:numPr>
+        <w:spacing w:before="100" w:beforeAutospacing="1" w:after="100" w:afterAutospacing="1" w:line="240" w:lineRule="auto"/>
+        <w:rPr>
+          <w:rFonts w:ascii="Arial" w:eastAsia="Times New Roman" w:hAnsi="Arial" w:cs="Arial"/>
+          <w:color w:val="000000" w:themeColor="text1"/>
+          <w:sz w:val="24"/>
+          <w:szCs w:val="24"/>
+          <w:lang w:val="es-CR"/>
+        </w:rPr>
+      </w:pPr>
+      <w:r>
+        <w:rPr>
+          <w:rFonts w:ascii="Arial" w:eastAsia="Times New Roman" w:hAnsi="Arial" w:cs="Arial"/>
+          <w:color w:val="000000" w:themeColor="text1"/>
+          <w:sz w:val="24"/>
+          <w:szCs w:val="24"/>
+          <w:lang w:val="es-CR"/>
+        </w:rPr>
+        <w:t>Crear directorio donde se g</w:t>
+      </w:r>
+      <w:r>
+        <w:rPr>
+          <w:rFonts w:ascii="Arial" w:eastAsia="Times New Roman" w:hAnsi="Arial" w:cs="Arial"/>
+          <w:color w:val="000000" w:themeColor="text1"/>
+          <w:sz w:val="24"/>
+          <w:szCs w:val="24"/>
+          <w:lang w:val="es-CR"/>
+        </w:rPr>
+        <w:t>uarda la app</w:t>
+      </w:r>
+    </w:p>
+    <w:p>
+      <w:pPr>
+        <w:pStyle w:val="ListParagraph"/>
+        <w:numPr>
+          <w:ilvl w:val="1"/>
+          <w:numId w:val="4"/>
+        </w:numPr>
+        <w:spacing w:before="100" w:beforeAutospacing="1" w:after="100" w:afterAutospacing="1" w:line="240" w:lineRule="auto"/>
+        <w:rPr>
+          <w:rFonts w:ascii="Arial" w:eastAsia="Times New Roman" w:hAnsi="Arial" w:cs="Arial"/>
+          <w:color w:val="000000" w:themeColor="text1"/>
+          <w:sz w:val="24"/>
+          <w:szCs w:val="24"/>
+          <w:lang w:val="es-CR"/>
+        </w:rPr>
+      </w:pPr>
+      <w:r>
+        <w:rPr>
+          <w:rFonts w:ascii="Arial" w:eastAsia="Times New Roman" w:hAnsi="Arial" w:cs="Arial"/>
+          <w:color w:val="000000" w:themeColor="text1"/>
+          <w:sz w:val="24"/>
+          <w:szCs w:val="24"/>
+          <w:lang w:val="es-CR"/>
+        </w:rPr>
+        <w:t>Luego se inicializa el proyecto</w:t>
+      </w:r>
+    </w:p>
+    <w:p>
+      <w:pPr>
+        <w:pStyle w:val="ListParagraph"/>
+        <w:spacing w:before="100" w:beforeAutospacing="1" w:after="100" w:afterAutospacing="1" w:line="240" w:lineRule="auto"/>
+        <w:ind w:left="1440"/>
+        <w:rPr>
+          <w:rFonts w:ascii="Arial" w:eastAsia="Times New Roman" w:hAnsi="Arial" w:cs="Arial"/>
+          <w:color w:val="000000" w:themeColor="text1"/>
+          <w:sz w:val="24"/>
+          <w:szCs w:val="24"/>
+          <w:lang w:val="es-CR"/>
+        </w:rPr>
+      </w:pPr>
+      <w:r>
+        <w:rPr>
+          <w:rFonts w:ascii="Arial" w:eastAsia="Times New Roman" w:hAnsi="Arial" w:cs="Arial"/>
+          <w:color w:val="000000" w:themeColor="text1"/>
+          <w:sz w:val="24"/>
+          <w:szCs w:val="24"/>
+          <w:lang w:val="es-CR"/>
+        </w:rPr>
+        <w:t xml:space="preserve">Npm </w:t>
+      </w:r>
+      <w:r>
+        <w:rPr>
+          <w:rFonts w:ascii="Arial" w:eastAsia="Times New Roman" w:hAnsi="Arial" w:cs="Arial"/>
+          <w:color w:val="000000" w:themeColor="text1"/>
+          <w:sz w:val="24"/>
+          <w:szCs w:val="24"/>
+          <w:lang w:val="es-CR"/>
+        </w:rPr>
+        <w:t>init</w:t>
+      </w:r>
+    </w:p>
+    <w:p>
+      <w:pPr>
+        <w:pStyle w:val="ListParagraph"/>
+        <w:numPr>
+          <w:ilvl w:val="1"/>
+          <w:numId w:val="4"/>
+        </w:numPr>
+        <w:spacing w:before="100" w:beforeAutospacing="1" w:after="100" w:afterAutospacing="1" w:line="240" w:lineRule="auto"/>
+        <w:rPr>
+          <w:rFonts w:ascii="Arial" w:eastAsia="Times New Roman" w:hAnsi="Arial" w:cs="Arial"/>
+          <w:color w:val="000000" w:themeColor="text1"/>
+          <w:sz w:val="24"/>
+          <w:szCs w:val="24"/>
+          <w:lang w:val="es-CR"/>
+        </w:rPr>
+      </w:pPr>
+      <w:r>
+        <w:rPr>
+          <w:rFonts w:ascii="Arial" w:eastAsia="Times New Roman" w:hAnsi="Arial" w:cs="Arial"/>
+          <w:color w:val="000000" w:themeColor="text1"/>
+          <w:sz w:val="24"/>
+          <w:szCs w:val="24"/>
+          <w:lang w:val="es-CR"/>
+        </w:rPr>
+        <w:t>Se confirma que el archivo se ha creado correctamente</w:t>
+      </w:r>
+    </w:p>
+    <w:p>
+      <w:pPr>
+        <w:pStyle w:val="ListParagraph"/>
+        <w:numPr>
+          <w:ilvl w:val="1"/>
+          <w:numId w:val="4"/>
+        </w:numPr>
+        <w:spacing w:before="100" w:beforeAutospacing="1" w:after="100" w:afterAutospacing="1" w:line="240" w:lineRule="auto"/>
+        <w:rPr>
+          <w:rFonts w:ascii="Arial" w:eastAsia="Times New Roman" w:hAnsi="Arial" w:cs="Arial"/>
+          <w:color w:val="000000" w:themeColor="text1"/>
+          <w:sz w:val="24"/>
+          <w:szCs w:val="24"/>
+          <w:lang w:val="es-CR"/>
+        </w:rPr>
+      </w:pPr>
+      <w:r>
+        <w:rPr>
+          <w:rFonts w:ascii="Arial" w:eastAsia="Times New Roman" w:hAnsi="Arial" w:cs="Arial"/>
+          <w:color w:val="000000" w:themeColor="text1"/>
+          <w:sz w:val="24"/>
+          <w:szCs w:val="24"/>
+          <w:lang w:val="es-CR"/>
+        </w:rPr>
+        <w:t>Instalar webpak</w:t>
+      </w:r>
+    </w:p>
+    <w:p>
+      <w:pPr>
+        <w:pStyle w:val="ListParagraph"/>
+        <w:spacing w:before="100" w:beforeAutospacing="1" w:after="100" w:afterAutospacing="1" w:line="240" w:lineRule="auto"/>
+        <w:ind w:left="1440"/>
+        <w:rPr>
+          <w:rFonts w:ascii="Arial" w:eastAsia="Times New Roman" w:hAnsi="Arial" w:cs="Arial"/>
+          <w:color w:val="000000" w:themeColor="text1"/>
+          <w:sz w:val="24"/>
+          <w:szCs w:val="24"/>
+        </w:rPr>
+      </w:pPr>
+      <w:r>
+        <w:rPr>
+          <w:rFonts w:ascii="Arial" w:eastAsia="Times New Roman" w:hAnsi="Arial" w:cs="Arial"/>
+          <w:color w:val="000000" w:themeColor="text1"/>
+          <w:sz w:val="24"/>
+          <w:szCs w:val="24"/>
+        </w:rPr>
+        <w:t>Npm install webpack –save</w:t>
+      </w:r>
+    </w:p>
+    <w:p>
+      <w:pPr>
+        <w:pStyle w:val="ListParagraph"/>
+        <w:spacing w:before="100" w:beforeAutospacing="1" w:after="100" w:afterAutospacing="1" w:line="240" w:lineRule="auto"/>
+        <w:ind w:left="1440"/>
+        <w:rPr>
+          <w:rFonts w:ascii="Arial" w:eastAsia="Times New Roman" w:hAnsi="Arial" w:cs="Arial"/>
+          <w:color w:val="000000" w:themeColor="text1"/>
+          <w:sz w:val="24"/>
+          <w:szCs w:val="24"/>
+        </w:rPr>
+      </w:pPr>
+      <w:r>
+        <w:rPr>
+          <w:rFonts w:ascii="Arial" w:eastAsia="Times New Roman" w:hAnsi="Arial" w:cs="Arial"/>
+          <w:color w:val="000000" w:themeColor="text1"/>
+          <w:sz w:val="24"/>
+          <w:szCs w:val="24"/>
+        </w:rPr>
+        <w:t>Npm install webpack-dev-s</w:t>
+      </w:r>
+      <w:r>
+        <w:rPr>
+          <w:rFonts w:ascii="Arial" w:eastAsia="Times New Roman" w:hAnsi="Arial" w:cs="Arial"/>
+          <w:color w:val="000000" w:themeColor="text1"/>
+          <w:sz w:val="24"/>
+          <w:szCs w:val="24"/>
+        </w:rPr>
+        <w:t>erver –save</w:t>
+      </w:r>
+    </w:p>
+    <w:p>
+      <w:pPr>
+        <w:pStyle w:val="ListParagraph"/>
+        <w:spacing w:before="100" w:beforeAutospacing="1" w:after="100" w:afterAutospacing="1" w:line="240" w:lineRule="auto"/>
+        <w:ind w:left="1440"/>
+        <w:rPr>
+          <w:rFonts w:ascii="Arial" w:eastAsia="Times New Roman" w:hAnsi="Arial" w:cs="Arial"/>
+          <w:color w:val="000000" w:themeColor="text1"/>
+          <w:sz w:val="24"/>
+          <w:szCs w:val="24"/>
+        </w:rPr>
+      </w:pPr>
+      <w:r>
+        <w:rPr>
+          <w:rFonts w:ascii="Arial" w:eastAsia="Times New Roman" w:hAnsi="Arial" w:cs="Arial"/>
+          <w:color w:val="000000" w:themeColor="text1"/>
+          <w:sz w:val="24"/>
+          <w:szCs w:val="24"/>
+        </w:rPr>
+        <w:t>Npm install webpack-cli</w:t>
+      </w:r>
+      <w:bookmarkStart w:id="0" w:name="_GoBack"/>
+      <w:bookmarkEnd w:id="0"/>
+    </w:p>
+    <w:p>
+      <w:pPr>
+        <w:pStyle w:val="ListParagraph"/>
+        <w:numPr>
+          <w:ilvl w:val="1"/>
+          <w:numId w:val="4"/>
+        </w:numPr>
+        <w:spacing w:before="100" w:beforeAutospacing="1" w:after="100" w:afterAutospacing="1" w:line="240" w:lineRule="auto"/>
+        <w:rPr>
+          <w:rFonts w:ascii="Arial" w:eastAsia="Times New Roman" w:hAnsi="Arial" w:cs="Arial"/>
+          <w:color w:val="000000" w:themeColor="text1"/>
+          <w:sz w:val="24"/>
+          <w:szCs w:val="24"/>
+        </w:rPr>
+      </w:pPr>
+      <w:r>
+        <w:rPr>
+          <w:rFonts w:ascii="Arial" w:eastAsia="Times New Roman" w:hAnsi="Arial" w:cs="Arial"/>
+          <w:color w:val="000000" w:themeColor="text1"/>
+          <w:sz w:val="24"/>
+          <w:szCs w:val="24"/>
+        </w:rPr>
+        <w:t>Ahora instalar React:</w:t>
+      </w:r>
+    </w:p>
+    <w:p>
+      <w:pPr>
+        <w:pStyle w:val="ListParagraph"/>
+        <w:spacing w:before="100" w:beforeAutospacing="1" w:after="100" w:afterAutospacing="1" w:line="240" w:lineRule="auto"/>
+        <w:ind w:left="1440"/>
+        <w:rPr>
+          <w:rFonts w:ascii="Arial" w:eastAsia="Times New Roman" w:hAnsi="Arial" w:cs="Arial"/>
+          <w:color w:val="000000" w:themeColor="text1"/>
+          <w:sz w:val="24"/>
+          <w:szCs w:val="24"/>
+        </w:rPr>
+      </w:pPr>
+      <w:r>
+        <w:rPr>
+          <w:rFonts w:ascii="Arial" w:eastAsia="Times New Roman" w:hAnsi="Arial" w:cs="Arial"/>
+          <w:color w:val="000000" w:themeColor="text1"/>
+          <w:sz w:val="24"/>
+          <w:szCs w:val="24"/>
+        </w:rPr>
+        <w:t>Npm install react –save</w:t>
+      </w:r>
+    </w:p>
+    <w:p>
+      <w:pPr>
+        <w:pStyle w:val="ListParagraph"/>
+        <w:spacing w:before="100" w:beforeAutospacing="1" w:after="100" w:afterAutospacing="1" w:line="240" w:lineRule="auto"/>
+        <w:ind w:left="1440"/>
+        <w:rPr>
+          <w:rFonts w:ascii="Arial" w:eastAsia="Times New Roman" w:hAnsi="Arial" w:cs="Arial"/>
+          <w:color w:val="000000" w:themeColor="text1"/>
+          <w:sz w:val="24"/>
+          <w:szCs w:val="24"/>
+        </w:rPr>
+      </w:pPr>
+      <w:r>
+        <w:rPr>
+          <w:rFonts w:ascii="Arial" w:eastAsia="Times New Roman" w:hAnsi="Arial" w:cs="Arial"/>
+          <w:color w:val="000000" w:themeColor="text1"/>
+          <w:sz w:val="24"/>
+          <w:szCs w:val="24"/>
+        </w:rPr>
+        <w:t xml:space="preserve">Npm install react-dom </w:t>
+      </w:r>
+      <w:r>
+        <w:rPr>
+          <w:rFonts w:ascii="Arial" w:eastAsia="Times New Roman" w:hAnsi="Arial" w:cs="Arial"/>
+          <w:color w:val="000000" w:themeColor="text1"/>
+          <w:sz w:val="24"/>
+          <w:szCs w:val="24"/>
+        </w:rPr>
+        <w:t>–</w:t>
+      </w:r>
+      <w:r>
+        <w:rPr>
+          <w:rFonts w:ascii="Arial" w:eastAsia="Times New Roman" w:hAnsi="Arial" w:cs="Arial"/>
+          <w:color w:val="000000" w:themeColor="text1"/>
+          <w:sz w:val="24"/>
+          <w:szCs w:val="24"/>
+        </w:rPr>
+        <w:t>save</w:t>
+      </w:r>
+    </w:p>
+    <w:p>
+      <w:pPr>
+        <w:pStyle w:val="ListParagraph"/>
+        <w:numPr>
+          <w:ilvl w:val="1"/>
+          <w:numId w:val="4"/>
+        </w:numPr>
+        <w:spacing w:before="100" w:beforeAutospacing="1" w:after="100" w:afterAutospacing="1" w:line="240" w:lineRule="auto"/>
+        <w:rPr>
+          <w:rFonts w:ascii="Arial" w:eastAsia="Times New Roman" w:hAnsi="Arial" w:cs="Arial"/>
+          <w:color w:val="000000" w:themeColor="text1"/>
+          <w:sz w:val="24"/>
+          <w:szCs w:val="24"/>
+        </w:rPr>
+      </w:pPr>
+      <w:r>
+        <w:rPr>
+          <w:rFonts w:ascii="Arial" w:eastAsia="Times New Roman" w:hAnsi="Arial" w:cs="Arial"/>
+          <w:color w:val="000000" w:themeColor="text1"/>
+          <w:sz w:val="24"/>
+          <w:szCs w:val="24"/>
+        </w:rPr>
+        <w:lastRenderedPageBreak/>
+        <w:t>Plugins de Babel:</w:t>
+      </w:r>
+    </w:p>
+    <w:p>
+      <w:pPr>
+        <w:pStyle w:val="ListParagraph"/>
+        <w:spacing w:before="100" w:beforeAutospacing="1" w:after="100" w:afterAutospacing="1" w:line="240" w:lineRule="auto"/>
+        <w:ind w:left="1440"/>
+        <w:rPr>
+          <w:rFonts w:ascii="Arial" w:eastAsia="Times New Roman" w:hAnsi="Arial" w:cs="Arial"/>
+          <w:color w:val="000000" w:themeColor="text1"/>
+          <w:sz w:val="24"/>
+          <w:szCs w:val="24"/>
+        </w:rPr>
+      </w:pPr>
+      <w:r>
+        <w:rPr>
+          <w:rFonts w:ascii="Arial" w:eastAsia="Times New Roman" w:hAnsi="Arial" w:cs="Arial"/>
+          <w:color w:val="000000" w:themeColor="text1"/>
+          <w:sz w:val="24"/>
+          <w:szCs w:val="24"/>
+        </w:rPr>
+        <w:t>Npm install babel-core</w:t>
+      </w:r>
+    </w:p>
+    <w:p>
+      <w:pPr>
+        <w:pStyle w:val="ListParagraph"/>
+        <w:spacing w:before="100" w:beforeAutospacing="1" w:after="100" w:afterAutospacing="1" w:line="240" w:lineRule="auto"/>
+        <w:ind w:left="1440"/>
+        <w:rPr>
+          <w:rFonts w:ascii="Arial" w:eastAsia="Times New Roman" w:hAnsi="Arial" w:cs="Arial"/>
+          <w:color w:val="000000" w:themeColor="text1"/>
+          <w:sz w:val="24"/>
+          <w:szCs w:val="24"/>
+        </w:rPr>
+      </w:pPr>
+      <w:r>
+        <w:rPr>
+          <w:rFonts w:ascii="Arial" w:eastAsia="Times New Roman" w:hAnsi="Arial" w:cs="Arial"/>
+          <w:color w:val="000000" w:themeColor="text1"/>
+          <w:sz w:val="24"/>
+          <w:szCs w:val="24"/>
+        </w:rPr>
+        <w:t>Npm install babel-loader</w:t>
+      </w:r>
+    </w:p>
+    <w:p>
+      <w:pPr>
+        <w:pStyle w:val="ListParagraph"/>
+        <w:spacing w:before="100" w:beforeAutospacing="1" w:after="100" w:afterAutospacing="1" w:line="240" w:lineRule="auto"/>
+        <w:ind w:left="1440"/>
+        <w:rPr>
+          <w:rFonts w:ascii="Arial" w:eastAsia="Times New Roman" w:hAnsi="Arial" w:cs="Arial"/>
+          <w:color w:val="000000" w:themeColor="text1"/>
+          <w:sz w:val="24"/>
+          <w:szCs w:val="24"/>
+        </w:rPr>
+      </w:pPr>
+      <w:r>
+        <w:rPr>
+          <w:rFonts w:ascii="Arial" w:eastAsia="Times New Roman" w:hAnsi="Arial" w:cs="Arial"/>
+          <w:color w:val="000000" w:themeColor="text1"/>
+          <w:sz w:val="24"/>
+          <w:szCs w:val="24"/>
+        </w:rPr>
+        <w:t>Npm install babel-preset-react</w:t>
+      </w:r>
+    </w:p>
+    <w:p>
+      <w:pPr>
+        <w:pStyle w:val="ListParagraph"/>
+        <w:spacing w:before="100" w:beforeAutospacing="1" w:after="100" w:afterAutospacing="1" w:line="240" w:lineRule="auto"/>
+        <w:ind w:left="1440"/>
+        <w:rPr>
+          <w:rFonts w:ascii="Arial" w:eastAsia="Times New Roman" w:hAnsi="Arial" w:cs="Arial"/>
+          <w:color w:val="000000" w:themeColor="text1"/>
+          <w:sz w:val="24"/>
+          <w:szCs w:val="24"/>
+        </w:rPr>
+      </w:pPr>
+      <w:r>
+        <w:rPr>
+          <w:rFonts w:ascii="Arial" w:eastAsia="Times New Roman" w:hAnsi="Arial" w:cs="Arial"/>
+          <w:color w:val="000000" w:themeColor="text1"/>
+          <w:sz w:val="24"/>
+          <w:szCs w:val="24"/>
+        </w:rPr>
+        <w:t>Npm install babel-preset-es2015</w:t>
+      </w:r>
+    </w:p>
+    <w:p>
+      <w:pPr>
+        <w:pStyle w:val="ListParagraph"/>
+        <w:spacing w:before="100" w:beforeAutospacing="1" w:after="100" w:afterAutospacing="1" w:line="240" w:lineRule="auto"/>
+        <w:ind w:left="1440"/>
+        <w:rPr>
+          <w:rFonts w:ascii="Arial" w:eastAsia="Times New Roman" w:hAnsi="Arial" w:cs="Arial"/>
+          <w:color w:val="000000" w:themeColor="text1"/>
+          <w:sz w:val="24"/>
+          <w:szCs w:val="24"/>
+        </w:rPr>
+      </w:pPr>
     </w:p>
     <w:p>
       <w:pPr>
@@ -6493,27 +6259,7 @@
           <w:sz w:val="24"/>
           <w:szCs w:val="24"/>
         </w:rPr>
-        <w:t xml:space="preserve">3.4. </w:t>
-      </w:r>
-      <w:proofErr w:type="spellStart"/>
-      <w:r>
-        <w:rPr>
-          <w:rFonts w:ascii="Arial" w:eastAsia="Times New Roman" w:hAnsi="Arial" w:cs="Arial"/>
-          <w:color w:val="000000" w:themeColor="text1"/>
-          <w:sz w:val="24"/>
-          <w:szCs w:val="24"/>
-        </w:rPr>
-        <w:t>Actividad</w:t>
-      </w:r>
-      <w:proofErr w:type="spellEnd"/>
-      <w:r>
-        <w:rPr>
-          <w:rFonts w:ascii="Arial" w:eastAsia="Times New Roman" w:hAnsi="Arial" w:cs="Arial"/>
-          <w:color w:val="000000" w:themeColor="text1"/>
-          <w:sz w:val="24"/>
-          <w:szCs w:val="24"/>
-        </w:rPr>
-        <w:t xml:space="preserve"> 2</w:t>
+        <w:t>3.4. Actividad 2</w:t>
       </w:r>
     </w:p>
     <w:p>
@@ -6538,39 +6284,8 @@
           <w:sz w:val="24"/>
           <w:szCs w:val="24"/>
         </w:rPr>
-        <w:t xml:space="preserve">3.5. </w:t>
-      </w:r>
-      <w:proofErr w:type="spellStart"/>
-      <w:r>
-        <w:rPr>
-          <w:rFonts w:ascii="Arial" w:eastAsia="Times New Roman" w:hAnsi="Arial" w:cs="Arial"/>
-          <w:color w:val="000000" w:themeColor="text1"/>
-          <w:sz w:val="24"/>
-          <w:szCs w:val="24"/>
-        </w:rPr>
-        <w:t>Lectura</w:t>
-      </w:r>
-      <w:proofErr w:type="spellEnd"/>
-      <w:r>
-        <w:rPr>
-          <w:rFonts w:ascii="Arial" w:eastAsia="Times New Roman" w:hAnsi="Arial" w:cs="Arial"/>
-          <w:color w:val="000000" w:themeColor="text1"/>
-          <w:sz w:val="24"/>
-          <w:szCs w:val="24"/>
-        </w:rPr>
-        <w:t xml:space="preserve">: </w:t>
-      </w:r>
-      <w:proofErr w:type="spellStart"/>
-      <w:r>
-        <w:rPr>
-          <w:rFonts w:ascii="Arial" w:eastAsia="Times New Roman" w:hAnsi="Arial" w:cs="Arial"/>
-          <w:color w:val="000000" w:themeColor="text1"/>
-          <w:sz w:val="24"/>
-          <w:szCs w:val="24"/>
-        </w:rPr>
-        <w:t>WebPack</w:t>
-      </w:r>
-      <w:proofErr w:type="spellEnd"/>
+        <w:t>3.5. Lectura: WebPack</w:t>
+      </w:r>
     </w:p>
     <w:p>
       <w:pPr>
@@ -6594,27 +6309,7 @@
           <w:sz w:val="24"/>
           <w:szCs w:val="24"/>
         </w:rPr>
-        <w:t xml:space="preserve">3.6. </w:t>
-      </w:r>
-      <w:proofErr w:type="spellStart"/>
-      <w:r>
-        <w:rPr>
-          <w:rFonts w:ascii="Arial" w:eastAsia="Times New Roman" w:hAnsi="Arial" w:cs="Arial"/>
-          <w:color w:val="000000" w:themeColor="text1"/>
-          <w:sz w:val="24"/>
-          <w:szCs w:val="24"/>
-        </w:rPr>
-        <w:t>Actividad</w:t>
-      </w:r>
-      <w:proofErr w:type="spellEnd"/>
-      <w:r>
-        <w:rPr>
-          <w:rFonts w:ascii="Arial" w:eastAsia="Times New Roman" w:hAnsi="Arial" w:cs="Arial"/>
-          <w:color w:val="000000" w:themeColor="text1"/>
-          <w:sz w:val="24"/>
-          <w:szCs w:val="24"/>
-        </w:rPr>
-        <w:t xml:space="preserve"> 3</w:t>
+        <w:t>3.6. Actividad 3</w:t>
       </w:r>
     </w:p>
     <w:p>
@@ -6701,28 +6396,7 @@
           <w:szCs w:val="24"/>
           <w:lang w:val="es-CR"/>
         </w:rPr>
-        <w:lastRenderedPageBreak/>
-        <w:t xml:space="preserve">Lección 5: </w:t>
-      </w:r>
-      <w:proofErr w:type="spellStart"/>
-      <w:r>
-        <w:rPr>
-          <w:rFonts w:ascii="Arial" w:eastAsia="Times New Roman" w:hAnsi="Arial" w:cs="Arial"/>
-          <w:sz w:val="24"/>
-          <w:szCs w:val="24"/>
-          <w:lang w:val="es-CR"/>
-        </w:rPr>
-        <w:t>Routers</w:t>
-      </w:r>
-      <w:proofErr w:type="spellEnd"/>
-      <w:r>
-        <w:rPr>
-          <w:rFonts w:ascii="Arial" w:eastAsia="Times New Roman" w:hAnsi="Arial" w:cs="Arial"/>
-          <w:sz w:val="24"/>
-          <w:szCs w:val="24"/>
-          <w:lang w:val="es-CR"/>
-        </w:rPr>
-        <w:t xml:space="preserve"> &amp; Complementos</w:t>
+        <w:t>Lección 5: Routers &amp; Complementos</w:t>
       </w:r>
     </w:p>
     <w:p>
@@ -8270,6 +7944,72 @@
     <w:basedOn w:val="DefaultParagraphFont"/>
     <w:rsid w:val="00520F69"/>
   </w:style>
+  <w:style w:type="character" w:styleId="HTMLCode">
+    <w:name w:val="HTML Code"/>
+    <w:basedOn w:val="DefaultParagraphFont"/>
+    <w:uiPriority w:val="99"/>
+    <w:semiHidden/>
+    <w:unhideWhenUsed/>
+    <w:rsid w:val="00ED54D2"/>
+    <w:rPr>
+      <w:rFonts w:ascii="Courier New" w:eastAsia="Times New Roman" w:hAnsi="Courier New" w:cs="Courier New"/>
+      <w:sz w:val="20"/>
+      <w:szCs w:val="20"/>
+    </w:rPr>
+  </w:style>
+  <w:style w:type="paragraph" w:styleId="HTMLPreformatted">
+    <w:name w:val="HTML Preformatted"/>
+    <w:basedOn w:val="Normal"/>
+    <w:link w:val="HTMLPreformattedChar"/>
+    <w:uiPriority w:val="99"/>
+    <w:semiHidden/>
+    <w:unhideWhenUsed/>
+    <w:rsid w:val="00ED54D2"/>
+    <w:pPr>
+      <w:tabs>
+        <w:tab w:val="left" w:pos="916"/>
+        <w:tab w:val="left" w:pos="1832"/>
+        <w:tab w:val="left" w:pos="2748"/>
+        <w:tab w:val="left" w:pos="3664"/>
+        <w:tab w:val="left" w:pos="4580"/>
+        <w:tab w:val="left" w:pos="5496"/>
+        <w:tab w:val="left" w:pos="6412"/>
+        <w:tab w:val="left" w:pos="7328"/>
+        <w:tab w:val="left" w:pos="8244"/>
+        <w:tab w:val="left" w:pos="9160"/>
+        <w:tab w:val="left" w:pos="10076"/>
+        <w:tab w:val="left" w:pos="10992"/>
+        <w:tab w:val="left" w:pos="11908"/>
+        <w:tab w:val="left" w:pos="12824"/>
+        <w:tab w:val="left" w:pos="13740"/>
+        <w:tab w:val="left" w:pos="14656"/>
+      </w:tabs>
+      <w:spacing w:after="0" w:line="240" w:lineRule="auto"/>
+    </w:pPr>
+    <w:rPr>
+      <w:rFonts w:ascii="Courier New" w:eastAsia="Times New Roman" w:hAnsi="Courier New" w:cs="Courier New"/>
+      <w:sz w:val="20"/>
+      <w:szCs w:val="20"/>
+    </w:rPr>
+  </w:style>
+  <w:style w:type="character" w:customStyle="1" w:styleId="HTMLPreformattedChar">
+    <w:name w:val="HTML Preformatted Char"/>
+    <w:basedOn w:val="DefaultParagraphFont"/>
+    <w:link w:val="HTMLPreformatted"/>
+    <w:uiPriority w:val="99"/>
+    <w:semiHidden/>
+    <w:rsid w:val="00ED54D2"/>
+    <w:rPr>
+      <w:rFonts w:ascii="Courier New" w:eastAsia="Times New Roman" w:hAnsi="Courier New" w:cs="Courier New"/>
+      <w:sz w:val="20"/>
+      <w:szCs w:val="20"/>
+    </w:rPr>
+  </w:style>
+  <w:style w:type="character" w:customStyle="1" w:styleId="token">
+    <w:name w:val="token"/>
+    <w:basedOn w:val="DefaultParagraphFont"/>
+    <w:rsid w:val="00ED54D2"/>
+  </w:style>
 </w:styles>
 </file>
 

</xml_diff>

<commit_message>
Desarrollo Web - Module 8 - Unit 4 - Lesson 2 - Finished
</commit_message>
<xml_diff>
--- a/DesarrolloWeb/Modulo_8-ToolsBuildSystems/Unidad_4-ReactJS/UNIDAD4.docx
+++ b/DesarrolloWeb/Modulo_8-ToolsBuildSystems/Unidad_4-ReactJS/UNIDAD4.docx
@@ -6020,8 +6020,6 @@
         </w:rPr>
         <w:t>Npm install webpack-cli</w:t>
       </w:r>
-      <w:bookmarkStart w:id="0" w:name="_GoBack"/>
-      <w:bookmarkEnd w:id="0"/>
     </w:p>
     <w:p>
       <w:pPr>
@@ -6226,6 +6224,113 @@
     </w:p>
     <w:p>
       <w:pPr>
+        <w:spacing w:before="100" w:beforeAutospacing="1" w:after="100" w:afterAutospacing="1" w:line="240" w:lineRule="auto"/>
+        <w:rPr>
+          <w:rFonts w:ascii="Arial" w:eastAsia="Times New Roman" w:hAnsi="Arial" w:cs="Arial"/>
+          <w:color w:val="000000" w:themeColor="text1"/>
+          <w:sz w:val="24"/>
+          <w:szCs w:val="24"/>
+        </w:rPr>
+      </w:pPr>
+    </w:p>
+    <w:p>
+      <w:pPr>
+        <w:spacing w:before="100" w:beforeAutospacing="1" w:after="100" w:afterAutospacing="1" w:line="240" w:lineRule="auto"/>
+        <w:rPr>
+          <w:rFonts w:ascii="Arial" w:eastAsia="Times New Roman" w:hAnsi="Arial" w:cs="Arial"/>
+          <w:color w:val="000000" w:themeColor="text1"/>
+          <w:sz w:val="24"/>
+          <w:szCs w:val="24"/>
+          <w:lang w:val="es-CR"/>
+        </w:rPr>
+      </w:pPr>
+      <w:r>
+        <w:rPr>
+          <w:rFonts w:ascii="Arial" w:eastAsia="Times New Roman" w:hAnsi="Arial" w:cs="Arial"/>
+          <w:color w:val="000000" w:themeColor="text1"/>
+          <w:sz w:val="24"/>
+          <w:szCs w:val="24"/>
+          <w:lang w:val="es-CR"/>
+        </w:rPr>
+        <w:t>Para version</w:t>
+      </w:r>
+      <w:r>
+        <w:rPr>
+          <w:rFonts w:ascii="Arial" w:eastAsia="Times New Roman" w:hAnsi="Arial" w:cs="Arial"/>
+          <w:color w:val="000000" w:themeColor="text1"/>
+          <w:sz w:val="24"/>
+          <w:szCs w:val="24"/>
+          <w:lang w:val="es-CR"/>
+        </w:rPr>
+        <w:t>e</w:t>
+      </w:r>
+      <w:r>
+        <w:rPr>
+          <w:rFonts w:ascii="Arial" w:eastAsia="Times New Roman" w:hAnsi="Arial" w:cs="Arial"/>
+          <w:color w:val="000000" w:themeColor="text1"/>
+          <w:sz w:val="24"/>
+          <w:szCs w:val="24"/>
+          <w:lang w:val="es-CR"/>
+        </w:rPr>
+        <w:t>s nuevas de n</w:t>
+      </w:r>
+      <w:r>
+        <w:rPr>
+          <w:rFonts w:ascii="Arial" w:eastAsia="Times New Roman" w:hAnsi="Arial" w:cs="Arial"/>
+          <w:color w:val="000000" w:themeColor="text1"/>
+          <w:sz w:val="24"/>
+          <w:szCs w:val="24"/>
+          <w:lang w:val="es-CR"/>
+        </w:rPr>
+        <w:t>ode y npm (</w:t>
+      </w:r>
+      <w:hyperlink r:id="rId35" w:tgtFrame="_blank" w:history="1">
+        <w:r>
+          <w:rPr>
+            <w:rFonts w:ascii="Arial" w:eastAsia="Times New Roman" w:hAnsi="Arial" w:cs="Arial"/>
+            <w:color w:val="000000" w:themeColor="text1"/>
+            <w:sz w:val="24"/>
+            <w:szCs w:val="24"/>
+            <w:lang w:val="es-CR"/>
+          </w:rPr>
+          <w:t>Node &gt;= 8.10 and npm &gt;= 5.6</w:t>
+        </w:r>
+      </w:hyperlink>
+      <w:r>
+        <w:rPr>
+          <w:rFonts w:ascii="Arial" w:eastAsia="Times New Roman" w:hAnsi="Arial" w:cs="Arial"/>
+          <w:color w:val="000000" w:themeColor="text1"/>
+          <w:sz w:val="24"/>
+          <w:szCs w:val="24"/>
+          <w:lang w:val="es-CR"/>
+        </w:rPr>
+        <w:t>):</w:t>
+      </w:r>
+    </w:p>
+    <w:p>
+      <w:pPr>
+        <w:spacing w:before="100" w:beforeAutospacing="1" w:after="100" w:afterAutospacing="1" w:line="240" w:lineRule="auto"/>
+        <w:rPr>
+          <w:rFonts w:ascii="Arial" w:eastAsia="Times New Roman" w:hAnsi="Arial" w:cs="Arial"/>
+          <w:color w:val="000000" w:themeColor="text1"/>
+          <w:sz w:val="24"/>
+          <w:szCs w:val="24"/>
+          <w:lang w:val="es-CR"/>
+        </w:rPr>
+      </w:pPr>
+      <w:r>
+        <w:rPr>
+          <w:rFonts w:ascii="Arial" w:eastAsia="Times New Roman" w:hAnsi="Arial" w:cs="Arial"/>
+          <w:color w:val="000000" w:themeColor="text1"/>
+          <w:sz w:val="24"/>
+          <w:szCs w:val="24"/>
+          <w:lang w:val="es-CR"/>
+        </w:rPr>
+        <w:t>npx create-react-app firstapp</w:t>
+      </w:r>
+    </w:p>
+    <w:p>
+      <w:pPr>
         <w:pStyle w:val="ListParagraph"/>
         <w:spacing w:before="100" w:beforeAutospacing="1" w:after="100" w:afterAutospacing="1" w:line="240" w:lineRule="auto"/>
         <w:ind w:left="1440"/>
@@ -6234,6 +6339,7 @@
           <w:color w:val="000000" w:themeColor="text1"/>
           <w:sz w:val="24"/>
           <w:szCs w:val="24"/>
+          <w:lang w:val="es-CR"/>
         </w:rPr>
       </w:pPr>
     </w:p>
@@ -6264,6 +6370,186 @@
     </w:p>
     <w:p>
       <w:pPr>
+        <w:spacing w:before="100" w:beforeAutospacing="1" w:after="100" w:afterAutospacing="1" w:line="240" w:lineRule="auto"/>
+        <w:rPr>
+          <w:rFonts w:ascii="Arial" w:eastAsia="Times New Roman" w:hAnsi="Arial" w:cs="Arial"/>
+          <w:color w:val="000000" w:themeColor="text1"/>
+          <w:sz w:val="24"/>
+          <w:szCs w:val="24"/>
+          <w:lang w:val="es-CR"/>
+        </w:rPr>
+      </w:pPr>
+      <w:r>
+        <w:rPr>
+          <w:rFonts w:ascii="Arial" w:eastAsia="Times New Roman" w:hAnsi="Arial" w:cs="Arial"/>
+          <w:color w:val="000000" w:themeColor="text1"/>
+          <w:sz w:val="24"/>
+          <w:szCs w:val="24"/>
+          <w:lang w:val="es-CR"/>
+        </w:rPr>
+        <w:t xml:space="preserve">Tiempo de pensar </w:t>
+      </w:r>
+    </w:p>
+    <w:p>
+      <w:pPr>
+        <w:spacing w:before="100" w:beforeAutospacing="1" w:after="100" w:afterAutospacing="1" w:line="240" w:lineRule="auto"/>
+        <w:rPr>
+          <w:rFonts w:ascii="Arial" w:eastAsia="Times New Roman" w:hAnsi="Arial" w:cs="Arial"/>
+          <w:color w:val="000000" w:themeColor="text1"/>
+          <w:sz w:val="24"/>
+          <w:szCs w:val="24"/>
+          <w:lang w:val="es-CR"/>
+        </w:rPr>
+      </w:pPr>
+      <w:r>
+        <w:rPr>
+          <w:rFonts w:ascii="Arial" w:eastAsia="Times New Roman" w:hAnsi="Arial" w:cs="Arial"/>
+          <w:color w:val="000000" w:themeColor="text1"/>
+          <w:sz w:val="24"/>
+          <w:szCs w:val="24"/>
+          <w:lang w:val="es-CR"/>
+        </w:rPr>
+        <w:t>Ya que sabes cómo preparar tu máquina para comenzar con la creación de aplicaciones con ReactJS, te invitamos a realizar la siguiente actividad para que pongas a prueba tus conocimientos.</w:t>
+      </w:r>
+      <w:r>
+        <w:rPr>
+          <w:rFonts w:ascii="Arial" w:eastAsia="Times New Roman" w:hAnsi="Arial" w:cs="Arial"/>
+          <w:color w:val="000000" w:themeColor="text1"/>
+          <w:sz w:val="24"/>
+          <w:szCs w:val="24"/>
+          <w:lang w:val="es-CR"/>
+        </w:rPr>
+        <w:br/>
+      </w:r>
+      <w:r>
+        <w:rPr>
+          <w:rFonts w:ascii="Arial" w:eastAsia="Times New Roman" w:hAnsi="Arial" w:cs="Arial"/>
+          <w:color w:val="000000" w:themeColor="text1"/>
+          <w:sz w:val="24"/>
+          <w:szCs w:val="24"/>
+          <w:lang w:val="es-CR"/>
+        </w:rPr>
+        <w:br/>
+        <w:t>Instrucciones:</w:t>
+      </w:r>
+      <w:r>
+        <w:rPr>
+          <w:rFonts w:ascii="Arial" w:eastAsia="Times New Roman" w:hAnsi="Arial" w:cs="Arial"/>
+          <w:color w:val="000000" w:themeColor="text1"/>
+          <w:sz w:val="24"/>
+          <w:szCs w:val="24"/>
+          <w:lang w:val="es-CR"/>
+        </w:rPr>
+        <w:br/>
+      </w:r>
+      <w:r>
+        <w:rPr>
+          <w:rFonts w:ascii="Arial" w:eastAsia="Times New Roman" w:hAnsi="Arial" w:cs="Arial"/>
+          <w:color w:val="000000" w:themeColor="text1"/>
+          <w:sz w:val="24"/>
+          <w:szCs w:val="24"/>
+          <w:lang w:val="es-CR"/>
+        </w:rPr>
+        <w:br/>
+        <w:t>Lee atentamente el siguiente enunciado y elige la opción que consideres correcta.</w:t>
+      </w:r>
+      <w:r>
+        <w:rPr>
+          <w:rFonts w:ascii="Arial" w:eastAsia="Times New Roman" w:hAnsi="Arial" w:cs="Arial"/>
+          <w:color w:val="000000" w:themeColor="text1"/>
+          <w:sz w:val="24"/>
+          <w:szCs w:val="24"/>
+          <w:lang w:val="es-CR"/>
+        </w:rPr>
+        <w:br/>
+      </w:r>
+      <w:r>
+        <w:rPr>
+          <w:rFonts w:ascii="Arial" w:eastAsia="Times New Roman" w:hAnsi="Arial" w:cs="Arial"/>
+          <w:color w:val="000000" w:themeColor="text1"/>
+          <w:sz w:val="24"/>
+          <w:szCs w:val="24"/>
+          <w:lang w:val="es-CR"/>
+        </w:rPr>
+        <w:br/>
+        <w:t>Enunciado:</w:t>
+      </w:r>
+      <w:r>
+        <w:rPr>
+          <w:rFonts w:ascii="Arial" w:eastAsia="Times New Roman" w:hAnsi="Arial" w:cs="Arial"/>
+          <w:color w:val="000000" w:themeColor="text1"/>
+          <w:sz w:val="24"/>
+          <w:szCs w:val="24"/>
+          <w:lang w:val="es-CR"/>
+        </w:rPr>
+        <w:br/>
+      </w:r>
+      <w:r>
+        <w:rPr>
+          <w:rFonts w:ascii="Arial" w:eastAsia="Times New Roman" w:hAnsi="Arial" w:cs="Arial"/>
+          <w:color w:val="000000" w:themeColor="text1"/>
+          <w:sz w:val="24"/>
+          <w:szCs w:val="24"/>
+          <w:lang w:val="es-CR"/>
+        </w:rPr>
+        <w:br/>
+        <w:t>A continuación encontrarás algunas afirmaciones sobre el proceso de configuración de ReactJS en tu máquina, tu misión será encontrar la afirmación que no corresponde a lo que has visto hasta ahora. ¡Adelante!</w:t>
+      </w:r>
+    </w:p>
+    <w:p>
+      <w:pPr>
+        <w:spacing w:before="100" w:beforeAutospacing="1" w:after="100" w:afterAutospacing="1" w:line="240" w:lineRule="auto"/>
+        <w:rPr>
+          <w:rFonts w:ascii="Arial" w:eastAsia="Times New Roman" w:hAnsi="Arial" w:cs="Arial"/>
+          <w:color w:val="000000" w:themeColor="text1"/>
+          <w:sz w:val="24"/>
+          <w:szCs w:val="24"/>
+          <w:lang w:val="es-CR"/>
+        </w:rPr>
+      </w:pPr>
+      <w:r>
+        <w:rPr>
+          <w:noProof/>
+        </w:rPr>
+        <w:drawing>
+          <wp:inline distT="0" distB="0" distL="0" distR="0" wp14:anchorId="2BA383D2" wp14:editId="1AFB539B">
+            <wp:extent cx="5943600" cy="1663700"/>
+            <wp:effectExtent l="0" t="0" r="0" b="0"/>
+            <wp:docPr id="29" name="Picture 29"/>
+            <wp:cNvGraphicFramePr>
+              <a:graphicFrameLocks xmlns:a="http://schemas.openxmlformats.org/drawingml/2006/main" noChangeAspect="1"/>
+            </wp:cNvGraphicFramePr>
+            <a:graphic xmlns:a="http://schemas.openxmlformats.org/drawingml/2006/main">
+              <a:graphicData uri="http://schemas.openxmlformats.org/drawingml/2006/picture">
+                <pic:pic xmlns:pic="http://schemas.openxmlformats.org/drawingml/2006/picture">
+                  <pic:nvPicPr>
+                    <pic:cNvPr id="1" name=""/>
+                    <pic:cNvPicPr/>
+                  </pic:nvPicPr>
+                  <pic:blipFill>
+                    <a:blip r:embed="rId36"/>
+                    <a:stretch>
+                      <a:fillRect/>
+                    </a:stretch>
+                  </pic:blipFill>
+                  <pic:spPr>
+                    <a:xfrm>
+                      <a:off x="0" y="0"/>
+                      <a:ext cx="5943600" cy="1663700"/>
+                    </a:xfrm>
+                    <a:prstGeom prst="rect">
+                      <a:avLst/>
+                    </a:prstGeom>
+                  </pic:spPr>
+                </pic:pic>
+              </a:graphicData>
+            </a:graphic>
+          </wp:inline>
+        </w:drawing>
+      </w:r>
+    </w:p>
+    <w:p>
+      <w:pPr>
         <w:pStyle w:val="ListParagraph"/>
         <w:numPr>
           <w:ilvl w:val="1"/>
@@ -6289,6 +6575,444 @@
     </w:p>
     <w:p>
       <w:pPr>
+        <w:spacing w:before="100" w:beforeAutospacing="1" w:after="100" w:afterAutospacing="1" w:line="240" w:lineRule="auto"/>
+        <w:rPr>
+          <w:rFonts w:ascii="Arial" w:eastAsia="Times New Roman" w:hAnsi="Arial" w:cs="Arial"/>
+          <w:color w:val="000000" w:themeColor="text1"/>
+          <w:sz w:val="24"/>
+          <w:szCs w:val="24"/>
+          <w:lang w:val="es-CR"/>
+        </w:rPr>
+      </w:pPr>
+      <w:r>
+        <w:rPr>
+          <w:rFonts w:ascii="Arial" w:eastAsia="Times New Roman" w:hAnsi="Arial" w:cs="Arial"/>
+          <w:color w:val="000000" w:themeColor="text1"/>
+          <w:sz w:val="24"/>
+          <w:szCs w:val="24"/>
+          <w:lang w:val="es-CR"/>
+        </w:rPr>
+        <w:t>Webpack</w:t>
+      </w:r>
+    </w:p>
+    <w:p>
+      <w:pPr>
+        <w:jc w:val="center"/>
+      </w:pPr>
+      <w:r>
+        <w:rPr>
+          <w:noProof/>
+        </w:rPr>
+        <w:lastRenderedPageBreak/>
+        <w:drawing>
+          <wp:inline distT="0" distB="0" distL="0" distR="0" wp14:anchorId="04FF2CF7" wp14:editId="66A355F1">
+            <wp:extent cx="2592729" cy="863689"/>
+            <wp:effectExtent l="0" t="0" r="0" b="0"/>
+            <wp:docPr id="31" name="Picture 31"/>
+            <wp:cNvGraphicFramePr>
+              <a:graphicFrameLocks xmlns:a="http://schemas.openxmlformats.org/drawingml/2006/main" noChangeAspect="1"/>
+            </wp:cNvGraphicFramePr>
+            <a:graphic xmlns:a="http://schemas.openxmlformats.org/drawingml/2006/main">
+              <a:graphicData uri="http://schemas.openxmlformats.org/drawingml/2006/picture">
+                <pic:pic xmlns:pic="http://schemas.openxmlformats.org/drawingml/2006/picture">
+                  <pic:nvPicPr>
+                    <pic:cNvPr id="0" name="Picture 88"/>
+                    <pic:cNvPicPr>
+                      <a:picLocks noChangeAspect="1" noChangeArrowheads="1"/>
+                    </pic:cNvPicPr>
+                  </pic:nvPicPr>
+                  <pic:blipFill>
+                    <a:blip r:embed="rId37" cstate="print">
+                      <a:extLst>
+                        <a:ext uri="{28A0092B-C50C-407E-A947-70E740481C1C}">
+                          <a14:useLocalDpi xmlns:a14="http://schemas.microsoft.com/office/drawing/2010/main" val="0"/>
+                        </a:ext>
+                      </a:extLst>
+                    </a:blip>
+                    <a:srcRect/>
+                    <a:stretch>
+                      <a:fillRect/>
+                    </a:stretch>
+                  </pic:blipFill>
+                  <pic:spPr bwMode="auto">
+                    <a:xfrm>
+                      <a:off x="0" y="0"/>
+                      <a:ext cx="2622286" cy="873535"/>
+                    </a:xfrm>
+                    <a:prstGeom prst="rect">
+                      <a:avLst/>
+                    </a:prstGeom>
+                    <a:noFill/>
+                    <a:ln>
+                      <a:noFill/>
+                    </a:ln>
+                  </pic:spPr>
+                </pic:pic>
+              </a:graphicData>
+            </a:graphic>
+          </wp:inline>
+        </w:drawing>
+      </w:r>
+    </w:p>
+    <w:p>
+      <w:pPr>
+        <w:spacing w:before="100" w:beforeAutospacing="1" w:after="100" w:afterAutospacing="1" w:line="240" w:lineRule="auto"/>
+        <w:rPr>
+          <w:lang w:val="es-CR"/>
+        </w:rPr>
+      </w:pPr>
+      <w:r>
+        <w:rPr>
+          <w:lang w:val="es-CR"/>
+        </w:rPr>
+        <w:br/>
+      </w:r>
+      <w:r>
+        <w:rPr>
+          <w:lang w:val="es-CR"/>
+        </w:rPr>
+        <w:br/>
+      </w:r>
+      <w:r>
+        <w:rPr>
+          <w:rFonts w:ascii="Arial" w:eastAsia="Times New Roman" w:hAnsi="Arial" w:cs="Arial"/>
+          <w:color w:val="000000" w:themeColor="text1"/>
+          <w:sz w:val="24"/>
+          <w:szCs w:val="24"/>
+          <w:lang w:val="es-CR"/>
+        </w:rPr>
+        <w:t>Webpack se define como un bundler, o sistema de empaquetado de módulos, que permite compactar los recursos o assets de una aplicación, mejorando el desempeño en la carga inicial de la misma desde el cliente. Este tipo de empaquetadores se usan en proyectos que involucran gran cantidad de archivos y directorios enlazados mediante importaciones de diferentes tipos. Al usar ReactJS como framework en el desarrollo de una aplicación, encontramos una gran cantidad de archivos e importaciones a paquetes locales y externos. Por tal motivo, Webpack es un aliado necesario en la estructura global de la aplicación.</w:t>
+      </w:r>
+    </w:p>
+    <w:p>
+      <w:pPr>
+        <w:spacing w:before="100" w:beforeAutospacing="1" w:after="100" w:afterAutospacing="1" w:line="240" w:lineRule="auto"/>
+        <w:rPr>
+          <w:rFonts w:ascii="Arial" w:eastAsia="Times New Roman" w:hAnsi="Arial" w:cs="Arial"/>
+          <w:b/>
+          <w:bCs/>
+          <w:color w:val="000000" w:themeColor="text1"/>
+          <w:sz w:val="24"/>
+          <w:szCs w:val="24"/>
+          <w:lang w:val="es-CR"/>
+        </w:rPr>
+      </w:pPr>
+      <w:r>
+        <w:rPr>
+          <w:rFonts w:ascii="Arial" w:eastAsia="Times New Roman" w:hAnsi="Arial" w:cs="Arial"/>
+          <w:b/>
+          <w:bCs/>
+          <w:color w:val="000000" w:themeColor="text1"/>
+          <w:sz w:val="24"/>
+          <w:szCs w:val="24"/>
+          <w:lang w:val="es-CR"/>
+        </w:rPr>
+        <w:t>Bundle:</w:t>
+      </w:r>
+    </w:p>
+    <w:p>
+      <w:pPr>
+        <w:spacing w:before="100" w:beforeAutospacing="1" w:after="100" w:afterAutospacing="1" w:line="240" w:lineRule="auto"/>
+        <w:rPr>
+          <w:rFonts w:ascii="Arial" w:eastAsia="Times New Roman" w:hAnsi="Arial" w:cs="Arial"/>
+          <w:color w:val="000000" w:themeColor="text1"/>
+          <w:sz w:val="24"/>
+          <w:szCs w:val="24"/>
+          <w:lang w:val="es-CR"/>
+        </w:rPr>
+      </w:pPr>
+      <w:r>
+        <w:rPr>
+          <w:rFonts w:ascii="Arial" w:eastAsia="Times New Roman" w:hAnsi="Arial" w:cs="Arial"/>
+          <w:color w:val="000000" w:themeColor="text1"/>
+          <w:sz w:val="24"/>
+          <w:szCs w:val="24"/>
+          <w:lang w:val="es-CR"/>
+        </w:rPr>
+        <w:t>Un bundle, o paquete, es un archivo JavaScript que incluye todos los recursos que requiere la aplicación para funcionar adecuadamente. Dentro de este paquete podemos encontrar archivos JavaScript, CSS, Imágenes, LESS, SASS, entre otros.</w:t>
+      </w:r>
+    </w:p>
+    <w:p>
+      <w:pPr>
+        <w:spacing w:before="100" w:beforeAutospacing="1" w:after="100" w:afterAutospacing="1" w:line="240" w:lineRule="auto"/>
+        <w:rPr>
+          <w:rFonts w:ascii="Arial" w:eastAsia="Times New Roman" w:hAnsi="Arial" w:cs="Arial"/>
+          <w:b/>
+          <w:bCs/>
+          <w:color w:val="000000" w:themeColor="text1"/>
+          <w:sz w:val="24"/>
+          <w:szCs w:val="24"/>
+          <w:lang w:val="es-CR"/>
+        </w:rPr>
+      </w:pPr>
+      <w:r>
+        <w:rPr>
+          <w:rFonts w:ascii="Arial" w:eastAsia="Times New Roman" w:hAnsi="Arial" w:cs="Arial"/>
+          <w:b/>
+          <w:bCs/>
+          <w:color w:val="000000" w:themeColor="text1"/>
+          <w:sz w:val="24"/>
+          <w:szCs w:val="24"/>
+          <w:lang w:val="es-CR"/>
+        </w:rPr>
+        <w:t>¿Cómo funciona?</w:t>
+      </w:r>
+    </w:p>
+    <w:p>
+      <w:pPr>
+        <w:spacing w:before="100" w:beforeAutospacing="1" w:after="100" w:afterAutospacing="1" w:line="240" w:lineRule="auto"/>
+        <w:rPr>
+          <w:rFonts w:ascii="Arial" w:eastAsia="Times New Roman" w:hAnsi="Arial" w:cs="Arial"/>
+          <w:color w:val="000000" w:themeColor="text1"/>
+          <w:sz w:val="24"/>
+          <w:szCs w:val="24"/>
+          <w:lang w:val="es-CR"/>
+        </w:rPr>
+      </w:pPr>
+      <w:r>
+        <w:rPr>
+          <w:rFonts w:ascii="Arial" w:eastAsia="Times New Roman" w:hAnsi="Arial" w:cs="Arial"/>
+          <w:color w:val="000000" w:themeColor="text1"/>
+          <w:sz w:val="24"/>
+          <w:szCs w:val="24"/>
+          <w:lang w:val="es-CR"/>
+        </w:rPr>
+        <w:t xml:space="preserve">Webpack hace un recorrido por todo el código del proyecto buscando por sentencias en las que se importan archivos. Por ejemplo, en archivos JavaScript, la palabra reservada import es detectada por Webpack, así como en archivos CSS importados. Luego de identificar todas estas importaciones, Webpack realiza un bundle o paquete general donde reúne todos los recursos o assets y los organiza de tal manera que sus importaciones no se vean afectadas, manteniendo el correcto funcionamiento de la aplicación. </w:t>
+      </w:r>
+    </w:p>
+    <w:p>
+      <w:pPr>
+        <w:spacing w:before="100" w:beforeAutospacing="1" w:after="100" w:afterAutospacing="1" w:line="240" w:lineRule="auto"/>
+        <w:rPr>
+          <w:rFonts w:ascii="Arial" w:eastAsia="Times New Roman" w:hAnsi="Arial" w:cs="Arial"/>
+          <w:b/>
+          <w:bCs/>
+          <w:color w:val="000000" w:themeColor="text1"/>
+          <w:sz w:val="24"/>
+          <w:szCs w:val="24"/>
+          <w:lang w:val="es-CR"/>
+        </w:rPr>
+      </w:pPr>
+      <w:r>
+        <w:rPr>
+          <w:rFonts w:ascii="Arial" w:eastAsia="Times New Roman" w:hAnsi="Arial" w:cs="Arial"/>
+          <w:b/>
+          <w:bCs/>
+          <w:color w:val="000000" w:themeColor="text1"/>
+          <w:sz w:val="24"/>
+          <w:szCs w:val="24"/>
+          <w:lang w:val="es-CR"/>
+        </w:rPr>
+        <w:t>Instalación:</w:t>
+      </w:r>
+    </w:p>
+    <w:p>
+      <w:pPr>
+        <w:spacing w:before="100" w:beforeAutospacing="1" w:after="100" w:afterAutospacing="1" w:line="240" w:lineRule="auto"/>
+        <w:rPr>
+          <w:rFonts w:ascii="Arial" w:eastAsia="Times New Roman" w:hAnsi="Arial" w:cs="Arial"/>
+          <w:color w:val="000000" w:themeColor="text1"/>
+          <w:sz w:val="24"/>
+          <w:szCs w:val="24"/>
+          <w:lang w:val="es-CR"/>
+        </w:rPr>
+      </w:pPr>
+      <w:r>
+        <w:rPr>
+          <w:rFonts w:ascii="Arial" w:eastAsia="Times New Roman" w:hAnsi="Arial" w:cs="Arial"/>
+          <w:color w:val="000000" w:themeColor="text1"/>
+          <w:sz w:val="24"/>
+          <w:szCs w:val="24"/>
+          <w:lang w:val="es-CR"/>
+        </w:rPr>
+        <w:t>Para instalar Webpack en un proyecto debes tener instalado en tu máquina node y npm. Ejecuta el siguiente comando para instalar Webpack a nivel global:</w:t>
+      </w:r>
+    </w:p>
+    <w:p>
+      <w:pPr>
+        <w:spacing w:after="0"/>
+        <w:jc w:val="center"/>
+        <w:rPr>
+          <w:lang w:val="es-CR"/>
+        </w:rPr>
+      </w:pPr>
+      <w:r>
+        <w:rPr>
+          <w:rStyle w:val="HTMLCode"/>
+          <w:rFonts w:eastAsiaTheme="minorHAnsi"/>
+          <w:lang w:val="es-CR"/>
+        </w:rPr>
+        <w:t>$ npm install webpack -g</w:t>
+      </w:r>
+    </w:p>
+    <w:p>
+      <w:pPr>
+        <w:spacing w:before="100" w:beforeAutospacing="1" w:after="100" w:afterAutospacing="1" w:line="240" w:lineRule="auto"/>
+        <w:rPr>
+          <w:rFonts w:ascii="Arial" w:eastAsia="Times New Roman" w:hAnsi="Arial" w:cs="Arial"/>
+          <w:b/>
+          <w:bCs/>
+          <w:color w:val="000000" w:themeColor="text1"/>
+          <w:sz w:val="24"/>
+          <w:szCs w:val="24"/>
+          <w:lang w:val="es-CR"/>
+        </w:rPr>
+      </w:pPr>
+      <w:r>
+        <w:rPr>
+          <w:rFonts w:ascii="Arial" w:eastAsia="Times New Roman" w:hAnsi="Arial" w:cs="Arial"/>
+          <w:b/>
+          <w:bCs/>
+          <w:color w:val="000000" w:themeColor="text1"/>
+          <w:sz w:val="24"/>
+          <w:szCs w:val="24"/>
+          <w:lang w:val="es-CR"/>
+        </w:rPr>
+        <w:t>Configuración:</w:t>
+      </w:r>
+    </w:p>
+    <w:p>
+      <w:pPr>
+        <w:spacing w:before="100" w:beforeAutospacing="1" w:after="100" w:afterAutospacing="1" w:line="240" w:lineRule="auto"/>
+        <w:rPr>
+          <w:rFonts w:ascii="Arial" w:eastAsia="Times New Roman" w:hAnsi="Arial" w:cs="Arial"/>
+          <w:color w:val="000000" w:themeColor="text1"/>
+          <w:sz w:val="24"/>
+          <w:szCs w:val="24"/>
+          <w:lang w:val="es-CR"/>
+        </w:rPr>
+      </w:pPr>
+      <w:r>
+        <w:rPr>
+          <w:rFonts w:ascii="Arial" w:eastAsia="Times New Roman" w:hAnsi="Arial" w:cs="Arial"/>
+          <w:color w:val="000000" w:themeColor="text1"/>
+          <w:sz w:val="24"/>
+          <w:szCs w:val="24"/>
+          <w:lang w:val="es-CR"/>
+        </w:rPr>
+        <w:t>Para configurar Webpack se debe crear un archivo JavaScript con el nombre webpack.config.js, el cual cuenta con la siguiente estructura:</w:t>
+      </w:r>
+    </w:p>
+    <w:p>
+      <w:pPr>
+        <w:spacing w:after="0"/>
+        <w:jc w:val="center"/>
+      </w:pPr>
+      <w:r>
+        <w:rPr>
+          <w:noProof/>
+        </w:rPr>
+        <w:lastRenderedPageBreak/>
+        <w:drawing>
+          <wp:inline distT="0" distB="0" distL="0" distR="0" wp14:anchorId="4C6CBB5F" wp14:editId="2A9611F3">
+            <wp:extent cx="2882168" cy="4363656"/>
+            <wp:effectExtent l="0" t="0" r="0" b="0"/>
+            <wp:docPr id="30" name="Picture 30"/>
+            <wp:cNvGraphicFramePr>
+              <a:graphicFrameLocks xmlns:a="http://schemas.openxmlformats.org/drawingml/2006/main" noChangeAspect="1"/>
+            </wp:cNvGraphicFramePr>
+            <a:graphic xmlns:a="http://schemas.openxmlformats.org/drawingml/2006/main">
+              <a:graphicData uri="http://schemas.openxmlformats.org/drawingml/2006/picture">
+                <pic:pic xmlns:pic="http://schemas.openxmlformats.org/drawingml/2006/picture">
+                  <pic:nvPicPr>
+                    <pic:cNvPr id="0" name="Picture 89"/>
+                    <pic:cNvPicPr>
+                      <a:picLocks noChangeAspect="1" noChangeArrowheads="1"/>
+                    </pic:cNvPicPr>
+                  </pic:nvPicPr>
+                  <pic:blipFill>
+                    <a:blip r:embed="rId38" cstate="print">
+                      <a:extLst>
+                        <a:ext uri="{28A0092B-C50C-407E-A947-70E740481C1C}">
+                          <a14:useLocalDpi xmlns:a14="http://schemas.microsoft.com/office/drawing/2010/main" val="0"/>
+                        </a:ext>
+                      </a:extLst>
+                    </a:blip>
+                    <a:srcRect/>
+                    <a:stretch>
+                      <a:fillRect/>
+                    </a:stretch>
+                  </pic:blipFill>
+                  <pic:spPr bwMode="auto">
+                    <a:xfrm>
+                      <a:off x="0" y="0"/>
+                      <a:ext cx="2889699" cy="4375059"/>
+                    </a:xfrm>
+                    <a:prstGeom prst="rect">
+                      <a:avLst/>
+                    </a:prstGeom>
+                    <a:noFill/>
+                    <a:ln>
+                      <a:noFill/>
+                    </a:ln>
+                  </pic:spPr>
+                </pic:pic>
+              </a:graphicData>
+            </a:graphic>
+          </wp:inline>
+        </w:drawing>
+      </w:r>
+    </w:p>
+    <w:p>
+      <w:pPr>
+        <w:spacing w:before="100" w:beforeAutospacing="1" w:after="100" w:afterAutospacing="1" w:line="240" w:lineRule="auto"/>
+        <w:rPr>
+          <w:lang w:val="es-CR"/>
+        </w:rPr>
+      </w:pPr>
+      <w:r>
+        <w:rPr>
+          <w:lang w:val="es-CR"/>
+        </w:rPr>
+        <w:br/>
+      </w:r>
+      <w:r>
+        <w:rPr>
+          <w:lang w:val="es-CR"/>
+        </w:rPr>
+        <w:br/>
+      </w:r>
+      <w:r>
+        <w:rPr>
+          <w:rFonts w:ascii="Arial" w:eastAsia="Times New Roman" w:hAnsi="Arial" w:cs="Arial"/>
+          <w:color w:val="000000" w:themeColor="text1"/>
+          <w:sz w:val="24"/>
+          <w:szCs w:val="24"/>
+          <w:lang w:val="es-CR"/>
+        </w:rPr>
+        <w:t xml:space="preserve">El archivo de configuración consta de un objeto llamado config, el cual cuenta con las propiedades que se definen por el desarrollador para indicarle a Webpack determinados parámetros de funcionamiento. Aunque existen muchos otros parámetros, los más comunes son: </w:t>
+      </w:r>
+      <w:r>
+        <w:rPr>
+          <w:rFonts w:ascii="Arial" w:eastAsia="Times New Roman" w:hAnsi="Arial" w:cs="Arial"/>
+          <w:i/>
+          <w:iCs/>
+          <w:color w:val="000000" w:themeColor="text1"/>
+          <w:sz w:val="24"/>
+          <w:szCs w:val="24"/>
+          <w:lang w:val="es-CR"/>
+        </w:rPr>
+        <w:t>entry, output, y module.</w:t>
+      </w:r>
+      <w:r>
+        <w:rPr>
+          <w:rFonts w:ascii="Arial" w:eastAsia="Times New Roman" w:hAnsi="Arial" w:cs="Arial"/>
+          <w:color w:val="000000" w:themeColor="text1"/>
+          <w:sz w:val="24"/>
+          <w:szCs w:val="24"/>
+          <w:lang w:val="es-CR"/>
+        </w:rPr>
+        <w:t xml:space="preserve"> Entry sirve para especificar el archivo JavaScript principal de entrada de la aplicación, se puede pensar como la raíz de las importaciones del proyecto. Output permite especificar en qué ruta y qué nombre llevará el archivo JavaScript que genera Webpack como bundle. Module permite definir los módulos del proyecto, entre ellos los loaders o cargadores, los cuales permiten especificar qué tipo de recursos serán incluidos en el paquete.</w:t>
+      </w:r>
+      <w:r>
+        <w:rPr>
+          <w:lang w:val="es-CR"/>
+        </w:rPr>
+        <w:t xml:space="preserve"> </w:t>
+      </w:r>
+    </w:p>
+    <w:p>
+      <w:pPr>
         <w:pStyle w:val="ListParagraph"/>
         <w:numPr>
           <w:ilvl w:val="1"/>
@@ -6311,6 +7035,208 @@
         </w:rPr>
         <w:t>3.6. Actividad 3</w:t>
       </w:r>
+    </w:p>
+    <w:p>
+      <w:pPr>
+        <w:spacing w:before="100" w:beforeAutospacing="1" w:after="100" w:afterAutospacing="1" w:line="240" w:lineRule="auto"/>
+        <w:rPr>
+          <w:rFonts w:ascii="Arial" w:eastAsia="Times New Roman" w:hAnsi="Arial" w:cs="Arial"/>
+          <w:color w:val="000000" w:themeColor="text1"/>
+          <w:sz w:val="24"/>
+          <w:szCs w:val="24"/>
+          <w:lang w:val="es-CR"/>
+        </w:rPr>
+      </w:pPr>
+      <w:r>
+        <w:rPr>
+          <w:rFonts w:ascii="Arial" w:eastAsia="Times New Roman" w:hAnsi="Arial" w:cs="Arial"/>
+          <w:color w:val="000000" w:themeColor="text1"/>
+          <w:sz w:val="24"/>
+          <w:szCs w:val="24"/>
+          <w:lang w:val="es-CR"/>
+        </w:rPr>
+        <w:t xml:space="preserve">Tiempo de pensar </w:t>
+      </w:r>
+    </w:p>
+    <w:p>
+      <w:pPr>
+        <w:spacing w:before="100" w:beforeAutospacing="1" w:after="100" w:afterAutospacing="1" w:line="240" w:lineRule="auto"/>
+        <w:rPr>
+          <w:rFonts w:ascii="Arial" w:eastAsia="Times New Roman" w:hAnsi="Arial" w:cs="Arial"/>
+          <w:color w:val="000000" w:themeColor="text1"/>
+          <w:sz w:val="24"/>
+          <w:szCs w:val="24"/>
+          <w:lang w:val="es-CR"/>
+        </w:rPr>
+      </w:pPr>
+      <w:r>
+        <w:rPr>
+          <w:rFonts w:ascii="Arial" w:eastAsia="Times New Roman" w:hAnsi="Arial" w:cs="Arial"/>
+          <w:color w:val="000000" w:themeColor="text1"/>
+          <w:sz w:val="24"/>
+          <w:szCs w:val="24"/>
+          <w:lang w:val="es-CR"/>
+        </w:rPr>
+        <w:t>Webpack se define como un bundler, o sistema de empaquetado de módulos, que permite compactar los recursos o assets de una aplicación, mejorando el desempeño en la carga inicial de la misma desde el cliente. Ahora te invitamos a que refuerces tus conocimientos con la siguiente actividad</w:t>
+      </w:r>
+      <w:r>
+        <w:rPr>
+          <w:rFonts w:ascii="Arial" w:eastAsia="Times New Roman" w:hAnsi="Arial" w:cs="Arial"/>
+          <w:color w:val="000000" w:themeColor="text1"/>
+          <w:sz w:val="24"/>
+          <w:szCs w:val="24"/>
+          <w:lang w:val="es-CR"/>
+        </w:rPr>
+        <w:br/>
+      </w:r>
+      <w:r>
+        <w:rPr>
+          <w:rFonts w:ascii="Arial" w:eastAsia="Times New Roman" w:hAnsi="Arial" w:cs="Arial"/>
+          <w:color w:val="000000" w:themeColor="text1"/>
+          <w:sz w:val="24"/>
+          <w:szCs w:val="24"/>
+          <w:lang w:val="es-CR"/>
+        </w:rPr>
+        <w:lastRenderedPageBreak/>
+        <w:t>Instrucciones:</w:t>
+      </w:r>
+      <w:r>
+        <w:rPr>
+          <w:rFonts w:ascii="Arial" w:eastAsia="Times New Roman" w:hAnsi="Arial" w:cs="Arial"/>
+          <w:color w:val="000000" w:themeColor="text1"/>
+          <w:sz w:val="24"/>
+          <w:szCs w:val="24"/>
+          <w:lang w:val="es-CR"/>
+        </w:rPr>
+        <w:br/>
+      </w:r>
+      <w:r>
+        <w:rPr>
+          <w:rFonts w:ascii="Arial" w:eastAsia="Times New Roman" w:hAnsi="Arial" w:cs="Arial"/>
+          <w:color w:val="000000" w:themeColor="text1"/>
+          <w:sz w:val="24"/>
+          <w:szCs w:val="24"/>
+          <w:lang w:val="es-CR"/>
+        </w:rPr>
+        <w:br/>
+        <w:t>Lee atentamente el siguiente enunciado y realiza la asociación que consideres correcta.</w:t>
+      </w:r>
+      <w:r>
+        <w:rPr>
+          <w:rFonts w:ascii="Arial" w:eastAsia="Times New Roman" w:hAnsi="Arial" w:cs="Arial"/>
+          <w:color w:val="000000" w:themeColor="text1"/>
+          <w:sz w:val="24"/>
+          <w:szCs w:val="24"/>
+          <w:lang w:val="es-CR"/>
+        </w:rPr>
+        <w:br/>
+      </w:r>
+      <w:r>
+        <w:rPr>
+          <w:rFonts w:ascii="Arial" w:eastAsia="Times New Roman" w:hAnsi="Arial" w:cs="Arial"/>
+          <w:color w:val="000000" w:themeColor="text1"/>
+          <w:sz w:val="24"/>
+          <w:szCs w:val="24"/>
+          <w:lang w:val="es-CR"/>
+        </w:rPr>
+        <w:br/>
+        <w:t>Enunciado:</w:t>
+      </w:r>
+      <w:r>
+        <w:rPr>
+          <w:rFonts w:ascii="Arial" w:eastAsia="Times New Roman" w:hAnsi="Arial" w:cs="Arial"/>
+          <w:color w:val="000000" w:themeColor="text1"/>
+          <w:sz w:val="24"/>
+          <w:szCs w:val="24"/>
+          <w:lang w:val="es-CR"/>
+        </w:rPr>
+        <w:br/>
+      </w:r>
+      <w:r>
+        <w:rPr>
+          <w:rFonts w:ascii="Arial" w:eastAsia="Times New Roman" w:hAnsi="Arial" w:cs="Arial"/>
+          <w:color w:val="000000" w:themeColor="text1"/>
+          <w:sz w:val="24"/>
+          <w:szCs w:val="24"/>
+          <w:lang w:val="es-CR"/>
+        </w:rPr>
+        <w:br/>
+        <w:t xml:space="preserve">Como ya sabes, el archivo de configuración consta de un objeto llamado config, el cual cuenta con las propiedades que se definen por el desarrollador para indicarle a Webpack determinados parámetros de funcionamiento. A </w:t>
+      </w:r>
+      <w:r>
+        <w:rPr>
+          <w:rFonts w:ascii="Arial" w:eastAsia="Times New Roman" w:hAnsi="Arial" w:cs="Arial"/>
+          <w:color w:val="000000" w:themeColor="text1"/>
+          <w:sz w:val="24"/>
+          <w:szCs w:val="24"/>
+          <w:lang w:val="es-CR"/>
+        </w:rPr>
+        <w:t>continuación,</w:t>
+      </w:r>
+      <w:r>
+        <w:rPr>
+          <w:rFonts w:ascii="Arial" w:eastAsia="Times New Roman" w:hAnsi="Arial" w:cs="Arial"/>
+          <w:color w:val="000000" w:themeColor="text1"/>
+          <w:sz w:val="24"/>
+          <w:szCs w:val="24"/>
+          <w:lang w:val="es-CR"/>
+        </w:rPr>
+        <w:t xml:space="preserve"> encontrarás los parámetros más comunes vistos hasta ahora, tu misión será asociar las definiciones correspondientes a cada uno de ellos. ¡Adelante!</w:t>
+      </w:r>
+    </w:p>
+    <w:p>
+      <w:pPr>
+        <w:spacing w:before="100" w:beforeAutospacing="1" w:after="100" w:afterAutospacing="1" w:line="240" w:lineRule="auto"/>
+        <w:rPr>
+          <w:rFonts w:ascii="Arial" w:eastAsia="Times New Roman" w:hAnsi="Arial" w:cs="Arial"/>
+          <w:color w:val="000000" w:themeColor="text1"/>
+          <w:sz w:val="24"/>
+          <w:szCs w:val="24"/>
+          <w:lang w:val="es-CR"/>
+        </w:rPr>
+      </w:pPr>
+      <w:r>
+        <w:rPr>
+          <w:noProof/>
+        </w:rPr>
+        <w:drawing>
+          <wp:inline distT="0" distB="0" distL="0" distR="0" wp14:anchorId="4EC4FE83" wp14:editId="06197BEF">
+            <wp:extent cx="5943600" cy="2318385"/>
+            <wp:effectExtent l="0" t="0" r="0" b="5715"/>
+            <wp:docPr id="32" name="Picture 32"/>
+            <wp:cNvGraphicFramePr>
+              <a:graphicFrameLocks xmlns:a="http://schemas.openxmlformats.org/drawingml/2006/main" noChangeAspect="1"/>
+            </wp:cNvGraphicFramePr>
+            <a:graphic xmlns:a="http://schemas.openxmlformats.org/drawingml/2006/main">
+              <a:graphicData uri="http://schemas.openxmlformats.org/drawingml/2006/picture">
+                <pic:pic xmlns:pic="http://schemas.openxmlformats.org/drawingml/2006/picture">
+                  <pic:nvPicPr>
+                    <pic:cNvPr id="1" name=""/>
+                    <pic:cNvPicPr/>
+                  </pic:nvPicPr>
+                  <pic:blipFill>
+                    <a:blip r:embed="rId39"/>
+                    <a:stretch>
+                      <a:fillRect/>
+                    </a:stretch>
+                  </pic:blipFill>
+                  <pic:spPr>
+                    <a:xfrm>
+                      <a:off x="0" y="0"/>
+                      <a:ext cx="5943600" cy="2318385"/>
+                    </a:xfrm>
+                    <a:prstGeom prst="rect">
+                      <a:avLst/>
+                    </a:prstGeom>
+                  </pic:spPr>
+                </pic:pic>
+              </a:graphicData>
+            </a:graphic>
+          </wp:inline>
+        </w:drawing>
+      </w:r>
+      <w:bookmarkStart w:id="0" w:name="_GoBack"/>
+      <w:bookmarkEnd w:id="0"/>
     </w:p>
     <w:p>
       <w:pPr>
@@ -8010,6 +8936,17 @@
     <w:basedOn w:val="DefaultParagraphFont"/>
     <w:rsid w:val="00ED54D2"/>
   </w:style>
+  <w:style w:type="character" w:styleId="Emphasis">
+    <w:name w:val="Emphasis"/>
+    <w:basedOn w:val="DefaultParagraphFont"/>
+    <w:uiPriority w:val="20"/>
+    <w:qFormat/>
+    <w:rsid w:val="00396C2A"/>
+    <w:rPr>
+      <w:i/>
+      <w:iCs/>
+    </w:rPr>
+  </w:style>
 </w:styles>
 </file>
 

</xml_diff>

<commit_message>
Desarrollo Web - Module 8 - Unit 4 - Lesson 4 - continuing
</commit_message>
<xml_diff>
--- a/DesarrolloWeb/Modulo_8-ToolsBuildSystems/Unidad_4-ReactJS/UNIDAD4.docx
+++ b/DesarrolloWeb/Modulo_8-ToolsBuildSystems/Unidad_4-ReactJS/UNIDAD4.docx
@@ -10964,8 +10964,6 @@
           </wp:inline>
         </w:drawing>
       </w:r>
-      <w:bookmarkStart w:id="0" w:name="_GoBack"/>
-      <w:bookmarkEnd w:id="0"/>
     </w:p>
     <w:p>
       <w:pPr>
@@ -10994,6 +10992,352 @@
     </w:p>
     <w:p>
       <w:pPr>
+        <w:spacing w:before="100" w:beforeAutospacing="1" w:after="100" w:afterAutospacing="1" w:line="240" w:lineRule="auto"/>
+        <w:rPr>
+          <w:rFonts w:ascii="Arial" w:eastAsia="Times New Roman" w:hAnsi="Arial" w:cs="Arial"/>
+          <w:color w:val="000000" w:themeColor="text1"/>
+          <w:sz w:val="24"/>
+          <w:szCs w:val="24"/>
+          <w:lang w:val="es-CR"/>
+        </w:rPr>
+      </w:pPr>
+      <w:r>
+        <w:rPr>
+          <w:rFonts w:ascii="Arial" w:eastAsia="Times New Roman" w:hAnsi="Arial" w:cs="Arial"/>
+          <w:color w:val="000000" w:themeColor="text1"/>
+          <w:sz w:val="24"/>
+          <w:szCs w:val="24"/>
+          <w:lang w:val="es-CR"/>
+        </w:rPr>
+        <w:t>Ciclo de vida de u</w:t>
+      </w:r>
+      <w:r>
+        <w:rPr>
+          <w:rFonts w:ascii="Arial" w:eastAsia="Times New Roman" w:hAnsi="Arial" w:cs="Arial"/>
+          <w:color w:val="000000" w:themeColor="text1"/>
+          <w:sz w:val="24"/>
+          <w:szCs w:val="24"/>
+          <w:lang w:val="es-CR"/>
+        </w:rPr>
+        <w:t>n componente:</w:t>
+      </w:r>
+    </w:p>
+    <w:p>
+      <w:pPr>
+        <w:spacing w:before="100" w:beforeAutospacing="1" w:after="100" w:afterAutospacing="1" w:line="240" w:lineRule="auto"/>
+        <w:rPr>
+          <w:rFonts w:ascii="Arial" w:eastAsia="Times New Roman" w:hAnsi="Arial" w:cs="Arial"/>
+          <w:color w:val="000000" w:themeColor="text1"/>
+          <w:sz w:val="24"/>
+          <w:szCs w:val="24"/>
+          <w:lang w:val="es-CR"/>
+        </w:rPr>
+      </w:pPr>
+      <w:r>
+        <w:rPr>
+          <w:rFonts w:ascii="Arial" w:eastAsia="Times New Roman" w:hAnsi="Arial" w:cs="Arial"/>
+          <w:color w:val="000000" w:themeColor="text1"/>
+          <w:sz w:val="24"/>
+          <w:szCs w:val="24"/>
+          <w:lang w:val="es-CR"/>
+        </w:rPr>
+        <w:t>Ciclo de inicialización o montaje</w:t>
+      </w:r>
+      <w:r>
+        <w:rPr>
+          <w:rFonts w:ascii="Arial" w:eastAsia="Times New Roman" w:hAnsi="Arial" w:cs="Arial"/>
+          <w:color w:val="000000" w:themeColor="text1"/>
+          <w:sz w:val="24"/>
+          <w:szCs w:val="24"/>
+          <w:lang w:val="es-CR"/>
+        </w:rPr>
+        <w:t xml:space="preserve"> </w:t>
+      </w:r>
+      <w:r>
+        <w:rPr>
+          <w:rFonts w:ascii="Arial" w:eastAsia="Times New Roman" w:hAnsi="Arial" w:cs="Arial"/>
+          <w:color w:val="000000" w:themeColor="text1"/>
+          <w:sz w:val="24"/>
+          <w:szCs w:val="24"/>
+          <w:lang w:val="es-CR"/>
+        </w:rPr>
+        <w:sym w:font="Wingdings" w:char="F0E0"/>
+      </w:r>
+      <w:r>
+        <w:rPr>
+          <w:rFonts w:ascii="Arial" w:eastAsia="Times New Roman" w:hAnsi="Arial" w:cs="Arial"/>
+          <w:color w:val="000000" w:themeColor="text1"/>
+          <w:sz w:val="24"/>
+          <w:szCs w:val="24"/>
+          <w:lang w:val="es-CR"/>
+        </w:rPr>
+        <w:t xml:space="preserve"> Es el proceso en el que se encuentra un componente después de que lo hemos instanciado y queremos que se muestre en pantalla, o cuando desde un componente padre se hace un llamado para renderizar</w:t>
+      </w:r>
+      <w:r>
+        <w:rPr>
+          <w:rFonts w:ascii="Arial" w:eastAsia="Times New Roman" w:hAnsi="Arial" w:cs="Arial"/>
+          <w:color w:val="000000" w:themeColor="text1"/>
+          <w:sz w:val="24"/>
+          <w:szCs w:val="24"/>
+          <w:lang w:val="es-CR"/>
+        </w:rPr>
+        <w:t xml:space="preserve"> al componente hijo.</w:t>
+      </w:r>
+    </w:p>
+    <w:p>
+      <w:pPr>
+        <w:spacing w:before="100" w:beforeAutospacing="1" w:after="100" w:afterAutospacing="1" w:line="240" w:lineRule="auto"/>
+        <w:rPr>
+          <w:rFonts w:ascii="Arial" w:eastAsia="Times New Roman" w:hAnsi="Arial" w:cs="Arial"/>
+          <w:color w:val="000000" w:themeColor="text1"/>
+          <w:sz w:val="24"/>
+          <w:szCs w:val="24"/>
+          <w:lang w:val="es-CR"/>
+        </w:rPr>
+      </w:pPr>
+      <w:r>
+        <w:rPr>
+          <w:rFonts w:ascii="Arial" w:eastAsia="Times New Roman" w:hAnsi="Arial" w:cs="Arial"/>
+          <w:color w:val="000000" w:themeColor="text1"/>
+          <w:sz w:val="24"/>
+          <w:szCs w:val="24"/>
+          <w:lang w:val="es-CR"/>
+        </w:rPr>
+        <w:t xml:space="preserve">Preparación, por </w:t>
+      </w:r>
+      <w:r>
+        <w:rPr>
+          <w:rFonts w:ascii="Arial" w:eastAsia="Times New Roman" w:hAnsi="Arial" w:cs="Arial"/>
+          <w:color w:val="000000" w:themeColor="text1"/>
+          <w:sz w:val="24"/>
+          <w:szCs w:val="24"/>
+          <w:lang w:val="es-CR"/>
+        </w:rPr>
+        <w:t>ejemplo,</w:t>
+      </w:r>
+      <w:r>
+        <w:rPr>
+          <w:rFonts w:ascii="Arial" w:eastAsia="Times New Roman" w:hAnsi="Arial" w:cs="Arial"/>
+          <w:color w:val="000000" w:themeColor="text1"/>
+          <w:sz w:val="24"/>
+          <w:szCs w:val="24"/>
+          <w:lang w:val="es-CR"/>
+        </w:rPr>
+        <w:t xml:space="preserve"> tener datos precargados de una base de datos, para cuando llegue el momento de renderizarlo no sea necesario que se ejecuten consultas.</w:t>
+      </w:r>
+    </w:p>
+    <w:p>
+      <w:pPr>
+        <w:spacing w:before="100" w:beforeAutospacing="1" w:after="100" w:afterAutospacing="1" w:line="240" w:lineRule="auto"/>
+        <w:rPr>
+          <w:rFonts w:ascii="Arial" w:eastAsia="Times New Roman" w:hAnsi="Arial" w:cs="Arial"/>
+          <w:color w:val="000000" w:themeColor="text1"/>
+          <w:sz w:val="24"/>
+          <w:szCs w:val="24"/>
+          <w:lang w:val="es-CR"/>
+        </w:rPr>
+      </w:pPr>
+      <w:r>
+        <w:rPr>
+          <w:rFonts w:ascii="Arial" w:eastAsia="Times New Roman" w:hAnsi="Arial" w:cs="Arial"/>
+          <w:color w:val="000000" w:themeColor="text1"/>
+          <w:sz w:val="24"/>
+          <w:szCs w:val="24"/>
+          <w:lang w:val="es-CR"/>
+        </w:rPr>
+        <w:t>4 fases:</w:t>
+      </w:r>
+    </w:p>
+    <w:p>
+      <w:pPr>
+        <w:pStyle w:val="ListParagraph"/>
+        <w:numPr>
+          <w:ilvl w:val="1"/>
+          <w:numId w:val="4"/>
+        </w:numPr>
+        <w:spacing w:before="100" w:beforeAutospacing="1" w:after="100" w:afterAutospacing="1" w:line="240" w:lineRule="auto"/>
+        <w:rPr>
+          <w:rFonts w:ascii="Arial" w:eastAsia="Times New Roman" w:hAnsi="Arial" w:cs="Arial"/>
+          <w:color w:val="000000" w:themeColor="text1"/>
+          <w:sz w:val="24"/>
+          <w:szCs w:val="24"/>
+          <w:lang w:val="es-CR"/>
+        </w:rPr>
+      </w:pPr>
+      <w:r>
+        <w:rPr>
+          <w:rFonts w:ascii="Arial" w:eastAsia="Times New Roman" w:hAnsi="Arial" w:cs="Arial"/>
+          <w:color w:val="000000" w:themeColor="text1"/>
+          <w:sz w:val="24"/>
+          <w:szCs w:val="24"/>
+          <w:lang w:val="es-CR"/>
+        </w:rPr>
+        <w:t>Constructor: el método constructor, es un componente que se implementa previamente</w:t>
+      </w:r>
+      <w:r>
+        <w:rPr>
+          <w:rFonts w:ascii="Arial" w:eastAsia="Times New Roman" w:hAnsi="Arial" w:cs="Arial"/>
+          <w:color w:val="000000" w:themeColor="text1"/>
+          <w:sz w:val="24"/>
+          <w:szCs w:val="24"/>
+          <w:lang w:val="es-CR"/>
+        </w:rPr>
+        <w:t xml:space="preserve">, el cual tiene una misión principal </w:t>
+      </w:r>
+      <w:r>
+        <w:rPr>
+          <w:rFonts w:ascii="Arial" w:eastAsia="Times New Roman" w:hAnsi="Arial" w:cs="Arial"/>
+          <w:color w:val="000000" w:themeColor="text1"/>
+          <w:sz w:val="24"/>
+          <w:szCs w:val="24"/>
+          <w:lang w:val="es-CR"/>
+        </w:rPr>
+        <w:sym w:font="Wingdings" w:char="F0E0"/>
+      </w:r>
+      <w:r>
+        <w:rPr>
+          <w:rFonts w:ascii="Arial" w:eastAsia="Times New Roman" w:hAnsi="Arial" w:cs="Arial"/>
+          <w:color w:val="000000" w:themeColor="text1"/>
+          <w:sz w:val="24"/>
+          <w:szCs w:val="24"/>
+          <w:lang w:val="es-CR"/>
+        </w:rPr>
+        <w:t xml:space="preserve"> inicializar todos los estados que se van a trabajar dentro de dicho componente</w:t>
+      </w:r>
+      <w:r>
+        <w:rPr>
+          <w:rFonts w:ascii="Arial" w:eastAsia="Times New Roman" w:hAnsi="Arial" w:cs="Arial"/>
+          <w:color w:val="000000" w:themeColor="text1"/>
+          <w:sz w:val="24"/>
+          <w:szCs w:val="24"/>
+          <w:lang w:val="es-CR"/>
+        </w:rPr>
+        <w:t xml:space="preserve"> y este siempre va acompañado por el método super</w:t>
+      </w:r>
+      <w:r>
+        <w:rPr>
+          <w:rFonts w:ascii="Arial" w:eastAsia="Times New Roman" w:hAnsi="Arial" w:cs="Arial"/>
+          <w:color w:val="000000" w:themeColor="text1"/>
+          <w:sz w:val="24"/>
+          <w:szCs w:val="24"/>
+          <w:lang w:val="es-CR"/>
+        </w:rPr>
+        <w:t>, formato:</w:t>
+      </w:r>
+    </w:p>
+    <w:p>
+      <w:pPr>
+        <w:pStyle w:val="ListParagraph"/>
+        <w:spacing w:before="100" w:beforeAutospacing="1" w:after="100" w:afterAutospacing="1" w:line="240" w:lineRule="auto"/>
+        <w:ind w:left="1440"/>
+        <w:rPr>
+          <w:rFonts w:ascii="Arial" w:eastAsia="Times New Roman" w:hAnsi="Arial" w:cs="Arial"/>
+          <w:color w:val="000000" w:themeColor="text1"/>
+          <w:sz w:val="24"/>
+          <w:szCs w:val="24"/>
+          <w:lang w:val="es-CR"/>
+        </w:rPr>
+      </w:pPr>
+      <w:r>
+        <w:rPr>
+          <w:rFonts w:ascii="Arial" w:eastAsia="Times New Roman" w:hAnsi="Arial" w:cs="Arial"/>
+          <w:color w:val="000000" w:themeColor="text1"/>
+          <w:sz w:val="24"/>
+          <w:szCs w:val="24"/>
+          <w:lang w:val="es-CR"/>
+        </w:rPr>
+        <w:t>Constructor + super()</w:t>
+      </w:r>
+    </w:p>
+    <w:p>
+      <w:pPr>
+        <w:pStyle w:val="ListParagraph"/>
+        <w:spacing w:before="100" w:beforeAutospacing="1" w:after="100" w:afterAutospacing="1" w:line="240" w:lineRule="auto"/>
+        <w:ind w:left="1440"/>
+        <w:rPr>
+          <w:rFonts w:ascii="Arial" w:eastAsia="Times New Roman" w:hAnsi="Arial" w:cs="Arial"/>
+          <w:color w:val="000000" w:themeColor="text1"/>
+          <w:sz w:val="24"/>
+          <w:szCs w:val="24"/>
+          <w:lang w:val="es-CR"/>
+        </w:rPr>
+      </w:pPr>
+      <w:r>
+        <w:rPr>
+          <w:rFonts w:ascii="Arial" w:eastAsia="Times New Roman" w:hAnsi="Arial" w:cs="Arial"/>
+          <w:color w:val="000000" w:themeColor="text1"/>
+          <w:sz w:val="24"/>
+          <w:szCs w:val="24"/>
+          <w:lang w:val="es-CR"/>
+        </w:rPr>
+        <w:t>Si no se necesita inicializar previamente un estado, no hay necesidad de hacer uso de este método</w:t>
+      </w:r>
+    </w:p>
+    <w:p>
+      <w:pPr>
+        <w:pStyle w:val="ListParagraph"/>
+        <w:numPr>
+          <w:ilvl w:val="1"/>
+          <w:numId w:val="4"/>
+        </w:numPr>
+        <w:spacing w:before="100" w:beforeAutospacing="1" w:after="100" w:afterAutospacing="1" w:line="240" w:lineRule="auto"/>
+        <w:rPr>
+          <w:rFonts w:ascii="Arial" w:eastAsia="Times New Roman" w:hAnsi="Arial" w:cs="Arial"/>
+          <w:color w:val="000000" w:themeColor="text1"/>
+          <w:sz w:val="24"/>
+          <w:szCs w:val="24"/>
+          <w:lang w:val="es-CR"/>
+        </w:rPr>
+      </w:pPr>
+      <w:r>
+        <w:rPr>
+          <w:rFonts w:ascii="Arial" w:eastAsia="Times New Roman" w:hAnsi="Arial" w:cs="Arial"/>
+          <w:color w:val="000000" w:themeColor="text1"/>
+          <w:sz w:val="24"/>
+          <w:szCs w:val="24"/>
+          <w:lang w:val="es-CR"/>
+        </w:rPr>
+        <w:t>ComponentWillMount</w:t>
+      </w:r>
+      <w:r>
+        <w:rPr>
+          <w:rFonts w:ascii="Arial" w:eastAsia="Times New Roman" w:hAnsi="Arial" w:cs="Arial"/>
+          <w:color w:val="000000" w:themeColor="text1"/>
+          <w:sz w:val="24"/>
+          <w:szCs w:val="24"/>
+          <w:lang w:val="es-CR"/>
+        </w:rPr>
+        <w:t xml:space="preserve"> puede invocar funciones o mostrar datos y sólo es invocado una única vez en el cliente</w:t>
+      </w:r>
+      <w:bookmarkStart w:id="0" w:name="_GoBack"/>
+      <w:bookmarkEnd w:id="0"/>
+    </w:p>
+    <w:p>
+      <w:pPr>
+        <w:spacing w:before="100" w:beforeAutospacing="1" w:after="100" w:afterAutospacing="1" w:line="240" w:lineRule="auto"/>
+        <w:rPr>
+          <w:rFonts w:ascii="Arial" w:eastAsia="Times New Roman" w:hAnsi="Arial" w:cs="Arial"/>
+          <w:color w:val="000000" w:themeColor="text1"/>
+          <w:sz w:val="24"/>
+          <w:szCs w:val="24"/>
+          <w:lang w:val="es-CR"/>
+        </w:rPr>
+      </w:pPr>
+    </w:p>
+    <w:p>
+      <w:pPr>
+        <w:spacing w:before="100" w:beforeAutospacing="1" w:after="100" w:afterAutospacing="1" w:line="240" w:lineRule="auto"/>
+        <w:rPr>
+          <w:rFonts w:ascii="Arial" w:eastAsia="Times New Roman" w:hAnsi="Arial" w:cs="Arial"/>
+          <w:color w:val="000000" w:themeColor="text1"/>
+          <w:sz w:val="24"/>
+          <w:szCs w:val="24"/>
+          <w:lang w:val="es-CR"/>
+        </w:rPr>
+      </w:pPr>
+    </w:p>
+    <w:p>
+      <w:pPr>
         <w:pStyle w:val="ListParagraph"/>
         <w:numPr>
           <w:ilvl w:val="1"/>
@@ -11014,6 +11358,7 @@
           <w:sz w:val="24"/>
           <w:szCs w:val="24"/>
         </w:rPr>
+        <w:lastRenderedPageBreak/>
         <w:t>Actividad 2</w:t>
       </w:r>
     </w:p>

</xml_diff>